<commit_message>
P80 ACU: added issues to change log
</commit_message>
<xml_diff>
--- a/P80/acu/P80_ACU_Hardware_Change_Log.docx
+++ b/P80/acu/P80_ACU_Hardware_Change_Log.docx
@@ -51,7 +51,7 @@
                         <a:effectLst/>
                         <a:extLst>
                           <a:ext uri="{C572A759-6A51-4108-AA02-DFA0A04FC94B}">
-                            <ma14:wrappingTextBoxFlag xmlns:ma14="http://schemas.microsoft.com/office/mac/drawingml/2011/main" xmlns:w="http://schemas.openxmlformats.org/wordprocessingml/2006/main" xmlns:w10="urn:schemas-microsoft-com:office:word" xmlns:v="urn:schemas-microsoft-com:vml" xmlns:o="urn:schemas-microsoft-com:office:office" xmlns:mv="urn:schemas-microsoft-com:mac:vml" xmlns:mo="http://schemas.microsoft.com/office/mac/office/2008/main" xmlns=""/>
+                            <ma14:wrappingTextBoxFlag xmlns="" xmlns:mo="http://schemas.microsoft.com/office/mac/office/2008/main" xmlns:mv="urn:schemas-microsoft-com:mac:vml" xmlns:o="urn:schemas-microsoft-com:office:office" xmlns:v="urn:schemas-microsoft-com:vml" xmlns:w10="urn:schemas-microsoft-com:office:word" xmlns:w="http://schemas.openxmlformats.org/wordprocessingml/2006/main" xmlns:ma14="http://schemas.microsoft.com/office/mac/drawingml/2011/main"/>
                           </a:ext>
                         </a:extLst>
                       </wps:spPr>
@@ -2749,8 +2749,12 @@
                 <w:rFonts w:cs="Arial"/>
               </w:rPr>
             </w:pPr>
-            <w:bookmarkStart w:id="6" w:name="_GoBack"/>
-            <w:bookmarkEnd w:id="6"/>
+            <w:r>
+              <w:rPr>
+                <w:rFonts w:cs="Arial"/>
+              </w:rPr>
+              <w:t>Brownout detector should be removed and replaced by the watchdog/brownout detector used in P80 PMU</w:t>
+            </w:r>
           </w:p>
         </w:tc>
         <w:tc>
@@ -2791,6 +2795,12 @@
                 <w:rFonts w:cs="Arial"/>
               </w:rPr>
             </w:pPr>
+            <w:r>
+              <w:rPr>
+                <w:rFonts w:cs="Arial"/>
+              </w:rPr>
+              <w:t>X</w:t>
+            </w:r>
           </w:p>
         </w:tc>
         <w:tc>
@@ -2831,6 +2841,12 @@
                 <w:rFonts w:cs="Arial"/>
               </w:rPr>
             </w:pPr>
+            <w:r>
+              <w:rPr>
+                <w:rFonts w:cs="Arial"/>
+              </w:rPr>
+              <w:t>BGS</w:t>
+            </w:r>
           </w:p>
         </w:tc>
         <w:tc>
@@ -2903,6 +2919,26 @@
                 <w:rFonts w:cs="Arial"/>
               </w:rPr>
             </w:pPr>
+            <w:r>
+              <w:rPr>
+                <w:rFonts w:cs="Arial"/>
+              </w:rPr>
+              <w:t xml:space="preserve">One watchdog for each MCU and use the </w:t>
+            </w:r>
+            <w:proofErr w:type="spellStart"/>
+            <w:r>
+              <w:rPr>
+                <w:rFonts w:cs="Arial"/>
+              </w:rPr>
+              <w:t>nMR</w:t>
+            </w:r>
+            <w:proofErr w:type="spellEnd"/>
+            <w:r>
+              <w:rPr>
+                <w:rFonts w:cs="Arial"/>
+              </w:rPr>
+              <w:t xml:space="preserve"> input tied together for the JTAG interface</w:t>
+            </w:r>
           </w:p>
         </w:tc>
         <w:tc>
@@ -2943,6 +2979,12 @@
                 <w:rFonts w:cs="Arial"/>
               </w:rPr>
             </w:pPr>
+            <w:r>
+              <w:rPr>
+                <w:rFonts w:cs="Arial"/>
+              </w:rPr>
+              <w:t>X</w:t>
+            </w:r>
           </w:p>
         </w:tc>
         <w:tc>
@@ -2983,6 +3025,12 @@
                 <w:rFonts w:cs="Arial"/>
               </w:rPr>
             </w:pPr>
+            <w:r>
+              <w:rPr>
+                <w:rFonts w:cs="Arial"/>
+              </w:rPr>
+              <w:t>BGS</w:t>
+            </w:r>
           </w:p>
         </w:tc>
         <w:tc>
@@ -3055,6 +3103,12 @@
                 <w:rFonts w:cs="Arial"/>
               </w:rPr>
             </w:pPr>
+            <w:r>
+              <w:rPr>
+                <w:rFonts w:cs="Arial"/>
+              </w:rPr>
+              <w:t>Change load switches, find one that is retrying and has programmable latch-up limit</w:t>
+            </w:r>
           </w:p>
         </w:tc>
         <w:tc>
@@ -3095,6 +3149,12 @@
                 <w:rFonts w:cs="Arial"/>
               </w:rPr>
             </w:pPr>
+            <w:r>
+              <w:rPr>
+                <w:rFonts w:cs="Arial"/>
+              </w:rPr>
+              <w:t>X</w:t>
+            </w:r>
           </w:p>
         </w:tc>
         <w:tc>
@@ -3135,6 +3195,12 @@
                 <w:rFonts w:cs="Arial"/>
               </w:rPr>
             </w:pPr>
+            <w:r>
+              <w:rPr>
+                <w:rFonts w:cs="Arial"/>
+              </w:rPr>
+              <w:t>BGS</w:t>
+            </w:r>
           </w:p>
         </w:tc>
         <w:tc>
@@ -3207,6 +3273,24 @@
                 <w:rFonts w:cs="Arial"/>
               </w:rPr>
             </w:pPr>
+            <w:r>
+              <w:rPr>
+                <w:rFonts w:cs="Arial"/>
+              </w:rPr>
+              <w:t>Add input protection for the “global” comp</w:t>
+            </w:r>
+            <w:r>
+              <w:rPr>
+                <w:rFonts w:cs="Arial"/>
+              </w:rPr>
+              <w:t>a</w:t>
+            </w:r>
+            <w:r>
+              <w:rPr>
+                <w:rFonts w:cs="Arial"/>
+              </w:rPr>
+              <w:t>rator (U5 and U41) in each ACU200, see ACU210</w:t>
+            </w:r>
           </w:p>
         </w:tc>
         <w:tc>
@@ -3247,6 +3331,12 @@
                 <w:rFonts w:cs="Arial"/>
               </w:rPr>
             </w:pPr>
+            <w:r>
+              <w:rPr>
+                <w:rFonts w:cs="Arial"/>
+              </w:rPr>
+              <w:t>X</w:t>
+            </w:r>
           </w:p>
         </w:tc>
         <w:tc>
@@ -3287,6 +3377,12 @@
                 <w:rFonts w:cs="Arial"/>
               </w:rPr>
             </w:pPr>
+            <w:r>
+              <w:rPr>
+                <w:rFonts w:cs="Arial"/>
+              </w:rPr>
+              <w:t>BGS</w:t>
+            </w:r>
           </w:p>
         </w:tc>
         <w:tc>
@@ -3359,6 +3455,38 @@
                 <w:rFonts w:cs="Arial"/>
               </w:rPr>
             </w:pPr>
+            <w:r>
+              <w:rPr>
+                <w:rFonts w:cs="Arial"/>
+              </w:rPr>
+              <w:t xml:space="preserve">Maybe use a reference for </w:t>
+            </w:r>
+            <w:r>
+              <w:rPr>
+                <w:rFonts w:cs="Arial"/>
+              </w:rPr>
+              <w:t>the “global” comparator (U5 and U41)</w:t>
+            </w:r>
+            <w:r>
+              <w:rPr>
+                <w:rFonts w:cs="Arial"/>
+              </w:rPr>
+              <w:t xml:space="preserve"> instead of “</w:t>
+            </w:r>
+            <w:proofErr w:type="spellStart"/>
+            <w:r>
+              <w:rPr>
+                <w:rFonts w:cs="Arial"/>
+              </w:rPr>
+              <w:t>vboost</w:t>
+            </w:r>
+            <w:proofErr w:type="spellEnd"/>
+            <w:r>
+              <w:rPr>
+                <w:rFonts w:cs="Arial"/>
+              </w:rPr>
+              <w:t>” divided by resistors. And at the same time use precision resistors for measuring the VBAT instead of the Zener.</w:t>
+            </w:r>
           </w:p>
         </w:tc>
         <w:tc>
@@ -3399,6 +3527,12 @@
                 <w:rFonts w:cs="Arial"/>
               </w:rPr>
             </w:pPr>
+            <w:r>
+              <w:rPr>
+                <w:rFonts w:cs="Arial"/>
+              </w:rPr>
+              <w:t>X</w:t>
+            </w:r>
           </w:p>
         </w:tc>
         <w:tc>
@@ -3439,6 +3573,12 @@
                 <w:rFonts w:cs="Arial"/>
               </w:rPr>
             </w:pPr>
+            <w:r>
+              <w:rPr>
+                <w:rFonts w:cs="Arial"/>
+              </w:rPr>
+              <w:t>BGS</w:t>
+            </w:r>
           </w:p>
         </w:tc>
         <w:tc>
@@ -3511,6 +3651,12 @@
                 <w:rFonts w:cs="Arial"/>
               </w:rPr>
             </w:pPr>
+            <w:r>
+              <w:rPr>
+                <w:rFonts w:cs="Arial"/>
+              </w:rPr>
+              <w:t>Change the stacked capacitors and coil in the converter. Note the quality issues from P60.</w:t>
+            </w:r>
           </w:p>
         </w:tc>
         <w:tc>
@@ -3551,6 +3697,12 @@
                 <w:rFonts w:cs="Arial"/>
               </w:rPr>
             </w:pPr>
+            <w:r>
+              <w:rPr>
+                <w:rFonts w:cs="Arial"/>
+              </w:rPr>
+              <w:t>X</w:t>
+            </w:r>
           </w:p>
         </w:tc>
         <w:tc>
@@ -3591,6 +3743,12 @@
                 <w:rFonts w:cs="Arial"/>
               </w:rPr>
             </w:pPr>
+            <w:r>
+              <w:rPr>
+                <w:rFonts w:cs="Arial"/>
+              </w:rPr>
+              <w:t>BGS</w:t>
+            </w:r>
           </w:p>
         </w:tc>
         <w:tc>
@@ -3663,6 +3821,26 @@
                 <w:rFonts w:cs="Arial"/>
               </w:rPr>
             </w:pPr>
+            <w:r>
+              <w:rPr>
+                <w:rFonts w:cs="Arial"/>
+              </w:rPr>
+              <w:t xml:space="preserve">The LDO supplying the converter logics can be changed to a </w:t>
+            </w:r>
+            <w:proofErr w:type="spellStart"/>
+            <w:r>
+              <w:rPr>
+                <w:rFonts w:cs="Arial"/>
+              </w:rPr>
+              <w:t>switcmode</w:t>
+            </w:r>
+            <w:proofErr w:type="spellEnd"/>
+            <w:r>
+              <w:rPr>
+                <w:rFonts w:cs="Arial"/>
+              </w:rPr>
+              <w:t xml:space="preserve"> converter.</w:t>
+            </w:r>
           </w:p>
         </w:tc>
         <w:tc>
@@ -3703,6 +3881,12 @@
                 <w:rFonts w:cs="Arial"/>
               </w:rPr>
             </w:pPr>
+            <w:r>
+              <w:rPr>
+                <w:rFonts w:cs="Arial"/>
+              </w:rPr>
+              <w:t>X</w:t>
+            </w:r>
           </w:p>
         </w:tc>
         <w:tc>
@@ -3743,6 +3927,12 @@
                 <w:rFonts w:cs="Arial"/>
               </w:rPr>
             </w:pPr>
+            <w:r>
+              <w:rPr>
+                <w:rFonts w:cs="Arial"/>
+              </w:rPr>
+              <w:t>BGS</w:t>
+            </w:r>
           </w:p>
         </w:tc>
         <w:tc>
@@ -3815,6 +4005,18 @@
                 <w:rFonts w:cs="Arial"/>
               </w:rPr>
             </w:pPr>
+            <w:r>
+              <w:rPr>
+                <w:rFonts w:cs="Arial"/>
+              </w:rPr>
+              <w:t>LTC6101, to be changed to LTC6106 for low voltage</w:t>
+            </w:r>
+            <w:r>
+              <w:rPr>
+                <w:rFonts w:cs="Arial"/>
+              </w:rPr>
+              <w:t xml:space="preserve"> channels</w:t>
+            </w:r>
           </w:p>
         </w:tc>
         <w:tc>
@@ -3855,6 +4057,12 @@
                 <w:rFonts w:cs="Arial"/>
               </w:rPr>
             </w:pPr>
+            <w:r>
+              <w:rPr>
+                <w:rFonts w:cs="Arial"/>
+              </w:rPr>
+              <w:t>X</w:t>
+            </w:r>
           </w:p>
         </w:tc>
         <w:tc>
@@ -3895,6 +4103,12 @@
                 <w:rFonts w:cs="Arial"/>
               </w:rPr>
             </w:pPr>
+            <w:r>
+              <w:rPr>
+                <w:rFonts w:cs="Arial"/>
+              </w:rPr>
+              <w:t>BGS</w:t>
+            </w:r>
           </w:p>
         </w:tc>
         <w:tc>
@@ -3967,6 +4181,14 @@
                 <w:rFonts w:cs="Arial"/>
               </w:rPr>
             </w:pPr>
+            <w:r>
+              <w:rPr>
+                <w:rFonts w:cs="Arial"/>
+              </w:rPr>
+              <w:t>R2 and D2 does not impose any protection, remove or change to TVS.</w:t>
+            </w:r>
+            <w:bookmarkStart w:id="6" w:name="_GoBack"/>
+            <w:bookmarkEnd w:id="6"/>
           </w:p>
         </w:tc>
         <w:tc>
@@ -4007,6 +4229,12 @@
                 <w:rFonts w:cs="Arial"/>
               </w:rPr>
             </w:pPr>
+            <w:r>
+              <w:rPr>
+                <w:rFonts w:cs="Arial"/>
+              </w:rPr>
+              <w:t>X</w:t>
+            </w:r>
           </w:p>
         </w:tc>
         <w:tc>
@@ -4047,6 +4275,12 @@
                 <w:rFonts w:cs="Arial"/>
               </w:rPr>
             </w:pPr>
+            <w:r>
+              <w:rPr>
+                <w:rFonts w:cs="Arial"/>
+              </w:rPr>
+              <w:t>BGS</w:t>
+            </w:r>
           </w:p>
         </w:tc>
         <w:tc>
@@ -7995,7 +8229,7 @@
                       <a:effectLst/>
                       <a:extLst>
                         <a:ext uri="{C572A759-6A51-4108-AA02-DFA0A04FC94B}">
-                          <ma14:wrappingTextBoxFlag xmlns:ma14="http://schemas.microsoft.com/office/mac/drawingml/2011/main" xmlns:w="http://schemas.openxmlformats.org/wordprocessingml/2006/main" xmlns:w10="urn:schemas-microsoft-com:office:word" xmlns:v="urn:schemas-microsoft-com:vml" xmlns:o="urn:schemas-microsoft-com:office:office" xmlns:mv="urn:schemas-microsoft-com:mac:vml" xmlns:mo="http://schemas.microsoft.com/office/mac/office/2008/main" xmlns=""/>
+                          <ma14:wrappingTextBoxFlag xmlns="" xmlns:mo="http://schemas.microsoft.com/office/mac/office/2008/main" xmlns:mv="urn:schemas-microsoft-com:mac:vml" xmlns:o="urn:schemas-microsoft-com:office:office" xmlns:v="urn:schemas-microsoft-com:vml" xmlns:w10="urn:schemas-microsoft-com:office:word" xmlns:w="http://schemas.openxmlformats.org/wordprocessingml/2006/main" xmlns:ma14="http://schemas.microsoft.com/office/mac/drawingml/2011/main"/>
                         </a:ext>
                       </a:extLst>
                     </wps:spPr>
@@ -13752,7 +13986,7 @@
 </file>
 
 <file path=customXml/itemProps2.xml><?xml version="1.0" encoding="utf-8"?>
-<ds:datastoreItem xmlns:ds="http://schemas.openxmlformats.org/officeDocument/2006/customXml" ds:itemID="{D0BC803F-4D3D-4716-BD95-962F12E5173F}">
+<ds:datastoreItem xmlns:ds="http://schemas.openxmlformats.org/officeDocument/2006/customXml" ds:itemID="{E9906339-37A8-4D24-A512-71B5FD831B9A}">
   <ds:schemaRefs>
     <ds:schemaRef ds:uri="http://schemas.openxmlformats.org/officeDocument/2006/bibliography"/>
   </ds:schemaRefs>

</xml_diff>

<commit_message>
stuff added to acu change log
</commit_message>
<xml_diff>
--- a/P80/acu/P80_ACU_Hardware_Change_Log.docx
+++ b/P80/acu/P80_ACU_Hardware_Change_Log.docx
@@ -51,7 +51,7 @@
                         <a:effectLst/>
                         <a:extLst>
                           <a:ext uri="{C572A759-6A51-4108-AA02-DFA0A04FC94B}">
-                            <ma14:wrappingTextBoxFlag xmlns="" xmlns:mo="http://schemas.microsoft.com/office/mac/office/2008/main" xmlns:mv="urn:schemas-microsoft-com:mac:vml" xmlns:o="urn:schemas-microsoft-com:office:office" xmlns:v="urn:schemas-microsoft-com:vml" xmlns:w10="urn:schemas-microsoft-com:office:word" xmlns:w="http://schemas.openxmlformats.org/wordprocessingml/2006/main" xmlns:ma14="http://schemas.microsoft.com/office/mac/drawingml/2011/main"/>
+                            <ma14:wrappingTextBoxFlag xmlns:ma14="http://schemas.microsoft.com/office/mac/drawingml/2011/main" xmlns:w="http://schemas.openxmlformats.org/wordprocessingml/2006/main" xmlns:w10="urn:schemas-microsoft-com:office:word" xmlns:v="urn:schemas-microsoft-com:vml" xmlns:o="urn:schemas-microsoft-com:office:office" xmlns:mv="urn:schemas-microsoft-com:mac:vml" xmlns:mo="http://schemas.microsoft.com/office/mac/office/2008/main" xmlns=""/>
                           </a:ext>
                         </a:extLst>
                       </wps:spPr>
@@ -3971,13 +3971,6 @@
                 <w:lang w:eastAsia="en-US"/>
               </w:rPr>
             </w:pPr>
-            <w:r>
-              <w:rPr>
-                <w:rFonts w:cstheme="minorBidi"/>
-                <w:lang w:eastAsia="en-US"/>
-              </w:rPr>
-              <w:t>11</w:t>
-            </w:r>
           </w:p>
         </w:tc>
         <w:tc>
@@ -3997,18 +3990,6 @@
                 <w:rFonts w:cs="Arial"/>
               </w:rPr>
             </w:pPr>
-            <w:r>
-              <w:rPr>
-                <w:rFonts w:cs="Arial"/>
-              </w:rPr>
-              <w:t>LTC6101, to be changed to LTC6106 for low voltage</w:t>
-            </w:r>
-            <w:r>
-              <w:rPr>
-                <w:rFonts w:cs="Arial"/>
-              </w:rPr>
-              <w:t xml:space="preserve"> channels</w:t>
-            </w:r>
           </w:p>
         </w:tc>
         <w:tc>
@@ -4049,12 +4030,6 @@
                 <w:rFonts w:cs="Arial"/>
               </w:rPr>
             </w:pPr>
-            <w:r>
-              <w:rPr>
-                <w:rFonts w:cs="Arial"/>
-              </w:rPr>
-              <w:t>X</w:t>
-            </w:r>
           </w:p>
         </w:tc>
         <w:tc>
@@ -4095,12 +4070,6 @@
                 <w:rFonts w:cs="Arial"/>
               </w:rPr>
             </w:pPr>
-            <w:r>
-              <w:rPr>
-                <w:rFonts w:cs="Arial"/>
-              </w:rPr>
-              <w:t>BGS</w:t>
-            </w:r>
           </w:p>
         </w:tc>
         <w:tc>
@@ -4317,13 +4286,6 @@
                 <w:lang w:eastAsia="en-US"/>
               </w:rPr>
             </w:pPr>
-            <w:r>
-              <w:rPr>
-                <w:rFonts w:cstheme="minorBidi"/>
-                <w:lang w:eastAsia="en-US"/>
-              </w:rPr>
-              <w:t>13</w:t>
-            </w:r>
           </w:p>
         </w:tc>
         <w:tc>
@@ -4343,20 +4305,6 @@
                 <w:rFonts w:cs="Arial"/>
               </w:rPr>
             </w:pPr>
-            <w:bookmarkStart w:id="6" w:name="_Hlk508960284"/>
-            <w:r>
-              <w:rPr>
-                <w:rFonts w:cs="Arial"/>
-              </w:rPr>
-              <w:t>MCU1 Crystal</w:t>
-            </w:r>
-            <w:bookmarkEnd w:id="6"/>
-            <w:r>
-              <w:rPr>
-                <w:rFonts w:cs="Arial"/>
-              </w:rPr>
-              <w:t xml:space="preserve"> serial resistor R239 not mounted</w:t>
-            </w:r>
           </w:p>
         </w:tc>
         <w:tc>
@@ -4377,12 +4325,6 @@
                 <w:rFonts w:cs="Arial"/>
               </w:rPr>
             </w:pPr>
-            <w:r>
-              <w:rPr>
-                <w:rFonts w:cs="Arial"/>
-              </w:rPr>
-              <w:t>X</w:t>
-            </w:r>
           </w:p>
         </w:tc>
         <w:tc>
@@ -4443,12 +4385,6 @@
                 <w:rFonts w:cs="Arial"/>
               </w:rPr>
             </w:pPr>
-            <w:r>
-              <w:rPr>
-                <w:rFonts w:cs="Arial"/>
-              </w:rPr>
-              <w:t>JOKR</w:t>
-            </w:r>
           </w:p>
         </w:tc>
         <w:tc>
@@ -4495,13 +4431,6 @@
                 <w:lang w:eastAsia="en-US"/>
               </w:rPr>
             </w:pPr>
-            <w:r>
-              <w:rPr>
-                <w:rFonts w:cstheme="minorBidi"/>
-                <w:lang w:eastAsia="en-US"/>
-              </w:rPr>
-              <w:t>14</w:t>
-            </w:r>
           </w:p>
         </w:tc>
         <w:tc>
@@ -4521,12 +4450,6 @@
                 <w:rFonts w:cs="Arial"/>
               </w:rPr>
             </w:pPr>
-            <w:r>
-              <w:rPr>
-                <w:rFonts w:cs="Arial"/>
-              </w:rPr>
-              <w:t>MCU2 Crystal serial resistor R251 not mounted</w:t>
-            </w:r>
           </w:p>
         </w:tc>
         <w:tc>
@@ -4547,12 +4470,6 @@
                 <w:rFonts w:cs="Arial"/>
               </w:rPr>
             </w:pPr>
-            <w:r>
-              <w:rPr>
-                <w:rFonts w:cs="Arial"/>
-              </w:rPr>
-              <w:t>X</w:t>
-            </w:r>
           </w:p>
         </w:tc>
         <w:tc>
@@ -4613,12 +4530,6 @@
                 <w:rFonts w:cs="Arial"/>
               </w:rPr>
             </w:pPr>
-            <w:r>
-              <w:rPr>
-                <w:rFonts w:cs="Arial"/>
-              </w:rPr>
-              <w:t>JOKR</w:t>
-            </w:r>
           </w:p>
         </w:tc>
         <w:tc>
@@ -4853,13 +4764,6 @@
                 <w:lang w:eastAsia="en-US"/>
               </w:rPr>
             </w:pPr>
-            <w:r>
-              <w:rPr>
-                <w:rFonts w:cstheme="minorBidi"/>
-                <w:lang w:eastAsia="en-US"/>
-              </w:rPr>
-              <w:t>16</w:t>
-            </w:r>
           </w:p>
         </w:tc>
         <w:tc>
@@ -4879,34 +4783,6 @@
                 <w:rFonts w:cs="Arial"/>
               </w:rPr>
             </w:pPr>
-            <w:r>
-              <w:rPr>
-                <w:rFonts w:cs="Arial"/>
-              </w:rPr>
-              <w:t>FRAM U31 I2C address shall be [</w:t>
-            </w:r>
-            <w:proofErr w:type="gramStart"/>
-            <w:r>
-              <w:rPr>
-                <w:rFonts w:cs="Arial"/>
-              </w:rPr>
-              <w:t>A2:A0]=</w:t>
-            </w:r>
-            <w:proofErr w:type="gramEnd"/>
-            <w:r>
-              <w:rPr>
-                <w:rFonts w:cs="Arial"/>
-              </w:rPr>
-              <w:t xml:space="preserve">001. Connect A0 to </w:t>
-            </w:r>
-            <w:proofErr w:type="spellStart"/>
-            <w:r>
-              <w:rPr>
-                <w:rFonts w:cs="Arial"/>
-              </w:rPr>
-              <w:t>Vcc</w:t>
-            </w:r>
-            <w:proofErr w:type="spellEnd"/>
           </w:p>
         </w:tc>
         <w:tc>
@@ -4947,12 +4823,6 @@
                 <w:rFonts w:cs="Arial"/>
               </w:rPr>
             </w:pPr>
-            <w:r>
-              <w:rPr>
-                <w:rFonts w:cs="Arial"/>
-              </w:rPr>
-              <w:t>X</w:t>
-            </w:r>
           </w:p>
         </w:tc>
         <w:tc>
@@ -4993,12 +4863,6 @@
                 <w:rFonts w:cs="Arial"/>
               </w:rPr>
             </w:pPr>
-            <w:r>
-              <w:rPr>
-                <w:rFonts w:cs="Arial"/>
-              </w:rPr>
-              <w:t>JOKR</w:t>
-            </w:r>
           </w:p>
         </w:tc>
         <w:tc>
@@ -5044,12 +4908,6 @@
                 <w:lang w:eastAsia="en-US"/>
               </w:rPr>
             </w:pPr>
-            <w:r>
-              <w:rPr>
-                <w:lang w:eastAsia="en-US"/>
-              </w:rPr>
-              <w:t>17</w:t>
-            </w:r>
           </w:p>
         </w:tc>
         <w:tc>
@@ -5069,34 +4927,6 @@
                 <w:rFonts w:cs="Arial"/>
               </w:rPr>
             </w:pPr>
-            <w:r>
-              <w:rPr>
-                <w:rFonts w:cs="Arial"/>
-              </w:rPr>
-              <w:t>FRAM U61 I2C address shall be [</w:t>
-            </w:r>
-            <w:proofErr w:type="gramStart"/>
-            <w:r>
-              <w:rPr>
-                <w:rFonts w:cs="Arial"/>
-              </w:rPr>
-              <w:t>A2:A0]=</w:t>
-            </w:r>
-            <w:proofErr w:type="gramEnd"/>
-            <w:r>
-              <w:rPr>
-                <w:rFonts w:cs="Arial"/>
-              </w:rPr>
-              <w:t xml:space="preserve">001. Connect A0 to </w:t>
-            </w:r>
-            <w:proofErr w:type="spellStart"/>
-            <w:r>
-              <w:rPr>
-                <w:rFonts w:cs="Arial"/>
-              </w:rPr>
-              <w:t>Vcc</w:t>
-            </w:r>
-            <w:proofErr w:type="spellEnd"/>
           </w:p>
         </w:tc>
         <w:tc>
@@ -5137,12 +4967,6 @@
                 <w:rFonts w:cs="Arial"/>
               </w:rPr>
             </w:pPr>
-            <w:r>
-              <w:rPr>
-                <w:rFonts w:cs="Arial"/>
-              </w:rPr>
-              <w:t>X</w:t>
-            </w:r>
           </w:p>
         </w:tc>
         <w:tc>
@@ -5183,12 +5007,6 @@
                 <w:rFonts w:cs="Arial"/>
               </w:rPr>
             </w:pPr>
-            <w:r>
-              <w:rPr>
-                <w:rFonts w:cs="Arial"/>
-              </w:rPr>
-              <w:t>JOKR</w:t>
-            </w:r>
           </w:p>
         </w:tc>
         <w:tc>
@@ -5408,12 +5226,6 @@
                 <w:lang w:eastAsia="en-US"/>
               </w:rPr>
             </w:pPr>
-            <w:r>
-              <w:rPr>
-                <w:lang w:eastAsia="en-US"/>
-              </w:rPr>
-              <w:t>19</w:t>
-            </w:r>
           </w:p>
         </w:tc>
         <w:tc>
@@ -5433,60 +5245,6 @@
                 <w:rFonts w:cs="Arial"/>
               </w:rPr>
             </w:pPr>
-            <w:r>
-              <w:rPr>
-                <w:rFonts w:cs="Arial"/>
-              </w:rPr>
-              <w:t xml:space="preserve">Consider tuning MCU crystal frequency. </w:t>
-            </w:r>
-            <w:r>
-              <w:rPr>
-                <w:lang w:val="en-GB"/>
-              </w:rPr>
-              <w:t xml:space="preserve">Crystal </w:t>
-            </w:r>
-            <w:proofErr w:type="spellStart"/>
-            <w:r>
-              <w:rPr>
-                <w:lang w:val="en-GB"/>
-              </w:rPr>
-              <w:t>Cload</w:t>
-            </w:r>
-            <w:proofErr w:type="spellEnd"/>
-            <w:r>
-              <w:rPr>
-                <w:lang w:val="en-GB"/>
-              </w:rPr>
-              <w:t xml:space="preserve"> specified to 10pF. Calculated load with </w:t>
-            </w:r>
-            <w:proofErr w:type="spellStart"/>
-            <w:r>
-              <w:rPr>
-                <w:lang w:val="en-GB"/>
-              </w:rPr>
-              <w:t>Cstray</w:t>
-            </w:r>
-            <w:proofErr w:type="spellEnd"/>
-            <w:r>
-              <w:rPr>
-                <w:lang w:val="en-GB"/>
-              </w:rPr>
-              <w:t xml:space="preserve">=4pF is 7,4pF. To get </w:t>
-            </w:r>
-            <w:proofErr w:type="spellStart"/>
-            <w:r>
-              <w:rPr>
-                <w:lang w:val="en-GB"/>
-              </w:rPr>
-              <w:t>Cload</w:t>
-            </w:r>
-            <w:proofErr w:type="spellEnd"/>
-            <w:r>
-              <w:rPr>
-                <w:lang w:val="en-GB"/>
-              </w:rPr>
-              <w:t xml:space="preserve"> closer to 10pF, change the two load capacitors to app. 12pF.</w:t>
-            </w:r>
           </w:p>
         </w:tc>
         <w:tc>
@@ -5507,12 +5265,6 @@
                 <w:rFonts w:cs="Arial"/>
               </w:rPr>
             </w:pPr>
-            <w:r>
-              <w:rPr>
-                <w:rFonts w:cs="Arial"/>
-              </w:rPr>
-              <w:t>X</w:t>
-            </w:r>
           </w:p>
         </w:tc>
         <w:tc>
@@ -5573,12 +5325,6 @@
                 <w:rFonts w:cs="Arial"/>
               </w:rPr>
             </w:pPr>
-            <w:r>
-              <w:rPr>
-                <w:rFonts w:cs="Arial"/>
-              </w:rPr>
-              <w:t>JOKR</w:t>
-            </w:r>
           </w:p>
         </w:tc>
         <w:tc>
@@ -5628,7 +5374,7 @@
               <w:rPr>
                 <w:lang w:eastAsia="en-US"/>
               </w:rPr>
-              <w:t>20</w:t>
+              <w:t>21</w:t>
             </w:r>
           </w:p>
         </w:tc>
@@ -5781,8 +5527,6 @@
               </w:rPr>
               <w:t>JOKR</w:t>
             </w:r>
-            <w:bookmarkStart w:id="7" w:name="_GoBack"/>
-            <w:bookmarkEnd w:id="7"/>
           </w:p>
         </w:tc>
         <w:tc>
@@ -5982,7 +5726,7 @@
           <w:szCs w:val="28"/>
         </w:rPr>
       </w:pPr>
-      <w:bookmarkStart w:id="8" w:name="_Toc508024714"/>
+      <w:bookmarkStart w:id="6" w:name="_Toc508024714"/>
       <w:r>
         <w:rPr>
           <w:rFonts w:ascii="Calibri" w:hAnsi="Calibri" w:cs="Calibri"/>
@@ -6011,23 +5755,23 @@
         </w:rPr>
         <w:t xml:space="preserve"> changes implemented</w:t>
       </w:r>
-      <w:bookmarkEnd w:id="8"/>
+      <w:bookmarkEnd w:id="6"/>
     </w:p>
     <w:tbl>
       <w:tblPr>
         <w:tblStyle w:val="TableGrid"/>
-        <w:tblW w:w="10125" w:type="dxa"/>
+        <w:tblW w:w="9943" w:type="dxa"/>
         <w:tblLayout w:type="fixed"/>
         <w:tblLook w:val="04A0" w:firstRow="1" w:lastRow="0" w:firstColumn="1" w:lastColumn="0" w:noHBand="0" w:noVBand="1"/>
       </w:tblPr>
       <w:tblGrid>
         <w:gridCol w:w="577"/>
-        <w:gridCol w:w="6757"/>
-        <w:gridCol w:w="461"/>
-        <w:gridCol w:w="461"/>
-        <w:gridCol w:w="461"/>
-        <w:gridCol w:w="728"/>
-        <w:gridCol w:w="680"/>
+        <w:gridCol w:w="6618"/>
+        <w:gridCol w:w="360"/>
+        <w:gridCol w:w="360"/>
+        <w:gridCol w:w="360"/>
+        <w:gridCol w:w="803"/>
+        <w:gridCol w:w="865"/>
       </w:tblGrid>
       <w:tr>
         <w:trPr>
@@ -6038,7 +5782,7 @@
         <w:tc>
           <w:tcPr>
             <w:cnfStyle w:val="001000000000" w:firstRow="0" w:lastRow="0" w:firstColumn="1" w:lastColumn="0" w:oddVBand="0" w:evenVBand="0" w:oddHBand="0" w:evenHBand="0" w:firstRowFirstColumn="0" w:firstRowLastColumn="0" w:lastRowFirstColumn="0" w:lastRowLastColumn="0"/>
-            <w:tcW w:w="578" w:type="dxa"/>
+            <w:tcW w:w="577" w:type="dxa"/>
             <w:tcBorders>
               <w:top w:val="single" w:sz="4" w:space="0" w:color="auto"/>
               <w:left w:val="single" w:sz="4" w:space="0" w:color="auto"/>
@@ -6069,7 +5813,7 @@
         </w:tc>
         <w:tc>
           <w:tcPr>
-            <w:tcW w:w="6760" w:type="dxa"/>
+            <w:tcW w:w="6618" w:type="dxa"/>
             <w:tcBorders>
               <w:top w:val="single" w:sz="4" w:space="0" w:color="auto"/>
               <w:left w:val="single" w:sz="4" w:space="0" w:color="auto"/>
@@ -6102,7 +5846,7 @@
         </w:tc>
         <w:tc>
           <w:tcPr>
-            <w:tcW w:w="461" w:type="dxa"/>
+            <w:tcW w:w="360" w:type="dxa"/>
             <w:tcBorders>
               <w:top w:val="single" w:sz="4" w:space="0" w:color="auto"/>
               <w:left w:val="single" w:sz="4" w:space="0" w:color="auto"/>
@@ -6137,7 +5881,7 @@
         </w:tc>
         <w:tc>
           <w:tcPr>
-            <w:tcW w:w="461" w:type="dxa"/>
+            <w:tcW w:w="360" w:type="dxa"/>
             <w:tcBorders>
               <w:top w:val="single" w:sz="4" w:space="0" w:color="auto"/>
               <w:left w:val="single" w:sz="4" w:space="0" w:color="auto"/>
@@ -6172,7 +5916,7 @@
         </w:tc>
         <w:tc>
           <w:tcPr>
-            <w:tcW w:w="461" w:type="dxa"/>
+            <w:tcW w:w="360" w:type="dxa"/>
             <w:tcBorders>
               <w:top w:val="single" w:sz="4" w:space="0" w:color="auto"/>
               <w:left w:val="single" w:sz="4" w:space="0" w:color="auto"/>
@@ -6207,7 +5951,7 @@
         </w:tc>
         <w:tc>
           <w:tcPr>
-            <w:tcW w:w="728" w:type="dxa"/>
+            <w:tcW w:w="803" w:type="dxa"/>
             <w:tcBorders>
               <w:top w:val="single" w:sz="4" w:space="0" w:color="auto"/>
               <w:left w:val="single" w:sz="4" w:space="0" w:color="auto"/>
@@ -6242,7 +5986,7 @@
         </w:tc>
         <w:tc>
           <w:tcPr>
-            <w:tcW w:w="680" w:type="dxa"/>
+            <w:tcW w:w="865" w:type="dxa"/>
             <w:tcBorders>
               <w:top w:val="single" w:sz="4" w:space="0" w:color="auto"/>
               <w:left w:val="single" w:sz="4" w:space="0" w:color="auto"/>
@@ -6283,7 +6027,7 @@
         <w:tc>
           <w:tcPr>
             <w:cnfStyle w:val="001000000000" w:firstRow="0" w:lastRow="0" w:firstColumn="1" w:lastColumn="0" w:oddVBand="0" w:evenVBand="0" w:oddHBand="0" w:evenHBand="0" w:firstRowFirstColumn="0" w:firstRowLastColumn="0" w:lastRowFirstColumn="0" w:lastRowLastColumn="0"/>
-            <w:tcW w:w="578" w:type="dxa"/>
+            <w:tcW w:w="577" w:type="dxa"/>
             <w:tcBorders>
               <w:top w:val="single" w:sz="4" w:space="0" w:color="auto"/>
               <w:left w:val="single" w:sz="4" w:space="0" w:color="auto"/>
@@ -6302,11 +6046,18 @@
                 <w:lang w:eastAsia="en-US"/>
               </w:rPr>
             </w:pPr>
-          </w:p>
-        </w:tc>
-        <w:tc>
-          <w:tcPr>
-            <w:tcW w:w="6760" w:type="dxa"/>
+            <w:r>
+              <w:rPr>
+                <w:rFonts w:cstheme="minorBidi"/>
+                <w:lang w:eastAsia="en-US"/>
+              </w:rPr>
+              <w:t>11</w:t>
+            </w:r>
+          </w:p>
+        </w:tc>
+        <w:tc>
+          <w:tcPr>
+            <w:tcW w:w="6618" w:type="dxa"/>
             <w:tcBorders>
               <w:top w:val="single" w:sz="4" w:space="0" w:color="auto"/>
               <w:left w:val="single" w:sz="4" w:space="0" w:color="auto"/>
@@ -6322,11 +6073,17 @@
                 <w:rFonts w:cs="Arial"/>
               </w:rPr>
             </w:pPr>
-          </w:p>
-        </w:tc>
-        <w:tc>
-          <w:tcPr>
-            <w:tcW w:w="461" w:type="dxa"/>
+            <w:r>
+              <w:rPr>
+                <w:rFonts w:cs="Arial"/>
+              </w:rPr>
+              <w:t>LTC6101, to be changed to LTC6106 for low voltage channels</w:t>
+            </w:r>
+          </w:p>
+        </w:tc>
+        <w:tc>
+          <w:tcPr>
+            <w:tcW w:w="360" w:type="dxa"/>
             <w:tcBorders>
               <w:top w:val="single" w:sz="4" w:space="0" w:color="auto"/>
               <w:left w:val="single" w:sz="4" w:space="0" w:color="auto"/>
@@ -6346,7 +6103,7 @@
         </w:tc>
         <w:tc>
           <w:tcPr>
-            <w:tcW w:w="461" w:type="dxa"/>
+            <w:tcW w:w="360" w:type="dxa"/>
             <w:tcBorders>
               <w:top w:val="single" w:sz="4" w:space="0" w:color="auto"/>
               <w:left w:val="single" w:sz="4" w:space="0" w:color="auto"/>
@@ -6362,11 +6119,17 @@
                 <w:rFonts w:cs="Arial"/>
               </w:rPr>
             </w:pPr>
-          </w:p>
-        </w:tc>
-        <w:tc>
-          <w:tcPr>
-            <w:tcW w:w="461" w:type="dxa"/>
+            <w:r>
+              <w:rPr>
+                <w:rFonts w:cs="Arial"/>
+              </w:rPr>
+              <w:t>X</w:t>
+            </w:r>
+          </w:p>
+        </w:tc>
+        <w:tc>
+          <w:tcPr>
+            <w:tcW w:w="360" w:type="dxa"/>
             <w:tcBorders>
               <w:top w:val="single" w:sz="4" w:space="0" w:color="auto"/>
               <w:left w:val="single" w:sz="4" w:space="0" w:color="auto"/>
@@ -6386,7 +6149,7 @@
         </w:tc>
         <w:tc>
           <w:tcPr>
-            <w:tcW w:w="728" w:type="dxa"/>
+            <w:tcW w:w="803" w:type="dxa"/>
             <w:tcBorders>
               <w:top w:val="single" w:sz="4" w:space="0" w:color="auto"/>
               <w:left w:val="single" w:sz="4" w:space="0" w:color="auto"/>
@@ -6402,11 +6165,17 @@
                 <w:rFonts w:cs="Arial"/>
               </w:rPr>
             </w:pPr>
-          </w:p>
-        </w:tc>
-        <w:tc>
-          <w:tcPr>
-            <w:tcW w:w="680" w:type="dxa"/>
+            <w:r>
+              <w:rPr>
+                <w:rFonts w:cs="Arial"/>
+              </w:rPr>
+              <w:t>BGS</w:t>
+            </w:r>
+          </w:p>
+        </w:tc>
+        <w:tc>
+          <w:tcPr>
+            <w:tcW w:w="865" w:type="dxa"/>
             <w:tcBorders>
               <w:top w:val="single" w:sz="4" w:space="0" w:color="auto"/>
               <w:left w:val="single" w:sz="4" w:space="0" w:color="auto"/>
@@ -6422,6 +6191,13 @@
                 <w:rFonts w:cs="Arial"/>
               </w:rPr>
             </w:pPr>
+            <w:r>
+              <w:rPr>
+                <w:rFonts w:cs="Arial"/>
+                <w:highlight w:val="green"/>
+              </w:rPr>
+              <w:t>Done</w:t>
+            </w:r>
           </w:p>
         </w:tc>
       </w:tr>
@@ -6432,7 +6208,7 @@
         <w:tc>
           <w:tcPr>
             <w:cnfStyle w:val="001000000000" w:firstRow="0" w:lastRow="0" w:firstColumn="1" w:lastColumn="0" w:oddVBand="0" w:evenVBand="0" w:oddHBand="0" w:evenHBand="0" w:firstRowFirstColumn="0" w:firstRowLastColumn="0" w:lastRowFirstColumn="0" w:lastRowLastColumn="0"/>
-            <w:tcW w:w="578" w:type="dxa"/>
+            <w:tcW w:w="577" w:type="dxa"/>
             <w:tcBorders>
               <w:top w:val="single" w:sz="4" w:space="0" w:color="auto"/>
               <w:left w:val="single" w:sz="4" w:space="0" w:color="auto"/>
@@ -6448,11 +6224,18 @@
                 <w:lang w:eastAsia="en-US"/>
               </w:rPr>
             </w:pPr>
-          </w:p>
-        </w:tc>
-        <w:tc>
-          <w:tcPr>
-            <w:tcW w:w="6760" w:type="dxa"/>
+            <w:r>
+              <w:rPr>
+                <w:rFonts w:cstheme="minorBidi"/>
+                <w:lang w:eastAsia="en-US"/>
+              </w:rPr>
+              <w:t>13</w:t>
+            </w:r>
+          </w:p>
+        </w:tc>
+        <w:tc>
+          <w:tcPr>
+            <w:tcW w:w="6618" w:type="dxa"/>
             <w:tcBorders>
               <w:top w:val="single" w:sz="4" w:space="0" w:color="auto"/>
               <w:left w:val="single" w:sz="4" w:space="0" w:color="auto"/>
@@ -6468,11 +6251,17 @@
                 <w:rFonts w:cs="Arial"/>
               </w:rPr>
             </w:pPr>
-          </w:p>
-        </w:tc>
-        <w:tc>
-          <w:tcPr>
-            <w:tcW w:w="461" w:type="dxa"/>
+            <w:r>
+              <w:rPr>
+                <w:rFonts w:cs="Arial"/>
+              </w:rPr>
+              <w:t>MCU1 Crystal serial resistor R239 not mounted</w:t>
+            </w:r>
+          </w:p>
+        </w:tc>
+        <w:tc>
+          <w:tcPr>
+            <w:tcW w:w="360" w:type="dxa"/>
             <w:tcBorders>
               <w:top w:val="single" w:sz="4" w:space="0" w:color="auto"/>
               <w:left w:val="single" w:sz="4" w:space="0" w:color="auto"/>
@@ -6488,11 +6277,17 @@
                 <w:rFonts w:cs="Arial"/>
               </w:rPr>
             </w:pPr>
-          </w:p>
-        </w:tc>
-        <w:tc>
-          <w:tcPr>
-            <w:tcW w:w="461" w:type="dxa"/>
+            <w:r>
+              <w:rPr>
+                <w:rFonts w:cs="Arial"/>
+              </w:rPr>
+              <w:t>X</w:t>
+            </w:r>
+          </w:p>
+        </w:tc>
+        <w:tc>
+          <w:tcPr>
+            <w:tcW w:w="360" w:type="dxa"/>
             <w:tcBorders>
               <w:top w:val="single" w:sz="4" w:space="0" w:color="auto"/>
               <w:left w:val="single" w:sz="4" w:space="0" w:color="auto"/>
@@ -6512,7 +6307,7 @@
         </w:tc>
         <w:tc>
           <w:tcPr>
-            <w:tcW w:w="461" w:type="dxa"/>
+            <w:tcW w:w="360" w:type="dxa"/>
             <w:tcBorders>
               <w:top w:val="single" w:sz="4" w:space="0" w:color="auto"/>
               <w:left w:val="single" w:sz="4" w:space="0" w:color="auto"/>
@@ -6532,7 +6327,7 @@
         </w:tc>
         <w:tc>
           <w:tcPr>
-            <w:tcW w:w="728" w:type="dxa"/>
+            <w:tcW w:w="803" w:type="dxa"/>
             <w:tcBorders>
               <w:top w:val="single" w:sz="4" w:space="0" w:color="auto"/>
               <w:left w:val="single" w:sz="4" w:space="0" w:color="auto"/>
@@ -6548,11 +6343,17 @@
                 <w:rFonts w:cs="Arial"/>
               </w:rPr>
             </w:pPr>
-          </w:p>
-        </w:tc>
-        <w:tc>
-          <w:tcPr>
-            <w:tcW w:w="680" w:type="dxa"/>
+            <w:r>
+              <w:rPr>
+                <w:rFonts w:cs="Arial"/>
+              </w:rPr>
+              <w:t>BGS</w:t>
+            </w:r>
+          </w:p>
+        </w:tc>
+        <w:tc>
+          <w:tcPr>
+            <w:tcW w:w="865" w:type="dxa"/>
             <w:tcBorders>
               <w:top w:val="single" w:sz="4" w:space="0" w:color="auto"/>
               <w:left w:val="single" w:sz="4" w:space="0" w:color="auto"/>
@@ -6568,6 +6369,13 @@
                 <w:rFonts w:cs="Arial"/>
               </w:rPr>
             </w:pPr>
+            <w:r>
+              <w:rPr>
+                <w:rFonts w:cs="Arial"/>
+                <w:highlight w:val="green"/>
+              </w:rPr>
+              <w:t>Done</w:t>
+            </w:r>
           </w:p>
         </w:tc>
       </w:tr>
@@ -6578,7 +6386,7 @@
         <w:tc>
           <w:tcPr>
             <w:cnfStyle w:val="001000000000" w:firstRow="0" w:lastRow="0" w:firstColumn="1" w:lastColumn="0" w:oddVBand="0" w:evenVBand="0" w:oddHBand="0" w:evenHBand="0" w:firstRowFirstColumn="0" w:firstRowLastColumn="0" w:lastRowFirstColumn="0" w:lastRowLastColumn="0"/>
-            <w:tcW w:w="578" w:type="dxa"/>
+            <w:tcW w:w="577" w:type="dxa"/>
             <w:tcBorders>
               <w:top w:val="single" w:sz="4" w:space="0" w:color="auto"/>
               <w:left w:val="single" w:sz="4" w:space="0" w:color="auto"/>
@@ -6594,11 +6402,18 @@
                 <w:lang w:eastAsia="en-US"/>
               </w:rPr>
             </w:pPr>
-          </w:p>
-        </w:tc>
-        <w:tc>
-          <w:tcPr>
-            <w:tcW w:w="6760" w:type="dxa"/>
+            <w:r>
+              <w:rPr>
+                <w:rFonts w:cstheme="minorBidi"/>
+                <w:lang w:eastAsia="en-US"/>
+              </w:rPr>
+              <w:t>14</w:t>
+            </w:r>
+          </w:p>
+        </w:tc>
+        <w:tc>
+          <w:tcPr>
+            <w:tcW w:w="6618" w:type="dxa"/>
             <w:tcBorders>
               <w:top w:val="single" w:sz="4" w:space="0" w:color="auto"/>
               <w:left w:val="single" w:sz="4" w:space="0" w:color="auto"/>
@@ -6614,11 +6429,17 @@
                 <w:rFonts w:cs="Arial"/>
               </w:rPr>
             </w:pPr>
-          </w:p>
-        </w:tc>
-        <w:tc>
-          <w:tcPr>
-            <w:tcW w:w="461" w:type="dxa"/>
+            <w:r>
+              <w:rPr>
+                <w:rFonts w:cs="Arial"/>
+              </w:rPr>
+              <w:t>MCU2 Crystal serial resistor R251 not mounted</w:t>
+            </w:r>
+          </w:p>
+        </w:tc>
+        <w:tc>
+          <w:tcPr>
+            <w:tcW w:w="360" w:type="dxa"/>
             <w:tcBorders>
               <w:top w:val="single" w:sz="4" w:space="0" w:color="auto"/>
               <w:left w:val="single" w:sz="4" w:space="0" w:color="auto"/>
@@ -6634,11 +6455,17 @@
                 <w:rFonts w:cs="Arial"/>
               </w:rPr>
             </w:pPr>
-          </w:p>
-        </w:tc>
-        <w:tc>
-          <w:tcPr>
-            <w:tcW w:w="461" w:type="dxa"/>
+            <w:r>
+              <w:rPr>
+                <w:rFonts w:cs="Arial"/>
+              </w:rPr>
+              <w:t>X</w:t>
+            </w:r>
+          </w:p>
+        </w:tc>
+        <w:tc>
+          <w:tcPr>
+            <w:tcW w:w="360" w:type="dxa"/>
             <w:tcBorders>
               <w:top w:val="single" w:sz="4" w:space="0" w:color="auto"/>
               <w:left w:val="single" w:sz="4" w:space="0" w:color="auto"/>
@@ -6658,7 +6485,7 @@
         </w:tc>
         <w:tc>
           <w:tcPr>
-            <w:tcW w:w="461" w:type="dxa"/>
+            <w:tcW w:w="360" w:type="dxa"/>
             <w:tcBorders>
               <w:top w:val="single" w:sz="4" w:space="0" w:color="auto"/>
               <w:left w:val="single" w:sz="4" w:space="0" w:color="auto"/>
@@ -6678,7 +6505,7 @@
         </w:tc>
         <w:tc>
           <w:tcPr>
-            <w:tcW w:w="728" w:type="dxa"/>
+            <w:tcW w:w="803" w:type="dxa"/>
             <w:tcBorders>
               <w:top w:val="single" w:sz="4" w:space="0" w:color="auto"/>
               <w:left w:val="single" w:sz="4" w:space="0" w:color="auto"/>
@@ -6694,11 +6521,17 @@
                 <w:rFonts w:cs="Arial"/>
               </w:rPr>
             </w:pPr>
-          </w:p>
-        </w:tc>
-        <w:tc>
-          <w:tcPr>
-            <w:tcW w:w="680" w:type="dxa"/>
+            <w:r>
+              <w:rPr>
+                <w:rFonts w:cs="Arial"/>
+              </w:rPr>
+              <w:t>BGS</w:t>
+            </w:r>
+          </w:p>
+        </w:tc>
+        <w:tc>
+          <w:tcPr>
+            <w:tcW w:w="865" w:type="dxa"/>
             <w:tcBorders>
               <w:top w:val="single" w:sz="4" w:space="0" w:color="auto"/>
               <w:left w:val="single" w:sz="4" w:space="0" w:color="auto"/>
@@ -6714,6 +6547,13 @@
                 <w:rFonts w:cs="Arial"/>
               </w:rPr>
             </w:pPr>
+            <w:r>
+              <w:rPr>
+                <w:rFonts w:cs="Arial"/>
+                <w:highlight w:val="green"/>
+              </w:rPr>
+              <w:t>Done</w:t>
+            </w:r>
           </w:p>
         </w:tc>
       </w:tr>
@@ -6724,7 +6564,7 @@
         <w:tc>
           <w:tcPr>
             <w:cnfStyle w:val="001000000000" w:firstRow="0" w:lastRow="0" w:firstColumn="1" w:lastColumn="0" w:oddVBand="0" w:evenVBand="0" w:oddHBand="0" w:evenHBand="0" w:firstRowFirstColumn="0" w:firstRowLastColumn="0" w:lastRowFirstColumn="0" w:lastRowLastColumn="0"/>
-            <w:tcW w:w="578" w:type="dxa"/>
+            <w:tcW w:w="577" w:type="dxa"/>
             <w:tcBorders>
               <w:top w:val="single" w:sz="4" w:space="0" w:color="auto"/>
               <w:left w:val="single" w:sz="4" w:space="0" w:color="auto"/>
@@ -6740,11 +6580,18 @@
                 <w:lang w:eastAsia="en-US"/>
               </w:rPr>
             </w:pPr>
-          </w:p>
-        </w:tc>
-        <w:tc>
-          <w:tcPr>
-            <w:tcW w:w="6760" w:type="dxa"/>
+            <w:r>
+              <w:rPr>
+                <w:rFonts w:cstheme="minorBidi"/>
+                <w:lang w:eastAsia="en-US"/>
+              </w:rPr>
+              <w:t>16</w:t>
+            </w:r>
+          </w:p>
+        </w:tc>
+        <w:tc>
+          <w:tcPr>
+            <w:tcW w:w="6618" w:type="dxa"/>
             <w:tcBorders>
               <w:top w:val="single" w:sz="4" w:space="0" w:color="auto"/>
               <w:left w:val="single" w:sz="4" w:space="0" w:color="auto"/>
@@ -6760,11 +6607,39 @@
                 <w:rFonts w:cs="Arial"/>
               </w:rPr>
             </w:pPr>
-          </w:p>
-        </w:tc>
-        <w:tc>
-          <w:tcPr>
-            <w:tcW w:w="461" w:type="dxa"/>
+            <w:r>
+              <w:rPr>
+                <w:rFonts w:cs="Arial"/>
+              </w:rPr>
+              <w:t>FRAM U31 I2C address shall be [</w:t>
+            </w:r>
+            <w:proofErr w:type="gramStart"/>
+            <w:r>
+              <w:rPr>
+                <w:rFonts w:cs="Arial"/>
+              </w:rPr>
+              <w:t>A2:A0]=</w:t>
+            </w:r>
+            <w:proofErr w:type="gramEnd"/>
+            <w:r>
+              <w:rPr>
+                <w:rFonts w:cs="Arial"/>
+              </w:rPr>
+              <w:t xml:space="preserve">001. Connect A0 to </w:t>
+            </w:r>
+            <w:proofErr w:type="spellStart"/>
+            <w:r>
+              <w:rPr>
+                <w:rFonts w:cs="Arial"/>
+              </w:rPr>
+              <w:t>Vcc</w:t>
+            </w:r>
+            <w:proofErr w:type="spellEnd"/>
+          </w:p>
+        </w:tc>
+        <w:tc>
+          <w:tcPr>
+            <w:tcW w:w="360" w:type="dxa"/>
             <w:tcBorders>
               <w:top w:val="single" w:sz="4" w:space="0" w:color="auto"/>
               <w:left w:val="single" w:sz="4" w:space="0" w:color="auto"/>
@@ -6784,7 +6659,7 @@
         </w:tc>
         <w:tc>
           <w:tcPr>
-            <w:tcW w:w="461" w:type="dxa"/>
+            <w:tcW w:w="360" w:type="dxa"/>
             <w:tcBorders>
               <w:top w:val="single" w:sz="4" w:space="0" w:color="auto"/>
               <w:left w:val="single" w:sz="4" w:space="0" w:color="auto"/>
@@ -6800,11 +6675,17 @@
                 <w:rFonts w:cs="Arial"/>
               </w:rPr>
             </w:pPr>
-          </w:p>
-        </w:tc>
-        <w:tc>
-          <w:tcPr>
-            <w:tcW w:w="461" w:type="dxa"/>
+            <w:r>
+              <w:rPr>
+                <w:rFonts w:cs="Arial"/>
+              </w:rPr>
+              <w:t>X</w:t>
+            </w:r>
+          </w:p>
+        </w:tc>
+        <w:tc>
+          <w:tcPr>
+            <w:tcW w:w="360" w:type="dxa"/>
             <w:tcBorders>
               <w:top w:val="single" w:sz="4" w:space="0" w:color="auto"/>
               <w:left w:val="single" w:sz="4" w:space="0" w:color="auto"/>
@@ -6824,7 +6705,7 @@
         </w:tc>
         <w:tc>
           <w:tcPr>
-            <w:tcW w:w="728" w:type="dxa"/>
+            <w:tcW w:w="803" w:type="dxa"/>
             <w:tcBorders>
               <w:top w:val="single" w:sz="4" w:space="0" w:color="auto"/>
               <w:left w:val="single" w:sz="4" w:space="0" w:color="auto"/>
@@ -6840,11 +6721,17 @@
                 <w:rFonts w:cs="Arial"/>
               </w:rPr>
             </w:pPr>
-          </w:p>
-        </w:tc>
-        <w:tc>
-          <w:tcPr>
-            <w:tcW w:w="680" w:type="dxa"/>
+            <w:r>
+              <w:rPr>
+                <w:rFonts w:cs="Arial"/>
+              </w:rPr>
+              <w:t>BGS</w:t>
+            </w:r>
+          </w:p>
+        </w:tc>
+        <w:tc>
+          <w:tcPr>
+            <w:tcW w:w="865" w:type="dxa"/>
             <w:tcBorders>
               <w:top w:val="single" w:sz="4" w:space="0" w:color="auto"/>
               <w:left w:val="single" w:sz="4" w:space="0" w:color="auto"/>
@@ -6860,6 +6747,13 @@
                 <w:rFonts w:cs="Arial"/>
               </w:rPr>
             </w:pPr>
+            <w:r>
+              <w:rPr>
+                <w:rFonts w:cs="Arial"/>
+                <w:highlight w:val="green"/>
+              </w:rPr>
+              <w:t>Done</w:t>
+            </w:r>
           </w:p>
         </w:tc>
       </w:tr>
@@ -6870,7 +6764,7 @@
         <w:tc>
           <w:tcPr>
             <w:cnfStyle w:val="001000000000" w:firstRow="0" w:lastRow="0" w:firstColumn="1" w:lastColumn="0" w:oddVBand="0" w:evenVBand="0" w:oddHBand="0" w:evenHBand="0" w:firstRowFirstColumn="0" w:firstRowLastColumn="0" w:lastRowFirstColumn="0" w:lastRowLastColumn="0"/>
-            <w:tcW w:w="578" w:type="dxa"/>
+            <w:tcW w:w="577" w:type="dxa"/>
             <w:tcBorders>
               <w:top w:val="single" w:sz="4" w:space="0" w:color="auto"/>
               <w:left w:val="single" w:sz="4" w:space="0" w:color="auto"/>
@@ -6886,11 +6780,17 @@
                 <w:lang w:eastAsia="en-US"/>
               </w:rPr>
             </w:pPr>
-          </w:p>
-        </w:tc>
-        <w:tc>
-          <w:tcPr>
-            <w:tcW w:w="6760" w:type="dxa"/>
+            <w:r>
+              <w:rPr>
+                <w:lang w:eastAsia="en-US"/>
+              </w:rPr>
+              <w:t>17</w:t>
+            </w:r>
+          </w:p>
+        </w:tc>
+        <w:tc>
+          <w:tcPr>
+            <w:tcW w:w="6618" w:type="dxa"/>
             <w:tcBorders>
               <w:top w:val="single" w:sz="4" w:space="0" w:color="auto"/>
               <w:left w:val="single" w:sz="4" w:space="0" w:color="auto"/>
@@ -6906,11 +6806,39 @@
                 <w:rFonts w:cs="Arial"/>
               </w:rPr>
             </w:pPr>
-          </w:p>
-        </w:tc>
-        <w:tc>
-          <w:tcPr>
-            <w:tcW w:w="461" w:type="dxa"/>
+            <w:r>
+              <w:rPr>
+                <w:rFonts w:cs="Arial"/>
+              </w:rPr>
+              <w:t>FRAM U61 I2C address shall be [</w:t>
+            </w:r>
+            <w:proofErr w:type="gramStart"/>
+            <w:r>
+              <w:rPr>
+                <w:rFonts w:cs="Arial"/>
+              </w:rPr>
+              <w:t>A2:A0]=</w:t>
+            </w:r>
+            <w:proofErr w:type="gramEnd"/>
+            <w:r>
+              <w:rPr>
+                <w:rFonts w:cs="Arial"/>
+              </w:rPr>
+              <w:t xml:space="preserve">001. Connect A0 to </w:t>
+            </w:r>
+            <w:proofErr w:type="spellStart"/>
+            <w:r>
+              <w:rPr>
+                <w:rFonts w:cs="Arial"/>
+              </w:rPr>
+              <w:t>Vcc</w:t>
+            </w:r>
+            <w:proofErr w:type="spellEnd"/>
+          </w:p>
+        </w:tc>
+        <w:tc>
+          <w:tcPr>
+            <w:tcW w:w="360" w:type="dxa"/>
             <w:tcBorders>
               <w:top w:val="single" w:sz="4" w:space="0" w:color="auto"/>
               <w:left w:val="single" w:sz="4" w:space="0" w:color="auto"/>
@@ -6930,7 +6858,7 @@
         </w:tc>
         <w:tc>
           <w:tcPr>
-            <w:tcW w:w="461" w:type="dxa"/>
+            <w:tcW w:w="360" w:type="dxa"/>
             <w:tcBorders>
               <w:top w:val="single" w:sz="4" w:space="0" w:color="auto"/>
               <w:left w:val="single" w:sz="4" w:space="0" w:color="auto"/>
@@ -6946,11 +6874,17 @@
                 <w:rFonts w:cs="Arial"/>
               </w:rPr>
             </w:pPr>
-          </w:p>
-        </w:tc>
-        <w:tc>
-          <w:tcPr>
-            <w:tcW w:w="461" w:type="dxa"/>
+            <w:r>
+              <w:rPr>
+                <w:rFonts w:cs="Arial"/>
+              </w:rPr>
+              <w:t>X</w:t>
+            </w:r>
+          </w:p>
+        </w:tc>
+        <w:tc>
+          <w:tcPr>
+            <w:tcW w:w="360" w:type="dxa"/>
             <w:tcBorders>
               <w:top w:val="single" w:sz="4" w:space="0" w:color="auto"/>
               <w:left w:val="single" w:sz="4" w:space="0" w:color="auto"/>
@@ -6970,7 +6904,7 @@
         </w:tc>
         <w:tc>
           <w:tcPr>
-            <w:tcW w:w="728" w:type="dxa"/>
+            <w:tcW w:w="803" w:type="dxa"/>
             <w:tcBorders>
               <w:top w:val="single" w:sz="4" w:space="0" w:color="auto"/>
               <w:left w:val="single" w:sz="4" w:space="0" w:color="auto"/>
@@ -6986,11 +6920,17 @@
                 <w:rFonts w:cs="Arial"/>
               </w:rPr>
             </w:pPr>
-          </w:p>
-        </w:tc>
-        <w:tc>
-          <w:tcPr>
-            <w:tcW w:w="680" w:type="dxa"/>
+            <w:r>
+              <w:rPr>
+                <w:rFonts w:cs="Arial"/>
+              </w:rPr>
+              <w:t>BGS</w:t>
+            </w:r>
+          </w:p>
+        </w:tc>
+        <w:tc>
+          <w:tcPr>
+            <w:tcW w:w="865" w:type="dxa"/>
             <w:tcBorders>
               <w:top w:val="single" w:sz="4" w:space="0" w:color="auto"/>
               <w:left w:val="single" w:sz="4" w:space="0" w:color="auto"/>
@@ -7006,6 +6946,13 @@
                 <w:rFonts w:cs="Arial"/>
               </w:rPr>
             </w:pPr>
+            <w:r>
+              <w:rPr>
+                <w:rFonts w:cs="Arial"/>
+                <w:highlight w:val="green"/>
+              </w:rPr>
+              <w:t>Done</w:t>
+            </w:r>
           </w:p>
         </w:tc>
       </w:tr>
@@ -7016,7 +6963,7 @@
         <w:tc>
           <w:tcPr>
             <w:cnfStyle w:val="001000000000" w:firstRow="0" w:lastRow="0" w:firstColumn="1" w:lastColumn="0" w:oddVBand="0" w:evenVBand="0" w:oddHBand="0" w:evenHBand="0" w:firstRowFirstColumn="0" w:firstRowLastColumn="0" w:lastRowFirstColumn="0" w:lastRowLastColumn="0"/>
-            <w:tcW w:w="578" w:type="dxa"/>
+            <w:tcW w:w="577" w:type="dxa"/>
             <w:tcBorders>
               <w:top w:val="single" w:sz="4" w:space="0" w:color="auto"/>
               <w:left w:val="single" w:sz="4" w:space="0" w:color="auto"/>
@@ -7032,11 +6979,17 @@
                 <w:lang w:eastAsia="en-US"/>
               </w:rPr>
             </w:pPr>
-          </w:p>
-        </w:tc>
-        <w:tc>
-          <w:tcPr>
-            <w:tcW w:w="6760" w:type="dxa"/>
+            <w:r>
+              <w:rPr>
+                <w:lang w:eastAsia="en-US"/>
+              </w:rPr>
+              <w:t>19</w:t>
+            </w:r>
+          </w:p>
+        </w:tc>
+        <w:tc>
+          <w:tcPr>
+            <w:tcW w:w="6618" w:type="dxa"/>
             <w:tcBorders>
               <w:top w:val="single" w:sz="4" w:space="0" w:color="auto"/>
               <w:left w:val="single" w:sz="4" w:space="0" w:color="auto"/>
@@ -7052,11 +7005,65 @@
                 <w:rFonts w:cs="Arial"/>
               </w:rPr>
             </w:pPr>
-          </w:p>
-        </w:tc>
-        <w:tc>
-          <w:tcPr>
-            <w:tcW w:w="461" w:type="dxa"/>
+            <w:r>
+              <w:rPr>
+                <w:rFonts w:cs="Arial"/>
+              </w:rPr>
+              <w:t xml:space="preserve">Consider tuning MCU crystal frequency. </w:t>
+            </w:r>
+            <w:r>
+              <w:rPr>
+                <w:lang w:val="en-GB"/>
+              </w:rPr>
+              <w:t xml:space="preserve">Crystal </w:t>
+            </w:r>
+            <w:proofErr w:type="spellStart"/>
+            <w:r>
+              <w:rPr>
+                <w:lang w:val="en-GB"/>
+              </w:rPr>
+              <w:t>Cload</w:t>
+            </w:r>
+            <w:proofErr w:type="spellEnd"/>
+            <w:r>
+              <w:rPr>
+                <w:lang w:val="en-GB"/>
+              </w:rPr>
+              <w:t xml:space="preserve"> specified to 10pF. Calculated load with </w:t>
+            </w:r>
+            <w:proofErr w:type="spellStart"/>
+            <w:r>
+              <w:rPr>
+                <w:lang w:val="en-GB"/>
+              </w:rPr>
+              <w:t>Cstray</w:t>
+            </w:r>
+            <w:proofErr w:type="spellEnd"/>
+            <w:r>
+              <w:rPr>
+                <w:lang w:val="en-GB"/>
+              </w:rPr>
+              <w:t xml:space="preserve">=4pF is 7,4pF. To get </w:t>
+            </w:r>
+            <w:proofErr w:type="spellStart"/>
+            <w:r>
+              <w:rPr>
+                <w:lang w:val="en-GB"/>
+              </w:rPr>
+              <w:t>Cload</w:t>
+            </w:r>
+            <w:proofErr w:type="spellEnd"/>
+            <w:r>
+              <w:rPr>
+                <w:lang w:val="en-GB"/>
+              </w:rPr>
+              <w:t xml:space="preserve"> closer to 10pF, change the two load capacitors to app. 12pF.</w:t>
+            </w:r>
+          </w:p>
+        </w:tc>
+        <w:tc>
+          <w:tcPr>
+            <w:tcW w:w="360" w:type="dxa"/>
             <w:tcBorders>
               <w:top w:val="single" w:sz="4" w:space="0" w:color="auto"/>
               <w:left w:val="single" w:sz="4" w:space="0" w:color="auto"/>
@@ -7072,11 +7079,17 @@
                 <w:rFonts w:cs="Arial"/>
               </w:rPr>
             </w:pPr>
-          </w:p>
-        </w:tc>
-        <w:tc>
-          <w:tcPr>
-            <w:tcW w:w="461" w:type="dxa"/>
+            <w:r>
+              <w:rPr>
+                <w:rFonts w:cs="Arial"/>
+              </w:rPr>
+              <w:t>X</w:t>
+            </w:r>
+          </w:p>
+        </w:tc>
+        <w:tc>
+          <w:tcPr>
+            <w:tcW w:w="360" w:type="dxa"/>
             <w:tcBorders>
               <w:top w:val="single" w:sz="4" w:space="0" w:color="auto"/>
               <w:left w:val="single" w:sz="4" w:space="0" w:color="auto"/>
@@ -7096,7 +7109,7 @@
         </w:tc>
         <w:tc>
           <w:tcPr>
-            <w:tcW w:w="461" w:type="dxa"/>
+            <w:tcW w:w="360" w:type="dxa"/>
             <w:tcBorders>
               <w:top w:val="single" w:sz="4" w:space="0" w:color="auto"/>
               <w:left w:val="single" w:sz="4" w:space="0" w:color="auto"/>
@@ -7116,7 +7129,7 @@
         </w:tc>
         <w:tc>
           <w:tcPr>
-            <w:tcW w:w="728" w:type="dxa"/>
+            <w:tcW w:w="803" w:type="dxa"/>
             <w:tcBorders>
               <w:top w:val="single" w:sz="4" w:space="0" w:color="auto"/>
               <w:left w:val="single" w:sz="4" w:space="0" w:color="auto"/>
@@ -7132,11 +7145,17 @@
                 <w:rFonts w:cs="Arial"/>
               </w:rPr>
             </w:pPr>
-          </w:p>
-        </w:tc>
-        <w:tc>
-          <w:tcPr>
-            <w:tcW w:w="680" w:type="dxa"/>
+            <w:r>
+              <w:rPr>
+                <w:rFonts w:cs="Arial"/>
+              </w:rPr>
+              <w:t>BGS</w:t>
+            </w:r>
+          </w:p>
+        </w:tc>
+        <w:tc>
+          <w:tcPr>
+            <w:tcW w:w="865" w:type="dxa"/>
             <w:tcBorders>
               <w:top w:val="single" w:sz="4" w:space="0" w:color="auto"/>
               <w:left w:val="single" w:sz="4" w:space="0" w:color="auto"/>
@@ -7152,6 +7171,13 @@
                 <w:rFonts w:cs="Arial"/>
               </w:rPr>
             </w:pPr>
+            <w:r>
+              <w:rPr>
+                <w:rFonts w:cs="Arial"/>
+                <w:highlight w:val="green"/>
+              </w:rPr>
+              <w:t>Done</w:t>
+            </w:r>
           </w:p>
         </w:tc>
       </w:tr>
@@ -7162,7 +7188,7 @@
         <w:tc>
           <w:tcPr>
             <w:cnfStyle w:val="001000000000" w:firstRow="0" w:lastRow="0" w:firstColumn="1" w:lastColumn="0" w:oddVBand="0" w:evenVBand="0" w:oddHBand="0" w:evenHBand="0" w:firstRowFirstColumn="0" w:firstRowLastColumn="0" w:lastRowFirstColumn="0" w:lastRowLastColumn="0"/>
-            <w:tcW w:w="578" w:type="dxa"/>
+            <w:tcW w:w="577" w:type="dxa"/>
             <w:tcBorders>
               <w:top w:val="single" w:sz="4" w:space="0" w:color="auto"/>
               <w:left w:val="single" w:sz="4" w:space="0" w:color="auto"/>
@@ -7182,7 +7208,7 @@
         </w:tc>
         <w:tc>
           <w:tcPr>
-            <w:tcW w:w="6760" w:type="dxa"/>
+            <w:tcW w:w="6618" w:type="dxa"/>
             <w:tcBorders>
               <w:top w:val="single" w:sz="4" w:space="0" w:color="auto"/>
               <w:left w:val="single" w:sz="4" w:space="0" w:color="auto"/>
@@ -7202,7 +7228,7 @@
         </w:tc>
         <w:tc>
           <w:tcPr>
-            <w:tcW w:w="461" w:type="dxa"/>
+            <w:tcW w:w="360" w:type="dxa"/>
             <w:tcBorders>
               <w:top w:val="single" w:sz="4" w:space="0" w:color="auto"/>
               <w:left w:val="single" w:sz="4" w:space="0" w:color="auto"/>
@@ -7222,7 +7248,7 @@
         </w:tc>
         <w:tc>
           <w:tcPr>
-            <w:tcW w:w="461" w:type="dxa"/>
+            <w:tcW w:w="360" w:type="dxa"/>
             <w:tcBorders>
               <w:top w:val="single" w:sz="4" w:space="0" w:color="auto"/>
               <w:left w:val="single" w:sz="4" w:space="0" w:color="auto"/>
@@ -7242,7 +7268,7 @@
         </w:tc>
         <w:tc>
           <w:tcPr>
-            <w:tcW w:w="461" w:type="dxa"/>
+            <w:tcW w:w="360" w:type="dxa"/>
             <w:tcBorders>
               <w:top w:val="single" w:sz="4" w:space="0" w:color="auto"/>
               <w:left w:val="single" w:sz="4" w:space="0" w:color="auto"/>
@@ -7262,7 +7288,7 @@
         </w:tc>
         <w:tc>
           <w:tcPr>
-            <w:tcW w:w="728" w:type="dxa"/>
+            <w:tcW w:w="803" w:type="dxa"/>
             <w:tcBorders>
               <w:top w:val="single" w:sz="4" w:space="0" w:color="auto"/>
               <w:left w:val="single" w:sz="4" w:space="0" w:color="auto"/>
@@ -7282,7 +7308,7 @@
         </w:tc>
         <w:tc>
           <w:tcPr>
-            <w:tcW w:w="680" w:type="dxa"/>
+            <w:tcW w:w="865" w:type="dxa"/>
             <w:tcBorders>
               <w:top w:val="single" w:sz="4" w:space="0" w:color="auto"/>
               <w:left w:val="single" w:sz="4" w:space="0" w:color="auto"/>
@@ -7308,7 +7334,7 @@
         <w:tc>
           <w:tcPr>
             <w:cnfStyle w:val="001000000000" w:firstRow="0" w:lastRow="0" w:firstColumn="1" w:lastColumn="0" w:oddVBand="0" w:evenVBand="0" w:oddHBand="0" w:evenHBand="0" w:firstRowFirstColumn="0" w:firstRowLastColumn="0" w:lastRowFirstColumn="0" w:lastRowLastColumn="0"/>
-            <w:tcW w:w="578" w:type="dxa"/>
+            <w:tcW w:w="577" w:type="dxa"/>
             <w:tcBorders>
               <w:top w:val="single" w:sz="4" w:space="0" w:color="auto"/>
               <w:left w:val="single" w:sz="4" w:space="0" w:color="auto"/>
@@ -7328,7 +7354,7 @@
         </w:tc>
         <w:tc>
           <w:tcPr>
-            <w:tcW w:w="6760" w:type="dxa"/>
+            <w:tcW w:w="6618" w:type="dxa"/>
             <w:tcBorders>
               <w:top w:val="single" w:sz="4" w:space="0" w:color="auto"/>
               <w:left w:val="single" w:sz="4" w:space="0" w:color="auto"/>
@@ -7348,7 +7374,7 @@
         </w:tc>
         <w:tc>
           <w:tcPr>
-            <w:tcW w:w="461" w:type="dxa"/>
+            <w:tcW w:w="360" w:type="dxa"/>
             <w:tcBorders>
               <w:top w:val="single" w:sz="4" w:space="0" w:color="auto"/>
               <w:left w:val="single" w:sz="4" w:space="0" w:color="auto"/>
@@ -7368,7 +7394,7 @@
         </w:tc>
         <w:tc>
           <w:tcPr>
-            <w:tcW w:w="461" w:type="dxa"/>
+            <w:tcW w:w="360" w:type="dxa"/>
             <w:tcBorders>
               <w:top w:val="single" w:sz="4" w:space="0" w:color="auto"/>
               <w:left w:val="single" w:sz="4" w:space="0" w:color="auto"/>
@@ -7388,7 +7414,7 @@
         </w:tc>
         <w:tc>
           <w:tcPr>
-            <w:tcW w:w="461" w:type="dxa"/>
+            <w:tcW w:w="360" w:type="dxa"/>
             <w:tcBorders>
               <w:top w:val="single" w:sz="4" w:space="0" w:color="auto"/>
               <w:left w:val="single" w:sz="4" w:space="0" w:color="auto"/>
@@ -7408,7 +7434,7 @@
         </w:tc>
         <w:tc>
           <w:tcPr>
-            <w:tcW w:w="728" w:type="dxa"/>
+            <w:tcW w:w="803" w:type="dxa"/>
             <w:tcBorders>
               <w:top w:val="single" w:sz="4" w:space="0" w:color="auto"/>
               <w:left w:val="single" w:sz="4" w:space="0" w:color="auto"/>
@@ -7428,7 +7454,7 @@
         </w:tc>
         <w:tc>
           <w:tcPr>
-            <w:tcW w:w="680" w:type="dxa"/>
+            <w:tcW w:w="865" w:type="dxa"/>
             <w:tcBorders>
               <w:top w:val="single" w:sz="4" w:space="0" w:color="auto"/>
               <w:left w:val="single" w:sz="4" w:space="0" w:color="auto"/>
@@ -7454,7 +7480,7 @@
         <w:tc>
           <w:tcPr>
             <w:cnfStyle w:val="001000000000" w:firstRow="0" w:lastRow="0" w:firstColumn="1" w:lastColumn="0" w:oddVBand="0" w:evenVBand="0" w:oddHBand="0" w:evenHBand="0" w:firstRowFirstColumn="0" w:firstRowLastColumn="0" w:lastRowFirstColumn="0" w:lastRowLastColumn="0"/>
-            <w:tcW w:w="578" w:type="dxa"/>
+            <w:tcW w:w="577" w:type="dxa"/>
             <w:tcBorders>
               <w:top w:val="single" w:sz="4" w:space="0" w:color="auto"/>
               <w:left w:val="single" w:sz="4" w:space="0" w:color="auto"/>
@@ -7474,7 +7500,7 @@
         </w:tc>
         <w:tc>
           <w:tcPr>
-            <w:tcW w:w="6760" w:type="dxa"/>
+            <w:tcW w:w="6618" w:type="dxa"/>
             <w:tcBorders>
               <w:top w:val="single" w:sz="4" w:space="0" w:color="auto"/>
               <w:left w:val="single" w:sz="4" w:space="0" w:color="auto"/>
@@ -7494,7 +7520,7 @@
         </w:tc>
         <w:tc>
           <w:tcPr>
-            <w:tcW w:w="461" w:type="dxa"/>
+            <w:tcW w:w="360" w:type="dxa"/>
             <w:tcBorders>
               <w:top w:val="single" w:sz="4" w:space="0" w:color="auto"/>
               <w:left w:val="single" w:sz="4" w:space="0" w:color="auto"/>
@@ -7514,7 +7540,7 @@
         </w:tc>
         <w:tc>
           <w:tcPr>
-            <w:tcW w:w="461" w:type="dxa"/>
+            <w:tcW w:w="360" w:type="dxa"/>
             <w:tcBorders>
               <w:top w:val="single" w:sz="4" w:space="0" w:color="auto"/>
               <w:left w:val="single" w:sz="4" w:space="0" w:color="auto"/>
@@ -7534,7 +7560,7 @@
         </w:tc>
         <w:tc>
           <w:tcPr>
-            <w:tcW w:w="461" w:type="dxa"/>
+            <w:tcW w:w="360" w:type="dxa"/>
             <w:tcBorders>
               <w:top w:val="single" w:sz="4" w:space="0" w:color="auto"/>
               <w:left w:val="single" w:sz="4" w:space="0" w:color="auto"/>
@@ -7554,7 +7580,7 @@
         </w:tc>
         <w:tc>
           <w:tcPr>
-            <w:tcW w:w="728" w:type="dxa"/>
+            <w:tcW w:w="803" w:type="dxa"/>
             <w:tcBorders>
               <w:top w:val="single" w:sz="4" w:space="0" w:color="auto"/>
               <w:left w:val="single" w:sz="4" w:space="0" w:color="auto"/>
@@ -7574,7 +7600,7 @@
         </w:tc>
         <w:tc>
           <w:tcPr>
-            <w:tcW w:w="680" w:type="dxa"/>
+            <w:tcW w:w="865" w:type="dxa"/>
             <w:tcBorders>
               <w:top w:val="single" w:sz="4" w:space="0" w:color="auto"/>
               <w:left w:val="single" w:sz="4" w:space="0" w:color="auto"/>
@@ -7592,6 +7618,8 @@
             </w:pPr>
           </w:p>
         </w:tc>
+        <w:bookmarkStart w:id="7" w:name="_GoBack"/>
+        <w:bookmarkEnd w:id="7"/>
       </w:tr>
       <w:tr>
         <w:trPr>
@@ -7600,7 +7628,7 @@
         <w:tc>
           <w:tcPr>
             <w:cnfStyle w:val="001000000000" w:firstRow="0" w:lastRow="0" w:firstColumn="1" w:lastColumn="0" w:oddVBand="0" w:evenVBand="0" w:oddHBand="0" w:evenHBand="0" w:firstRowFirstColumn="0" w:firstRowLastColumn="0" w:lastRowFirstColumn="0" w:lastRowLastColumn="0"/>
-            <w:tcW w:w="578" w:type="dxa"/>
+            <w:tcW w:w="577" w:type="dxa"/>
             <w:tcBorders>
               <w:top w:val="single" w:sz="4" w:space="0" w:color="auto"/>
               <w:left w:val="single" w:sz="4" w:space="0" w:color="auto"/>
@@ -7620,7 +7648,7 @@
         </w:tc>
         <w:tc>
           <w:tcPr>
-            <w:tcW w:w="6760" w:type="dxa"/>
+            <w:tcW w:w="6618" w:type="dxa"/>
             <w:tcBorders>
               <w:top w:val="single" w:sz="4" w:space="0" w:color="auto"/>
               <w:left w:val="single" w:sz="4" w:space="0" w:color="auto"/>
@@ -7640,7 +7668,7 @@
         </w:tc>
         <w:tc>
           <w:tcPr>
-            <w:tcW w:w="461" w:type="dxa"/>
+            <w:tcW w:w="360" w:type="dxa"/>
             <w:tcBorders>
               <w:top w:val="single" w:sz="4" w:space="0" w:color="auto"/>
               <w:left w:val="single" w:sz="4" w:space="0" w:color="auto"/>
@@ -7660,7 +7688,7 @@
         </w:tc>
         <w:tc>
           <w:tcPr>
-            <w:tcW w:w="461" w:type="dxa"/>
+            <w:tcW w:w="360" w:type="dxa"/>
             <w:tcBorders>
               <w:top w:val="single" w:sz="4" w:space="0" w:color="auto"/>
               <w:left w:val="single" w:sz="4" w:space="0" w:color="auto"/>
@@ -7680,7 +7708,7 @@
         </w:tc>
         <w:tc>
           <w:tcPr>
-            <w:tcW w:w="461" w:type="dxa"/>
+            <w:tcW w:w="360" w:type="dxa"/>
             <w:tcBorders>
               <w:top w:val="single" w:sz="4" w:space="0" w:color="auto"/>
               <w:left w:val="single" w:sz="4" w:space="0" w:color="auto"/>
@@ -7700,7 +7728,7 @@
         </w:tc>
         <w:tc>
           <w:tcPr>
-            <w:tcW w:w="728" w:type="dxa"/>
+            <w:tcW w:w="803" w:type="dxa"/>
             <w:tcBorders>
               <w:top w:val="single" w:sz="4" w:space="0" w:color="auto"/>
               <w:left w:val="single" w:sz="4" w:space="0" w:color="auto"/>
@@ -7720,7 +7748,7 @@
         </w:tc>
         <w:tc>
           <w:tcPr>
-            <w:tcW w:w="680" w:type="dxa"/>
+            <w:tcW w:w="865" w:type="dxa"/>
             <w:tcBorders>
               <w:top w:val="single" w:sz="4" w:space="0" w:color="auto"/>
               <w:left w:val="single" w:sz="4" w:space="0" w:color="auto"/>
@@ -7746,7 +7774,7 @@
         <w:tc>
           <w:tcPr>
             <w:cnfStyle w:val="001000000000" w:firstRow="0" w:lastRow="0" w:firstColumn="1" w:lastColumn="0" w:oddVBand="0" w:evenVBand="0" w:oddHBand="0" w:evenHBand="0" w:firstRowFirstColumn="0" w:firstRowLastColumn="0" w:lastRowFirstColumn="0" w:lastRowLastColumn="0"/>
-            <w:tcW w:w="578" w:type="dxa"/>
+            <w:tcW w:w="577" w:type="dxa"/>
             <w:tcBorders>
               <w:top w:val="single" w:sz="4" w:space="0" w:color="auto"/>
               <w:left w:val="single" w:sz="4" w:space="0" w:color="auto"/>
@@ -7766,7 +7794,7 @@
         </w:tc>
         <w:tc>
           <w:tcPr>
-            <w:tcW w:w="6760" w:type="dxa"/>
+            <w:tcW w:w="6618" w:type="dxa"/>
             <w:tcBorders>
               <w:top w:val="single" w:sz="4" w:space="0" w:color="auto"/>
               <w:left w:val="single" w:sz="4" w:space="0" w:color="auto"/>
@@ -7786,7 +7814,7 @@
         </w:tc>
         <w:tc>
           <w:tcPr>
-            <w:tcW w:w="461" w:type="dxa"/>
+            <w:tcW w:w="360" w:type="dxa"/>
             <w:tcBorders>
               <w:top w:val="single" w:sz="4" w:space="0" w:color="auto"/>
               <w:left w:val="single" w:sz="4" w:space="0" w:color="auto"/>
@@ -7806,7 +7834,7 @@
         </w:tc>
         <w:tc>
           <w:tcPr>
-            <w:tcW w:w="461" w:type="dxa"/>
+            <w:tcW w:w="360" w:type="dxa"/>
             <w:tcBorders>
               <w:top w:val="single" w:sz="4" w:space="0" w:color="auto"/>
               <w:left w:val="single" w:sz="4" w:space="0" w:color="auto"/>
@@ -7826,7 +7854,7 @@
         </w:tc>
         <w:tc>
           <w:tcPr>
-            <w:tcW w:w="461" w:type="dxa"/>
+            <w:tcW w:w="360" w:type="dxa"/>
             <w:tcBorders>
               <w:top w:val="single" w:sz="4" w:space="0" w:color="auto"/>
               <w:left w:val="single" w:sz="4" w:space="0" w:color="auto"/>
@@ -7846,7 +7874,7 @@
         </w:tc>
         <w:tc>
           <w:tcPr>
-            <w:tcW w:w="728" w:type="dxa"/>
+            <w:tcW w:w="803" w:type="dxa"/>
             <w:tcBorders>
               <w:top w:val="single" w:sz="4" w:space="0" w:color="auto"/>
               <w:left w:val="single" w:sz="4" w:space="0" w:color="auto"/>
@@ -7866,7 +7894,7 @@
         </w:tc>
         <w:tc>
           <w:tcPr>
-            <w:tcW w:w="680" w:type="dxa"/>
+            <w:tcW w:w="865" w:type="dxa"/>
             <w:tcBorders>
               <w:top w:val="single" w:sz="4" w:space="0" w:color="auto"/>
               <w:left w:val="single" w:sz="4" w:space="0" w:color="auto"/>
@@ -7892,7 +7920,7 @@
         <w:tc>
           <w:tcPr>
             <w:cnfStyle w:val="001000000000" w:firstRow="0" w:lastRow="0" w:firstColumn="1" w:lastColumn="0" w:oddVBand="0" w:evenVBand="0" w:oddHBand="0" w:evenHBand="0" w:firstRowFirstColumn="0" w:firstRowLastColumn="0" w:lastRowFirstColumn="0" w:lastRowLastColumn="0"/>
-            <w:tcW w:w="578" w:type="dxa"/>
+            <w:tcW w:w="577" w:type="dxa"/>
             <w:tcBorders>
               <w:top w:val="single" w:sz="4" w:space="0" w:color="auto"/>
               <w:left w:val="single" w:sz="4" w:space="0" w:color="auto"/>
@@ -7912,7 +7940,7 @@
         </w:tc>
         <w:tc>
           <w:tcPr>
-            <w:tcW w:w="6760" w:type="dxa"/>
+            <w:tcW w:w="6618" w:type="dxa"/>
             <w:tcBorders>
               <w:top w:val="single" w:sz="4" w:space="0" w:color="auto"/>
               <w:left w:val="single" w:sz="4" w:space="0" w:color="auto"/>
@@ -7932,7 +7960,7 @@
         </w:tc>
         <w:tc>
           <w:tcPr>
-            <w:tcW w:w="461" w:type="dxa"/>
+            <w:tcW w:w="360" w:type="dxa"/>
             <w:tcBorders>
               <w:top w:val="single" w:sz="4" w:space="0" w:color="auto"/>
               <w:left w:val="single" w:sz="4" w:space="0" w:color="auto"/>
@@ -7952,7 +7980,7 @@
         </w:tc>
         <w:tc>
           <w:tcPr>
-            <w:tcW w:w="461" w:type="dxa"/>
+            <w:tcW w:w="360" w:type="dxa"/>
             <w:tcBorders>
               <w:top w:val="single" w:sz="4" w:space="0" w:color="auto"/>
               <w:left w:val="single" w:sz="4" w:space="0" w:color="auto"/>
@@ -7972,7 +8000,7 @@
         </w:tc>
         <w:tc>
           <w:tcPr>
-            <w:tcW w:w="461" w:type="dxa"/>
+            <w:tcW w:w="360" w:type="dxa"/>
             <w:tcBorders>
               <w:top w:val="single" w:sz="4" w:space="0" w:color="auto"/>
               <w:left w:val="single" w:sz="4" w:space="0" w:color="auto"/>
@@ -7992,7 +8020,7 @@
         </w:tc>
         <w:tc>
           <w:tcPr>
-            <w:tcW w:w="728" w:type="dxa"/>
+            <w:tcW w:w="803" w:type="dxa"/>
             <w:tcBorders>
               <w:top w:val="single" w:sz="4" w:space="0" w:color="auto"/>
               <w:left w:val="single" w:sz="4" w:space="0" w:color="auto"/>
@@ -8012,7 +8040,7 @@
         </w:tc>
         <w:tc>
           <w:tcPr>
-            <w:tcW w:w="680" w:type="dxa"/>
+            <w:tcW w:w="865" w:type="dxa"/>
             <w:tcBorders>
               <w:top w:val="single" w:sz="4" w:space="0" w:color="auto"/>
               <w:left w:val="single" w:sz="4" w:space="0" w:color="auto"/>
@@ -8038,7 +8066,7 @@
         <w:tc>
           <w:tcPr>
             <w:cnfStyle w:val="001000000000" w:firstRow="0" w:lastRow="0" w:firstColumn="1" w:lastColumn="0" w:oddVBand="0" w:evenVBand="0" w:oddHBand="0" w:evenHBand="0" w:firstRowFirstColumn="0" w:firstRowLastColumn="0" w:lastRowFirstColumn="0" w:lastRowLastColumn="0"/>
-            <w:tcW w:w="578" w:type="dxa"/>
+            <w:tcW w:w="577" w:type="dxa"/>
             <w:tcBorders>
               <w:top w:val="single" w:sz="4" w:space="0" w:color="auto"/>
               <w:left w:val="single" w:sz="4" w:space="0" w:color="auto"/>
@@ -8058,7 +8086,7 @@
         </w:tc>
         <w:tc>
           <w:tcPr>
-            <w:tcW w:w="6760" w:type="dxa"/>
+            <w:tcW w:w="6618" w:type="dxa"/>
             <w:tcBorders>
               <w:top w:val="single" w:sz="4" w:space="0" w:color="auto"/>
               <w:left w:val="single" w:sz="4" w:space="0" w:color="auto"/>
@@ -8078,7 +8106,7 @@
         </w:tc>
         <w:tc>
           <w:tcPr>
-            <w:tcW w:w="461" w:type="dxa"/>
+            <w:tcW w:w="360" w:type="dxa"/>
             <w:tcBorders>
               <w:top w:val="single" w:sz="4" w:space="0" w:color="auto"/>
               <w:left w:val="single" w:sz="4" w:space="0" w:color="auto"/>
@@ -8098,7 +8126,7 @@
         </w:tc>
         <w:tc>
           <w:tcPr>
-            <w:tcW w:w="461" w:type="dxa"/>
+            <w:tcW w:w="360" w:type="dxa"/>
             <w:tcBorders>
               <w:top w:val="single" w:sz="4" w:space="0" w:color="auto"/>
               <w:left w:val="single" w:sz="4" w:space="0" w:color="auto"/>
@@ -8118,7 +8146,7 @@
         </w:tc>
         <w:tc>
           <w:tcPr>
-            <w:tcW w:w="461" w:type="dxa"/>
+            <w:tcW w:w="360" w:type="dxa"/>
             <w:tcBorders>
               <w:top w:val="single" w:sz="4" w:space="0" w:color="auto"/>
               <w:left w:val="single" w:sz="4" w:space="0" w:color="auto"/>
@@ -8138,7 +8166,7 @@
         </w:tc>
         <w:tc>
           <w:tcPr>
-            <w:tcW w:w="728" w:type="dxa"/>
+            <w:tcW w:w="803" w:type="dxa"/>
             <w:tcBorders>
               <w:top w:val="single" w:sz="4" w:space="0" w:color="auto"/>
               <w:left w:val="single" w:sz="4" w:space="0" w:color="auto"/>
@@ -8158,7 +8186,7 @@
         </w:tc>
         <w:tc>
           <w:tcPr>
-            <w:tcW w:w="680" w:type="dxa"/>
+            <w:tcW w:w="865" w:type="dxa"/>
             <w:tcBorders>
               <w:top w:val="single" w:sz="4" w:space="0" w:color="auto"/>
               <w:left w:val="single" w:sz="4" w:space="0" w:color="auto"/>
@@ -8184,7 +8212,7 @@
         <w:tc>
           <w:tcPr>
             <w:cnfStyle w:val="001000000000" w:firstRow="0" w:lastRow="0" w:firstColumn="1" w:lastColumn="0" w:oddVBand="0" w:evenVBand="0" w:oddHBand="0" w:evenHBand="0" w:firstRowFirstColumn="0" w:firstRowLastColumn="0" w:lastRowFirstColumn="0" w:lastRowLastColumn="0"/>
-            <w:tcW w:w="578" w:type="dxa"/>
+            <w:tcW w:w="577" w:type="dxa"/>
             <w:tcBorders>
               <w:top w:val="single" w:sz="4" w:space="0" w:color="auto"/>
               <w:left w:val="single" w:sz="4" w:space="0" w:color="auto"/>
@@ -8204,7 +8232,7 @@
         </w:tc>
         <w:tc>
           <w:tcPr>
-            <w:tcW w:w="6760" w:type="dxa"/>
+            <w:tcW w:w="6618" w:type="dxa"/>
             <w:tcBorders>
               <w:top w:val="single" w:sz="4" w:space="0" w:color="auto"/>
               <w:left w:val="single" w:sz="4" w:space="0" w:color="auto"/>
@@ -8224,7 +8252,7 @@
         </w:tc>
         <w:tc>
           <w:tcPr>
-            <w:tcW w:w="461" w:type="dxa"/>
+            <w:tcW w:w="360" w:type="dxa"/>
             <w:tcBorders>
               <w:top w:val="single" w:sz="4" w:space="0" w:color="auto"/>
               <w:left w:val="single" w:sz="4" w:space="0" w:color="auto"/>
@@ -8244,7 +8272,7 @@
         </w:tc>
         <w:tc>
           <w:tcPr>
-            <w:tcW w:w="461" w:type="dxa"/>
+            <w:tcW w:w="360" w:type="dxa"/>
             <w:tcBorders>
               <w:top w:val="single" w:sz="4" w:space="0" w:color="auto"/>
               <w:left w:val="single" w:sz="4" w:space="0" w:color="auto"/>
@@ -8264,7 +8292,7 @@
         </w:tc>
         <w:tc>
           <w:tcPr>
-            <w:tcW w:w="461" w:type="dxa"/>
+            <w:tcW w:w="360" w:type="dxa"/>
             <w:tcBorders>
               <w:top w:val="single" w:sz="4" w:space="0" w:color="auto"/>
               <w:left w:val="single" w:sz="4" w:space="0" w:color="auto"/>
@@ -8284,7 +8312,7 @@
         </w:tc>
         <w:tc>
           <w:tcPr>
-            <w:tcW w:w="728" w:type="dxa"/>
+            <w:tcW w:w="803" w:type="dxa"/>
             <w:tcBorders>
               <w:top w:val="single" w:sz="4" w:space="0" w:color="auto"/>
               <w:left w:val="single" w:sz="4" w:space="0" w:color="auto"/>
@@ -8304,7 +8332,7 @@
         </w:tc>
         <w:tc>
           <w:tcPr>
-            <w:tcW w:w="680" w:type="dxa"/>
+            <w:tcW w:w="865" w:type="dxa"/>
             <w:tcBorders>
               <w:top w:val="single" w:sz="4" w:space="0" w:color="auto"/>
               <w:left w:val="single" w:sz="4" w:space="0" w:color="auto"/>
@@ -8330,7 +8358,7 @@
         <w:tc>
           <w:tcPr>
             <w:cnfStyle w:val="001000000000" w:firstRow="0" w:lastRow="0" w:firstColumn="1" w:lastColumn="0" w:oddVBand="0" w:evenVBand="0" w:oddHBand="0" w:evenHBand="0" w:firstRowFirstColumn="0" w:firstRowLastColumn="0" w:lastRowFirstColumn="0" w:lastRowLastColumn="0"/>
-            <w:tcW w:w="578" w:type="dxa"/>
+            <w:tcW w:w="577" w:type="dxa"/>
             <w:tcBorders>
               <w:top w:val="single" w:sz="4" w:space="0" w:color="auto"/>
               <w:left w:val="single" w:sz="4" w:space="0" w:color="auto"/>
@@ -8350,7 +8378,7 @@
         </w:tc>
         <w:tc>
           <w:tcPr>
-            <w:tcW w:w="6760" w:type="dxa"/>
+            <w:tcW w:w="6618" w:type="dxa"/>
             <w:tcBorders>
               <w:top w:val="single" w:sz="4" w:space="0" w:color="auto"/>
               <w:left w:val="single" w:sz="4" w:space="0" w:color="auto"/>
@@ -8370,7 +8398,7 @@
         </w:tc>
         <w:tc>
           <w:tcPr>
-            <w:tcW w:w="461" w:type="dxa"/>
+            <w:tcW w:w="360" w:type="dxa"/>
             <w:tcBorders>
               <w:top w:val="single" w:sz="4" w:space="0" w:color="auto"/>
               <w:left w:val="single" w:sz="4" w:space="0" w:color="auto"/>
@@ -8390,7 +8418,7 @@
         </w:tc>
         <w:tc>
           <w:tcPr>
-            <w:tcW w:w="461" w:type="dxa"/>
+            <w:tcW w:w="360" w:type="dxa"/>
             <w:tcBorders>
               <w:top w:val="single" w:sz="4" w:space="0" w:color="auto"/>
               <w:left w:val="single" w:sz="4" w:space="0" w:color="auto"/>
@@ -8410,7 +8438,7 @@
         </w:tc>
         <w:tc>
           <w:tcPr>
-            <w:tcW w:w="461" w:type="dxa"/>
+            <w:tcW w:w="360" w:type="dxa"/>
             <w:tcBorders>
               <w:top w:val="single" w:sz="4" w:space="0" w:color="auto"/>
               <w:left w:val="single" w:sz="4" w:space="0" w:color="auto"/>
@@ -8430,7 +8458,7 @@
         </w:tc>
         <w:tc>
           <w:tcPr>
-            <w:tcW w:w="728" w:type="dxa"/>
+            <w:tcW w:w="803" w:type="dxa"/>
             <w:tcBorders>
               <w:top w:val="single" w:sz="4" w:space="0" w:color="auto"/>
               <w:left w:val="single" w:sz="4" w:space="0" w:color="auto"/>
@@ -8450,7 +8478,7 @@
         </w:tc>
         <w:tc>
           <w:tcPr>
-            <w:tcW w:w="680" w:type="dxa"/>
+            <w:tcW w:w="865" w:type="dxa"/>
             <w:tcBorders>
               <w:top w:val="single" w:sz="4" w:space="0" w:color="auto"/>
               <w:left w:val="single" w:sz="4" w:space="0" w:color="auto"/>
@@ -8476,7 +8504,7 @@
         <w:tc>
           <w:tcPr>
             <w:cnfStyle w:val="001000000000" w:firstRow="0" w:lastRow="0" w:firstColumn="1" w:lastColumn="0" w:oddVBand="0" w:evenVBand="0" w:oddHBand="0" w:evenHBand="0" w:firstRowFirstColumn="0" w:firstRowLastColumn="0" w:lastRowFirstColumn="0" w:lastRowLastColumn="0"/>
-            <w:tcW w:w="578" w:type="dxa"/>
+            <w:tcW w:w="577" w:type="dxa"/>
             <w:tcBorders>
               <w:top w:val="single" w:sz="4" w:space="0" w:color="auto"/>
               <w:left w:val="single" w:sz="4" w:space="0" w:color="auto"/>
@@ -8496,7 +8524,7 @@
         </w:tc>
         <w:tc>
           <w:tcPr>
-            <w:tcW w:w="6760" w:type="dxa"/>
+            <w:tcW w:w="6618" w:type="dxa"/>
             <w:tcBorders>
               <w:top w:val="single" w:sz="4" w:space="0" w:color="auto"/>
               <w:left w:val="single" w:sz="4" w:space="0" w:color="auto"/>
@@ -8516,7 +8544,7 @@
         </w:tc>
         <w:tc>
           <w:tcPr>
-            <w:tcW w:w="461" w:type="dxa"/>
+            <w:tcW w:w="360" w:type="dxa"/>
             <w:tcBorders>
               <w:top w:val="single" w:sz="4" w:space="0" w:color="auto"/>
               <w:left w:val="single" w:sz="4" w:space="0" w:color="auto"/>
@@ -8536,7 +8564,7 @@
         </w:tc>
         <w:tc>
           <w:tcPr>
-            <w:tcW w:w="461" w:type="dxa"/>
+            <w:tcW w:w="360" w:type="dxa"/>
             <w:tcBorders>
               <w:top w:val="single" w:sz="4" w:space="0" w:color="auto"/>
               <w:left w:val="single" w:sz="4" w:space="0" w:color="auto"/>
@@ -8556,7 +8584,7 @@
         </w:tc>
         <w:tc>
           <w:tcPr>
-            <w:tcW w:w="461" w:type="dxa"/>
+            <w:tcW w:w="360" w:type="dxa"/>
             <w:tcBorders>
               <w:top w:val="single" w:sz="4" w:space="0" w:color="auto"/>
               <w:left w:val="single" w:sz="4" w:space="0" w:color="auto"/>
@@ -8576,7 +8604,7 @@
         </w:tc>
         <w:tc>
           <w:tcPr>
-            <w:tcW w:w="728" w:type="dxa"/>
+            <w:tcW w:w="803" w:type="dxa"/>
             <w:tcBorders>
               <w:top w:val="single" w:sz="4" w:space="0" w:color="auto"/>
               <w:left w:val="single" w:sz="4" w:space="0" w:color="auto"/>
@@ -8596,7 +8624,7 @@
         </w:tc>
         <w:tc>
           <w:tcPr>
-            <w:tcW w:w="680" w:type="dxa"/>
+            <w:tcW w:w="865" w:type="dxa"/>
             <w:tcBorders>
               <w:top w:val="single" w:sz="4" w:space="0" w:color="auto"/>
               <w:left w:val="single" w:sz="4" w:space="0" w:color="auto"/>
@@ -9267,7 +9295,7 @@
                       <a:effectLst/>
                       <a:extLst>
                         <a:ext uri="{C572A759-6A51-4108-AA02-DFA0A04FC94B}">
-                          <ma14:wrappingTextBoxFlag xmlns="" xmlns:mo="http://schemas.microsoft.com/office/mac/office/2008/main" xmlns:mv="urn:schemas-microsoft-com:mac:vml" xmlns:o="urn:schemas-microsoft-com:office:office" xmlns:v="urn:schemas-microsoft-com:vml" xmlns:w10="urn:schemas-microsoft-com:office:word" xmlns:w="http://schemas.openxmlformats.org/wordprocessingml/2006/main" xmlns:ma14="http://schemas.microsoft.com/office/mac/drawingml/2011/main"/>
+                          <ma14:wrappingTextBoxFlag xmlns:ma14="http://schemas.microsoft.com/office/mac/drawingml/2011/main" xmlns:w="http://schemas.openxmlformats.org/wordprocessingml/2006/main" xmlns:w10="urn:schemas-microsoft-com:office:word" xmlns:v="urn:schemas-microsoft-com:vml" xmlns:o="urn:schemas-microsoft-com:office:office" xmlns:mv="urn:schemas-microsoft-com:mac:vml" xmlns:mo="http://schemas.microsoft.com/office/mac/office/2008/main" xmlns=""/>
                         </a:ext>
                       </a:extLst>
                     </wps:spPr>
@@ -15024,7 +15052,7 @@
 </file>
 
 <file path=customXml/itemProps2.xml><?xml version="1.0" encoding="utf-8"?>
-<ds:datastoreItem xmlns:ds="http://schemas.openxmlformats.org/officeDocument/2006/customXml" ds:itemID="{7F0A317B-FEC5-4DB7-B022-42E885E4B20C}">
+<ds:datastoreItem xmlns:ds="http://schemas.openxmlformats.org/officeDocument/2006/customXml" ds:itemID="{D543599F-75A0-4F41-827F-4FA4BF604D96}">
   <ds:schemaRefs>
     <ds:schemaRef ds:uri="http://schemas.openxmlformats.org/officeDocument/2006/bibliography"/>
   </ds:schemaRefs>

</xml_diff>

<commit_message>
fixed acu changelog after git fuckup
</commit_message>
<xml_diff>
--- a/P80/acu/P80_ACU_Hardware_Change_Log.docx
+++ b/P80/acu/P80_ACU_Hardware_Change_Log.docx
@@ -2721,13 +2721,6 @@
                 <w:lang w:eastAsia="en-US"/>
               </w:rPr>
             </w:pPr>
-            <w:r>
-              <w:rPr>
-                <w:rFonts w:cstheme="minorBidi"/>
-                <w:lang w:eastAsia="en-US"/>
-              </w:rPr>
-              <w:t>4</w:t>
-            </w:r>
           </w:p>
         </w:tc>
         <w:tc>
@@ -2747,12 +2740,6 @@
                 <w:rFonts w:cs="Arial"/>
               </w:rPr>
             </w:pPr>
-            <w:r>
-              <w:rPr>
-                <w:rFonts w:cs="Arial"/>
-              </w:rPr>
-              <w:t>Brownout detector should be removed and replaced by the watchdog/brownout detector used in P80 PMU</w:t>
-            </w:r>
           </w:p>
         </w:tc>
         <w:tc>
@@ -2793,12 +2780,6 @@
                 <w:rFonts w:cs="Arial"/>
               </w:rPr>
             </w:pPr>
-            <w:r>
-              <w:rPr>
-                <w:rFonts w:cs="Arial"/>
-              </w:rPr>
-              <w:t>X</w:t>
-            </w:r>
           </w:p>
         </w:tc>
         <w:tc>
@@ -2839,12 +2820,6 @@
                 <w:rFonts w:cs="Arial"/>
               </w:rPr>
             </w:pPr>
-            <w:r>
-              <w:rPr>
-                <w:rFonts w:cs="Arial"/>
-              </w:rPr>
-              <w:t>BGS</w:t>
-            </w:r>
           </w:p>
         </w:tc>
         <w:tc>
@@ -2891,13 +2866,6 @@
                 <w:lang w:eastAsia="en-US"/>
               </w:rPr>
             </w:pPr>
-            <w:r>
-              <w:rPr>
-                <w:rFonts w:cstheme="minorBidi"/>
-                <w:lang w:eastAsia="en-US"/>
-              </w:rPr>
-              <w:t>5</w:t>
-            </w:r>
           </w:p>
         </w:tc>
         <w:tc>
@@ -2917,26 +2885,6 @@
                 <w:rFonts w:cs="Arial"/>
               </w:rPr>
             </w:pPr>
-            <w:r>
-              <w:rPr>
-                <w:rFonts w:cs="Arial"/>
-              </w:rPr>
-              <w:t xml:space="preserve">One watchdog for each MCU and use the </w:t>
-            </w:r>
-            <w:proofErr w:type="spellStart"/>
-            <w:r>
-              <w:rPr>
-                <w:rFonts w:cs="Arial"/>
-              </w:rPr>
-              <w:t>nMR</w:t>
-            </w:r>
-            <w:proofErr w:type="spellEnd"/>
-            <w:r>
-              <w:rPr>
-                <w:rFonts w:cs="Arial"/>
-              </w:rPr>
-              <w:t xml:space="preserve"> input tied together for the JTAG interface</w:t>
-            </w:r>
           </w:p>
         </w:tc>
         <w:tc>
@@ -2977,12 +2925,6 @@
                 <w:rFonts w:cs="Arial"/>
               </w:rPr>
             </w:pPr>
-            <w:r>
-              <w:rPr>
-                <w:rFonts w:cs="Arial"/>
-              </w:rPr>
-              <w:t>X</w:t>
-            </w:r>
           </w:p>
         </w:tc>
         <w:tc>
@@ -3023,12 +2965,6 @@
                 <w:rFonts w:cs="Arial"/>
               </w:rPr>
             </w:pPr>
-            <w:r>
-              <w:rPr>
-                <w:rFonts w:cs="Arial"/>
-              </w:rPr>
-              <w:t>BGS</w:t>
-            </w:r>
           </w:p>
         </w:tc>
         <w:tc>
@@ -3075,13 +3011,6 @@
                 <w:lang w:eastAsia="en-US"/>
               </w:rPr>
             </w:pPr>
-            <w:r>
-              <w:rPr>
-                <w:rFonts w:cstheme="minorBidi"/>
-                <w:lang w:eastAsia="en-US"/>
-              </w:rPr>
-              <w:t>6</w:t>
-            </w:r>
           </w:p>
         </w:tc>
         <w:tc>
@@ -3101,12 +3030,6 @@
                 <w:rFonts w:cs="Arial"/>
               </w:rPr>
             </w:pPr>
-            <w:r>
-              <w:rPr>
-                <w:rFonts w:cs="Arial"/>
-              </w:rPr>
-              <w:t>Change load switches, find one that is retrying and has programmable latch-up limit</w:t>
-            </w:r>
           </w:p>
         </w:tc>
         <w:tc>
@@ -3147,12 +3070,6 @@
                 <w:rFonts w:cs="Arial"/>
               </w:rPr>
             </w:pPr>
-            <w:r>
-              <w:rPr>
-                <w:rFonts w:cs="Arial"/>
-              </w:rPr>
-              <w:t>X</w:t>
-            </w:r>
           </w:p>
         </w:tc>
         <w:tc>
@@ -3193,12 +3110,6 @@
                 <w:rFonts w:cs="Arial"/>
               </w:rPr>
             </w:pPr>
-            <w:r>
-              <w:rPr>
-                <w:rFonts w:cs="Arial"/>
-              </w:rPr>
-              <w:t>BGS</w:t>
-            </w:r>
           </w:p>
         </w:tc>
         <w:tc>
@@ -3245,13 +3156,6 @@
                 <w:lang w:eastAsia="en-US"/>
               </w:rPr>
             </w:pPr>
-            <w:r>
-              <w:rPr>
-                <w:rFonts w:cstheme="minorBidi"/>
-                <w:lang w:eastAsia="en-US"/>
-              </w:rPr>
-              <w:t>7</w:t>
-            </w:r>
           </w:p>
         </w:tc>
         <w:tc>
@@ -3271,24 +3175,6 @@
                 <w:rFonts w:cs="Arial"/>
               </w:rPr>
             </w:pPr>
-            <w:r>
-              <w:rPr>
-                <w:rFonts w:cs="Arial"/>
-              </w:rPr>
-              <w:t>Add input protection for the “global” comp</w:t>
-            </w:r>
-            <w:r>
-              <w:rPr>
-                <w:rFonts w:cs="Arial"/>
-              </w:rPr>
-              <w:t>a</w:t>
-            </w:r>
-            <w:r>
-              <w:rPr>
-                <w:rFonts w:cs="Arial"/>
-              </w:rPr>
-              <w:t>rator (U5 and U41) in each ACU200, see ACU210</w:t>
-            </w:r>
           </w:p>
         </w:tc>
         <w:tc>
@@ -3329,12 +3215,6 @@
                 <w:rFonts w:cs="Arial"/>
               </w:rPr>
             </w:pPr>
-            <w:r>
-              <w:rPr>
-                <w:rFonts w:cs="Arial"/>
-              </w:rPr>
-              <w:t>X</w:t>
-            </w:r>
           </w:p>
         </w:tc>
         <w:tc>
@@ -3375,12 +3255,6 @@
                 <w:rFonts w:cs="Arial"/>
               </w:rPr>
             </w:pPr>
-            <w:r>
-              <w:rPr>
-                <w:rFonts w:cs="Arial"/>
-              </w:rPr>
-              <w:t>BGS</w:t>
-            </w:r>
           </w:p>
         </w:tc>
         <w:tc>
@@ -3427,13 +3301,6 @@
                 <w:lang w:eastAsia="en-US"/>
               </w:rPr>
             </w:pPr>
-            <w:r>
-              <w:rPr>
-                <w:rFonts w:cstheme="minorBidi"/>
-                <w:lang w:eastAsia="en-US"/>
-              </w:rPr>
-              <w:t>8</w:t>
-            </w:r>
           </w:p>
         </w:tc>
         <w:tc>
@@ -3453,32 +3320,6 @@
                 <w:rFonts w:cs="Arial"/>
               </w:rPr>
             </w:pPr>
-            <w:r>
-              <w:rPr>
-                <w:rFonts w:cs="Arial"/>
-              </w:rPr>
-              <w:t>Maybe use a reference for the “global” comparator (U5 and U41)</w:t>
-            </w:r>
-            <w:r>
-              <w:rPr>
-                <w:rFonts w:cs="Arial"/>
-              </w:rPr>
-              <w:t xml:space="preserve"> instead of “</w:t>
-            </w:r>
-            <w:proofErr w:type="spellStart"/>
-            <w:r>
-              <w:rPr>
-                <w:rFonts w:cs="Arial"/>
-              </w:rPr>
-              <w:t>vboost</w:t>
-            </w:r>
-            <w:proofErr w:type="spellEnd"/>
-            <w:r>
-              <w:rPr>
-                <w:rFonts w:cs="Arial"/>
-              </w:rPr>
-              <w:t>” divided by resistors. And at the same time use precision resistors for measuring the VBAT instead of the Zener.</w:t>
-            </w:r>
           </w:p>
         </w:tc>
         <w:tc>
@@ -3519,12 +3360,6 @@
                 <w:rFonts w:cs="Arial"/>
               </w:rPr>
             </w:pPr>
-            <w:r>
-              <w:rPr>
-                <w:rFonts w:cs="Arial"/>
-              </w:rPr>
-              <w:t>X</w:t>
-            </w:r>
           </w:p>
         </w:tc>
         <w:tc>
@@ -3565,12 +3400,6 @@
                 <w:rFonts w:cs="Arial"/>
               </w:rPr>
             </w:pPr>
-            <w:r>
-              <w:rPr>
-                <w:rFonts w:cs="Arial"/>
-              </w:rPr>
-              <w:t>BGS</w:t>
-            </w:r>
           </w:p>
         </w:tc>
         <w:tc>
@@ -5370,12 +5199,6 @@
                 <w:lang w:eastAsia="en-US"/>
               </w:rPr>
             </w:pPr>
-            <w:r>
-              <w:rPr>
-                <w:lang w:eastAsia="en-US"/>
-              </w:rPr>
-              <w:t>21</w:t>
-            </w:r>
           </w:p>
         </w:tc>
         <w:tc>
@@ -5395,40 +5218,6 @@
                 <w:rFonts w:cs="Arial"/>
               </w:rPr>
             </w:pPr>
-            <w:r>
-              <w:rPr>
-                <w:rFonts w:cs="Arial"/>
-              </w:rPr>
-              <w:t xml:space="preserve">The resistor R227 at </w:t>
-            </w:r>
-            <w:proofErr w:type="spellStart"/>
-            <w:r>
-              <w:rPr>
-                <w:rFonts w:cs="Arial"/>
-              </w:rPr>
-              <w:t>nRESET</w:t>
-            </w:r>
-            <w:proofErr w:type="spellEnd"/>
-            <w:r>
-              <w:rPr>
-                <w:rFonts w:cs="Arial"/>
-              </w:rPr>
-              <w:t xml:space="preserve"> must be of lower value. The internal pull-up at the two MCU’s are so strong that </w:t>
-            </w:r>
-            <w:proofErr w:type="spellStart"/>
-            <w:r>
-              <w:rPr>
-                <w:rFonts w:cs="Arial"/>
-              </w:rPr>
-              <w:t>nRESET</w:t>
-            </w:r>
-            <w:proofErr w:type="spellEnd"/>
-            <w:r>
-              <w:rPr>
-                <w:rFonts w:cs="Arial"/>
-              </w:rPr>
-              <w:t xml:space="preserve"> only can be pulled down to app. 2,4V.</w:t>
-            </w:r>
           </w:p>
         </w:tc>
         <w:tc>
@@ -5449,12 +5238,6 @@
                 <w:rFonts w:cs="Arial"/>
               </w:rPr>
             </w:pPr>
-            <w:r>
-              <w:rPr>
-                <w:rFonts w:cs="Arial"/>
-              </w:rPr>
-              <w:t>X</w:t>
-            </w:r>
           </w:p>
         </w:tc>
         <w:tc>
@@ -5475,12 +5258,6 @@
                 <w:rFonts w:cs="Arial"/>
               </w:rPr>
             </w:pPr>
-            <w:r>
-              <w:rPr>
-                <w:rFonts w:cs="Arial"/>
-              </w:rPr>
-              <w:t>X</w:t>
-            </w:r>
           </w:p>
         </w:tc>
         <w:tc>
@@ -5521,12 +5298,6 @@
                 <w:rFonts w:cs="Arial"/>
               </w:rPr>
             </w:pPr>
-            <w:r>
-              <w:rPr>
-                <w:rFonts w:cs="Arial"/>
-              </w:rPr>
-              <w:t>JOKR</w:t>
-            </w:r>
           </w:p>
         </w:tc>
         <w:tc>
@@ -5839,8 +5610,6 @@
               </w:rPr>
               <w:t xml:space="preserve">R15 + R6 at </w:t>
             </w:r>
-            <w:bookmarkStart w:id="6" w:name="_GoBack"/>
-            <w:bookmarkEnd w:id="6"/>
             <w:r>
               <w:rPr>
                 <w:rFonts w:cs="Arial"/>
@@ -5998,14 +5767,20 @@
     <w:p>
       <w:pPr>
         <w:rPr>
-          <w:rFonts w:ascii="Calibri" w:hAnsi="Calibri" w:cs="Calibri"/>
+          <w:rFonts w:ascii="Calibri" w:eastAsiaTheme="majorEastAsia" w:hAnsi="Calibri" w:cs="Calibri"/>
+          <w:b/>
+          <w:bCs/>
+          <w:sz w:val="28"/>
+          <w:szCs w:val="28"/>
         </w:rPr>
       </w:pPr>
+      <w:bookmarkStart w:id="6" w:name="_Toc511813419"/>
       <w:r>
         <w:rPr>
           <w:rFonts w:ascii="Calibri" w:hAnsi="Calibri" w:cs="Calibri"/>
+          <w:sz w:val="28"/>
+          <w:szCs w:val="28"/>
         </w:rPr>
-        <w:lastRenderedPageBreak/>
         <w:br w:type="page"/>
       </w:r>
     </w:p>
@@ -6019,7 +5794,6 @@
           <w:szCs w:val="28"/>
         </w:rPr>
       </w:pPr>
-      <w:bookmarkStart w:id="7" w:name="_Toc511813419"/>
       <w:r>
         <w:rPr>
           <w:rFonts w:ascii="Calibri" w:hAnsi="Calibri" w:cs="Calibri"/>
@@ -6048,7 +5822,7 @@
         </w:rPr>
         <w:t xml:space="preserve"> changes implemented</w:t>
       </w:r>
-      <w:bookmarkEnd w:id="7"/>
+      <w:bookmarkEnd w:id="6"/>
     </w:p>
     <w:tbl>
       <w:tblPr>
@@ -7497,6 +7271,13 @@
                 <w:lang w:eastAsia="en-US"/>
               </w:rPr>
             </w:pPr>
+            <w:r>
+              <w:rPr>
+                <w:rFonts w:cstheme="minorBidi"/>
+                <w:lang w:eastAsia="en-US"/>
+              </w:rPr>
+              <w:t>4</w:t>
+            </w:r>
           </w:p>
         </w:tc>
         <w:tc>
@@ -7517,6 +7298,12 @@
                 <w:rFonts w:cs="Arial"/>
               </w:rPr>
             </w:pPr>
+            <w:r>
+              <w:rPr>
+                <w:rFonts w:cs="Arial"/>
+              </w:rPr>
+              <w:t>Brownout detector should be removed and replaced by the watchdog/brownout detector used in P80 PMU</w:t>
+            </w:r>
           </w:p>
         </w:tc>
         <w:tc>
@@ -7557,6 +7344,12 @@
                 <w:rFonts w:cs="Arial"/>
               </w:rPr>
             </w:pPr>
+            <w:r>
+              <w:rPr>
+                <w:rFonts w:cs="Arial"/>
+              </w:rPr>
+              <w:t>X</w:t>
+            </w:r>
           </w:p>
         </w:tc>
         <w:tc>
@@ -7597,6 +7390,12 @@
                 <w:rFonts w:cs="Arial"/>
               </w:rPr>
             </w:pPr>
+            <w:r>
+              <w:rPr>
+                <w:rFonts w:cs="Arial"/>
+              </w:rPr>
+              <w:t>BGS</w:t>
+            </w:r>
           </w:p>
         </w:tc>
         <w:tc>
@@ -7617,6 +7416,13 @@
                 <w:rFonts w:cs="Arial"/>
               </w:rPr>
             </w:pPr>
+            <w:r>
+              <w:rPr>
+                <w:rFonts w:cs="Arial"/>
+                <w:highlight w:val="green"/>
+              </w:rPr>
+              <w:t>Done</w:t>
+            </w:r>
           </w:p>
         </w:tc>
       </w:tr>
@@ -7643,6 +7449,13 @@
                 <w:lang w:eastAsia="en-US"/>
               </w:rPr>
             </w:pPr>
+            <w:r>
+              <w:rPr>
+                <w:rFonts w:cstheme="minorBidi"/>
+                <w:lang w:eastAsia="en-US"/>
+              </w:rPr>
+              <w:t>5</w:t>
+            </w:r>
           </w:p>
         </w:tc>
         <w:tc>
@@ -7663,6 +7476,26 @@
                 <w:rFonts w:cs="Arial"/>
               </w:rPr>
             </w:pPr>
+            <w:r>
+              <w:rPr>
+                <w:rFonts w:cs="Arial"/>
+              </w:rPr>
+              <w:t xml:space="preserve">One watchdog for each MCU and use the </w:t>
+            </w:r>
+            <w:proofErr w:type="spellStart"/>
+            <w:r>
+              <w:rPr>
+                <w:rFonts w:cs="Arial"/>
+              </w:rPr>
+              <w:t>nMR</w:t>
+            </w:r>
+            <w:proofErr w:type="spellEnd"/>
+            <w:r>
+              <w:rPr>
+                <w:rFonts w:cs="Arial"/>
+              </w:rPr>
+              <w:t xml:space="preserve"> input tied together for the JTAG interface</w:t>
+            </w:r>
           </w:p>
         </w:tc>
         <w:tc>
@@ -7703,6 +7536,12 @@
                 <w:rFonts w:cs="Arial"/>
               </w:rPr>
             </w:pPr>
+            <w:r>
+              <w:rPr>
+                <w:rFonts w:cs="Arial"/>
+              </w:rPr>
+              <w:t>X</w:t>
+            </w:r>
           </w:p>
         </w:tc>
         <w:tc>
@@ -7743,6 +7582,12 @@
                 <w:rFonts w:cs="Arial"/>
               </w:rPr>
             </w:pPr>
+            <w:r>
+              <w:rPr>
+                <w:rFonts w:cs="Arial"/>
+              </w:rPr>
+              <w:t>BGS</w:t>
+            </w:r>
           </w:p>
         </w:tc>
         <w:tc>
@@ -7763,6 +7608,13 @@
                 <w:rFonts w:cs="Arial"/>
               </w:rPr>
             </w:pPr>
+            <w:r>
+              <w:rPr>
+                <w:rFonts w:cs="Arial"/>
+                <w:highlight w:val="green"/>
+              </w:rPr>
+              <w:t>Done</w:t>
+            </w:r>
           </w:p>
         </w:tc>
       </w:tr>
@@ -7789,6 +7641,13 @@
                 <w:lang w:eastAsia="en-US"/>
               </w:rPr>
             </w:pPr>
+            <w:r>
+              <w:rPr>
+                <w:rFonts w:cstheme="minorBidi"/>
+                <w:lang w:eastAsia="en-US"/>
+              </w:rPr>
+              <w:t>6</w:t>
+            </w:r>
           </w:p>
         </w:tc>
         <w:tc>
@@ -7809,6 +7668,20 @@
                 <w:rFonts w:cs="Arial"/>
               </w:rPr>
             </w:pPr>
+            <w:proofErr w:type="gramStart"/>
+            <w:r>
+              <w:rPr>
+                <w:rFonts w:cs="Arial"/>
+              </w:rPr>
+              <w:t>Change load switches,</w:t>
+            </w:r>
+            <w:proofErr w:type="gramEnd"/>
+            <w:r>
+              <w:rPr>
+                <w:rFonts w:cs="Arial"/>
+              </w:rPr>
+              <w:t xml:space="preserve"> find one that is retrying and has programmable latch-up limit</w:t>
+            </w:r>
           </w:p>
         </w:tc>
         <w:tc>
@@ -7849,6 +7722,12 @@
                 <w:rFonts w:cs="Arial"/>
               </w:rPr>
             </w:pPr>
+            <w:r>
+              <w:rPr>
+                <w:rFonts w:cs="Arial"/>
+              </w:rPr>
+              <w:t>X</w:t>
+            </w:r>
           </w:p>
         </w:tc>
         <w:tc>
@@ -7889,6 +7768,12 @@
                 <w:rFonts w:cs="Arial"/>
               </w:rPr>
             </w:pPr>
+            <w:r>
+              <w:rPr>
+                <w:rFonts w:cs="Arial"/>
+              </w:rPr>
+              <w:t>BGS</w:t>
+            </w:r>
           </w:p>
         </w:tc>
         <w:tc>
@@ -7909,6 +7794,13 @@
                 <w:rFonts w:cs="Arial"/>
               </w:rPr>
             </w:pPr>
+            <w:r>
+              <w:rPr>
+                <w:rFonts w:cs="Arial"/>
+                <w:highlight w:val="yellow"/>
+              </w:rPr>
+              <w:t>Done</w:t>
+            </w:r>
           </w:p>
         </w:tc>
       </w:tr>
@@ -7935,6 +7827,12 @@
                 <w:lang w:eastAsia="en-US"/>
               </w:rPr>
             </w:pPr>
+            <w:r>
+              <w:rPr>
+                <w:lang w:eastAsia="en-US"/>
+              </w:rPr>
+              <w:t>21</w:t>
+            </w:r>
           </w:p>
         </w:tc>
         <w:tc>
@@ -7955,6 +7853,56 @@
                 <w:rFonts w:cs="Arial"/>
               </w:rPr>
             </w:pPr>
+            <w:r>
+              <w:rPr>
+                <w:rFonts w:cs="Arial"/>
+              </w:rPr>
+              <w:t xml:space="preserve">The resistor R227 at </w:t>
+            </w:r>
+            <w:proofErr w:type="spellStart"/>
+            <w:r>
+              <w:rPr>
+                <w:rFonts w:cs="Arial"/>
+              </w:rPr>
+              <w:t>nRESET</w:t>
+            </w:r>
+            <w:proofErr w:type="spellEnd"/>
+            <w:r>
+              <w:rPr>
+                <w:rFonts w:cs="Arial"/>
+              </w:rPr>
+              <w:t xml:space="preserve"> must be of lower value. The internal pull-up at the two MCU’s are so strong that </w:t>
+            </w:r>
+            <w:proofErr w:type="spellStart"/>
+            <w:r>
+              <w:rPr>
+                <w:rFonts w:cs="Arial"/>
+              </w:rPr>
+              <w:t>nRESET</w:t>
+            </w:r>
+            <w:proofErr w:type="spellEnd"/>
+            <w:r>
+              <w:rPr>
+                <w:rFonts w:cs="Arial"/>
+              </w:rPr>
+              <w:t xml:space="preserve"> only can be pulled down to app. 2,4V.</w:t>
+            </w:r>
+          </w:p>
+          <w:p>
+            <w:pPr>
+              <w:jc w:val="both"/>
+              <w:cnfStyle w:val="000000010000" w:firstRow="0" w:lastRow="0" w:firstColumn="0" w:lastColumn="0" w:oddVBand="0" w:evenVBand="0" w:oddHBand="0" w:evenHBand="1" w:firstRowFirstColumn="0" w:firstRowLastColumn="0" w:lastRowFirstColumn="0" w:lastRowLastColumn="0"/>
+              <w:rPr>
+                <w:rFonts w:cs="Arial"/>
+              </w:rPr>
+            </w:pPr>
+            <w:r>
+              <w:rPr>
+                <w:rFonts w:cs="Arial"/>
+                <w:highlight w:val="yellow"/>
+              </w:rPr>
+              <w:t>Brownout detector changed to watchdog with built-in watchdog</w:t>
+            </w:r>
           </w:p>
         </w:tc>
         <w:tc>
@@ -7975,6 +7923,12 @@
                 <w:rFonts w:cs="Arial"/>
               </w:rPr>
             </w:pPr>
+            <w:r>
+              <w:rPr>
+                <w:rFonts w:cs="Arial"/>
+              </w:rPr>
+              <w:t>X</w:t>
+            </w:r>
           </w:p>
         </w:tc>
         <w:tc>
@@ -7995,6 +7949,12 @@
                 <w:rFonts w:cs="Arial"/>
               </w:rPr>
             </w:pPr>
+            <w:r>
+              <w:rPr>
+                <w:rFonts w:cs="Arial"/>
+              </w:rPr>
+              <w:t>X</w:t>
+            </w:r>
           </w:p>
         </w:tc>
         <w:tc>
@@ -8035,6 +7995,12 @@
                 <w:rFonts w:cs="Arial"/>
               </w:rPr>
             </w:pPr>
+            <w:r>
+              <w:rPr>
+                <w:rFonts w:cs="Arial"/>
+              </w:rPr>
+              <w:t>JOKR</w:t>
+            </w:r>
           </w:p>
         </w:tc>
         <w:tc>
@@ -8055,6 +8021,13 @@
                 <w:rFonts w:cs="Arial"/>
               </w:rPr>
             </w:pPr>
+            <w:r>
+              <w:rPr>
+                <w:rFonts w:cs="Arial"/>
+                <w:highlight w:val="yellow"/>
+              </w:rPr>
+              <w:t>Done</w:t>
+            </w:r>
           </w:p>
         </w:tc>
       </w:tr>
@@ -8081,6 +8054,13 @@
                 <w:lang w:eastAsia="en-US"/>
               </w:rPr>
             </w:pPr>
+            <w:r>
+              <w:rPr>
+                <w:rFonts w:cstheme="minorBidi"/>
+                <w:lang w:eastAsia="en-US"/>
+              </w:rPr>
+              <w:t>7</w:t>
+            </w:r>
           </w:p>
         </w:tc>
         <w:tc>
@@ -8101,6 +8081,12 @@
                 <w:rFonts w:cs="Arial"/>
               </w:rPr>
             </w:pPr>
+            <w:r>
+              <w:rPr>
+                <w:rFonts w:cs="Arial"/>
+              </w:rPr>
+              <w:t>Add input protection for the “global” comparator (U5 and U41) in each ACU200, see ACU210</w:t>
+            </w:r>
           </w:p>
         </w:tc>
         <w:tc>
@@ -8141,6 +8127,12 @@
                 <w:rFonts w:cs="Arial"/>
               </w:rPr>
             </w:pPr>
+            <w:r>
+              <w:rPr>
+                <w:rFonts w:cs="Arial"/>
+              </w:rPr>
+              <w:t>X</w:t>
+            </w:r>
           </w:p>
         </w:tc>
         <w:tc>
@@ -8181,6 +8173,12 @@
                 <w:rFonts w:cs="Arial"/>
               </w:rPr>
             </w:pPr>
+            <w:r>
+              <w:rPr>
+                <w:rFonts w:cs="Arial"/>
+              </w:rPr>
+              <w:t>BGS</w:t>
+            </w:r>
           </w:p>
         </w:tc>
         <w:tc>
@@ -8201,6 +8199,13 @@
                 <w:rFonts w:cs="Arial"/>
               </w:rPr>
             </w:pPr>
+            <w:r>
+              <w:rPr>
+                <w:rFonts w:cs="Arial"/>
+                <w:highlight w:val="green"/>
+              </w:rPr>
+              <w:t>Done</w:t>
+            </w:r>
           </w:p>
         </w:tc>
       </w:tr>
@@ -8227,6 +8232,13 @@
                 <w:lang w:eastAsia="en-US"/>
               </w:rPr>
             </w:pPr>
+            <w:r>
+              <w:rPr>
+                <w:rFonts w:cstheme="minorBidi"/>
+                <w:lang w:eastAsia="en-US"/>
+              </w:rPr>
+              <w:t>8</w:t>
+            </w:r>
           </w:p>
         </w:tc>
         <w:tc>
@@ -8247,6 +8259,26 @@
                 <w:rFonts w:cs="Arial"/>
               </w:rPr>
             </w:pPr>
+            <w:r>
+              <w:rPr>
+                <w:rFonts w:cs="Arial"/>
+              </w:rPr>
+              <w:t>Maybe use a reference for the “global” comparator (U5 and U41) instead of “</w:t>
+            </w:r>
+            <w:proofErr w:type="spellStart"/>
+            <w:r>
+              <w:rPr>
+                <w:rFonts w:cs="Arial"/>
+              </w:rPr>
+              <w:t>vboost</w:t>
+            </w:r>
+            <w:proofErr w:type="spellEnd"/>
+            <w:r>
+              <w:rPr>
+                <w:rFonts w:cs="Arial"/>
+              </w:rPr>
+              <w:t>” divided by resistors. And at the same time use precision resistors for measuring the VBAT instead of the Zener.</w:t>
+            </w:r>
           </w:p>
         </w:tc>
         <w:tc>
@@ -8287,6 +8319,12 @@
                 <w:rFonts w:cs="Arial"/>
               </w:rPr>
             </w:pPr>
+            <w:r>
+              <w:rPr>
+                <w:rFonts w:cs="Arial"/>
+              </w:rPr>
+              <w:t>X</w:t>
+            </w:r>
           </w:p>
         </w:tc>
         <w:tc>
@@ -8327,6 +8365,12 @@
                 <w:rFonts w:cs="Arial"/>
               </w:rPr>
             </w:pPr>
+            <w:r>
+              <w:rPr>
+                <w:rFonts w:cs="Arial"/>
+              </w:rPr>
+              <w:t>BGS</w:t>
+            </w:r>
           </w:p>
         </w:tc>
         <w:tc>
@@ -8347,6 +8391,13 @@
                 <w:rFonts w:cs="Arial"/>
               </w:rPr>
             </w:pPr>
+            <w:r>
+              <w:rPr>
+                <w:rFonts w:cs="Arial"/>
+                <w:highlight w:val="green"/>
+              </w:rPr>
+              <w:t>Done</w:t>
+            </w:r>
           </w:p>
         </w:tc>
       </w:tr>
@@ -8942,6 +8993,8 @@
           <w:rFonts w:ascii="Calibri" w:hAnsi="Calibri" w:cs="Calibri"/>
         </w:rPr>
       </w:pPr>
+      <w:bookmarkStart w:id="7" w:name="_GoBack"/>
+      <w:bookmarkEnd w:id="7"/>
     </w:p>
     <w:sectPr>
       <w:headerReference w:type="even" r:id="rId9"/>
@@ -15343,7 +15396,7 @@
 </file>
 
 <file path=customXml/itemProps2.xml><?xml version="1.0" encoding="utf-8"?>
-<ds:datastoreItem xmlns:ds="http://schemas.openxmlformats.org/officeDocument/2006/customXml" ds:itemID="{7A30F97E-FEAF-415D-852D-5ADEF695023C}">
+<ds:datastoreItem xmlns:ds="http://schemas.openxmlformats.org/officeDocument/2006/customXml" ds:itemID="{A37037CB-DAE8-421B-9912-FFEEF41CEB8E}">
   <ds:schemaRefs>
     <ds:schemaRef ds:uri="http://schemas.openxmlformats.org/officeDocument/2006/bibliography"/>
   </ds:schemaRefs>

</xml_diff>

<commit_message>
changelog, corrected TVS footprint
</commit_message>
<xml_diff>
--- a/P80/acu/P80_ACU_Hardware_Change_Log.docx
+++ b/P80/acu/P80_ACU_Hardware_Change_Log.docx
@@ -4856,12 +4856,6 @@
                 <w:lang w:eastAsia="en-US"/>
               </w:rPr>
             </w:pPr>
-            <w:r>
-              <w:rPr>
-                <w:lang w:eastAsia="en-US"/>
-              </w:rPr>
-              <w:t>18</w:t>
-            </w:r>
           </w:p>
         </w:tc>
         <w:tc>
@@ -4881,18 +4875,6 @@
                 <w:rFonts w:cs="Arial"/>
               </w:rPr>
             </w:pPr>
-            <w:r>
-              <w:rPr>
-                <w:rFonts w:cs="Arial"/>
-              </w:rPr>
-              <w:t>TVS diode 30V e.g. D7 has w</w:t>
-            </w:r>
-            <w:r>
-              <w:rPr>
-                <w:rFonts w:cs="Arial"/>
-              </w:rPr>
-              <w:t>rong footprint</w:t>
-            </w:r>
           </w:p>
         </w:tc>
         <w:tc>
@@ -4953,12 +4935,6 @@
                 <w:rFonts w:cs="Arial"/>
               </w:rPr>
             </w:pPr>
-            <w:r>
-              <w:rPr>
-                <w:rFonts w:cs="Arial"/>
-              </w:rPr>
-              <w:t>X</w:t>
-            </w:r>
           </w:p>
         </w:tc>
         <w:tc>
@@ -4979,12 +4955,6 @@
                 <w:rFonts w:cs="Arial"/>
               </w:rPr>
             </w:pPr>
-            <w:r>
-              <w:rPr>
-                <w:rFonts w:cs="Arial"/>
-              </w:rPr>
-              <w:t>JOKR</w:t>
-            </w:r>
           </w:p>
         </w:tc>
         <w:tc>
@@ -8593,6 +8563,12 @@
                 <w:lang w:eastAsia="en-US"/>
               </w:rPr>
             </w:pPr>
+            <w:r>
+              <w:rPr>
+                <w:lang w:eastAsia="en-US"/>
+              </w:rPr>
+              <w:t>18</w:t>
+            </w:r>
           </w:p>
         </w:tc>
         <w:tc>
@@ -8613,6 +8589,18 @@
                 <w:rFonts w:cs="Arial"/>
               </w:rPr>
             </w:pPr>
+            <w:r>
+              <w:rPr>
+                <w:rFonts w:cs="Arial"/>
+              </w:rPr>
+              <w:t>TVS diode 30V e.g. D7 has w</w:t>
+            </w:r>
+            <w:r>
+              <w:rPr>
+                <w:rFonts w:cs="Arial"/>
+              </w:rPr>
+              <w:t>rong footprint</w:t>
+            </w:r>
           </w:p>
         </w:tc>
         <w:tc>
@@ -8673,6 +8661,12 @@
                 <w:rFonts w:cs="Arial"/>
               </w:rPr>
             </w:pPr>
+            <w:r>
+              <w:rPr>
+                <w:rFonts w:cs="Arial"/>
+              </w:rPr>
+              <w:t>X</w:t>
+            </w:r>
           </w:p>
         </w:tc>
         <w:tc>
@@ -8693,6 +8687,12 @@
                 <w:rFonts w:cs="Arial"/>
               </w:rPr>
             </w:pPr>
+            <w:r>
+              <w:rPr>
+                <w:rFonts w:cs="Arial"/>
+              </w:rPr>
+              <w:t>JOKR</w:t>
+            </w:r>
           </w:p>
         </w:tc>
         <w:tc>
@@ -8713,6 +8713,13 @@
                 <w:rFonts w:cs="Arial"/>
               </w:rPr>
             </w:pPr>
+            <w:r>
+              <w:rPr>
+                <w:rFonts w:cs="Arial"/>
+                <w:highlight w:val="green"/>
+              </w:rPr>
+              <w:t>Done</w:t>
+            </w:r>
           </w:p>
         </w:tc>
       </w:tr>
@@ -15419,7 +15426,7 @@
 </file>
 
 <file path=customXml/itemProps2.xml><?xml version="1.0" encoding="utf-8"?>
-<ds:datastoreItem xmlns:ds="http://schemas.openxmlformats.org/officeDocument/2006/customXml" ds:itemID="{907ED18C-6BAF-49E3-AD6B-5E0BF4EAB7B2}">
+<ds:datastoreItem xmlns:ds="http://schemas.openxmlformats.org/officeDocument/2006/customXml" ds:itemID="{D1A69835-A07A-42C7-843C-BD79A860524A}">
   <ds:schemaRefs>
     <ds:schemaRef ds:uri="http://schemas.openxmlformats.org/officeDocument/2006/bibliography"/>
   </ds:schemaRefs>

</xml_diff>

<commit_message>
changelog: commented on changing LDO to SMPS
</commit_message>
<xml_diff>
--- a/P80/acu/P80_ACU_Hardware_Change_Log.docx
+++ b/P80/acu/P80_ACU_Hardware_Change_Log.docx
@@ -3616,13 +3616,6 @@
                 <w:lang w:eastAsia="en-US"/>
               </w:rPr>
             </w:pPr>
-            <w:r>
-              <w:rPr>
-                <w:rFonts w:cstheme="minorBidi"/>
-                <w:lang w:eastAsia="en-US"/>
-              </w:rPr>
-              <w:t>10</w:t>
-            </w:r>
           </w:p>
         </w:tc>
         <w:tc>
@@ -3642,26 +3635,6 @@
                 <w:rFonts w:cs="Arial"/>
               </w:rPr>
             </w:pPr>
-            <w:r>
-              <w:rPr>
-                <w:rFonts w:cs="Arial"/>
-              </w:rPr>
-              <w:t xml:space="preserve">The LDO supplying the converter logics can be changed to a </w:t>
-            </w:r>
-            <w:proofErr w:type="spellStart"/>
-            <w:r>
-              <w:rPr>
-                <w:rFonts w:cs="Arial"/>
-              </w:rPr>
-              <w:t>switcmode</w:t>
-            </w:r>
-            <w:proofErr w:type="spellEnd"/>
-            <w:r>
-              <w:rPr>
-                <w:rFonts w:cs="Arial"/>
-              </w:rPr>
-              <w:t xml:space="preserve"> converter.</w:t>
-            </w:r>
           </w:p>
         </w:tc>
         <w:tc>
@@ -3702,12 +3675,6 @@
                 <w:rFonts w:cs="Arial"/>
               </w:rPr>
             </w:pPr>
-            <w:r>
-              <w:rPr>
-                <w:rFonts w:cs="Arial"/>
-              </w:rPr>
-              <w:t>X</w:t>
-            </w:r>
           </w:p>
         </w:tc>
         <w:tc>
@@ -3748,12 +3715,6 @@
                 <w:rFonts w:cs="Arial"/>
               </w:rPr>
             </w:pPr>
-            <w:r>
-              <w:rPr>
-                <w:rFonts w:cs="Arial"/>
-              </w:rPr>
-              <w:t>BGS</w:t>
-            </w:r>
           </w:p>
         </w:tc>
         <w:tc>
@@ -8746,6 +8707,13 @@
                 <w:lang w:eastAsia="en-US"/>
               </w:rPr>
             </w:pPr>
+            <w:r>
+              <w:rPr>
+                <w:rFonts w:cstheme="minorBidi"/>
+                <w:lang w:eastAsia="en-US"/>
+              </w:rPr>
+              <w:t>10</w:t>
+            </w:r>
           </w:p>
         </w:tc>
         <w:tc>
@@ -8766,6 +8734,42 @@
                 <w:rFonts w:cs="Arial"/>
               </w:rPr>
             </w:pPr>
+            <w:r>
+              <w:rPr>
+                <w:rFonts w:cs="Arial"/>
+              </w:rPr>
+              <w:t xml:space="preserve">The LDO supplying the converter logics can be changed to a </w:t>
+            </w:r>
+            <w:proofErr w:type="spellStart"/>
+            <w:r>
+              <w:rPr>
+                <w:rFonts w:cs="Arial"/>
+              </w:rPr>
+              <w:t>switcmode</w:t>
+            </w:r>
+            <w:proofErr w:type="spellEnd"/>
+            <w:r>
+              <w:rPr>
+                <w:rFonts w:cs="Arial"/>
+              </w:rPr>
+              <w:t xml:space="preserve"> converter.</w:t>
+            </w:r>
+          </w:p>
+          <w:p>
+            <w:pPr>
+              <w:jc w:val="both"/>
+              <w:cnfStyle w:val="000000100000" w:firstRow="0" w:lastRow="0" w:firstColumn="0" w:lastColumn="0" w:oddVBand="0" w:evenVBand="0" w:oddHBand="1" w:evenHBand="0" w:firstRowFirstColumn="0" w:firstRowLastColumn="0" w:lastRowFirstColumn="0" w:lastRowLastColumn="0"/>
+              <w:rPr>
+                <w:rFonts w:cs="Arial"/>
+              </w:rPr>
+            </w:pPr>
+            <w:r>
+              <w:rPr>
+                <w:rFonts w:cs="Arial"/>
+                <w:highlight w:val="yellow"/>
+              </w:rPr>
+              <w:t>Not done; not enough power dissipation to justify the effort/risk and the higher component count.</w:t>
+            </w:r>
           </w:p>
         </w:tc>
         <w:tc>
@@ -8806,6 +8810,12 @@
                 <w:rFonts w:cs="Arial"/>
               </w:rPr>
             </w:pPr>
+            <w:r>
+              <w:rPr>
+                <w:rFonts w:cs="Arial"/>
+              </w:rPr>
+              <w:t>X</w:t>
+            </w:r>
           </w:p>
         </w:tc>
         <w:tc>
@@ -8846,6 +8856,12 @@
                 <w:rFonts w:cs="Arial"/>
               </w:rPr>
             </w:pPr>
+            <w:r>
+              <w:rPr>
+                <w:rFonts w:cs="Arial"/>
+              </w:rPr>
+              <w:t>BGS</w:t>
+            </w:r>
           </w:p>
         </w:tc>
         <w:tc>
@@ -8866,6 +8882,13 @@
                 <w:rFonts w:cs="Arial"/>
               </w:rPr>
             </w:pPr>
+            <w:r>
+              <w:rPr>
+                <w:rFonts w:cs="Arial"/>
+                <w:highlight w:val="yellow"/>
+              </w:rPr>
+              <w:t>Done</w:t>
+            </w:r>
           </w:p>
         </w:tc>
       </w:tr>
@@ -9015,16 +9038,887 @@
           </w:p>
         </w:tc>
       </w:tr>
+      <w:tr>
+        <w:trPr>
+          <w:cnfStyle w:val="000000100000" w:firstRow="0" w:lastRow="0" w:firstColumn="0" w:lastColumn="0" w:oddVBand="0" w:evenVBand="0" w:oddHBand="1" w:evenHBand="0" w:firstRowFirstColumn="0" w:firstRowLastColumn="0" w:lastRowFirstColumn="0" w:lastRowLastColumn="0"/>
+        </w:trPr>
+        <w:tc>
+          <w:tcPr>
+            <w:cnfStyle w:val="001000000000" w:firstRow="0" w:lastRow="0" w:firstColumn="1" w:lastColumn="0" w:oddVBand="0" w:evenVBand="0" w:oddHBand="0" w:evenHBand="0" w:firstRowFirstColumn="0" w:firstRowLastColumn="0" w:lastRowFirstColumn="0" w:lastRowLastColumn="0"/>
+            <w:tcW w:w="577" w:type="dxa"/>
+            <w:tcBorders>
+              <w:top w:val="single" w:sz="4" w:space="0" w:color="auto"/>
+              <w:left w:val="single" w:sz="4" w:space="0" w:color="auto"/>
+              <w:bottom w:val="single" w:sz="4" w:space="0" w:color="auto"/>
+              <w:right w:val="single" w:sz="4" w:space="0" w:color="auto"/>
+            </w:tcBorders>
+          </w:tcPr>
+          <w:p>
+            <w:pPr>
+              <w:jc w:val="both"/>
+              <w:rPr>
+                <w:lang w:eastAsia="en-US"/>
+              </w:rPr>
+            </w:pPr>
+          </w:p>
+        </w:tc>
+        <w:tc>
+          <w:tcPr>
+            <w:tcW w:w="6618" w:type="dxa"/>
+            <w:tcBorders>
+              <w:top w:val="single" w:sz="4" w:space="0" w:color="auto"/>
+              <w:left w:val="single" w:sz="4" w:space="0" w:color="auto"/>
+              <w:bottom w:val="single" w:sz="4" w:space="0" w:color="auto"/>
+              <w:right w:val="single" w:sz="4" w:space="0" w:color="auto"/>
+            </w:tcBorders>
+          </w:tcPr>
+          <w:p>
+            <w:pPr>
+              <w:jc w:val="both"/>
+              <w:cnfStyle w:val="000000100000" w:firstRow="0" w:lastRow="0" w:firstColumn="0" w:lastColumn="0" w:oddVBand="0" w:evenVBand="0" w:oddHBand="1" w:evenHBand="0" w:firstRowFirstColumn="0" w:firstRowLastColumn="0" w:lastRowFirstColumn="0" w:lastRowLastColumn="0"/>
+              <w:rPr>
+                <w:rFonts w:cs="Arial"/>
+              </w:rPr>
+            </w:pPr>
+          </w:p>
+        </w:tc>
+        <w:tc>
+          <w:tcPr>
+            <w:tcW w:w="360" w:type="dxa"/>
+            <w:tcBorders>
+              <w:top w:val="single" w:sz="4" w:space="0" w:color="auto"/>
+              <w:left w:val="single" w:sz="4" w:space="0" w:color="auto"/>
+              <w:bottom w:val="single" w:sz="4" w:space="0" w:color="auto"/>
+              <w:right w:val="single" w:sz="4" w:space="0" w:color="auto"/>
+            </w:tcBorders>
+          </w:tcPr>
+          <w:p>
+            <w:pPr>
+              <w:jc w:val="both"/>
+              <w:cnfStyle w:val="000000100000" w:firstRow="0" w:lastRow="0" w:firstColumn="0" w:lastColumn="0" w:oddVBand="0" w:evenVBand="0" w:oddHBand="1" w:evenHBand="0" w:firstRowFirstColumn="0" w:firstRowLastColumn="0" w:lastRowFirstColumn="0" w:lastRowLastColumn="0"/>
+              <w:rPr>
+                <w:rFonts w:cs="Arial"/>
+              </w:rPr>
+            </w:pPr>
+          </w:p>
+        </w:tc>
+        <w:tc>
+          <w:tcPr>
+            <w:tcW w:w="360" w:type="dxa"/>
+            <w:tcBorders>
+              <w:top w:val="single" w:sz="4" w:space="0" w:color="auto"/>
+              <w:left w:val="single" w:sz="4" w:space="0" w:color="auto"/>
+              <w:bottom w:val="single" w:sz="4" w:space="0" w:color="auto"/>
+              <w:right w:val="single" w:sz="4" w:space="0" w:color="auto"/>
+            </w:tcBorders>
+          </w:tcPr>
+          <w:p>
+            <w:pPr>
+              <w:jc w:val="both"/>
+              <w:cnfStyle w:val="000000100000" w:firstRow="0" w:lastRow="0" w:firstColumn="0" w:lastColumn="0" w:oddVBand="0" w:evenVBand="0" w:oddHBand="1" w:evenHBand="0" w:firstRowFirstColumn="0" w:firstRowLastColumn="0" w:lastRowFirstColumn="0" w:lastRowLastColumn="0"/>
+              <w:rPr>
+                <w:rFonts w:cs="Arial"/>
+              </w:rPr>
+            </w:pPr>
+          </w:p>
+        </w:tc>
+        <w:tc>
+          <w:tcPr>
+            <w:tcW w:w="360" w:type="dxa"/>
+            <w:tcBorders>
+              <w:top w:val="single" w:sz="4" w:space="0" w:color="auto"/>
+              <w:left w:val="single" w:sz="4" w:space="0" w:color="auto"/>
+              <w:bottom w:val="single" w:sz="4" w:space="0" w:color="auto"/>
+              <w:right w:val="single" w:sz="4" w:space="0" w:color="auto"/>
+            </w:tcBorders>
+          </w:tcPr>
+          <w:p>
+            <w:pPr>
+              <w:jc w:val="both"/>
+              <w:cnfStyle w:val="000000100000" w:firstRow="0" w:lastRow="0" w:firstColumn="0" w:lastColumn="0" w:oddVBand="0" w:evenVBand="0" w:oddHBand="1" w:evenHBand="0" w:firstRowFirstColumn="0" w:firstRowLastColumn="0" w:lastRowFirstColumn="0" w:lastRowLastColumn="0"/>
+              <w:rPr>
+                <w:rFonts w:cs="Arial"/>
+              </w:rPr>
+            </w:pPr>
+          </w:p>
+        </w:tc>
+        <w:tc>
+          <w:tcPr>
+            <w:tcW w:w="803" w:type="dxa"/>
+            <w:tcBorders>
+              <w:top w:val="single" w:sz="4" w:space="0" w:color="auto"/>
+              <w:left w:val="single" w:sz="4" w:space="0" w:color="auto"/>
+              <w:bottom w:val="single" w:sz="4" w:space="0" w:color="auto"/>
+              <w:right w:val="single" w:sz="4" w:space="0" w:color="auto"/>
+            </w:tcBorders>
+          </w:tcPr>
+          <w:p>
+            <w:pPr>
+              <w:jc w:val="both"/>
+              <w:cnfStyle w:val="000000100000" w:firstRow="0" w:lastRow="0" w:firstColumn="0" w:lastColumn="0" w:oddVBand="0" w:evenVBand="0" w:oddHBand="1" w:evenHBand="0" w:firstRowFirstColumn="0" w:firstRowLastColumn="0" w:lastRowFirstColumn="0" w:lastRowLastColumn="0"/>
+              <w:rPr>
+                <w:rFonts w:cs="Arial"/>
+              </w:rPr>
+            </w:pPr>
+          </w:p>
+        </w:tc>
+        <w:tc>
+          <w:tcPr>
+            <w:tcW w:w="865" w:type="dxa"/>
+            <w:tcBorders>
+              <w:top w:val="single" w:sz="4" w:space="0" w:color="auto"/>
+              <w:left w:val="single" w:sz="4" w:space="0" w:color="auto"/>
+              <w:bottom w:val="single" w:sz="4" w:space="0" w:color="auto"/>
+              <w:right w:val="single" w:sz="4" w:space="0" w:color="auto"/>
+            </w:tcBorders>
+          </w:tcPr>
+          <w:p>
+            <w:pPr>
+              <w:jc w:val="both"/>
+              <w:cnfStyle w:val="000000100000" w:firstRow="0" w:lastRow="0" w:firstColumn="0" w:lastColumn="0" w:oddVBand="0" w:evenVBand="0" w:oddHBand="1" w:evenHBand="0" w:firstRowFirstColumn="0" w:firstRowLastColumn="0" w:lastRowFirstColumn="0" w:lastRowLastColumn="0"/>
+              <w:rPr>
+                <w:rFonts w:cs="Arial"/>
+              </w:rPr>
+            </w:pPr>
+          </w:p>
+        </w:tc>
+      </w:tr>
+      <w:tr>
+        <w:trPr>
+          <w:cnfStyle w:val="000000010000" w:firstRow="0" w:lastRow="0" w:firstColumn="0" w:lastColumn="0" w:oddVBand="0" w:evenVBand="0" w:oddHBand="0" w:evenHBand="1" w:firstRowFirstColumn="0" w:firstRowLastColumn="0" w:lastRowFirstColumn="0" w:lastRowLastColumn="0"/>
+        </w:trPr>
+        <w:tc>
+          <w:tcPr>
+            <w:cnfStyle w:val="001000000000" w:firstRow="0" w:lastRow="0" w:firstColumn="1" w:lastColumn="0" w:oddVBand="0" w:evenVBand="0" w:oddHBand="0" w:evenHBand="0" w:firstRowFirstColumn="0" w:firstRowLastColumn="0" w:lastRowFirstColumn="0" w:lastRowLastColumn="0"/>
+            <w:tcW w:w="577" w:type="dxa"/>
+            <w:tcBorders>
+              <w:top w:val="single" w:sz="4" w:space="0" w:color="auto"/>
+              <w:left w:val="single" w:sz="4" w:space="0" w:color="auto"/>
+              <w:bottom w:val="single" w:sz="4" w:space="0" w:color="auto"/>
+              <w:right w:val="single" w:sz="4" w:space="0" w:color="auto"/>
+            </w:tcBorders>
+          </w:tcPr>
+          <w:p>
+            <w:pPr>
+              <w:jc w:val="both"/>
+              <w:rPr>
+                <w:lang w:eastAsia="en-US"/>
+              </w:rPr>
+            </w:pPr>
+          </w:p>
+        </w:tc>
+        <w:tc>
+          <w:tcPr>
+            <w:tcW w:w="6618" w:type="dxa"/>
+            <w:tcBorders>
+              <w:top w:val="single" w:sz="4" w:space="0" w:color="auto"/>
+              <w:left w:val="single" w:sz="4" w:space="0" w:color="auto"/>
+              <w:bottom w:val="single" w:sz="4" w:space="0" w:color="auto"/>
+              <w:right w:val="single" w:sz="4" w:space="0" w:color="auto"/>
+            </w:tcBorders>
+          </w:tcPr>
+          <w:p>
+            <w:pPr>
+              <w:jc w:val="both"/>
+              <w:cnfStyle w:val="000000010000" w:firstRow="0" w:lastRow="0" w:firstColumn="0" w:lastColumn="0" w:oddVBand="0" w:evenVBand="0" w:oddHBand="0" w:evenHBand="1" w:firstRowFirstColumn="0" w:firstRowLastColumn="0" w:lastRowFirstColumn="0" w:lastRowLastColumn="0"/>
+              <w:rPr>
+                <w:rFonts w:cs="Arial"/>
+              </w:rPr>
+            </w:pPr>
+          </w:p>
+        </w:tc>
+        <w:tc>
+          <w:tcPr>
+            <w:tcW w:w="360" w:type="dxa"/>
+            <w:tcBorders>
+              <w:top w:val="single" w:sz="4" w:space="0" w:color="auto"/>
+              <w:left w:val="single" w:sz="4" w:space="0" w:color="auto"/>
+              <w:bottom w:val="single" w:sz="4" w:space="0" w:color="auto"/>
+              <w:right w:val="single" w:sz="4" w:space="0" w:color="auto"/>
+            </w:tcBorders>
+          </w:tcPr>
+          <w:p>
+            <w:pPr>
+              <w:jc w:val="both"/>
+              <w:cnfStyle w:val="000000010000" w:firstRow="0" w:lastRow="0" w:firstColumn="0" w:lastColumn="0" w:oddVBand="0" w:evenVBand="0" w:oddHBand="0" w:evenHBand="1" w:firstRowFirstColumn="0" w:firstRowLastColumn="0" w:lastRowFirstColumn="0" w:lastRowLastColumn="0"/>
+              <w:rPr>
+                <w:rFonts w:cs="Arial"/>
+              </w:rPr>
+            </w:pPr>
+          </w:p>
+        </w:tc>
+        <w:tc>
+          <w:tcPr>
+            <w:tcW w:w="360" w:type="dxa"/>
+            <w:tcBorders>
+              <w:top w:val="single" w:sz="4" w:space="0" w:color="auto"/>
+              <w:left w:val="single" w:sz="4" w:space="0" w:color="auto"/>
+              <w:bottom w:val="single" w:sz="4" w:space="0" w:color="auto"/>
+              <w:right w:val="single" w:sz="4" w:space="0" w:color="auto"/>
+            </w:tcBorders>
+          </w:tcPr>
+          <w:p>
+            <w:pPr>
+              <w:jc w:val="both"/>
+              <w:cnfStyle w:val="000000010000" w:firstRow="0" w:lastRow="0" w:firstColumn="0" w:lastColumn="0" w:oddVBand="0" w:evenVBand="0" w:oddHBand="0" w:evenHBand="1" w:firstRowFirstColumn="0" w:firstRowLastColumn="0" w:lastRowFirstColumn="0" w:lastRowLastColumn="0"/>
+              <w:rPr>
+                <w:rFonts w:cs="Arial"/>
+              </w:rPr>
+            </w:pPr>
+          </w:p>
+        </w:tc>
+        <w:tc>
+          <w:tcPr>
+            <w:tcW w:w="360" w:type="dxa"/>
+            <w:tcBorders>
+              <w:top w:val="single" w:sz="4" w:space="0" w:color="auto"/>
+              <w:left w:val="single" w:sz="4" w:space="0" w:color="auto"/>
+              <w:bottom w:val="single" w:sz="4" w:space="0" w:color="auto"/>
+              <w:right w:val="single" w:sz="4" w:space="0" w:color="auto"/>
+            </w:tcBorders>
+          </w:tcPr>
+          <w:p>
+            <w:pPr>
+              <w:jc w:val="both"/>
+              <w:cnfStyle w:val="000000010000" w:firstRow="0" w:lastRow="0" w:firstColumn="0" w:lastColumn="0" w:oddVBand="0" w:evenVBand="0" w:oddHBand="0" w:evenHBand="1" w:firstRowFirstColumn="0" w:firstRowLastColumn="0" w:lastRowFirstColumn="0" w:lastRowLastColumn="0"/>
+              <w:rPr>
+                <w:rFonts w:cs="Arial"/>
+              </w:rPr>
+            </w:pPr>
+          </w:p>
+        </w:tc>
+        <w:tc>
+          <w:tcPr>
+            <w:tcW w:w="803" w:type="dxa"/>
+            <w:tcBorders>
+              <w:top w:val="single" w:sz="4" w:space="0" w:color="auto"/>
+              <w:left w:val="single" w:sz="4" w:space="0" w:color="auto"/>
+              <w:bottom w:val="single" w:sz="4" w:space="0" w:color="auto"/>
+              <w:right w:val="single" w:sz="4" w:space="0" w:color="auto"/>
+            </w:tcBorders>
+          </w:tcPr>
+          <w:p>
+            <w:pPr>
+              <w:jc w:val="both"/>
+              <w:cnfStyle w:val="000000010000" w:firstRow="0" w:lastRow="0" w:firstColumn="0" w:lastColumn="0" w:oddVBand="0" w:evenVBand="0" w:oddHBand="0" w:evenHBand="1" w:firstRowFirstColumn="0" w:firstRowLastColumn="0" w:lastRowFirstColumn="0" w:lastRowLastColumn="0"/>
+              <w:rPr>
+                <w:rFonts w:cs="Arial"/>
+              </w:rPr>
+            </w:pPr>
+          </w:p>
+        </w:tc>
+        <w:tc>
+          <w:tcPr>
+            <w:tcW w:w="865" w:type="dxa"/>
+            <w:tcBorders>
+              <w:top w:val="single" w:sz="4" w:space="0" w:color="auto"/>
+              <w:left w:val="single" w:sz="4" w:space="0" w:color="auto"/>
+              <w:bottom w:val="single" w:sz="4" w:space="0" w:color="auto"/>
+              <w:right w:val="single" w:sz="4" w:space="0" w:color="auto"/>
+            </w:tcBorders>
+          </w:tcPr>
+          <w:p>
+            <w:pPr>
+              <w:jc w:val="both"/>
+              <w:cnfStyle w:val="000000010000" w:firstRow="0" w:lastRow="0" w:firstColumn="0" w:lastColumn="0" w:oddVBand="0" w:evenVBand="0" w:oddHBand="0" w:evenHBand="1" w:firstRowFirstColumn="0" w:firstRowLastColumn="0" w:lastRowFirstColumn="0" w:lastRowLastColumn="0"/>
+              <w:rPr>
+                <w:rFonts w:cs="Arial"/>
+              </w:rPr>
+            </w:pPr>
+          </w:p>
+        </w:tc>
+      </w:tr>
+      <w:tr>
+        <w:trPr>
+          <w:cnfStyle w:val="000000100000" w:firstRow="0" w:lastRow="0" w:firstColumn="0" w:lastColumn="0" w:oddVBand="0" w:evenVBand="0" w:oddHBand="1" w:evenHBand="0" w:firstRowFirstColumn="0" w:firstRowLastColumn="0" w:lastRowFirstColumn="0" w:lastRowLastColumn="0"/>
+        </w:trPr>
+        <w:tc>
+          <w:tcPr>
+            <w:cnfStyle w:val="001000000000" w:firstRow="0" w:lastRow="0" w:firstColumn="1" w:lastColumn="0" w:oddVBand="0" w:evenVBand="0" w:oddHBand="0" w:evenHBand="0" w:firstRowFirstColumn="0" w:firstRowLastColumn="0" w:lastRowFirstColumn="0" w:lastRowLastColumn="0"/>
+            <w:tcW w:w="577" w:type="dxa"/>
+            <w:tcBorders>
+              <w:top w:val="single" w:sz="4" w:space="0" w:color="auto"/>
+              <w:left w:val="single" w:sz="4" w:space="0" w:color="auto"/>
+              <w:bottom w:val="single" w:sz="4" w:space="0" w:color="auto"/>
+              <w:right w:val="single" w:sz="4" w:space="0" w:color="auto"/>
+            </w:tcBorders>
+          </w:tcPr>
+          <w:p>
+            <w:pPr>
+              <w:jc w:val="both"/>
+              <w:rPr>
+                <w:lang w:eastAsia="en-US"/>
+              </w:rPr>
+            </w:pPr>
+          </w:p>
+        </w:tc>
+        <w:tc>
+          <w:tcPr>
+            <w:tcW w:w="6618" w:type="dxa"/>
+            <w:tcBorders>
+              <w:top w:val="single" w:sz="4" w:space="0" w:color="auto"/>
+              <w:left w:val="single" w:sz="4" w:space="0" w:color="auto"/>
+              <w:bottom w:val="single" w:sz="4" w:space="0" w:color="auto"/>
+              <w:right w:val="single" w:sz="4" w:space="0" w:color="auto"/>
+            </w:tcBorders>
+          </w:tcPr>
+          <w:p>
+            <w:pPr>
+              <w:jc w:val="both"/>
+              <w:cnfStyle w:val="000000100000" w:firstRow="0" w:lastRow="0" w:firstColumn="0" w:lastColumn="0" w:oddVBand="0" w:evenVBand="0" w:oddHBand="1" w:evenHBand="0" w:firstRowFirstColumn="0" w:firstRowLastColumn="0" w:lastRowFirstColumn="0" w:lastRowLastColumn="0"/>
+              <w:rPr>
+                <w:rFonts w:cs="Arial"/>
+              </w:rPr>
+            </w:pPr>
+          </w:p>
+        </w:tc>
+        <w:tc>
+          <w:tcPr>
+            <w:tcW w:w="360" w:type="dxa"/>
+            <w:tcBorders>
+              <w:top w:val="single" w:sz="4" w:space="0" w:color="auto"/>
+              <w:left w:val="single" w:sz="4" w:space="0" w:color="auto"/>
+              <w:bottom w:val="single" w:sz="4" w:space="0" w:color="auto"/>
+              <w:right w:val="single" w:sz="4" w:space="0" w:color="auto"/>
+            </w:tcBorders>
+          </w:tcPr>
+          <w:p>
+            <w:pPr>
+              <w:jc w:val="both"/>
+              <w:cnfStyle w:val="000000100000" w:firstRow="0" w:lastRow="0" w:firstColumn="0" w:lastColumn="0" w:oddVBand="0" w:evenVBand="0" w:oddHBand="1" w:evenHBand="0" w:firstRowFirstColumn="0" w:firstRowLastColumn="0" w:lastRowFirstColumn="0" w:lastRowLastColumn="0"/>
+              <w:rPr>
+                <w:rFonts w:cs="Arial"/>
+              </w:rPr>
+            </w:pPr>
+          </w:p>
+        </w:tc>
+        <w:tc>
+          <w:tcPr>
+            <w:tcW w:w="360" w:type="dxa"/>
+            <w:tcBorders>
+              <w:top w:val="single" w:sz="4" w:space="0" w:color="auto"/>
+              <w:left w:val="single" w:sz="4" w:space="0" w:color="auto"/>
+              <w:bottom w:val="single" w:sz="4" w:space="0" w:color="auto"/>
+              <w:right w:val="single" w:sz="4" w:space="0" w:color="auto"/>
+            </w:tcBorders>
+          </w:tcPr>
+          <w:p>
+            <w:pPr>
+              <w:jc w:val="both"/>
+              <w:cnfStyle w:val="000000100000" w:firstRow="0" w:lastRow="0" w:firstColumn="0" w:lastColumn="0" w:oddVBand="0" w:evenVBand="0" w:oddHBand="1" w:evenHBand="0" w:firstRowFirstColumn="0" w:firstRowLastColumn="0" w:lastRowFirstColumn="0" w:lastRowLastColumn="0"/>
+              <w:rPr>
+                <w:rFonts w:cs="Arial"/>
+              </w:rPr>
+            </w:pPr>
+          </w:p>
+        </w:tc>
+        <w:tc>
+          <w:tcPr>
+            <w:tcW w:w="360" w:type="dxa"/>
+            <w:tcBorders>
+              <w:top w:val="single" w:sz="4" w:space="0" w:color="auto"/>
+              <w:left w:val="single" w:sz="4" w:space="0" w:color="auto"/>
+              <w:bottom w:val="single" w:sz="4" w:space="0" w:color="auto"/>
+              <w:right w:val="single" w:sz="4" w:space="0" w:color="auto"/>
+            </w:tcBorders>
+          </w:tcPr>
+          <w:p>
+            <w:pPr>
+              <w:jc w:val="both"/>
+              <w:cnfStyle w:val="000000100000" w:firstRow="0" w:lastRow="0" w:firstColumn="0" w:lastColumn="0" w:oddVBand="0" w:evenVBand="0" w:oddHBand="1" w:evenHBand="0" w:firstRowFirstColumn="0" w:firstRowLastColumn="0" w:lastRowFirstColumn="0" w:lastRowLastColumn="0"/>
+              <w:rPr>
+                <w:rFonts w:cs="Arial"/>
+              </w:rPr>
+            </w:pPr>
+          </w:p>
+        </w:tc>
+        <w:tc>
+          <w:tcPr>
+            <w:tcW w:w="803" w:type="dxa"/>
+            <w:tcBorders>
+              <w:top w:val="single" w:sz="4" w:space="0" w:color="auto"/>
+              <w:left w:val="single" w:sz="4" w:space="0" w:color="auto"/>
+              <w:bottom w:val="single" w:sz="4" w:space="0" w:color="auto"/>
+              <w:right w:val="single" w:sz="4" w:space="0" w:color="auto"/>
+            </w:tcBorders>
+          </w:tcPr>
+          <w:p>
+            <w:pPr>
+              <w:jc w:val="both"/>
+              <w:cnfStyle w:val="000000100000" w:firstRow="0" w:lastRow="0" w:firstColumn="0" w:lastColumn="0" w:oddVBand="0" w:evenVBand="0" w:oddHBand="1" w:evenHBand="0" w:firstRowFirstColumn="0" w:firstRowLastColumn="0" w:lastRowFirstColumn="0" w:lastRowLastColumn="0"/>
+              <w:rPr>
+                <w:rFonts w:cs="Arial"/>
+              </w:rPr>
+            </w:pPr>
+          </w:p>
+        </w:tc>
+        <w:tc>
+          <w:tcPr>
+            <w:tcW w:w="865" w:type="dxa"/>
+            <w:tcBorders>
+              <w:top w:val="single" w:sz="4" w:space="0" w:color="auto"/>
+              <w:left w:val="single" w:sz="4" w:space="0" w:color="auto"/>
+              <w:bottom w:val="single" w:sz="4" w:space="0" w:color="auto"/>
+              <w:right w:val="single" w:sz="4" w:space="0" w:color="auto"/>
+            </w:tcBorders>
+          </w:tcPr>
+          <w:p>
+            <w:pPr>
+              <w:jc w:val="both"/>
+              <w:cnfStyle w:val="000000100000" w:firstRow="0" w:lastRow="0" w:firstColumn="0" w:lastColumn="0" w:oddVBand="0" w:evenVBand="0" w:oddHBand="1" w:evenHBand="0" w:firstRowFirstColumn="0" w:firstRowLastColumn="0" w:lastRowFirstColumn="0" w:lastRowLastColumn="0"/>
+              <w:rPr>
+                <w:rFonts w:cs="Arial"/>
+              </w:rPr>
+            </w:pPr>
+          </w:p>
+        </w:tc>
+      </w:tr>
+      <w:tr>
+        <w:trPr>
+          <w:cnfStyle w:val="000000010000" w:firstRow="0" w:lastRow="0" w:firstColumn="0" w:lastColumn="0" w:oddVBand="0" w:evenVBand="0" w:oddHBand="0" w:evenHBand="1" w:firstRowFirstColumn="0" w:firstRowLastColumn="0" w:lastRowFirstColumn="0" w:lastRowLastColumn="0"/>
+        </w:trPr>
+        <w:tc>
+          <w:tcPr>
+            <w:cnfStyle w:val="001000000000" w:firstRow="0" w:lastRow="0" w:firstColumn="1" w:lastColumn="0" w:oddVBand="0" w:evenVBand="0" w:oddHBand="0" w:evenHBand="0" w:firstRowFirstColumn="0" w:firstRowLastColumn="0" w:lastRowFirstColumn="0" w:lastRowLastColumn="0"/>
+            <w:tcW w:w="577" w:type="dxa"/>
+            <w:tcBorders>
+              <w:top w:val="single" w:sz="4" w:space="0" w:color="auto"/>
+              <w:left w:val="single" w:sz="4" w:space="0" w:color="auto"/>
+              <w:bottom w:val="single" w:sz="4" w:space="0" w:color="auto"/>
+              <w:right w:val="single" w:sz="4" w:space="0" w:color="auto"/>
+            </w:tcBorders>
+          </w:tcPr>
+          <w:p>
+            <w:pPr>
+              <w:jc w:val="both"/>
+              <w:rPr>
+                <w:lang w:eastAsia="en-US"/>
+              </w:rPr>
+            </w:pPr>
+          </w:p>
+        </w:tc>
+        <w:tc>
+          <w:tcPr>
+            <w:tcW w:w="6618" w:type="dxa"/>
+            <w:tcBorders>
+              <w:top w:val="single" w:sz="4" w:space="0" w:color="auto"/>
+              <w:left w:val="single" w:sz="4" w:space="0" w:color="auto"/>
+              <w:bottom w:val="single" w:sz="4" w:space="0" w:color="auto"/>
+              <w:right w:val="single" w:sz="4" w:space="0" w:color="auto"/>
+            </w:tcBorders>
+          </w:tcPr>
+          <w:p>
+            <w:pPr>
+              <w:jc w:val="both"/>
+              <w:cnfStyle w:val="000000010000" w:firstRow="0" w:lastRow="0" w:firstColumn="0" w:lastColumn="0" w:oddVBand="0" w:evenVBand="0" w:oddHBand="0" w:evenHBand="1" w:firstRowFirstColumn="0" w:firstRowLastColumn="0" w:lastRowFirstColumn="0" w:lastRowLastColumn="0"/>
+              <w:rPr>
+                <w:rFonts w:cs="Arial"/>
+              </w:rPr>
+            </w:pPr>
+          </w:p>
+        </w:tc>
+        <w:tc>
+          <w:tcPr>
+            <w:tcW w:w="360" w:type="dxa"/>
+            <w:tcBorders>
+              <w:top w:val="single" w:sz="4" w:space="0" w:color="auto"/>
+              <w:left w:val="single" w:sz="4" w:space="0" w:color="auto"/>
+              <w:bottom w:val="single" w:sz="4" w:space="0" w:color="auto"/>
+              <w:right w:val="single" w:sz="4" w:space="0" w:color="auto"/>
+            </w:tcBorders>
+          </w:tcPr>
+          <w:p>
+            <w:pPr>
+              <w:jc w:val="both"/>
+              <w:cnfStyle w:val="000000010000" w:firstRow="0" w:lastRow="0" w:firstColumn="0" w:lastColumn="0" w:oddVBand="0" w:evenVBand="0" w:oddHBand="0" w:evenHBand="1" w:firstRowFirstColumn="0" w:firstRowLastColumn="0" w:lastRowFirstColumn="0" w:lastRowLastColumn="0"/>
+              <w:rPr>
+                <w:rFonts w:cs="Arial"/>
+              </w:rPr>
+            </w:pPr>
+          </w:p>
+        </w:tc>
+        <w:tc>
+          <w:tcPr>
+            <w:tcW w:w="360" w:type="dxa"/>
+            <w:tcBorders>
+              <w:top w:val="single" w:sz="4" w:space="0" w:color="auto"/>
+              <w:left w:val="single" w:sz="4" w:space="0" w:color="auto"/>
+              <w:bottom w:val="single" w:sz="4" w:space="0" w:color="auto"/>
+              <w:right w:val="single" w:sz="4" w:space="0" w:color="auto"/>
+            </w:tcBorders>
+          </w:tcPr>
+          <w:p>
+            <w:pPr>
+              <w:jc w:val="both"/>
+              <w:cnfStyle w:val="000000010000" w:firstRow="0" w:lastRow="0" w:firstColumn="0" w:lastColumn="0" w:oddVBand="0" w:evenVBand="0" w:oddHBand="0" w:evenHBand="1" w:firstRowFirstColumn="0" w:firstRowLastColumn="0" w:lastRowFirstColumn="0" w:lastRowLastColumn="0"/>
+              <w:rPr>
+                <w:rFonts w:cs="Arial"/>
+              </w:rPr>
+            </w:pPr>
+          </w:p>
+        </w:tc>
+        <w:tc>
+          <w:tcPr>
+            <w:tcW w:w="360" w:type="dxa"/>
+            <w:tcBorders>
+              <w:top w:val="single" w:sz="4" w:space="0" w:color="auto"/>
+              <w:left w:val="single" w:sz="4" w:space="0" w:color="auto"/>
+              <w:bottom w:val="single" w:sz="4" w:space="0" w:color="auto"/>
+              <w:right w:val="single" w:sz="4" w:space="0" w:color="auto"/>
+            </w:tcBorders>
+          </w:tcPr>
+          <w:p>
+            <w:pPr>
+              <w:jc w:val="both"/>
+              <w:cnfStyle w:val="000000010000" w:firstRow="0" w:lastRow="0" w:firstColumn="0" w:lastColumn="0" w:oddVBand="0" w:evenVBand="0" w:oddHBand="0" w:evenHBand="1" w:firstRowFirstColumn="0" w:firstRowLastColumn="0" w:lastRowFirstColumn="0" w:lastRowLastColumn="0"/>
+              <w:rPr>
+                <w:rFonts w:cs="Arial"/>
+              </w:rPr>
+            </w:pPr>
+          </w:p>
+        </w:tc>
+        <w:tc>
+          <w:tcPr>
+            <w:tcW w:w="803" w:type="dxa"/>
+            <w:tcBorders>
+              <w:top w:val="single" w:sz="4" w:space="0" w:color="auto"/>
+              <w:left w:val="single" w:sz="4" w:space="0" w:color="auto"/>
+              <w:bottom w:val="single" w:sz="4" w:space="0" w:color="auto"/>
+              <w:right w:val="single" w:sz="4" w:space="0" w:color="auto"/>
+            </w:tcBorders>
+          </w:tcPr>
+          <w:p>
+            <w:pPr>
+              <w:jc w:val="both"/>
+              <w:cnfStyle w:val="000000010000" w:firstRow="0" w:lastRow="0" w:firstColumn="0" w:lastColumn="0" w:oddVBand="0" w:evenVBand="0" w:oddHBand="0" w:evenHBand="1" w:firstRowFirstColumn="0" w:firstRowLastColumn="0" w:lastRowFirstColumn="0" w:lastRowLastColumn="0"/>
+              <w:rPr>
+                <w:rFonts w:cs="Arial"/>
+              </w:rPr>
+            </w:pPr>
+          </w:p>
+        </w:tc>
+        <w:tc>
+          <w:tcPr>
+            <w:tcW w:w="865" w:type="dxa"/>
+            <w:tcBorders>
+              <w:top w:val="single" w:sz="4" w:space="0" w:color="auto"/>
+              <w:left w:val="single" w:sz="4" w:space="0" w:color="auto"/>
+              <w:bottom w:val="single" w:sz="4" w:space="0" w:color="auto"/>
+              <w:right w:val="single" w:sz="4" w:space="0" w:color="auto"/>
+            </w:tcBorders>
+          </w:tcPr>
+          <w:p>
+            <w:pPr>
+              <w:jc w:val="both"/>
+              <w:cnfStyle w:val="000000010000" w:firstRow="0" w:lastRow="0" w:firstColumn="0" w:lastColumn="0" w:oddVBand="0" w:evenVBand="0" w:oddHBand="0" w:evenHBand="1" w:firstRowFirstColumn="0" w:firstRowLastColumn="0" w:lastRowFirstColumn="0" w:lastRowLastColumn="0"/>
+              <w:rPr>
+                <w:rFonts w:cs="Arial"/>
+              </w:rPr>
+            </w:pPr>
+          </w:p>
+        </w:tc>
+      </w:tr>
+      <w:tr>
+        <w:trPr>
+          <w:cnfStyle w:val="000000100000" w:firstRow="0" w:lastRow="0" w:firstColumn="0" w:lastColumn="0" w:oddVBand="0" w:evenVBand="0" w:oddHBand="1" w:evenHBand="0" w:firstRowFirstColumn="0" w:firstRowLastColumn="0" w:lastRowFirstColumn="0" w:lastRowLastColumn="0"/>
+        </w:trPr>
+        <w:tc>
+          <w:tcPr>
+            <w:cnfStyle w:val="001000000000" w:firstRow="0" w:lastRow="0" w:firstColumn="1" w:lastColumn="0" w:oddVBand="0" w:evenVBand="0" w:oddHBand="0" w:evenHBand="0" w:firstRowFirstColumn="0" w:firstRowLastColumn="0" w:lastRowFirstColumn="0" w:lastRowLastColumn="0"/>
+            <w:tcW w:w="577" w:type="dxa"/>
+            <w:tcBorders>
+              <w:top w:val="single" w:sz="4" w:space="0" w:color="auto"/>
+              <w:left w:val="single" w:sz="4" w:space="0" w:color="auto"/>
+              <w:bottom w:val="single" w:sz="4" w:space="0" w:color="auto"/>
+              <w:right w:val="single" w:sz="4" w:space="0" w:color="auto"/>
+            </w:tcBorders>
+          </w:tcPr>
+          <w:p>
+            <w:pPr>
+              <w:jc w:val="both"/>
+              <w:rPr>
+                <w:lang w:eastAsia="en-US"/>
+              </w:rPr>
+            </w:pPr>
+          </w:p>
+        </w:tc>
+        <w:tc>
+          <w:tcPr>
+            <w:tcW w:w="6618" w:type="dxa"/>
+            <w:tcBorders>
+              <w:top w:val="single" w:sz="4" w:space="0" w:color="auto"/>
+              <w:left w:val="single" w:sz="4" w:space="0" w:color="auto"/>
+              <w:bottom w:val="single" w:sz="4" w:space="0" w:color="auto"/>
+              <w:right w:val="single" w:sz="4" w:space="0" w:color="auto"/>
+            </w:tcBorders>
+          </w:tcPr>
+          <w:p>
+            <w:pPr>
+              <w:jc w:val="both"/>
+              <w:cnfStyle w:val="000000100000" w:firstRow="0" w:lastRow="0" w:firstColumn="0" w:lastColumn="0" w:oddVBand="0" w:evenVBand="0" w:oddHBand="1" w:evenHBand="0" w:firstRowFirstColumn="0" w:firstRowLastColumn="0" w:lastRowFirstColumn="0" w:lastRowLastColumn="0"/>
+              <w:rPr>
+                <w:rFonts w:cs="Arial"/>
+              </w:rPr>
+            </w:pPr>
+          </w:p>
+        </w:tc>
+        <w:tc>
+          <w:tcPr>
+            <w:tcW w:w="360" w:type="dxa"/>
+            <w:tcBorders>
+              <w:top w:val="single" w:sz="4" w:space="0" w:color="auto"/>
+              <w:left w:val="single" w:sz="4" w:space="0" w:color="auto"/>
+              <w:bottom w:val="single" w:sz="4" w:space="0" w:color="auto"/>
+              <w:right w:val="single" w:sz="4" w:space="0" w:color="auto"/>
+            </w:tcBorders>
+          </w:tcPr>
+          <w:p>
+            <w:pPr>
+              <w:jc w:val="both"/>
+              <w:cnfStyle w:val="000000100000" w:firstRow="0" w:lastRow="0" w:firstColumn="0" w:lastColumn="0" w:oddVBand="0" w:evenVBand="0" w:oddHBand="1" w:evenHBand="0" w:firstRowFirstColumn="0" w:firstRowLastColumn="0" w:lastRowFirstColumn="0" w:lastRowLastColumn="0"/>
+              <w:rPr>
+                <w:rFonts w:cs="Arial"/>
+              </w:rPr>
+            </w:pPr>
+          </w:p>
+        </w:tc>
+        <w:tc>
+          <w:tcPr>
+            <w:tcW w:w="360" w:type="dxa"/>
+            <w:tcBorders>
+              <w:top w:val="single" w:sz="4" w:space="0" w:color="auto"/>
+              <w:left w:val="single" w:sz="4" w:space="0" w:color="auto"/>
+              <w:bottom w:val="single" w:sz="4" w:space="0" w:color="auto"/>
+              <w:right w:val="single" w:sz="4" w:space="0" w:color="auto"/>
+            </w:tcBorders>
+          </w:tcPr>
+          <w:p>
+            <w:pPr>
+              <w:jc w:val="both"/>
+              <w:cnfStyle w:val="000000100000" w:firstRow="0" w:lastRow="0" w:firstColumn="0" w:lastColumn="0" w:oddVBand="0" w:evenVBand="0" w:oddHBand="1" w:evenHBand="0" w:firstRowFirstColumn="0" w:firstRowLastColumn="0" w:lastRowFirstColumn="0" w:lastRowLastColumn="0"/>
+              <w:rPr>
+                <w:rFonts w:cs="Arial"/>
+              </w:rPr>
+            </w:pPr>
+          </w:p>
+        </w:tc>
+        <w:tc>
+          <w:tcPr>
+            <w:tcW w:w="360" w:type="dxa"/>
+            <w:tcBorders>
+              <w:top w:val="single" w:sz="4" w:space="0" w:color="auto"/>
+              <w:left w:val="single" w:sz="4" w:space="0" w:color="auto"/>
+              <w:bottom w:val="single" w:sz="4" w:space="0" w:color="auto"/>
+              <w:right w:val="single" w:sz="4" w:space="0" w:color="auto"/>
+            </w:tcBorders>
+          </w:tcPr>
+          <w:p>
+            <w:pPr>
+              <w:jc w:val="both"/>
+              <w:cnfStyle w:val="000000100000" w:firstRow="0" w:lastRow="0" w:firstColumn="0" w:lastColumn="0" w:oddVBand="0" w:evenVBand="0" w:oddHBand="1" w:evenHBand="0" w:firstRowFirstColumn="0" w:firstRowLastColumn="0" w:lastRowFirstColumn="0" w:lastRowLastColumn="0"/>
+              <w:rPr>
+                <w:rFonts w:cs="Arial"/>
+              </w:rPr>
+            </w:pPr>
+          </w:p>
+        </w:tc>
+        <w:tc>
+          <w:tcPr>
+            <w:tcW w:w="803" w:type="dxa"/>
+            <w:tcBorders>
+              <w:top w:val="single" w:sz="4" w:space="0" w:color="auto"/>
+              <w:left w:val="single" w:sz="4" w:space="0" w:color="auto"/>
+              <w:bottom w:val="single" w:sz="4" w:space="0" w:color="auto"/>
+              <w:right w:val="single" w:sz="4" w:space="0" w:color="auto"/>
+            </w:tcBorders>
+          </w:tcPr>
+          <w:p>
+            <w:pPr>
+              <w:jc w:val="both"/>
+              <w:cnfStyle w:val="000000100000" w:firstRow="0" w:lastRow="0" w:firstColumn="0" w:lastColumn="0" w:oddVBand="0" w:evenVBand="0" w:oddHBand="1" w:evenHBand="0" w:firstRowFirstColumn="0" w:firstRowLastColumn="0" w:lastRowFirstColumn="0" w:lastRowLastColumn="0"/>
+              <w:rPr>
+                <w:rFonts w:cs="Arial"/>
+              </w:rPr>
+            </w:pPr>
+          </w:p>
+        </w:tc>
+        <w:tc>
+          <w:tcPr>
+            <w:tcW w:w="865" w:type="dxa"/>
+            <w:tcBorders>
+              <w:top w:val="single" w:sz="4" w:space="0" w:color="auto"/>
+              <w:left w:val="single" w:sz="4" w:space="0" w:color="auto"/>
+              <w:bottom w:val="single" w:sz="4" w:space="0" w:color="auto"/>
+              <w:right w:val="single" w:sz="4" w:space="0" w:color="auto"/>
+            </w:tcBorders>
+          </w:tcPr>
+          <w:p>
+            <w:pPr>
+              <w:jc w:val="both"/>
+              <w:cnfStyle w:val="000000100000" w:firstRow="0" w:lastRow="0" w:firstColumn="0" w:lastColumn="0" w:oddVBand="0" w:evenVBand="0" w:oddHBand="1" w:evenHBand="0" w:firstRowFirstColumn="0" w:firstRowLastColumn="0" w:lastRowFirstColumn="0" w:lastRowLastColumn="0"/>
+              <w:rPr>
+                <w:rFonts w:cs="Arial"/>
+              </w:rPr>
+            </w:pPr>
+          </w:p>
+        </w:tc>
+      </w:tr>
+      <w:tr>
+        <w:trPr>
+          <w:cnfStyle w:val="000000010000" w:firstRow="0" w:lastRow="0" w:firstColumn="0" w:lastColumn="0" w:oddVBand="0" w:evenVBand="0" w:oddHBand="0" w:evenHBand="1" w:firstRowFirstColumn="0" w:firstRowLastColumn="0" w:lastRowFirstColumn="0" w:lastRowLastColumn="0"/>
+        </w:trPr>
+        <w:tc>
+          <w:tcPr>
+            <w:cnfStyle w:val="001000000000" w:firstRow="0" w:lastRow="0" w:firstColumn="1" w:lastColumn="0" w:oddVBand="0" w:evenVBand="0" w:oddHBand="0" w:evenHBand="0" w:firstRowFirstColumn="0" w:firstRowLastColumn="0" w:lastRowFirstColumn="0" w:lastRowLastColumn="0"/>
+            <w:tcW w:w="577" w:type="dxa"/>
+            <w:tcBorders>
+              <w:top w:val="single" w:sz="4" w:space="0" w:color="auto"/>
+              <w:left w:val="single" w:sz="4" w:space="0" w:color="auto"/>
+              <w:bottom w:val="single" w:sz="4" w:space="0" w:color="auto"/>
+              <w:right w:val="single" w:sz="4" w:space="0" w:color="auto"/>
+            </w:tcBorders>
+          </w:tcPr>
+          <w:p>
+            <w:pPr>
+              <w:jc w:val="both"/>
+              <w:rPr>
+                <w:lang w:eastAsia="en-US"/>
+              </w:rPr>
+            </w:pPr>
+          </w:p>
+        </w:tc>
+        <w:tc>
+          <w:tcPr>
+            <w:tcW w:w="6618" w:type="dxa"/>
+            <w:tcBorders>
+              <w:top w:val="single" w:sz="4" w:space="0" w:color="auto"/>
+              <w:left w:val="single" w:sz="4" w:space="0" w:color="auto"/>
+              <w:bottom w:val="single" w:sz="4" w:space="0" w:color="auto"/>
+              <w:right w:val="single" w:sz="4" w:space="0" w:color="auto"/>
+            </w:tcBorders>
+          </w:tcPr>
+          <w:p>
+            <w:pPr>
+              <w:jc w:val="both"/>
+              <w:cnfStyle w:val="000000010000" w:firstRow="0" w:lastRow="0" w:firstColumn="0" w:lastColumn="0" w:oddVBand="0" w:evenVBand="0" w:oddHBand="0" w:evenHBand="1" w:firstRowFirstColumn="0" w:firstRowLastColumn="0" w:lastRowFirstColumn="0" w:lastRowLastColumn="0"/>
+              <w:rPr>
+                <w:rFonts w:cs="Arial"/>
+              </w:rPr>
+            </w:pPr>
+          </w:p>
+        </w:tc>
+        <w:tc>
+          <w:tcPr>
+            <w:tcW w:w="360" w:type="dxa"/>
+            <w:tcBorders>
+              <w:top w:val="single" w:sz="4" w:space="0" w:color="auto"/>
+              <w:left w:val="single" w:sz="4" w:space="0" w:color="auto"/>
+              <w:bottom w:val="single" w:sz="4" w:space="0" w:color="auto"/>
+              <w:right w:val="single" w:sz="4" w:space="0" w:color="auto"/>
+            </w:tcBorders>
+          </w:tcPr>
+          <w:p>
+            <w:pPr>
+              <w:jc w:val="both"/>
+              <w:cnfStyle w:val="000000010000" w:firstRow="0" w:lastRow="0" w:firstColumn="0" w:lastColumn="0" w:oddVBand="0" w:evenVBand="0" w:oddHBand="0" w:evenHBand="1" w:firstRowFirstColumn="0" w:firstRowLastColumn="0" w:lastRowFirstColumn="0" w:lastRowLastColumn="0"/>
+              <w:rPr>
+                <w:rFonts w:cs="Arial"/>
+              </w:rPr>
+            </w:pPr>
+          </w:p>
+        </w:tc>
+        <w:tc>
+          <w:tcPr>
+            <w:tcW w:w="360" w:type="dxa"/>
+            <w:tcBorders>
+              <w:top w:val="single" w:sz="4" w:space="0" w:color="auto"/>
+              <w:left w:val="single" w:sz="4" w:space="0" w:color="auto"/>
+              <w:bottom w:val="single" w:sz="4" w:space="0" w:color="auto"/>
+              <w:right w:val="single" w:sz="4" w:space="0" w:color="auto"/>
+            </w:tcBorders>
+          </w:tcPr>
+          <w:p>
+            <w:pPr>
+              <w:jc w:val="both"/>
+              <w:cnfStyle w:val="000000010000" w:firstRow="0" w:lastRow="0" w:firstColumn="0" w:lastColumn="0" w:oddVBand="0" w:evenVBand="0" w:oddHBand="0" w:evenHBand="1" w:firstRowFirstColumn="0" w:firstRowLastColumn="0" w:lastRowFirstColumn="0" w:lastRowLastColumn="0"/>
+              <w:rPr>
+                <w:rFonts w:cs="Arial"/>
+              </w:rPr>
+            </w:pPr>
+          </w:p>
+        </w:tc>
+        <w:tc>
+          <w:tcPr>
+            <w:tcW w:w="360" w:type="dxa"/>
+            <w:tcBorders>
+              <w:top w:val="single" w:sz="4" w:space="0" w:color="auto"/>
+              <w:left w:val="single" w:sz="4" w:space="0" w:color="auto"/>
+              <w:bottom w:val="single" w:sz="4" w:space="0" w:color="auto"/>
+              <w:right w:val="single" w:sz="4" w:space="0" w:color="auto"/>
+            </w:tcBorders>
+          </w:tcPr>
+          <w:p>
+            <w:pPr>
+              <w:jc w:val="both"/>
+              <w:cnfStyle w:val="000000010000" w:firstRow="0" w:lastRow="0" w:firstColumn="0" w:lastColumn="0" w:oddVBand="0" w:evenVBand="0" w:oddHBand="0" w:evenHBand="1" w:firstRowFirstColumn="0" w:firstRowLastColumn="0" w:lastRowFirstColumn="0" w:lastRowLastColumn="0"/>
+              <w:rPr>
+                <w:rFonts w:cs="Arial"/>
+              </w:rPr>
+            </w:pPr>
+          </w:p>
+        </w:tc>
+        <w:tc>
+          <w:tcPr>
+            <w:tcW w:w="803" w:type="dxa"/>
+            <w:tcBorders>
+              <w:top w:val="single" w:sz="4" w:space="0" w:color="auto"/>
+              <w:left w:val="single" w:sz="4" w:space="0" w:color="auto"/>
+              <w:bottom w:val="single" w:sz="4" w:space="0" w:color="auto"/>
+              <w:right w:val="single" w:sz="4" w:space="0" w:color="auto"/>
+            </w:tcBorders>
+          </w:tcPr>
+          <w:p>
+            <w:pPr>
+              <w:jc w:val="both"/>
+              <w:cnfStyle w:val="000000010000" w:firstRow="0" w:lastRow="0" w:firstColumn="0" w:lastColumn="0" w:oddVBand="0" w:evenVBand="0" w:oddHBand="0" w:evenHBand="1" w:firstRowFirstColumn="0" w:firstRowLastColumn="0" w:lastRowFirstColumn="0" w:lastRowLastColumn="0"/>
+              <w:rPr>
+                <w:rFonts w:cs="Arial"/>
+              </w:rPr>
+            </w:pPr>
+          </w:p>
+        </w:tc>
+        <w:tc>
+          <w:tcPr>
+            <w:tcW w:w="865" w:type="dxa"/>
+            <w:tcBorders>
+              <w:top w:val="single" w:sz="4" w:space="0" w:color="auto"/>
+              <w:left w:val="single" w:sz="4" w:space="0" w:color="auto"/>
+              <w:bottom w:val="single" w:sz="4" w:space="0" w:color="auto"/>
+              <w:right w:val="single" w:sz="4" w:space="0" w:color="auto"/>
+            </w:tcBorders>
+          </w:tcPr>
+          <w:p>
+            <w:pPr>
+              <w:jc w:val="both"/>
+              <w:cnfStyle w:val="000000010000" w:firstRow="0" w:lastRow="0" w:firstColumn="0" w:lastColumn="0" w:oddVBand="0" w:evenVBand="0" w:oddHBand="0" w:evenHBand="1" w:firstRowFirstColumn="0" w:firstRowLastColumn="0" w:lastRowFirstColumn="0" w:lastRowLastColumn="0"/>
+              <w:rPr>
+                <w:rFonts w:cs="Arial"/>
+              </w:rPr>
+            </w:pPr>
+          </w:p>
+        </w:tc>
+      </w:tr>
     </w:tbl>
-    <w:p/>
+    <w:p>
+      <w:bookmarkStart w:id="7" w:name="_GoBack"/>
+      <w:bookmarkEnd w:id="7"/>
+    </w:p>
     <w:p>
       <w:pPr>
         <w:rPr>
           <w:rFonts w:ascii="Calibri" w:hAnsi="Calibri" w:cs="Calibri"/>
         </w:rPr>
       </w:pPr>
-      <w:bookmarkStart w:id="7" w:name="_GoBack"/>
-      <w:bookmarkEnd w:id="7"/>
     </w:p>
     <w:sectPr>
       <w:headerReference w:type="even" r:id="rId9"/>
@@ -15426,7 +16320,7 @@
 </file>
 
 <file path=customXml/itemProps2.xml><?xml version="1.0" encoding="utf-8"?>
-<ds:datastoreItem xmlns:ds="http://schemas.openxmlformats.org/officeDocument/2006/customXml" ds:itemID="{D1A69835-A07A-42C7-843C-BD79A860524A}">
+<ds:datastoreItem xmlns:ds="http://schemas.openxmlformats.org/officeDocument/2006/customXml" ds:itemID="{77CB30D4-17F7-4FCF-AC75-A583848731F3}">
   <ds:schemaRefs>
     <ds:schemaRef ds:uri="http://schemas.openxmlformats.org/officeDocument/2006/bibliography"/>
   </ds:schemaRefs>

</xml_diff>

<commit_message>
Change OR'ing for LDO input
</commit_message>
<xml_diff>
--- a/P80/acu/P80_ACU_Hardware_Change_Log.docx
+++ b/P80/acu/P80_ACU_Hardware_Change_Log.docx
@@ -51,7 +51,7 @@
                         <a:effectLst/>
                         <a:extLst>
                           <a:ext uri="{C572A759-6A51-4108-AA02-DFA0A04FC94B}">
-                            <ma14:wrappingTextBoxFlag xmlns:ma14="http://schemas.microsoft.com/office/mac/drawingml/2011/main" xmlns:w="http://schemas.openxmlformats.org/wordprocessingml/2006/main" xmlns:w10="urn:schemas-microsoft-com:office:word" xmlns:v="urn:schemas-microsoft-com:vml" xmlns:o="urn:schemas-microsoft-com:office:office" xmlns:mv="urn:schemas-microsoft-com:mac:vml" xmlns:mo="http://schemas.microsoft.com/office/mac/office/2008/main" xmlns=""/>
+                            <ma14:wrappingTextBoxFlag xmlns="" xmlns:mo="http://schemas.microsoft.com/office/mac/office/2008/main" xmlns:mv="urn:schemas-microsoft-com:mac:vml" xmlns:o="urn:schemas-microsoft-com:office:office" xmlns:v="urn:schemas-microsoft-com:vml" xmlns:w10="urn:schemas-microsoft-com:office:word" xmlns:w="http://schemas.openxmlformats.org/wordprocessingml/2006/main" xmlns:ma14="http://schemas.microsoft.com/office/mac/drawingml/2011/main"/>
                           </a:ext>
                         </a:extLst>
                       </wps:spPr>
@@ -6254,8 +6254,6 @@
               </w:rPr>
               <w:t>Rather than using a single LDO/Buck converter for two channels, reconfigure for adding redundancy by letting a single LDO/Buck power 4 channels and be overlapping. This allows for a single LDP/Buck to fail while ensure continued operation. Second failed LDO/Buck only causes 2 channels to discontinue operation. Overlapping could be as</w:t>
             </w:r>
-            <w:bookmarkStart w:id="6" w:name="_GoBack"/>
-            <w:bookmarkEnd w:id="6"/>
           </w:p>
           <w:p>
             <w:pPr>
@@ -6339,6 +6337,20 @@
                 <w:rFonts w:cs="Arial"/>
               </w:rPr>
               <w:t>4..7]</w:t>
+            </w:r>
+          </w:p>
+          <w:p>
+            <w:pPr>
+              <w:cnfStyle w:val="000000100000" w:firstRow="0" w:lastRow="0" w:firstColumn="0" w:lastColumn="0" w:oddVBand="0" w:evenVBand="0" w:oddHBand="1" w:evenHBand="0" w:firstRowFirstColumn="0" w:firstRowLastColumn="0" w:lastRowFirstColumn="0" w:lastRowLastColumn="0"/>
+              <w:rPr>
+                <w:rFonts w:cs="Arial"/>
+              </w:rPr>
+            </w:pPr>
+            <w:r>
+              <w:rPr>
+                <w:rFonts w:cs="Arial"/>
+              </w:rPr>
+              <w:t>Investigate possible fail cases.</w:t>
             </w:r>
           </w:p>
         </w:tc>
@@ -6518,6 +6530,192 @@
               <w:rPr>
                 <w:rFonts w:cs="Arial"/>
               </w:rPr>
+              <w:t xml:space="preserve">Rather than </w:t>
+            </w:r>
+            <w:proofErr w:type="spellStart"/>
+            <w:r>
+              <w:rPr>
+                <w:rFonts w:cs="Arial"/>
+              </w:rPr>
+              <w:t>OR’ing</w:t>
+            </w:r>
+            <w:proofErr w:type="spellEnd"/>
+            <w:r>
+              <w:rPr>
+                <w:rFonts w:cs="Arial"/>
+              </w:rPr>
+              <w:t xml:space="preserve"> 5V with </w:t>
+            </w:r>
+            <w:proofErr w:type="spellStart"/>
+            <w:r>
+              <w:rPr>
+                <w:rFonts w:cs="Arial"/>
+              </w:rPr>
+              <w:t>Vsun</w:t>
+            </w:r>
+            <w:proofErr w:type="spellEnd"/>
+            <w:r>
+              <w:rPr>
+                <w:rFonts w:cs="Arial"/>
+              </w:rPr>
+              <w:t xml:space="preserve"> for LDO, OR output of LDO with 5V from Stack. Investigate possible fail cases</w:t>
+            </w:r>
+            <w:bookmarkStart w:id="6" w:name="_GoBack"/>
+            <w:bookmarkEnd w:id="6"/>
+          </w:p>
+        </w:tc>
+        <w:tc>
+          <w:tcPr>
+            <w:tcW w:w="461" w:type="dxa"/>
+            <w:tcBorders>
+              <w:top w:val="single" w:sz="4" w:space="0" w:color="auto"/>
+              <w:left w:val="single" w:sz="4" w:space="0" w:color="auto"/>
+              <w:bottom w:val="single" w:sz="4" w:space="0" w:color="auto"/>
+              <w:right w:val="single" w:sz="4" w:space="0" w:color="auto"/>
+            </w:tcBorders>
+          </w:tcPr>
+          <w:p>
+            <w:pPr>
+              <w:jc w:val="both"/>
+              <w:cnfStyle w:val="000000010000" w:firstRow="0" w:lastRow="0" w:firstColumn="0" w:lastColumn="0" w:oddVBand="0" w:evenVBand="0" w:oddHBand="0" w:evenHBand="1" w:firstRowFirstColumn="0" w:firstRowLastColumn="0" w:lastRowFirstColumn="0" w:lastRowLastColumn="0"/>
+              <w:rPr>
+                <w:rFonts w:cs="Arial"/>
+              </w:rPr>
+            </w:pPr>
+          </w:p>
+        </w:tc>
+        <w:tc>
+          <w:tcPr>
+            <w:tcW w:w="461" w:type="dxa"/>
+            <w:tcBorders>
+              <w:top w:val="single" w:sz="4" w:space="0" w:color="auto"/>
+              <w:left w:val="single" w:sz="4" w:space="0" w:color="auto"/>
+              <w:bottom w:val="single" w:sz="4" w:space="0" w:color="auto"/>
+              <w:right w:val="single" w:sz="4" w:space="0" w:color="auto"/>
+            </w:tcBorders>
+          </w:tcPr>
+          <w:p>
+            <w:pPr>
+              <w:jc w:val="both"/>
+              <w:cnfStyle w:val="000000010000" w:firstRow="0" w:lastRow="0" w:firstColumn="0" w:lastColumn="0" w:oddVBand="0" w:evenVBand="0" w:oddHBand="0" w:evenHBand="1" w:firstRowFirstColumn="0" w:firstRowLastColumn="0" w:lastRowFirstColumn="0" w:lastRowLastColumn="0"/>
+              <w:rPr>
+                <w:rFonts w:cs="Arial"/>
+              </w:rPr>
+            </w:pPr>
+          </w:p>
+        </w:tc>
+        <w:tc>
+          <w:tcPr>
+            <w:tcW w:w="461" w:type="dxa"/>
+            <w:tcBorders>
+              <w:top w:val="single" w:sz="4" w:space="0" w:color="auto"/>
+              <w:left w:val="single" w:sz="4" w:space="0" w:color="auto"/>
+              <w:bottom w:val="single" w:sz="4" w:space="0" w:color="auto"/>
+              <w:right w:val="single" w:sz="4" w:space="0" w:color="auto"/>
+            </w:tcBorders>
+          </w:tcPr>
+          <w:p>
+            <w:pPr>
+              <w:jc w:val="both"/>
+              <w:cnfStyle w:val="000000010000" w:firstRow="0" w:lastRow="0" w:firstColumn="0" w:lastColumn="0" w:oddVBand="0" w:evenVBand="0" w:oddHBand="0" w:evenHBand="1" w:firstRowFirstColumn="0" w:firstRowLastColumn="0" w:lastRowFirstColumn="0" w:lastRowLastColumn="0"/>
+              <w:rPr>
+                <w:rFonts w:cs="Arial"/>
+              </w:rPr>
+            </w:pPr>
+          </w:p>
+        </w:tc>
+        <w:tc>
+          <w:tcPr>
+            <w:tcW w:w="926" w:type="dxa"/>
+            <w:tcBorders>
+              <w:top w:val="single" w:sz="4" w:space="0" w:color="auto"/>
+              <w:left w:val="single" w:sz="4" w:space="0" w:color="auto"/>
+              <w:bottom w:val="single" w:sz="4" w:space="0" w:color="auto"/>
+              <w:right w:val="single" w:sz="4" w:space="0" w:color="auto"/>
+            </w:tcBorders>
+          </w:tcPr>
+          <w:p>
+            <w:pPr>
+              <w:jc w:val="both"/>
+              <w:cnfStyle w:val="000000010000" w:firstRow="0" w:lastRow="0" w:firstColumn="0" w:lastColumn="0" w:oddVBand="0" w:evenVBand="0" w:oddHBand="0" w:evenHBand="1" w:firstRowFirstColumn="0" w:firstRowLastColumn="0" w:lastRowFirstColumn="0" w:lastRowLastColumn="0"/>
+              <w:rPr>
+                <w:rFonts w:cs="Arial"/>
+              </w:rPr>
+            </w:pPr>
+          </w:p>
+        </w:tc>
+        <w:tc>
+          <w:tcPr>
+            <w:tcW w:w="680" w:type="dxa"/>
+            <w:tcBorders>
+              <w:top w:val="single" w:sz="4" w:space="0" w:color="auto"/>
+              <w:left w:val="single" w:sz="4" w:space="0" w:color="auto"/>
+              <w:bottom w:val="single" w:sz="4" w:space="0" w:color="auto"/>
+              <w:right w:val="single" w:sz="4" w:space="0" w:color="auto"/>
+            </w:tcBorders>
+          </w:tcPr>
+          <w:p>
+            <w:pPr>
+              <w:jc w:val="both"/>
+              <w:cnfStyle w:val="000000010000" w:firstRow="0" w:lastRow="0" w:firstColumn="0" w:lastColumn="0" w:oddVBand="0" w:evenVBand="0" w:oddHBand="0" w:evenHBand="1" w:firstRowFirstColumn="0" w:firstRowLastColumn="0" w:lastRowFirstColumn="0" w:lastRowLastColumn="0"/>
+              <w:rPr>
+                <w:rFonts w:cs="Arial"/>
+              </w:rPr>
+            </w:pPr>
+          </w:p>
+        </w:tc>
+      </w:tr>
+      <w:tr>
+        <w:trPr>
+          <w:cnfStyle w:val="000000100000" w:firstRow="0" w:lastRow="0" w:firstColumn="0" w:lastColumn="0" w:oddVBand="0" w:evenVBand="0" w:oddHBand="1" w:evenHBand="0" w:firstRowFirstColumn="0" w:firstRowLastColumn="0" w:lastRowFirstColumn="0" w:lastRowLastColumn="0"/>
+        </w:trPr>
+        <w:tc>
+          <w:tcPr>
+            <w:cnfStyle w:val="001000000000" w:firstRow="0" w:lastRow="0" w:firstColumn="1" w:lastColumn="0" w:oddVBand="0" w:evenVBand="0" w:oddHBand="0" w:evenHBand="0" w:firstRowFirstColumn="0" w:firstRowLastColumn="0" w:lastRowFirstColumn="0" w:lastRowLastColumn="0"/>
+            <w:tcW w:w="577" w:type="dxa"/>
+            <w:tcBorders>
+              <w:top w:val="single" w:sz="4" w:space="0" w:color="auto"/>
+              <w:left w:val="single" w:sz="4" w:space="0" w:color="auto"/>
+              <w:bottom w:val="single" w:sz="4" w:space="0" w:color="auto"/>
+              <w:right w:val="single" w:sz="4" w:space="0" w:color="auto"/>
+            </w:tcBorders>
+          </w:tcPr>
+          <w:p>
+            <w:pPr>
+              <w:jc w:val="both"/>
+              <w:rPr>
+                <w:lang w:eastAsia="en-US"/>
+              </w:rPr>
+            </w:pPr>
+            <w:r>
+              <w:rPr>
+                <w:lang w:eastAsia="en-US"/>
+              </w:rPr>
+              <w:t>28</w:t>
+            </w:r>
+          </w:p>
+        </w:tc>
+        <w:tc>
+          <w:tcPr>
+            <w:tcW w:w="6757" w:type="dxa"/>
+            <w:tcBorders>
+              <w:top w:val="single" w:sz="4" w:space="0" w:color="auto"/>
+              <w:left w:val="single" w:sz="4" w:space="0" w:color="auto"/>
+              <w:bottom w:val="single" w:sz="4" w:space="0" w:color="auto"/>
+              <w:right w:val="single" w:sz="4" w:space="0" w:color="auto"/>
+            </w:tcBorders>
+          </w:tcPr>
+          <w:p>
+            <w:pPr>
+              <w:cnfStyle w:val="000000100000" w:firstRow="0" w:lastRow="0" w:firstColumn="0" w:lastColumn="0" w:oddVBand="0" w:evenVBand="0" w:oddHBand="1" w:evenHBand="0" w:firstRowFirstColumn="0" w:firstRowLastColumn="0" w:lastRowFirstColumn="0" w:lastRowLastColumn="0"/>
+              <w:rPr>
+                <w:rFonts w:cs="Arial"/>
+              </w:rPr>
+            </w:pPr>
+            <w:r>
+              <w:rPr>
+                <w:rFonts w:cs="Arial"/>
+              </w:rPr>
               <w:t xml:space="preserve">Update </w:t>
             </w:r>
             <w:proofErr w:type="spellStart"/>
@@ -6563,7 +6761,7 @@
           <w:p>
             <w:pPr>
               <w:jc w:val="both"/>
-              <w:cnfStyle w:val="000000010000" w:firstRow="0" w:lastRow="0" w:firstColumn="0" w:lastColumn="0" w:oddVBand="0" w:evenVBand="0" w:oddHBand="0" w:evenHBand="1" w:firstRowFirstColumn="0" w:firstRowLastColumn="0" w:lastRowFirstColumn="0" w:lastRowLastColumn="0"/>
+              <w:cnfStyle w:val="000000100000" w:firstRow="0" w:lastRow="0" w:firstColumn="0" w:lastColumn="0" w:oddVBand="0" w:evenVBand="0" w:oddHBand="1" w:evenHBand="0" w:firstRowFirstColumn="0" w:firstRowLastColumn="0" w:lastRowFirstColumn="0" w:lastRowLastColumn="0"/>
               <w:rPr>
                 <w:rFonts w:cs="Arial"/>
               </w:rPr>
@@ -6589,7 +6787,7 @@
           <w:p>
             <w:pPr>
               <w:jc w:val="both"/>
-              <w:cnfStyle w:val="000000010000" w:firstRow="0" w:lastRow="0" w:firstColumn="0" w:lastColumn="0" w:oddVBand="0" w:evenVBand="0" w:oddHBand="0" w:evenHBand="1" w:firstRowFirstColumn="0" w:firstRowLastColumn="0" w:lastRowFirstColumn="0" w:lastRowLastColumn="0"/>
+              <w:cnfStyle w:val="000000100000" w:firstRow="0" w:lastRow="0" w:firstColumn="0" w:lastColumn="0" w:oddVBand="0" w:evenVBand="0" w:oddHBand="1" w:evenHBand="0" w:firstRowFirstColumn="0" w:firstRowLastColumn="0" w:lastRowFirstColumn="0" w:lastRowLastColumn="0"/>
               <w:rPr>
                 <w:rFonts w:cs="Arial"/>
               </w:rPr>
@@ -6615,7 +6813,7 @@
           <w:p>
             <w:pPr>
               <w:jc w:val="both"/>
-              <w:cnfStyle w:val="000000010000" w:firstRow="0" w:lastRow="0" w:firstColumn="0" w:lastColumn="0" w:oddVBand="0" w:evenVBand="0" w:oddHBand="0" w:evenHBand="1" w:firstRowFirstColumn="0" w:firstRowLastColumn="0" w:lastRowFirstColumn="0" w:lastRowLastColumn="0"/>
+              <w:cnfStyle w:val="000000100000" w:firstRow="0" w:lastRow="0" w:firstColumn="0" w:lastColumn="0" w:oddVBand="0" w:evenVBand="0" w:oddHBand="1" w:evenHBand="0" w:firstRowFirstColumn="0" w:firstRowLastColumn="0" w:lastRowFirstColumn="0" w:lastRowLastColumn="0"/>
               <w:rPr>
                 <w:rFonts w:cs="Arial"/>
               </w:rPr>
@@ -6641,7 +6839,7 @@
           <w:p>
             <w:pPr>
               <w:jc w:val="both"/>
-              <w:cnfStyle w:val="000000010000" w:firstRow="0" w:lastRow="0" w:firstColumn="0" w:lastColumn="0" w:oddVBand="0" w:evenVBand="0" w:oddHBand="0" w:evenHBand="1" w:firstRowFirstColumn="0" w:firstRowLastColumn="0" w:lastRowFirstColumn="0" w:lastRowLastColumn="0"/>
+              <w:cnfStyle w:val="000000100000" w:firstRow="0" w:lastRow="0" w:firstColumn="0" w:lastColumn="0" w:oddVBand="0" w:evenVBand="0" w:oddHBand="1" w:evenHBand="0" w:firstRowFirstColumn="0" w:firstRowLastColumn="0" w:lastRowFirstColumn="0" w:lastRowLastColumn="0"/>
               <w:rPr>
                 <w:rFonts w:cs="Arial"/>
               </w:rPr>
@@ -6667,7 +6865,7 @@
           <w:p>
             <w:pPr>
               <w:jc w:val="both"/>
-              <w:cnfStyle w:val="000000010000" w:firstRow="0" w:lastRow="0" w:firstColumn="0" w:lastColumn="0" w:oddVBand="0" w:evenVBand="0" w:oddHBand="0" w:evenHBand="1" w:firstRowFirstColumn="0" w:firstRowLastColumn="0" w:lastRowFirstColumn="0" w:lastRowLastColumn="0"/>
+              <w:cnfStyle w:val="000000100000" w:firstRow="0" w:lastRow="0" w:firstColumn="0" w:lastColumn="0" w:oddVBand="0" w:evenVBand="0" w:oddHBand="1" w:evenHBand="0" w:firstRowFirstColumn="0" w:firstRowLastColumn="0" w:lastRowFirstColumn="0" w:lastRowLastColumn="0"/>
               <w:rPr>
                 <w:rFonts w:cs="Arial"/>
               </w:rPr>
@@ -11636,7 +11834,7 @@
                       <a:effectLst/>
                       <a:extLst>
                         <a:ext uri="{C572A759-6A51-4108-AA02-DFA0A04FC94B}">
-                          <ma14:wrappingTextBoxFlag xmlns:ma14="http://schemas.microsoft.com/office/mac/drawingml/2011/main" xmlns:w="http://schemas.openxmlformats.org/wordprocessingml/2006/main" xmlns:w10="urn:schemas-microsoft-com:office:word" xmlns:v="urn:schemas-microsoft-com:vml" xmlns:o="urn:schemas-microsoft-com:office:office" xmlns:mv="urn:schemas-microsoft-com:mac:vml" xmlns:mo="http://schemas.microsoft.com/office/mac/office/2008/main" xmlns=""/>
+                          <ma14:wrappingTextBoxFlag xmlns="" xmlns:mo="http://schemas.microsoft.com/office/mac/office/2008/main" xmlns:mv="urn:schemas-microsoft-com:mac:vml" xmlns:o="urn:schemas-microsoft-com:office:office" xmlns:v="urn:schemas-microsoft-com:vml" xmlns:w10="urn:schemas-microsoft-com:office:word" xmlns:w="http://schemas.openxmlformats.org/wordprocessingml/2006/main" xmlns:ma14="http://schemas.microsoft.com/office/mac/drawingml/2011/main"/>
                         </a:ext>
                       </a:extLst>
                     </wps:spPr>
@@ -17393,7 +17591,7 @@
 </file>
 
 <file path=customXml/itemProps2.xml><?xml version="1.0" encoding="utf-8"?>
-<ds:datastoreItem xmlns:ds="http://schemas.openxmlformats.org/officeDocument/2006/customXml" ds:itemID="{299A08AD-472D-4651-9FF8-B17CF050D9E8}">
+<ds:datastoreItem xmlns:ds="http://schemas.openxmlformats.org/officeDocument/2006/customXml" ds:itemID="{B916F296-B7F5-4350-BBEA-0FF428D19B8B}">
   <ds:schemaRefs>
     <ds:schemaRef ds:uri="http://schemas.openxmlformats.org/officeDocument/2006/bibliography"/>
   </ds:schemaRefs>

</xml_diff>

<commit_message>
Update information regarding LTC3936
</commit_message>
<xml_diff>
--- a/P80/acu/P80_ACU_Hardware_Change_Log.docx
+++ b/P80/acu/P80_ACU_Hardware_Change_Log.docx
@@ -51,7 +51,7 @@
                         <a:effectLst/>
                         <a:extLst>
                           <a:ext uri="{C572A759-6A51-4108-AA02-DFA0A04FC94B}">
-                            <ma14:wrappingTextBoxFlag xmlns="" xmlns:mo="http://schemas.microsoft.com/office/mac/office/2008/main" xmlns:mv="urn:schemas-microsoft-com:mac:vml" xmlns:o="urn:schemas-microsoft-com:office:office" xmlns:v="urn:schemas-microsoft-com:vml" xmlns:w10="urn:schemas-microsoft-com:office:word" xmlns:w="http://schemas.openxmlformats.org/wordprocessingml/2006/main" xmlns:ma14="http://schemas.microsoft.com/office/mac/drawingml/2011/main"/>
+                            <ma14:wrappingTextBoxFlag xmlns:ma14="http://schemas.microsoft.com/office/mac/drawingml/2011/main" xmlns:w="http://schemas.openxmlformats.org/wordprocessingml/2006/main" xmlns:w10="urn:schemas-microsoft-com:office:word" xmlns:v="urn:schemas-microsoft-com:vml" xmlns:o="urn:schemas-microsoft-com:office:office" xmlns:mv="urn:schemas-microsoft-com:mac:vml" xmlns:mo="http://schemas.microsoft.com/office/mac/office/2008/main" xmlns=""/>
                           </a:ext>
                         </a:extLst>
                       </wps:spPr>
@@ -5992,58 +5992,31 @@
               </w:rPr>
             </w:pPr>
             <w:r>
-              <w:rPr>
-                <w:noProof/>
-              </w:rPr>
-              <w:lastRenderedPageBreak/>
-              <w:drawing>
-                <wp:inline distT="0" distB="0" distL="0" distR="0" wp14:anchorId="00EB43C3" wp14:editId="5C934B8E">
-                  <wp:extent cx="4063065" cy="1988843"/>
-                  <wp:effectExtent l="0" t="0" r="0" b="0"/>
-                  <wp:docPr id="5" name="Picture 5" descr="cid:image002.jpg@01D3F42B.09A53770"/>
-                  <wp:cNvGraphicFramePr>
-                    <a:graphicFrameLocks xmlns:a="http://schemas.openxmlformats.org/drawingml/2006/main" noChangeAspect="1"/>
-                  </wp:cNvGraphicFramePr>
-                  <a:graphic xmlns:a="http://schemas.openxmlformats.org/drawingml/2006/main">
-                    <a:graphicData uri="http://schemas.openxmlformats.org/drawingml/2006/picture">
-                      <pic:pic xmlns:pic="http://schemas.openxmlformats.org/drawingml/2006/picture">
-                        <pic:nvPicPr>
-                          <pic:cNvPr id="0" name="Picture 1" descr="cid:image002.jpg@01D3F42B.09A53770"/>
-                          <pic:cNvPicPr>
-                            <a:picLocks noChangeAspect="1" noChangeArrowheads="1"/>
-                          </pic:cNvPicPr>
-                        </pic:nvPicPr>
-                        <pic:blipFill>
-                          <a:blip r:embed="rId9" r:link="rId10">
-                            <a:extLst>
-                              <a:ext uri="{28A0092B-C50C-407E-A947-70E740481C1C}">
-                                <a14:useLocalDpi xmlns:a14="http://schemas.microsoft.com/office/drawing/2010/main" val="0"/>
-                              </a:ext>
-                            </a:extLst>
-                          </a:blip>
-                          <a:srcRect/>
-                          <a:stretch>
-                            <a:fillRect/>
-                          </a:stretch>
-                        </pic:blipFill>
-                        <pic:spPr bwMode="auto">
-                          <a:xfrm>
-                            <a:off x="0" y="0"/>
-                            <a:ext cx="4104697" cy="2009222"/>
-                          </a:xfrm>
-                          <a:prstGeom prst="rect">
-                            <a:avLst/>
-                          </a:prstGeom>
-                          <a:noFill/>
-                          <a:ln>
-                            <a:noFill/>
-                          </a:ln>
-                        </pic:spPr>
-                      </pic:pic>
-                    </a:graphicData>
-                  </a:graphic>
-                </wp:inline>
-              </w:drawing>
+              <w:object w:dxaOrig="14428" w:dyaOrig="6961" w14:anchorId="2096F3C2">
+                <v:shapetype id="_x0000_t75" coordsize="21600,21600" o:spt="75" o:preferrelative="t" path="m@4@5l@4@11@9@11@9@5xe" filled="f" stroked="f">
+                  <v:stroke joinstyle="miter"/>
+                  <v:formulas>
+                    <v:f eqn="if lineDrawn pixelLineWidth 0"/>
+                    <v:f eqn="sum @0 1 0"/>
+                    <v:f eqn="sum 0 0 @1"/>
+                    <v:f eqn="prod @2 1 2"/>
+                    <v:f eqn="prod @3 21600 pixelWidth"/>
+                    <v:f eqn="prod @3 21600 pixelHeight"/>
+                    <v:f eqn="sum @0 0 1"/>
+                    <v:f eqn="prod @6 1 2"/>
+                    <v:f eqn="prod @7 21600 pixelWidth"/>
+                    <v:f eqn="sum @8 21600 0"/>
+                    <v:f eqn="prod @7 21600 pixelHeight"/>
+                    <v:f eqn="sum @10 21600 0"/>
+                  </v:formulas>
+                  <v:path o:extrusionok="f" gradientshapeok="t" o:connecttype="rect"/>
+                  <o:lock v:ext="edit" aspectratio="t"/>
+                </v:shapetype>
+                <v:shape id="_x0000_i1025" type="#_x0000_t75" style="width:327pt;height:157.5pt" o:ole="">
+                  <v:imagedata r:id="rId9" o:title=""/>
+                </v:shape>
+                <o:OLEObject Type="Embed" ProgID="PBrush" ShapeID="_x0000_i1025" DrawAspect="Content" ObjectID="_1589023223" r:id="rId10"/>
+              </w:object>
             </w:r>
           </w:p>
           <w:p>
@@ -6073,6 +6046,58 @@
               </w:rPr>
               <w:t xml:space="preserve"> simulation for LTC3639 for component selection</w:t>
             </w:r>
+            <w:r>
+              <w:rPr>
+                <w:rFonts w:cs="Arial"/>
+              </w:rPr>
+              <w:t xml:space="preserve">. Efficiency simulated from 88 to 93%. Expect </w:t>
+            </w:r>
+            <w:proofErr w:type="spellStart"/>
+            <w:r>
+              <w:rPr>
+                <w:rFonts w:cs="Arial"/>
+              </w:rPr>
+              <w:t>nominel</w:t>
+            </w:r>
+            <w:proofErr w:type="spellEnd"/>
+            <w:r>
+              <w:rPr>
+                <w:rFonts w:cs="Arial"/>
+              </w:rPr>
+              <w:t xml:space="preserve"> 85%.</w:t>
+            </w:r>
+          </w:p>
+          <w:p>
+            <w:pPr>
+              <w:cnfStyle w:val="000000010000" w:firstRow="0" w:lastRow="0" w:firstColumn="0" w:lastColumn="0" w:oddVBand="0" w:evenVBand="0" w:oddHBand="0" w:evenHBand="1" w:firstRowFirstColumn="0" w:firstRowLastColumn="0" w:lastRowFirstColumn="0" w:lastRowLastColumn="0"/>
+            </w:pPr>
+            <w:r>
+              <w:t xml:space="preserve">Wurth </w:t>
+            </w:r>
+            <w:r>
+              <w:t xml:space="preserve">Coil </w:t>
+            </w:r>
+            <w:r>
+              <w:t>(74406043221)</w:t>
+            </w:r>
+          </w:p>
+          <w:p>
+            <w:pPr>
+              <w:cnfStyle w:val="000000010000" w:firstRow="0" w:lastRow="0" w:firstColumn="0" w:lastColumn="0" w:oddVBand="0" w:evenVBand="0" w:oddHBand="0" w:evenHBand="1" w:firstRowFirstColumn="0" w:firstRowLastColumn="0" w:lastRowFirstColumn="0" w:lastRowLastColumn="0"/>
+              <w:rPr>
+                <w:rFonts w:cs="Arial"/>
+              </w:rPr>
+            </w:pPr>
+            <w:proofErr w:type="spellStart"/>
+            <w:r>
+              <w:t>Vripple</w:t>
+            </w:r>
+            <w:proofErr w:type="spellEnd"/>
+            <w:r>
+              <w:t xml:space="preserve"> &lt;= 100mV (2%)</w:t>
+            </w:r>
+            <w:bookmarkStart w:id="6" w:name="_GoBack"/>
+            <w:bookmarkEnd w:id="6"/>
           </w:p>
         </w:tc>
         <w:tc>
@@ -6560,8 +6585,6 @@
               </w:rPr>
               <w:t xml:space="preserve"> for LDO, OR output of LDO with 5V from Stack. Investigate possible fail cases</w:t>
             </w:r>
-            <w:bookmarkStart w:id="6" w:name="_GoBack"/>
-            <w:bookmarkEnd w:id="6"/>
           </w:p>
         </w:tc>
         <w:tc>
@@ -11834,7 +11857,7 @@
                       <a:effectLst/>
                       <a:extLst>
                         <a:ext uri="{C572A759-6A51-4108-AA02-DFA0A04FC94B}">
-                          <ma14:wrappingTextBoxFlag xmlns="" xmlns:mo="http://schemas.microsoft.com/office/mac/office/2008/main" xmlns:mv="urn:schemas-microsoft-com:mac:vml" xmlns:o="urn:schemas-microsoft-com:office:office" xmlns:v="urn:schemas-microsoft-com:vml" xmlns:w10="urn:schemas-microsoft-com:office:word" xmlns:w="http://schemas.openxmlformats.org/wordprocessingml/2006/main" xmlns:ma14="http://schemas.microsoft.com/office/mac/drawingml/2011/main"/>
+                          <ma14:wrappingTextBoxFlag xmlns:ma14="http://schemas.microsoft.com/office/mac/drawingml/2011/main" xmlns:w="http://schemas.openxmlformats.org/wordprocessingml/2006/main" xmlns:w10="urn:schemas-microsoft-com:office:word" xmlns:v="urn:schemas-microsoft-com:vml" xmlns:o="urn:schemas-microsoft-com:office:office" xmlns:mv="urn:schemas-microsoft-com:mac:vml" xmlns:mo="http://schemas.microsoft.com/office/mac/office/2008/main" xmlns=""/>
                         </a:ext>
                       </a:extLst>
                     </wps:spPr>
@@ -17591,7 +17614,7 @@
 </file>
 
 <file path=customXml/itemProps2.xml><?xml version="1.0" encoding="utf-8"?>
-<ds:datastoreItem xmlns:ds="http://schemas.openxmlformats.org/officeDocument/2006/customXml" ds:itemID="{B916F296-B7F5-4350-BBEA-0FF428D19B8B}">
+<ds:datastoreItem xmlns:ds="http://schemas.openxmlformats.org/officeDocument/2006/customXml" ds:itemID="{30F9DB9A-211B-4A57-B3CA-27074C2478A0}">
   <ds:schemaRefs>
     <ds:schemaRef ds:uri="http://schemas.openxmlformats.org/officeDocument/2006/bibliography"/>
   </ds:schemaRefs>

</xml_diff>

<commit_message>
p80 acu: added grounding scheme to changelog
</commit_message>
<xml_diff>
--- a/P80/acu/P80_ACU_Hardware_Change_Log.docx
+++ b/P80/acu/P80_ACU_Hardware_Change_Log.docx
@@ -51,7 +51,7 @@
                         <a:effectLst/>
                         <a:extLst>
                           <a:ext uri="{C572A759-6A51-4108-AA02-DFA0A04FC94B}">
-                            <ma14:wrappingTextBoxFlag xmlns:ma14="http://schemas.microsoft.com/office/mac/drawingml/2011/main" xmlns:w="http://schemas.openxmlformats.org/wordprocessingml/2006/main" xmlns:w10="urn:schemas-microsoft-com:office:word" xmlns:v="urn:schemas-microsoft-com:vml" xmlns:o="urn:schemas-microsoft-com:office:office" xmlns:mv="urn:schemas-microsoft-com:mac:vml" xmlns:mo="http://schemas.microsoft.com/office/mac/office/2008/main" xmlns=""/>
+                            <ma14:wrappingTextBoxFlag xmlns="" xmlns:mo="http://schemas.microsoft.com/office/mac/office/2008/main" xmlns:mv="urn:schemas-microsoft-com:mac:vml" xmlns:o="urn:schemas-microsoft-com:office:office" xmlns:v="urn:schemas-microsoft-com:vml" xmlns:w10="urn:schemas-microsoft-com:office:word" xmlns:w="http://schemas.openxmlformats.org/wordprocessingml/2006/main" xmlns:ma14="http://schemas.microsoft.com/office/mac/drawingml/2011/main"/>
                           </a:ext>
                         </a:extLst>
                       </wps:spPr>
@@ -6012,10 +6012,10 @@
                   <v:path o:extrusionok="f" gradientshapeok="t" o:connecttype="rect"/>
                   <o:lock v:ext="edit" aspectratio="t"/>
                 </v:shapetype>
-                <v:shape id="_x0000_i1025" type="#_x0000_t75" style="width:327pt;height:157.5pt" o:ole="">
+                <v:shape id="_x0000_i1025" type="#_x0000_t75" style="width:326.85pt;height:157.7pt" o:ole="">
                   <v:imagedata r:id="rId9" o:title=""/>
                 </v:shape>
-                <o:OLEObject Type="Embed" ProgID="PBrush" ShapeID="_x0000_i1025" DrawAspect="Content" ObjectID="_1589023223" r:id="rId10"/>
+                <o:OLEObject Type="Embed" ProgID="PBrush" ShapeID="_x0000_i1025" DrawAspect="Content" ObjectID="_1589365041" r:id="rId10"/>
               </w:object>
             </w:r>
           </w:p>
@@ -6072,13 +6072,7 @@
               <w:cnfStyle w:val="000000010000" w:firstRow="0" w:lastRow="0" w:firstColumn="0" w:lastColumn="0" w:oddVBand="0" w:evenVBand="0" w:oddHBand="0" w:evenHBand="1" w:firstRowFirstColumn="0" w:firstRowLastColumn="0" w:lastRowFirstColumn="0" w:lastRowLastColumn="0"/>
             </w:pPr>
             <w:r>
-              <w:t xml:space="preserve">Wurth </w:t>
-            </w:r>
-            <w:r>
-              <w:t xml:space="preserve">Coil </w:t>
-            </w:r>
-            <w:r>
-              <w:t>(74406043221)</w:t>
+              <w:t>Wurth Coil (74406043221)</w:t>
             </w:r>
           </w:p>
           <w:p>
@@ -6096,8 +6090,6 @@
             <w:r>
               <w:t xml:space="preserve"> &lt;= 100mV (2%)</w:t>
             </w:r>
-            <w:bookmarkStart w:id="6" w:name="_GoBack"/>
-            <w:bookmarkEnd w:id="6"/>
           </w:p>
         </w:tc>
         <w:tc>
@@ -6889,6 +6881,182 @@
             <w:pPr>
               <w:jc w:val="both"/>
               <w:cnfStyle w:val="000000100000" w:firstRow="0" w:lastRow="0" w:firstColumn="0" w:lastColumn="0" w:oddVBand="0" w:evenVBand="0" w:oddHBand="1" w:evenHBand="0" w:firstRowFirstColumn="0" w:firstRowLastColumn="0" w:lastRowFirstColumn="0" w:lastRowLastColumn="0"/>
+              <w:rPr>
+                <w:rFonts w:cs="Arial"/>
+              </w:rPr>
+            </w:pPr>
+          </w:p>
+        </w:tc>
+      </w:tr>
+      <w:tr>
+        <w:trPr>
+          <w:cnfStyle w:val="000000010000" w:firstRow="0" w:lastRow="0" w:firstColumn="0" w:lastColumn="0" w:oddVBand="0" w:evenVBand="0" w:oddHBand="0" w:evenHBand="1" w:firstRowFirstColumn="0" w:firstRowLastColumn="0" w:lastRowFirstColumn="0" w:lastRowLastColumn="0"/>
+        </w:trPr>
+        <w:tc>
+          <w:tcPr>
+            <w:cnfStyle w:val="001000000000" w:firstRow="0" w:lastRow="0" w:firstColumn="1" w:lastColumn="0" w:oddVBand="0" w:evenVBand="0" w:oddHBand="0" w:evenHBand="0" w:firstRowFirstColumn="0" w:firstRowLastColumn="0" w:lastRowFirstColumn="0" w:lastRowLastColumn="0"/>
+            <w:tcW w:w="577" w:type="dxa"/>
+            <w:tcBorders>
+              <w:top w:val="single" w:sz="4" w:space="0" w:color="auto"/>
+              <w:left w:val="single" w:sz="4" w:space="0" w:color="auto"/>
+              <w:bottom w:val="single" w:sz="4" w:space="0" w:color="auto"/>
+              <w:right w:val="single" w:sz="4" w:space="0" w:color="auto"/>
+            </w:tcBorders>
+          </w:tcPr>
+          <w:p>
+            <w:pPr>
+              <w:jc w:val="both"/>
+              <w:rPr>
+                <w:lang w:eastAsia="en-US"/>
+              </w:rPr>
+            </w:pPr>
+            <w:r>
+              <w:rPr>
+                <w:lang w:eastAsia="en-US"/>
+              </w:rPr>
+              <w:t>29</w:t>
+            </w:r>
+          </w:p>
+        </w:tc>
+        <w:tc>
+          <w:tcPr>
+            <w:tcW w:w="6757" w:type="dxa"/>
+            <w:tcBorders>
+              <w:top w:val="single" w:sz="4" w:space="0" w:color="auto"/>
+              <w:left w:val="single" w:sz="4" w:space="0" w:color="auto"/>
+              <w:bottom w:val="single" w:sz="4" w:space="0" w:color="auto"/>
+              <w:right w:val="single" w:sz="4" w:space="0" w:color="auto"/>
+            </w:tcBorders>
+          </w:tcPr>
+          <w:p>
+            <w:pPr>
+              <w:cnfStyle w:val="000000010000" w:firstRow="0" w:lastRow="0" w:firstColumn="0" w:lastColumn="0" w:oddVBand="0" w:evenVBand="0" w:oddHBand="0" w:evenHBand="1" w:firstRowFirstColumn="0" w:firstRowLastColumn="0" w:lastRowFirstColumn="0" w:lastRowLastColumn="0"/>
+              <w:rPr>
+                <w:rFonts w:cs="Arial"/>
+              </w:rPr>
+            </w:pPr>
+            <w:r>
+              <w:rPr>
+                <w:rFonts w:cs="Arial"/>
+              </w:rPr>
+              <w:t>Update to correct GND scheme</w:t>
+            </w:r>
+          </w:p>
+        </w:tc>
+        <w:tc>
+          <w:tcPr>
+            <w:tcW w:w="461" w:type="dxa"/>
+            <w:tcBorders>
+              <w:top w:val="single" w:sz="4" w:space="0" w:color="auto"/>
+              <w:left w:val="single" w:sz="4" w:space="0" w:color="auto"/>
+              <w:bottom w:val="single" w:sz="4" w:space="0" w:color="auto"/>
+              <w:right w:val="single" w:sz="4" w:space="0" w:color="auto"/>
+            </w:tcBorders>
+          </w:tcPr>
+          <w:p>
+            <w:pPr>
+              <w:jc w:val="both"/>
+              <w:cnfStyle w:val="000000010000" w:firstRow="0" w:lastRow="0" w:firstColumn="0" w:lastColumn="0" w:oddVBand="0" w:evenVBand="0" w:oddHBand="0" w:evenHBand="1" w:firstRowFirstColumn="0" w:firstRowLastColumn="0" w:lastRowFirstColumn="0" w:lastRowLastColumn="0"/>
+              <w:rPr>
+                <w:rFonts w:cs="Arial"/>
+              </w:rPr>
+            </w:pPr>
+          </w:p>
+        </w:tc>
+        <w:tc>
+          <w:tcPr>
+            <w:tcW w:w="461" w:type="dxa"/>
+            <w:tcBorders>
+              <w:top w:val="single" w:sz="4" w:space="0" w:color="auto"/>
+              <w:left w:val="single" w:sz="4" w:space="0" w:color="auto"/>
+              <w:bottom w:val="single" w:sz="4" w:space="0" w:color="auto"/>
+              <w:right w:val="single" w:sz="4" w:space="0" w:color="auto"/>
+            </w:tcBorders>
+          </w:tcPr>
+          <w:p>
+            <w:pPr>
+              <w:jc w:val="both"/>
+              <w:cnfStyle w:val="000000010000" w:firstRow="0" w:lastRow="0" w:firstColumn="0" w:lastColumn="0" w:oddVBand="0" w:evenVBand="0" w:oddHBand="0" w:evenHBand="1" w:firstRowFirstColumn="0" w:firstRowLastColumn="0" w:lastRowFirstColumn="0" w:lastRowLastColumn="0"/>
+              <w:rPr>
+                <w:rFonts w:cs="Arial"/>
+              </w:rPr>
+            </w:pPr>
+            <w:r>
+              <w:rPr>
+                <w:rFonts w:cs="Arial"/>
+              </w:rPr>
+              <w:t>X</w:t>
+            </w:r>
+          </w:p>
+        </w:tc>
+        <w:tc>
+          <w:tcPr>
+            <w:tcW w:w="461" w:type="dxa"/>
+            <w:tcBorders>
+              <w:top w:val="single" w:sz="4" w:space="0" w:color="auto"/>
+              <w:left w:val="single" w:sz="4" w:space="0" w:color="auto"/>
+              <w:bottom w:val="single" w:sz="4" w:space="0" w:color="auto"/>
+              <w:right w:val="single" w:sz="4" w:space="0" w:color="auto"/>
+            </w:tcBorders>
+          </w:tcPr>
+          <w:p>
+            <w:pPr>
+              <w:jc w:val="both"/>
+              <w:cnfStyle w:val="000000010000" w:firstRow="0" w:lastRow="0" w:firstColumn="0" w:lastColumn="0" w:oddVBand="0" w:evenVBand="0" w:oddHBand="0" w:evenHBand="1" w:firstRowFirstColumn="0" w:firstRowLastColumn="0" w:lastRowFirstColumn="0" w:lastRowLastColumn="0"/>
+              <w:rPr>
+                <w:rFonts w:cs="Arial"/>
+              </w:rPr>
+            </w:pPr>
+            <w:r>
+              <w:rPr>
+                <w:rFonts w:cs="Arial"/>
+              </w:rPr>
+              <w:t>X</w:t>
+            </w:r>
+          </w:p>
+        </w:tc>
+        <w:tc>
+          <w:tcPr>
+            <w:tcW w:w="926" w:type="dxa"/>
+            <w:tcBorders>
+              <w:top w:val="single" w:sz="4" w:space="0" w:color="auto"/>
+              <w:left w:val="single" w:sz="4" w:space="0" w:color="auto"/>
+              <w:bottom w:val="single" w:sz="4" w:space="0" w:color="auto"/>
+              <w:right w:val="single" w:sz="4" w:space="0" w:color="auto"/>
+            </w:tcBorders>
+          </w:tcPr>
+          <w:p>
+            <w:pPr>
+              <w:jc w:val="both"/>
+              <w:cnfStyle w:val="000000010000" w:firstRow="0" w:lastRow="0" w:firstColumn="0" w:lastColumn="0" w:oddVBand="0" w:evenVBand="0" w:oddHBand="0" w:evenHBand="1" w:firstRowFirstColumn="0" w:firstRowLastColumn="0" w:lastRowFirstColumn="0" w:lastRowLastColumn="0"/>
+              <w:rPr>
+                <w:rFonts w:cs="Arial"/>
+              </w:rPr>
+            </w:pPr>
+            <w:r>
+              <w:rPr>
+                <w:rFonts w:cs="Arial"/>
+              </w:rPr>
+              <w:t>BGS</w:t>
+            </w:r>
+            <w:bookmarkStart w:id="6" w:name="_GoBack"/>
+            <w:bookmarkEnd w:id="6"/>
+          </w:p>
+        </w:tc>
+        <w:tc>
+          <w:tcPr>
+            <w:tcW w:w="680" w:type="dxa"/>
+            <w:tcBorders>
+              <w:top w:val="single" w:sz="4" w:space="0" w:color="auto"/>
+              <w:left w:val="single" w:sz="4" w:space="0" w:color="auto"/>
+              <w:bottom w:val="single" w:sz="4" w:space="0" w:color="auto"/>
+              <w:right w:val="single" w:sz="4" w:space="0" w:color="auto"/>
+            </w:tcBorders>
+          </w:tcPr>
+          <w:p>
+            <w:pPr>
+              <w:jc w:val="both"/>
+              <w:cnfStyle w:val="000000010000" w:firstRow="0" w:lastRow="0" w:firstColumn="0" w:lastColumn="0" w:oddVBand="0" w:evenVBand="0" w:oddHBand="0" w:evenHBand="1" w:firstRowFirstColumn="0" w:firstRowLastColumn="0" w:lastRowFirstColumn="0" w:lastRowLastColumn="0"/>
               <w:rPr>
                 <w:rFonts w:cs="Arial"/>
               </w:rPr>
@@ -11857,7 +12025,7 @@
                       <a:effectLst/>
                       <a:extLst>
                         <a:ext uri="{C572A759-6A51-4108-AA02-DFA0A04FC94B}">
-                          <ma14:wrappingTextBoxFlag xmlns:ma14="http://schemas.microsoft.com/office/mac/drawingml/2011/main" xmlns:w="http://schemas.openxmlformats.org/wordprocessingml/2006/main" xmlns:w10="urn:schemas-microsoft-com:office:word" xmlns:v="urn:schemas-microsoft-com:vml" xmlns:o="urn:schemas-microsoft-com:office:office" xmlns:mv="urn:schemas-microsoft-com:mac:vml" xmlns:mo="http://schemas.microsoft.com/office/mac/office/2008/main" xmlns=""/>
+                          <ma14:wrappingTextBoxFlag xmlns="" xmlns:mo="http://schemas.microsoft.com/office/mac/office/2008/main" xmlns:mv="urn:schemas-microsoft-com:mac:vml" xmlns:o="urn:schemas-microsoft-com:office:office" xmlns:v="urn:schemas-microsoft-com:vml" xmlns:w10="urn:schemas-microsoft-com:office:word" xmlns:w="http://schemas.openxmlformats.org/wordprocessingml/2006/main" xmlns:ma14="http://schemas.microsoft.com/office/mac/drawingml/2011/main"/>
                         </a:ext>
                       </a:extLst>
                     </wps:spPr>
@@ -17614,7 +17782,7 @@
 </file>
 
 <file path=customXml/itemProps2.xml><?xml version="1.0" encoding="utf-8"?>
-<ds:datastoreItem xmlns:ds="http://schemas.openxmlformats.org/officeDocument/2006/customXml" ds:itemID="{30F9DB9A-211B-4A57-B3CA-27074C2478A0}">
+<ds:datastoreItem xmlns:ds="http://schemas.openxmlformats.org/officeDocument/2006/customXml" ds:itemID="{BCE212E7-ACF0-449A-A541-F18A217E22B3}">
   <ds:schemaRefs>
     <ds:schemaRef ds:uri="http://schemas.openxmlformats.org/officeDocument/2006/bibliography"/>
   </ds:schemaRefs>

</xml_diff>

<commit_message>
p80 acu: changed fram
</commit_message>
<xml_diff>
--- a/P80/acu/P80_ACU_Hardware_Change_Log.docx
+++ b/P80/acu/P80_ACU_Hardware_Change_Log.docx
@@ -51,7 +51,7 @@
                         <a:effectLst/>
                         <a:extLst>
                           <a:ext uri="{C572A759-6A51-4108-AA02-DFA0A04FC94B}">
-                            <ma14:wrappingTextBoxFlag xmlns:ma14="http://schemas.microsoft.com/office/mac/drawingml/2011/main" xmlns:w="http://schemas.openxmlformats.org/wordprocessingml/2006/main" xmlns:w10="urn:schemas-microsoft-com:office:word" xmlns:v="urn:schemas-microsoft-com:vml" xmlns:o="urn:schemas-microsoft-com:office:office" xmlns:mv="urn:schemas-microsoft-com:mac:vml" xmlns:mo="http://schemas.microsoft.com/office/mac/office/2008/main" xmlns=""/>
+                            <ma14:wrappingTextBoxFlag xmlns="" xmlns:mo="http://schemas.microsoft.com/office/mac/office/2008/main" xmlns:mv="urn:schemas-microsoft-com:mac:vml" xmlns:o="urn:schemas-microsoft-com:office:office" xmlns:v="urn:schemas-microsoft-com:vml" xmlns:w10="urn:schemas-microsoft-com:office:word" xmlns:w="http://schemas.openxmlformats.org/wordprocessingml/2006/main" xmlns:ma14="http://schemas.microsoft.com/office/mac/drawingml/2011/main"/>
                           </a:ext>
                         </a:extLst>
                       </wps:spPr>
@@ -2169,15 +2169,6 @@
                 <w:lang w:eastAsia="en-US"/>
               </w:rPr>
             </w:pPr>
-            <w:r>
-              <w:rPr>
-                <w:rFonts w:cstheme="minorBidi"/>
-                <w:sz w:val="20"/>
-                <w:szCs w:val="22"/>
-                <w:lang w:eastAsia="en-US"/>
-              </w:rPr>
-              <w:t>1</w:t>
-            </w:r>
           </w:p>
         </w:tc>
         <w:tc>
@@ -2197,12 +2188,6 @@
                 <w:rFonts w:cs="Arial"/>
               </w:rPr>
             </w:pPr>
-            <w:r>
-              <w:rPr>
-                <w:rFonts w:cs="Arial"/>
-              </w:rPr>
-              <w:t>Suggestion: VBAT switch R126 or T2, if they have a bad soldering/disconnect, a single failure can turn off VBAT_OUT. Cheap solution is to make a redundant open collector circuit (duplicate these components)</w:t>
-            </w:r>
           </w:p>
         </w:tc>
         <w:tc>
@@ -2243,12 +2228,6 @@
                 <w:rFonts w:cs="Arial"/>
               </w:rPr>
             </w:pPr>
-            <w:r>
-              <w:rPr>
-                <w:rFonts w:cs="Arial"/>
-              </w:rPr>
-              <w:t>X</w:t>
-            </w:r>
           </w:p>
         </w:tc>
         <w:tc>
@@ -2289,12 +2268,6 @@
                 <w:rFonts w:cs="Arial"/>
               </w:rPr>
             </w:pPr>
-            <w:r>
-              <w:rPr>
-                <w:rFonts w:cs="Arial"/>
-              </w:rPr>
-              <w:t>JOKR</w:t>
-            </w:r>
           </w:p>
         </w:tc>
         <w:tc>
@@ -2525,13 +2498,6 @@
                 <w:lang w:eastAsia="en-US"/>
               </w:rPr>
             </w:pPr>
-            <w:r>
-              <w:rPr>
-                <w:rFonts w:cstheme="minorBidi"/>
-                <w:lang w:eastAsia="en-US"/>
-              </w:rPr>
-              <w:t>3</w:t>
-            </w:r>
           </w:p>
         </w:tc>
         <w:tc>
@@ -2551,38 +2517,6 @@
                 <w:rFonts w:cs="Arial"/>
               </w:rPr>
             </w:pPr>
-            <w:r>
-              <w:rPr>
-                <w:rFonts w:cs="Arial"/>
-              </w:rPr>
-              <w:t>VCC routing on mid-layer 5 can be removed.</w:t>
-            </w:r>
-            <w:r>
-              <w:rPr>
-                <w:rFonts w:cs="Arial"/>
-              </w:rPr>
-              <w:t xml:space="preserve"> </w:t>
-            </w:r>
-            <w:proofErr w:type="spellStart"/>
-            <w:r>
-              <w:rPr>
-                <w:rFonts w:cs="Arial"/>
-              </w:rPr>
-              <w:t>Vias</w:t>
-            </w:r>
-            <w:proofErr w:type="spellEnd"/>
-            <w:r>
-              <w:rPr>
-                <w:rFonts w:cs="Arial"/>
-              </w:rPr>
-              <w:t xml:space="preserve"> connected through VCC plane layer 7</w:t>
-            </w:r>
-            <w:r>
-              <w:rPr>
-                <w:rFonts w:cs="Arial"/>
-              </w:rPr>
-              <w:t xml:space="preserve"> </w:t>
-            </w:r>
           </w:p>
         </w:tc>
         <w:tc>
@@ -2643,12 +2577,6 @@
                 <w:rFonts w:cs="Arial"/>
               </w:rPr>
             </w:pPr>
-            <w:r>
-              <w:rPr>
-                <w:rFonts w:cs="Arial"/>
-              </w:rPr>
-              <w:t>X</w:t>
-            </w:r>
           </w:p>
         </w:tc>
         <w:tc>
@@ -2669,12 +2597,6 @@
                 <w:rFonts w:cs="Arial"/>
               </w:rPr>
             </w:pPr>
-            <w:r>
-              <w:rPr>
-                <w:rFonts w:cs="Arial"/>
-              </w:rPr>
-              <w:t>JOKR</w:t>
-            </w:r>
           </w:p>
         </w:tc>
         <w:tc>
@@ -6015,7 +5937,7 @@
                 <v:shape id="_x0000_i1025" type="#_x0000_t75" style="width:326.85pt;height:157.7pt" o:ole="">
                   <v:imagedata r:id="rId9" o:title=""/>
                 </v:shape>
-                <o:OLEObject Type="Embed" ProgID="PBrush" ShapeID="_x0000_i1025" DrawAspect="Content" ObjectID="_1589793299" r:id="rId10"/>
+                <o:OLEObject Type="Embed" ProgID="PBrush" ShapeID="_x0000_i1025" DrawAspect="Content" ObjectID="_1589873621" r:id="rId10"/>
               </w:object>
             </w:r>
           </w:p>
@@ -6910,12 +6832,6 @@
                 <w:lang w:eastAsia="en-US"/>
               </w:rPr>
             </w:pPr>
-            <w:r>
-              <w:rPr>
-                <w:lang w:eastAsia="en-US"/>
-              </w:rPr>
-              <w:t>29</w:t>
-            </w:r>
           </w:p>
         </w:tc>
         <w:tc>
@@ -6935,12 +6851,6 @@
                 <w:rFonts w:cs="Arial"/>
               </w:rPr>
             </w:pPr>
-            <w:r>
-              <w:rPr>
-                <w:rFonts w:cs="Arial"/>
-              </w:rPr>
-              <w:t>Update to correct GND scheme</w:t>
-            </w:r>
           </w:p>
         </w:tc>
         <w:tc>
@@ -6981,12 +6891,6 @@
                 <w:rFonts w:cs="Arial"/>
               </w:rPr>
             </w:pPr>
-            <w:r>
-              <w:rPr>
-                <w:rFonts w:cs="Arial"/>
-              </w:rPr>
-              <w:t>X</w:t>
-            </w:r>
           </w:p>
         </w:tc>
         <w:tc>
@@ -7007,12 +6911,6 @@
                 <w:rFonts w:cs="Arial"/>
               </w:rPr>
             </w:pPr>
-            <w:r>
-              <w:rPr>
-                <w:rFonts w:cs="Arial"/>
-              </w:rPr>
-              <w:t>X</w:t>
-            </w:r>
           </w:p>
         </w:tc>
         <w:tc>
@@ -7033,12 +6931,6 @@
                 <w:rFonts w:cs="Arial"/>
               </w:rPr>
             </w:pPr>
-            <w:r>
-              <w:rPr>
-                <w:rFonts w:cs="Arial"/>
-              </w:rPr>
-              <w:t>BGS</w:t>
-            </w:r>
           </w:p>
         </w:tc>
         <w:tc>
@@ -7084,12 +6976,150 @@
                 <w:lang w:eastAsia="en-US"/>
               </w:rPr>
             </w:pPr>
-            <w:r>
+          </w:p>
+        </w:tc>
+        <w:tc>
+          <w:tcPr>
+            <w:tcW w:w="6757" w:type="dxa"/>
+            <w:tcBorders>
+              <w:top w:val="single" w:sz="4" w:space="0" w:color="auto"/>
+              <w:left w:val="single" w:sz="4" w:space="0" w:color="auto"/>
+              <w:bottom w:val="single" w:sz="4" w:space="0" w:color="auto"/>
+              <w:right w:val="single" w:sz="4" w:space="0" w:color="auto"/>
+            </w:tcBorders>
+          </w:tcPr>
+          <w:p>
+            <w:pPr>
+              <w:cnfStyle w:val="000000100000" w:firstRow="0" w:lastRow="0" w:firstColumn="0" w:lastColumn="0" w:oddVBand="0" w:evenVBand="0" w:oddHBand="1" w:evenHBand="0" w:firstRowFirstColumn="0" w:firstRowLastColumn="0" w:lastRowFirstColumn="0" w:lastRowLastColumn="0"/>
+              <w:rPr>
+                <w:rFonts w:cs="Arial"/>
+              </w:rPr>
+            </w:pPr>
+          </w:p>
+        </w:tc>
+        <w:tc>
+          <w:tcPr>
+            <w:tcW w:w="461" w:type="dxa"/>
+            <w:tcBorders>
+              <w:top w:val="single" w:sz="4" w:space="0" w:color="auto"/>
+              <w:left w:val="single" w:sz="4" w:space="0" w:color="auto"/>
+              <w:bottom w:val="single" w:sz="4" w:space="0" w:color="auto"/>
+              <w:right w:val="single" w:sz="4" w:space="0" w:color="auto"/>
+            </w:tcBorders>
+          </w:tcPr>
+          <w:p>
+            <w:pPr>
+              <w:jc w:val="both"/>
+              <w:cnfStyle w:val="000000100000" w:firstRow="0" w:lastRow="0" w:firstColumn="0" w:lastColumn="0" w:oddVBand="0" w:evenVBand="0" w:oddHBand="1" w:evenHBand="0" w:firstRowFirstColumn="0" w:firstRowLastColumn="0" w:lastRowFirstColumn="0" w:lastRowLastColumn="0"/>
+              <w:rPr>
+                <w:rFonts w:cs="Arial"/>
+              </w:rPr>
+            </w:pPr>
+          </w:p>
+        </w:tc>
+        <w:tc>
+          <w:tcPr>
+            <w:tcW w:w="461" w:type="dxa"/>
+            <w:tcBorders>
+              <w:top w:val="single" w:sz="4" w:space="0" w:color="auto"/>
+              <w:left w:val="single" w:sz="4" w:space="0" w:color="auto"/>
+              <w:bottom w:val="single" w:sz="4" w:space="0" w:color="auto"/>
+              <w:right w:val="single" w:sz="4" w:space="0" w:color="auto"/>
+            </w:tcBorders>
+          </w:tcPr>
+          <w:p>
+            <w:pPr>
+              <w:jc w:val="both"/>
+              <w:cnfStyle w:val="000000100000" w:firstRow="0" w:lastRow="0" w:firstColumn="0" w:lastColumn="0" w:oddVBand="0" w:evenVBand="0" w:oddHBand="1" w:evenHBand="0" w:firstRowFirstColumn="0" w:firstRowLastColumn="0" w:lastRowFirstColumn="0" w:lastRowLastColumn="0"/>
+              <w:rPr>
+                <w:rFonts w:cs="Arial"/>
+              </w:rPr>
+            </w:pPr>
+          </w:p>
+        </w:tc>
+        <w:tc>
+          <w:tcPr>
+            <w:tcW w:w="461" w:type="dxa"/>
+            <w:tcBorders>
+              <w:top w:val="single" w:sz="4" w:space="0" w:color="auto"/>
+              <w:left w:val="single" w:sz="4" w:space="0" w:color="auto"/>
+              <w:bottom w:val="single" w:sz="4" w:space="0" w:color="auto"/>
+              <w:right w:val="single" w:sz="4" w:space="0" w:color="auto"/>
+            </w:tcBorders>
+          </w:tcPr>
+          <w:p>
+            <w:pPr>
+              <w:jc w:val="both"/>
+              <w:cnfStyle w:val="000000100000" w:firstRow="0" w:lastRow="0" w:firstColumn="0" w:lastColumn="0" w:oddVBand="0" w:evenVBand="0" w:oddHBand="1" w:evenHBand="0" w:firstRowFirstColumn="0" w:firstRowLastColumn="0" w:lastRowFirstColumn="0" w:lastRowLastColumn="0"/>
+              <w:rPr>
+                <w:rFonts w:cs="Arial"/>
+              </w:rPr>
+            </w:pPr>
+          </w:p>
+        </w:tc>
+        <w:tc>
+          <w:tcPr>
+            <w:tcW w:w="926" w:type="dxa"/>
+            <w:tcBorders>
+              <w:top w:val="single" w:sz="4" w:space="0" w:color="auto"/>
+              <w:left w:val="single" w:sz="4" w:space="0" w:color="auto"/>
+              <w:bottom w:val="single" w:sz="4" w:space="0" w:color="auto"/>
+              <w:right w:val="single" w:sz="4" w:space="0" w:color="auto"/>
+            </w:tcBorders>
+          </w:tcPr>
+          <w:p>
+            <w:pPr>
+              <w:jc w:val="both"/>
+              <w:cnfStyle w:val="000000100000" w:firstRow="0" w:lastRow="0" w:firstColumn="0" w:lastColumn="0" w:oddVBand="0" w:evenVBand="0" w:oddHBand="1" w:evenHBand="0" w:firstRowFirstColumn="0" w:firstRowLastColumn="0" w:lastRowFirstColumn="0" w:lastRowLastColumn="0"/>
+              <w:rPr>
+                <w:rFonts w:cs="Arial"/>
+              </w:rPr>
+            </w:pPr>
+          </w:p>
+        </w:tc>
+        <w:tc>
+          <w:tcPr>
+            <w:tcW w:w="680" w:type="dxa"/>
+            <w:tcBorders>
+              <w:top w:val="single" w:sz="4" w:space="0" w:color="auto"/>
+              <w:left w:val="single" w:sz="4" w:space="0" w:color="auto"/>
+              <w:bottom w:val="single" w:sz="4" w:space="0" w:color="auto"/>
+              <w:right w:val="single" w:sz="4" w:space="0" w:color="auto"/>
+            </w:tcBorders>
+          </w:tcPr>
+          <w:p>
+            <w:pPr>
+              <w:jc w:val="both"/>
+              <w:cnfStyle w:val="000000100000" w:firstRow="0" w:lastRow="0" w:firstColumn="0" w:lastColumn="0" w:oddVBand="0" w:evenVBand="0" w:oddHBand="1" w:evenHBand="0" w:firstRowFirstColumn="0" w:firstRowLastColumn="0" w:lastRowFirstColumn="0" w:lastRowLastColumn="0"/>
+              <w:rPr>
+                <w:rFonts w:cs="Arial"/>
+              </w:rPr>
+            </w:pPr>
+          </w:p>
+        </w:tc>
+      </w:tr>
+      <w:tr>
+        <w:trPr>
+          <w:cnfStyle w:val="000000010000" w:firstRow="0" w:lastRow="0" w:firstColumn="0" w:lastColumn="0" w:oddVBand="0" w:evenVBand="0" w:oddHBand="0" w:evenHBand="1" w:firstRowFirstColumn="0" w:firstRowLastColumn="0" w:lastRowFirstColumn="0" w:lastRowLastColumn="0"/>
+        </w:trPr>
+        <w:tc>
+          <w:tcPr>
+            <w:cnfStyle w:val="001000000000" w:firstRow="0" w:lastRow="0" w:firstColumn="1" w:lastColumn="0" w:oddVBand="0" w:evenVBand="0" w:oddHBand="0" w:evenHBand="0" w:firstRowFirstColumn="0" w:firstRowLastColumn="0" w:lastRowFirstColumn="0" w:lastRowLastColumn="0"/>
+            <w:tcW w:w="577" w:type="dxa"/>
+            <w:tcBorders>
+              <w:top w:val="single" w:sz="4" w:space="0" w:color="auto"/>
+              <w:left w:val="single" w:sz="4" w:space="0" w:color="auto"/>
+              <w:bottom w:val="single" w:sz="4" w:space="0" w:color="auto"/>
+              <w:right w:val="single" w:sz="4" w:space="0" w:color="auto"/>
+            </w:tcBorders>
+          </w:tcPr>
+          <w:p>
+            <w:pPr>
+              <w:jc w:val="both"/>
               <w:rPr>
                 <w:lang w:eastAsia="en-US"/>
               </w:rPr>
-              <w:t>30</w:t>
-            </w:r>
+            </w:pPr>
           </w:p>
         </w:tc>
         <w:tc>
@@ -7104,17 +7134,11 @@
           </w:tcPr>
           <w:p>
             <w:pPr>
-              <w:cnfStyle w:val="000000100000" w:firstRow="0" w:lastRow="0" w:firstColumn="0" w:lastColumn="0" w:oddVBand="0" w:evenVBand="0" w:oddHBand="1" w:evenHBand="0" w:firstRowFirstColumn="0" w:firstRowLastColumn="0" w:lastRowFirstColumn="0" w:lastRowLastColumn="0"/>
-              <w:rPr>
-                <w:rFonts w:cs="Arial"/>
-              </w:rPr>
-            </w:pPr>
-            <w:r>
-              <w:rPr>
-                <w:rFonts w:cs="Arial"/>
-              </w:rPr>
-              <w:t>Change to new FRAM</w:t>
-            </w:r>
+              <w:cnfStyle w:val="000000010000" w:firstRow="0" w:lastRow="0" w:firstColumn="0" w:lastColumn="0" w:oddVBand="0" w:evenVBand="0" w:oddHBand="0" w:evenHBand="1" w:firstRowFirstColumn="0" w:firstRowLastColumn="0" w:lastRowFirstColumn="0" w:lastRowLastColumn="0"/>
+              <w:rPr>
+                <w:rFonts w:cs="Arial"/>
+              </w:rPr>
+            </w:pPr>
           </w:p>
         </w:tc>
         <w:tc>
@@ -7130,17 +7154,11 @@
           <w:p>
             <w:pPr>
               <w:jc w:val="both"/>
-              <w:cnfStyle w:val="000000100000" w:firstRow="0" w:lastRow="0" w:firstColumn="0" w:lastColumn="0" w:oddVBand="0" w:evenVBand="0" w:oddHBand="1" w:evenHBand="0" w:firstRowFirstColumn="0" w:firstRowLastColumn="0" w:lastRowFirstColumn="0" w:lastRowLastColumn="0"/>
-              <w:rPr>
-                <w:rFonts w:cs="Arial"/>
-              </w:rPr>
-            </w:pPr>
-            <w:r>
-              <w:rPr>
-                <w:rFonts w:cs="Arial"/>
-              </w:rPr>
-              <w:t>X</w:t>
-            </w:r>
+              <w:cnfStyle w:val="000000010000" w:firstRow="0" w:lastRow="0" w:firstColumn="0" w:lastColumn="0" w:oddVBand="0" w:evenVBand="0" w:oddHBand="0" w:evenHBand="1" w:firstRowFirstColumn="0" w:firstRowLastColumn="0" w:lastRowFirstColumn="0" w:lastRowLastColumn="0"/>
+              <w:rPr>
+                <w:rFonts w:cs="Arial"/>
+              </w:rPr>
+            </w:pPr>
           </w:p>
         </w:tc>
         <w:tc>
@@ -7156,17 +7174,11 @@
           <w:p>
             <w:pPr>
               <w:jc w:val="both"/>
-              <w:cnfStyle w:val="000000100000" w:firstRow="0" w:lastRow="0" w:firstColumn="0" w:lastColumn="0" w:oddVBand="0" w:evenVBand="0" w:oddHBand="1" w:evenHBand="0" w:firstRowFirstColumn="0" w:firstRowLastColumn="0" w:lastRowFirstColumn="0" w:lastRowLastColumn="0"/>
-              <w:rPr>
-                <w:rFonts w:cs="Arial"/>
-              </w:rPr>
-            </w:pPr>
-            <w:r>
-              <w:rPr>
-                <w:rFonts w:cs="Arial"/>
-              </w:rPr>
-              <w:t>X</w:t>
-            </w:r>
+              <w:cnfStyle w:val="000000010000" w:firstRow="0" w:lastRow="0" w:firstColumn="0" w:lastColumn="0" w:oddVBand="0" w:evenVBand="0" w:oddHBand="0" w:evenHBand="1" w:firstRowFirstColumn="0" w:firstRowLastColumn="0" w:lastRowFirstColumn="0" w:lastRowLastColumn="0"/>
+              <w:rPr>
+                <w:rFonts w:cs="Arial"/>
+              </w:rPr>
+            </w:pPr>
           </w:p>
         </w:tc>
         <w:tc>
@@ -7182,17 +7194,11 @@
           <w:p>
             <w:pPr>
               <w:jc w:val="both"/>
-              <w:cnfStyle w:val="000000100000" w:firstRow="0" w:lastRow="0" w:firstColumn="0" w:lastColumn="0" w:oddVBand="0" w:evenVBand="0" w:oddHBand="1" w:evenHBand="0" w:firstRowFirstColumn="0" w:firstRowLastColumn="0" w:lastRowFirstColumn="0" w:lastRowLastColumn="0"/>
-              <w:rPr>
-                <w:rFonts w:cs="Arial"/>
-              </w:rPr>
-            </w:pPr>
-            <w:r>
-              <w:rPr>
-                <w:rFonts w:cs="Arial"/>
-              </w:rPr>
-              <w:t>X</w:t>
-            </w:r>
+              <w:cnfStyle w:val="000000010000" w:firstRow="0" w:lastRow="0" w:firstColumn="0" w:lastColumn="0" w:oddVBand="0" w:evenVBand="0" w:oddHBand="0" w:evenHBand="1" w:firstRowFirstColumn="0" w:firstRowLastColumn="0" w:lastRowFirstColumn="0" w:lastRowLastColumn="0"/>
+              <w:rPr>
+                <w:rFonts w:cs="Arial"/>
+              </w:rPr>
+            </w:pPr>
           </w:p>
         </w:tc>
         <w:tc>
@@ -7208,19 +7214,11 @@
           <w:p>
             <w:pPr>
               <w:jc w:val="both"/>
-              <w:cnfStyle w:val="000000100000" w:firstRow="0" w:lastRow="0" w:firstColumn="0" w:lastColumn="0" w:oddVBand="0" w:evenVBand="0" w:oddHBand="1" w:evenHBand="0" w:firstRowFirstColumn="0" w:firstRowLastColumn="0" w:lastRowFirstColumn="0" w:lastRowLastColumn="0"/>
-              <w:rPr>
-                <w:rFonts w:cs="Arial"/>
-              </w:rPr>
-            </w:pPr>
-            <w:r>
-              <w:rPr>
-                <w:rFonts w:cs="Arial"/>
-              </w:rPr>
-              <w:t>BGS</w:t>
-            </w:r>
-            <w:bookmarkStart w:id="6" w:name="_GoBack"/>
-            <w:bookmarkEnd w:id="6"/>
+              <w:cnfStyle w:val="000000010000" w:firstRow="0" w:lastRow="0" w:firstColumn="0" w:lastColumn="0" w:oddVBand="0" w:evenVBand="0" w:oddHBand="0" w:evenHBand="1" w:firstRowFirstColumn="0" w:firstRowLastColumn="0" w:lastRowFirstColumn="0" w:lastRowLastColumn="0"/>
+              <w:rPr>
+                <w:rFonts w:cs="Arial"/>
+              </w:rPr>
+            </w:pPr>
           </w:p>
         </w:tc>
         <w:tc>
@@ -7236,7 +7234,7 @@
           <w:p>
             <w:pPr>
               <w:jc w:val="both"/>
-              <w:cnfStyle w:val="000000100000" w:firstRow="0" w:lastRow="0" w:firstColumn="0" w:lastColumn="0" w:oddVBand="0" w:evenVBand="0" w:oddHBand="1" w:evenHBand="0" w:firstRowFirstColumn="0" w:firstRowLastColumn="0" w:lastRowFirstColumn="0" w:lastRowLastColumn="0"/>
+              <w:cnfStyle w:val="000000010000" w:firstRow="0" w:lastRow="0" w:firstColumn="0" w:lastColumn="0" w:oddVBand="0" w:evenVBand="0" w:oddHBand="0" w:evenHBand="1" w:firstRowFirstColumn="0" w:firstRowLastColumn="0" w:lastRowFirstColumn="0" w:lastRowLastColumn="0"/>
               <w:rPr>
                 <w:rFonts w:cs="Arial"/>
               </w:rPr>
@@ -7256,14 +7254,12 @@
     <w:p>
       <w:pPr>
         <w:rPr>
-          <w:rFonts w:ascii="Calibri" w:eastAsiaTheme="majorEastAsia" w:hAnsi="Calibri" w:cs="Calibri"/>
-          <w:b/>
-          <w:bCs/>
+          <w:rFonts w:ascii="Calibri" w:hAnsi="Calibri" w:cs="Calibri"/>
           <w:sz w:val="28"/>
           <w:szCs w:val="28"/>
         </w:rPr>
       </w:pPr>
-      <w:bookmarkStart w:id="7" w:name="_Toc511813419"/>
+      <w:bookmarkStart w:id="6" w:name="_Toc511813419"/>
       <w:r>
         <w:rPr>
           <w:rFonts w:ascii="Calibri" w:hAnsi="Calibri" w:cs="Calibri"/>
@@ -7311,7 +7307,7 @@
         </w:rPr>
         <w:t xml:space="preserve"> changes implemented</w:t>
       </w:r>
-      <w:bookmarkEnd w:id="7"/>
+      <w:bookmarkEnd w:id="6"/>
     </w:p>
     <w:tbl>
       <w:tblPr>
@@ -10705,6 +10701,12 @@
                 <w:lang w:eastAsia="en-US"/>
               </w:rPr>
             </w:pPr>
+            <w:r>
+              <w:rPr>
+                <w:lang w:eastAsia="en-US"/>
+              </w:rPr>
+              <w:t>29</w:t>
+            </w:r>
           </w:p>
         </w:tc>
         <w:tc>
@@ -10725,6 +10727,12 @@
                 <w:rFonts w:cs="Arial"/>
               </w:rPr>
             </w:pPr>
+            <w:r>
+              <w:rPr>
+                <w:rFonts w:cs="Arial"/>
+              </w:rPr>
+              <w:t>Update to correct GND scheme</w:t>
+            </w:r>
           </w:p>
         </w:tc>
         <w:tc>
@@ -10765,6 +10773,12 @@
                 <w:rFonts w:cs="Arial"/>
               </w:rPr>
             </w:pPr>
+            <w:r>
+              <w:rPr>
+                <w:rFonts w:cs="Arial"/>
+              </w:rPr>
+              <w:t>X</w:t>
+            </w:r>
           </w:p>
         </w:tc>
         <w:tc>
@@ -10785,6 +10799,12 @@
                 <w:rFonts w:cs="Arial"/>
               </w:rPr>
             </w:pPr>
+            <w:r>
+              <w:rPr>
+                <w:rFonts w:cs="Arial"/>
+              </w:rPr>
+              <w:t>X</w:t>
+            </w:r>
           </w:p>
         </w:tc>
         <w:tc>
@@ -10805,6 +10825,12 @@
                 <w:rFonts w:cs="Arial"/>
               </w:rPr>
             </w:pPr>
+            <w:r>
+              <w:rPr>
+                <w:rFonts w:cs="Arial"/>
+              </w:rPr>
+              <w:t>BGS</w:t>
+            </w:r>
           </w:p>
         </w:tc>
         <w:tc>
@@ -10825,6 +10851,13 @@
                 <w:rFonts w:cs="Arial"/>
               </w:rPr>
             </w:pPr>
+            <w:r>
+              <w:rPr>
+                <w:rFonts w:cs="Arial"/>
+                <w:highlight w:val="green"/>
+              </w:rPr>
+              <w:t>Done</w:t>
+            </w:r>
           </w:p>
         </w:tc>
       </w:tr>
@@ -10850,6 +10883,12 @@
                 <w:lang w:eastAsia="en-US"/>
               </w:rPr>
             </w:pPr>
+            <w:r>
+              <w:rPr>
+                <w:lang w:eastAsia="en-US"/>
+              </w:rPr>
+              <w:t>31</w:t>
+            </w:r>
           </w:p>
         </w:tc>
         <w:tc>
@@ -10870,6 +10909,12 @@
                 <w:rFonts w:cs="Arial"/>
               </w:rPr>
             </w:pPr>
+            <w:r>
+              <w:rPr>
+                <w:rFonts w:cs="Arial"/>
+              </w:rPr>
+              <w:t>Add ESD protection to debug connector</w:t>
+            </w:r>
           </w:p>
         </w:tc>
         <w:tc>
@@ -10890,6 +10935,12 @@
                 <w:rFonts w:cs="Arial"/>
               </w:rPr>
             </w:pPr>
+            <w:r>
+              <w:rPr>
+                <w:rFonts w:cs="Arial"/>
+              </w:rPr>
+              <w:t>X</w:t>
+            </w:r>
           </w:p>
         </w:tc>
         <w:tc>
@@ -10910,6 +10961,12 @@
                 <w:rFonts w:cs="Arial"/>
               </w:rPr>
             </w:pPr>
+            <w:r>
+              <w:rPr>
+                <w:rFonts w:cs="Arial"/>
+              </w:rPr>
+              <w:t>X</w:t>
+            </w:r>
           </w:p>
         </w:tc>
         <w:tc>
@@ -10930,6 +10987,12 @@
                 <w:rFonts w:cs="Arial"/>
               </w:rPr>
             </w:pPr>
+            <w:r>
+              <w:rPr>
+                <w:rFonts w:cs="Arial"/>
+              </w:rPr>
+              <w:t>X</w:t>
+            </w:r>
           </w:p>
         </w:tc>
         <w:tc>
@@ -10950,6 +11013,12 @@
                 <w:rFonts w:cs="Arial"/>
               </w:rPr>
             </w:pPr>
+            <w:r>
+              <w:rPr>
+                <w:rFonts w:cs="Arial"/>
+              </w:rPr>
+              <w:t>BGS</w:t>
+            </w:r>
           </w:p>
         </w:tc>
         <w:tc>
@@ -10970,6 +11039,13 @@
                 <w:rFonts w:cs="Arial"/>
               </w:rPr>
             </w:pPr>
+            <w:r>
+              <w:rPr>
+                <w:rFonts w:cs="Arial"/>
+                <w:highlight w:val="green"/>
+              </w:rPr>
+              <w:t>Done</w:t>
+            </w:r>
           </w:p>
         </w:tc>
       </w:tr>
@@ -10995,6 +11071,12 @@
                 <w:lang w:eastAsia="en-US"/>
               </w:rPr>
             </w:pPr>
+            <w:r>
+              <w:rPr>
+                <w:lang w:eastAsia="en-US"/>
+              </w:rPr>
+              <w:t>30</w:t>
+            </w:r>
           </w:p>
         </w:tc>
         <w:tc>
@@ -11015,6 +11097,12 @@
                 <w:rFonts w:cs="Arial"/>
               </w:rPr>
             </w:pPr>
+            <w:r>
+              <w:rPr>
+                <w:rFonts w:cs="Arial"/>
+              </w:rPr>
+              <w:t>Change to new FRAM</w:t>
+            </w:r>
           </w:p>
         </w:tc>
         <w:tc>
@@ -11035,6 +11123,12 @@
                 <w:rFonts w:cs="Arial"/>
               </w:rPr>
             </w:pPr>
+            <w:r>
+              <w:rPr>
+                <w:rFonts w:cs="Arial"/>
+              </w:rPr>
+              <w:t>X</w:t>
+            </w:r>
           </w:p>
         </w:tc>
         <w:tc>
@@ -11055,6 +11149,12 @@
                 <w:rFonts w:cs="Arial"/>
               </w:rPr>
             </w:pPr>
+            <w:r>
+              <w:rPr>
+                <w:rFonts w:cs="Arial"/>
+              </w:rPr>
+              <w:t>X</w:t>
+            </w:r>
           </w:p>
         </w:tc>
         <w:tc>
@@ -11075,6 +11175,12 @@
                 <w:rFonts w:cs="Arial"/>
               </w:rPr>
             </w:pPr>
+            <w:r>
+              <w:rPr>
+                <w:rFonts w:cs="Arial"/>
+              </w:rPr>
+              <w:t>X</w:t>
+            </w:r>
           </w:p>
         </w:tc>
         <w:tc>
@@ -11095,6 +11201,12 @@
                 <w:rFonts w:cs="Arial"/>
               </w:rPr>
             </w:pPr>
+            <w:r>
+              <w:rPr>
+                <w:rFonts w:cs="Arial"/>
+              </w:rPr>
+              <w:t>BGS</w:t>
+            </w:r>
           </w:p>
         </w:tc>
         <w:tc>
@@ -11115,6 +11227,13 @@
                 <w:rFonts w:cs="Arial"/>
               </w:rPr>
             </w:pPr>
+            <w:r>
+              <w:rPr>
+                <w:rFonts w:cs="Arial"/>
+                <w:highlight w:val="green"/>
+              </w:rPr>
+              <w:t>Done</w:t>
+            </w:r>
           </w:p>
         </w:tc>
       </w:tr>
@@ -11140,6 +11259,13 @@
                 <w:lang w:eastAsia="en-US"/>
               </w:rPr>
             </w:pPr>
+            <w:r>
+              <w:rPr>
+                <w:rFonts w:cstheme="minorBidi"/>
+                <w:lang w:eastAsia="en-US"/>
+              </w:rPr>
+              <w:t>3</w:t>
+            </w:r>
           </w:p>
         </w:tc>
         <w:tc>
@@ -11160,6 +11286,70 @@
                 <w:rFonts w:cs="Arial"/>
               </w:rPr>
             </w:pPr>
+            <w:r>
+              <w:rPr>
+                <w:rFonts w:cs="Arial"/>
+              </w:rPr>
+              <w:t>VCC routing on mid-layer 5 can be removed.</w:t>
+            </w:r>
+            <w:r>
+              <w:rPr>
+                <w:rFonts w:cs="Arial"/>
+              </w:rPr>
+              <w:t xml:space="preserve"> </w:t>
+            </w:r>
+            <w:proofErr w:type="spellStart"/>
+            <w:r>
+              <w:rPr>
+                <w:rFonts w:cs="Arial"/>
+              </w:rPr>
+              <w:t>Vias</w:t>
+            </w:r>
+            <w:proofErr w:type="spellEnd"/>
+            <w:r>
+              <w:rPr>
+                <w:rFonts w:cs="Arial"/>
+              </w:rPr>
+              <w:t xml:space="preserve"> connected through VCC plane layer 7</w:t>
+            </w:r>
+            <w:r>
+              <w:rPr>
+                <w:rFonts w:cs="Arial"/>
+              </w:rPr>
+              <w:t xml:space="preserve"> </w:t>
+            </w:r>
+          </w:p>
+          <w:p>
+            <w:pPr>
+              <w:jc w:val="both"/>
+              <w:cnfStyle w:val="000000010000" w:firstRow="0" w:lastRow="0" w:firstColumn="0" w:lastColumn="0" w:oddVBand="0" w:evenVBand="0" w:oddHBand="0" w:evenHBand="1" w:firstRowFirstColumn="0" w:firstRowLastColumn="0" w:lastRowFirstColumn="0" w:lastRowLastColumn="0"/>
+              <w:rPr>
+                <w:rFonts w:cs="Arial"/>
+              </w:rPr>
+            </w:pPr>
+            <w:r>
+              <w:rPr>
+                <w:rFonts w:cs="Arial"/>
+                <w:highlight w:val="yellow"/>
+              </w:rPr>
+              <w:t xml:space="preserve">PCB </w:t>
+            </w:r>
+            <w:proofErr w:type="gramStart"/>
+            <w:r>
+              <w:rPr>
+                <w:rFonts w:cs="Arial"/>
+                <w:highlight w:val="yellow"/>
+              </w:rPr>
+              <w:t>has to</w:t>
+            </w:r>
+            <w:proofErr w:type="gramEnd"/>
+            <w:r>
+              <w:rPr>
+                <w:rFonts w:cs="Arial"/>
+                <w:highlight w:val="yellow"/>
+              </w:rPr>
+              <w:t xml:space="preserve"> be rerouted</w:t>
+            </w:r>
           </w:p>
         </w:tc>
         <w:tc>
@@ -11220,6 +11410,12 @@
                 <w:rFonts w:cs="Arial"/>
               </w:rPr>
             </w:pPr>
+            <w:r>
+              <w:rPr>
+                <w:rFonts w:cs="Arial"/>
+              </w:rPr>
+              <w:t>X</w:t>
+            </w:r>
           </w:p>
         </w:tc>
         <w:tc>
@@ -11240,6 +11436,12 @@
                 <w:rFonts w:cs="Arial"/>
               </w:rPr>
             </w:pPr>
+            <w:r>
+              <w:rPr>
+                <w:rFonts w:cs="Arial"/>
+              </w:rPr>
+              <w:t>JOKR</w:t>
+            </w:r>
           </w:p>
         </w:tc>
         <w:tc>
@@ -11260,6 +11462,13 @@
                 <w:rFonts w:cs="Arial"/>
               </w:rPr>
             </w:pPr>
+            <w:r>
+              <w:rPr>
+                <w:rFonts w:cs="Arial"/>
+                <w:highlight w:val="yellow"/>
+              </w:rPr>
+              <w:t>Done</w:t>
+            </w:r>
           </w:p>
         </w:tc>
       </w:tr>
@@ -11285,6 +11494,15 @@
                 <w:lang w:eastAsia="en-US"/>
               </w:rPr>
             </w:pPr>
+            <w:r>
+              <w:rPr>
+                <w:rFonts w:cstheme="minorBidi"/>
+                <w:sz w:val="20"/>
+                <w:szCs w:val="22"/>
+                <w:lang w:eastAsia="en-US"/>
+              </w:rPr>
+              <w:t>1</w:t>
+            </w:r>
           </w:p>
         </w:tc>
         <w:tc>
@@ -11305,6 +11523,28 @@
                 <w:rFonts w:cs="Arial"/>
               </w:rPr>
             </w:pPr>
+            <w:r>
+              <w:rPr>
+                <w:rFonts w:cs="Arial"/>
+              </w:rPr>
+              <w:t>Suggestion: VBAT switch R126 or T2, if they have a bad soldering/disconnect, a single failure can turn off VBAT_OUT. Cheap solution is to make a redundant open collector circuit (duplicate these components)</w:t>
+            </w:r>
+          </w:p>
+          <w:p>
+            <w:pPr>
+              <w:jc w:val="both"/>
+              <w:cnfStyle w:val="000000100000" w:firstRow="0" w:lastRow="0" w:firstColumn="0" w:lastColumn="0" w:oddVBand="0" w:evenVBand="0" w:oddHBand="1" w:evenHBand="0" w:firstRowFirstColumn="0" w:firstRowLastColumn="0" w:lastRowFirstColumn="0" w:lastRowLastColumn="0"/>
+              <w:rPr>
+                <w:rFonts w:cs="Arial"/>
+              </w:rPr>
+            </w:pPr>
+            <w:r>
+              <w:rPr>
+                <w:rFonts w:cs="Arial"/>
+                <w:highlight w:val="yellow"/>
+              </w:rPr>
+              <w:t>Not relevant anymore</w:t>
+            </w:r>
           </w:p>
         </w:tc>
         <w:tc>
@@ -11345,6 +11585,12 @@
                 <w:rFonts w:cs="Arial"/>
               </w:rPr>
             </w:pPr>
+            <w:r>
+              <w:rPr>
+                <w:rFonts w:cs="Arial"/>
+              </w:rPr>
+              <w:t>X</w:t>
+            </w:r>
           </w:p>
         </w:tc>
         <w:tc>
@@ -11385,6 +11631,12 @@
                 <w:rFonts w:cs="Arial"/>
               </w:rPr>
             </w:pPr>
+            <w:r>
+              <w:rPr>
+                <w:rFonts w:cs="Arial"/>
+              </w:rPr>
+              <w:t>JOKR</w:t>
+            </w:r>
           </w:p>
         </w:tc>
         <w:tc>
@@ -11405,6 +11657,15 @@
                 <w:rFonts w:cs="Arial"/>
               </w:rPr>
             </w:pPr>
+            <w:r>
+              <w:rPr>
+                <w:rFonts w:cs="Arial"/>
+                <w:highlight w:val="yellow"/>
+              </w:rPr>
+              <w:t>Done</w:t>
+            </w:r>
+            <w:bookmarkStart w:id="7" w:name="_GoBack"/>
+            <w:bookmarkEnd w:id="7"/>
           </w:p>
         </w:tc>
       </w:tr>
@@ -11546,6 +11807,441 @@
             <w:pPr>
               <w:jc w:val="both"/>
               <w:cnfStyle w:val="000000010000" w:firstRow="0" w:lastRow="0" w:firstColumn="0" w:lastColumn="0" w:oddVBand="0" w:evenVBand="0" w:oddHBand="0" w:evenHBand="1" w:firstRowFirstColumn="0" w:firstRowLastColumn="0" w:lastRowFirstColumn="0" w:lastRowLastColumn="0"/>
+              <w:rPr>
+                <w:rFonts w:cs="Arial"/>
+              </w:rPr>
+            </w:pPr>
+          </w:p>
+        </w:tc>
+      </w:tr>
+      <w:tr>
+        <w:trPr>
+          <w:cnfStyle w:val="000000100000" w:firstRow="0" w:lastRow="0" w:firstColumn="0" w:lastColumn="0" w:oddVBand="0" w:evenVBand="0" w:oddHBand="1" w:evenHBand="0" w:firstRowFirstColumn="0" w:firstRowLastColumn="0" w:lastRowFirstColumn="0" w:lastRowLastColumn="0"/>
+        </w:trPr>
+        <w:tc>
+          <w:tcPr>
+            <w:cnfStyle w:val="001000000000" w:firstRow="0" w:lastRow="0" w:firstColumn="1" w:lastColumn="0" w:oddVBand="0" w:evenVBand="0" w:oddHBand="0" w:evenHBand="0" w:firstRowFirstColumn="0" w:firstRowLastColumn="0" w:lastRowFirstColumn="0" w:lastRowLastColumn="0"/>
+            <w:tcW w:w="577" w:type="dxa"/>
+            <w:tcBorders>
+              <w:top w:val="single" w:sz="4" w:space="0" w:color="auto"/>
+              <w:left w:val="single" w:sz="4" w:space="0" w:color="auto"/>
+              <w:bottom w:val="single" w:sz="4" w:space="0" w:color="auto"/>
+              <w:right w:val="single" w:sz="4" w:space="0" w:color="auto"/>
+            </w:tcBorders>
+          </w:tcPr>
+          <w:p>
+            <w:pPr>
+              <w:jc w:val="both"/>
+              <w:rPr>
+                <w:lang w:eastAsia="en-US"/>
+              </w:rPr>
+            </w:pPr>
+          </w:p>
+        </w:tc>
+        <w:tc>
+          <w:tcPr>
+            <w:tcW w:w="6618" w:type="dxa"/>
+            <w:tcBorders>
+              <w:top w:val="single" w:sz="4" w:space="0" w:color="auto"/>
+              <w:left w:val="single" w:sz="4" w:space="0" w:color="auto"/>
+              <w:bottom w:val="single" w:sz="4" w:space="0" w:color="auto"/>
+              <w:right w:val="single" w:sz="4" w:space="0" w:color="auto"/>
+            </w:tcBorders>
+          </w:tcPr>
+          <w:p>
+            <w:pPr>
+              <w:jc w:val="both"/>
+              <w:cnfStyle w:val="000000100000" w:firstRow="0" w:lastRow="0" w:firstColumn="0" w:lastColumn="0" w:oddVBand="0" w:evenVBand="0" w:oddHBand="1" w:evenHBand="0" w:firstRowFirstColumn="0" w:firstRowLastColumn="0" w:lastRowFirstColumn="0" w:lastRowLastColumn="0"/>
+              <w:rPr>
+                <w:rFonts w:cs="Arial"/>
+              </w:rPr>
+            </w:pPr>
+          </w:p>
+        </w:tc>
+        <w:tc>
+          <w:tcPr>
+            <w:tcW w:w="360" w:type="dxa"/>
+            <w:tcBorders>
+              <w:top w:val="single" w:sz="4" w:space="0" w:color="auto"/>
+              <w:left w:val="single" w:sz="4" w:space="0" w:color="auto"/>
+              <w:bottom w:val="single" w:sz="4" w:space="0" w:color="auto"/>
+              <w:right w:val="single" w:sz="4" w:space="0" w:color="auto"/>
+            </w:tcBorders>
+          </w:tcPr>
+          <w:p>
+            <w:pPr>
+              <w:jc w:val="both"/>
+              <w:cnfStyle w:val="000000100000" w:firstRow="0" w:lastRow="0" w:firstColumn="0" w:lastColumn="0" w:oddVBand="0" w:evenVBand="0" w:oddHBand="1" w:evenHBand="0" w:firstRowFirstColumn="0" w:firstRowLastColumn="0" w:lastRowFirstColumn="0" w:lastRowLastColumn="0"/>
+              <w:rPr>
+                <w:rFonts w:cs="Arial"/>
+              </w:rPr>
+            </w:pPr>
+          </w:p>
+        </w:tc>
+        <w:tc>
+          <w:tcPr>
+            <w:tcW w:w="360" w:type="dxa"/>
+            <w:tcBorders>
+              <w:top w:val="single" w:sz="4" w:space="0" w:color="auto"/>
+              <w:left w:val="single" w:sz="4" w:space="0" w:color="auto"/>
+              <w:bottom w:val="single" w:sz="4" w:space="0" w:color="auto"/>
+              <w:right w:val="single" w:sz="4" w:space="0" w:color="auto"/>
+            </w:tcBorders>
+          </w:tcPr>
+          <w:p>
+            <w:pPr>
+              <w:jc w:val="both"/>
+              <w:cnfStyle w:val="000000100000" w:firstRow="0" w:lastRow="0" w:firstColumn="0" w:lastColumn="0" w:oddVBand="0" w:evenVBand="0" w:oddHBand="1" w:evenHBand="0" w:firstRowFirstColumn="0" w:firstRowLastColumn="0" w:lastRowFirstColumn="0" w:lastRowLastColumn="0"/>
+              <w:rPr>
+                <w:rFonts w:cs="Arial"/>
+              </w:rPr>
+            </w:pPr>
+          </w:p>
+        </w:tc>
+        <w:tc>
+          <w:tcPr>
+            <w:tcW w:w="360" w:type="dxa"/>
+            <w:tcBorders>
+              <w:top w:val="single" w:sz="4" w:space="0" w:color="auto"/>
+              <w:left w:val="single" w:sz="4" w:space="0" w:color="auto"/>
+              <w:bottom w:val="single" w:sz="4" w:space="0" w:color="auto"/>
+              <w:right w:val="single" w:sz="4" w:space="0" w:color="auto"/>
+            </w:tcBorders>
+          </w:tcPr>
+          <w:p>
+            <w:pPr>
+              <w:jc w:val="both"/>
+              <w:cnfStyle w:val="000000100000" w:firstRow="0" w:lastRow="0" w:firstColumn="0" w:lastColumn="0" w:oddVBand="0" w:evenVBand="0" w:oddHBand="1" w:evenHBand="0" w:firstRowFirstColumn="0" w:firstRowLastColumn="0" w:lastRowFirstColumn="0" w:lastRowLastColumn="0"/>
+              <w:rPr>
+                <w:rFonts w:cs="Arial"/>
+              </w:rPr>
+            </w:pPr>
+          </w:p>
+        </w:tc>
+        <w:tc>
+          <w:tcPr>
+            <w:tcW w:w="803" w:type="dxa"/>
+            <w:tcBorders>
+              <w:top w:val="single" w:sz="4" w:space="0" w:color="auto"/>
+              <w:left w:val="single" w:sz="4" w:space="0" w:color="auto"/>
+              <w:bottom w:val="single" w:sz="4" w:space="0" w:color="auto"/>
+              <w:right w:val="single" w:sz="4" w:space="0" w:color="auto"/>
+            </w:tcBorders>
+          </w:tcPr>
+          <w:p>
+            <w:pPr>
+              <w:jc w:val="both"/>
+              <w:cnfStyle w:val="000000100000" w:firstRow="0" w:lastRow="0" w:firstColumn="0" w:lastColumn="0" w:oddVBand="0" w:evenVBand="0" w:oddHBand="1" w:evenHBand="0" w:firstRowFirstColumn="0" w:firstRowLastColumn="0" w:lastRowFirstColumn="0" w:lastRowLastColumn="0"/>
+              <w:rPr>
+                <w:rFonts w:cs="Arial"/>
+              </w:rPr>
+            </w:pPr>
+          </w:p>
+        </w:tc>
+        <w:tc>
+          <w:tcPr>
+            <w:tcW w:w="865" w:type="dxa"/>
+            <w:tcBorders>
+              <w:top w:val="single" w:sz="4" w:space="0" w:color="auto"/>
+              <w:left w:val="single" w:sz="4" w:space="0" w:color="auto"/>
+              <w:bottom w:val="single" w:sz="4" w:space="0" w:color="auto"/>
+              <w:right w:val="single" w:sz="4" w:space="0" w:color="auto"/>
+            </w:tcBorders>
+          </w:tcPr>
+          <w:p>
+            <w:pPr>
+              <w:jc w:val="both"/>
+              <w:cnfStyle w:val="000000100000" w:firstRow="0" w:lastRow="0" w:firstColumn="0" w:lastColumn="0" w:oddVBand="0" w:evenVBand="0" w:oddHBand="1" w:evenHBand="0" w:firstRowFirstColumn="0" w:firstRowLastColumn="0" w:lastRowFirstColumn="0" w:lastRowLastColumn="0"/>
+              <w:rPr>
+                <w:rFonts w:cs="Arial"/>
+              </w:rPr>
+            </w:pPr>
+          </w:p>
+        </w:tc>
+      </w:tr>
+      <w:tr>
+        <w:trPr>
+          <w:cnfStyle w:val="000000010000" w:firstRow="0" w:lastRow="0" w:firstColumn="0" w:lastColumn="0" w:oddVBand="0" w:evenVBand="0" w:oddHBand="0" w:evenHBand="1" w:firstRowFirstColumn="0" w:firstRowLastColumn="0" w:lastRowFirstColumn="0" w:lastRowLastColumn="0"/>
+        </w:trPr>
+        <w:tc>
+          <w:tcPr>
+            <w:cnfStyle w:val="001000000000" w:firstRow="0" w:lastRow="0" w:firstColumn="1" w:lastColumn="0" w:oddVBand="0" w:evenVBand="0" w:oddHBand="0" w:evenHBand="0" w:firstRowFirstColumn="0" w:firstRowLastColumn="0" w:lastRowFirstColumn="0" w:lastRowLastColumn="0"/>
+            <w:tcW w:w="577" w:type="dxa"/>
+            <w:tcBorders>
+              <w:top w:val="single" w:sz="4" w:space="0" w:color="auto"/>
+              <w:left w:val="single" w:sz="4" w:space="0" w:color="auto"/>
+              <w:bottom w:val="single" w:sz="4" w:space="0" w:color="auto"/>
+              <w:right w:val="single" w:sz="4" w:space="0" w:color="auto"/>
+            </w:tcBorders>
+          </w:tcPr>
+          <w:p>
+            <w:pPr>
+              <w:jc w:val="both"/>
+              <w:rPr>
+                <w:lang w:eastAsia="en-US"/>
+              </w:rPr>
+            </w:pPr>
+          </w:p>
+        </w:tc>
+        <w:tc>
+          <w:tcPr>
+            <w:tcW w:w="6618" w:type="dxa"/>
+            <w:tcBorders>
+              <w:top w:val="single" w:sz="4" w:space="0" w:color="auto"/>
+              <w:left w:val="single" w:sz="4" w:space="0" w:color="auto"/>
+              <w:bottom w:val="single" w:sz="4" w:space="0" w:color="auto"/>
+              <w:right w:val="single" w:sz="4" w:space="0" w:color="auto"/>
+            </w:tcBorders>
+          </w:tcPr>
+          <w:p>
+            <w:pPr>
+              <w:jc w:val="both"/>
+              <w:cnfStyle w:val="000000010000" w:firstRow="0" w:lastRow="0" w:firstColumn="0" w:lastColumn="0" w:oddVBand="0" w:evenVBand="0" w:oddHBand="0" w:evenHBand="1" w:firstRowFirstColumn="0" w:firstRowLastColumn="0" w:lastRowFirstColumn="0" w:lastRowLastColumn="0"/>
+              <w:rPr>
+                <w:rFonts w:cs="Arial"/>
+              </w:rPr>
+            </w:pPr>
+          </w:p>
+        </w:tc>
+        <w:tc>
+          <w:tcPr>
+            <w:tcW w:w="360" w:type="dxa"/>
+            <w:tcBorders>
+              <w:top w:val="single" w:sz="4" w:space="0" w:color="auto"/>
+              <w:left w:val="single" w:sz="4" w:space="0" w:color="auto"/>
+              <w:bottom w:val="single" w:sz="4" w:space="0" w:color="auto"/>
+              <w:right w:val="single" w:sz="4" w:space="0" w:color="auto"/>
+            </w:tcBorders>
+          </w:tcPr>
+          <w:p>
+            <w:pPr>
+              <w:jc w:val="both"/>
+              <w:cnfStyle w:val="000000010000" w:firstRow="0" w:lastRow="0" w:firstColumn="0" w:lastColumn="0" w:oddVBand="0" w:evenVBand="0" w:oddHBand="0" w:evenHBand="1" w:firstRowFirstColumn="0" w:firstRowLastColumn="0" w:lastRowFirstColumn="0" w:lastRowLastColumn="0"/>
+              <w:rPr>
+                <w:rFonts w:cs="Arial"/>
+              </w:rPr>
+            </w:pPr>
+          </w:p>
+        </w:tc>
+        <w:tc>
+          <w:tcPr>
+            <w:tcW w:w="360" w:type="dxa"/>
+            <w:tcBorders>
+              <w:top w:val="single" w:sz="4" w:space="0" w:color="auto"/>
+              <w:left w:val="single" w:sz="4" w:space="0" w:color="auto"/>
+              <w:bottom w:val="single" w:sz="4" w:space="0" w:color="auto"/>
+              <w:right w:val="single" w:sz="4" w:space="0" w:color="auto"/>
+            </w:tcBorders>
+          </w:tcPr>
+          <w:p>
+            <w:pPr>
+              <w:jc w:val="both"/>
+              <w:cnfStyle w:val="000000010000" w:firstRow="0" w:lastRow="0" w:firstColumn="0" w:lastColumn="0" w:oddVBand="0" w:evenVBand="0" w:oddHBand="0" w:evenHBand="1" w:firstRowFirstColumn="0" w:firstRowLastColumn="0" w:lastRowFirstColumn="0" w:lastRowLastColumn="0"/>
+              <w:rPr>
+                <w:rFonts w:cs="Arial"/>
+              </w:rPr>
+            </w:pPr>
+          </w:p>
+        </w:tc>
+        <w:tc>
+          <w:tcPr>
+            <w:tcW w:w="360" w:type="dxa"/>
+            <w:tcBorders>
+              <w:top w:val="single" w:sz="4" w:space="0" w:color="auto"/>
+              <w:left w:val="single" w:sz="4" w:space="0" w:color="auto"/>
+              <w:bottom w:val="single" w:sz="4" w:space="0" w:color="auto"/>
+              <w:right w:val="single" w:sz="4" w:space="0" w:color="auto"/>
+            </w:tcBorders>
+          </w:tcPr>
+          <w:p>
+            <w:pPr>
+              <w:jc w:val="both"/>
+              <w:cnfStyle w:val="000000010000" w:firstRow="0" w:lastRow="0" w:firstColumn="0" w:lastColumn="0" w:oddVBand="0" w:evenVBand="0" w:oddHBand="0" w:evenHBand="1" w:firstRowFirstColumn="0" w:firstRowLastColumn="0" w:lastRowFirstColumn="0" w:lastRowLastColumn="0"/>
+              <w:rPr>
+                <w:rFonts w:cs="Arial"/>
+              </w:rPr>
+            </w:pPr>
+          </w:p>
+        </w:tc>
+        <w:tc>
+          <w:tcPr>
+            <w:tcW w:w="803" w:type="dxa"/>
+            <w:tcBorders>
+              <w:top w:val="single" w:sz="4" w:space="0" w:color="auto"/>
+              <w:left w:val="single" w:sz="4" w:space="0" w:color="auto"/>
+              <w:bottom w:val="single" w:sz="4" w:space="0" w:color="auto"/>
+              <w:right w:val="single" w:sz="4" w:space="0" w:color="auto"/>
+            </w:tcBorders>
+          </w:tcPr>
+          <w:p>
+            <w:pPr>
+              <w:jc w:val="both"/>
+              <w:cnfStyle w:val="000000010000" w:firstRow="0" w:lastRow="0" w:firstColumn="0" w:lastColumn="0" w:oddVBand="0" w:evenVBand="0" w:oddHBand="0" w:evenHBand="1" w:firstRowFirstColumn="0" w:firstRowLastColumn="0" w:lastRowFirstColumn="0" w:lastRowLastColumn="0"/>
+              <w:rPr>
+                <w:rFonts w:cs="Arial"/>
+              </w:rPr>
+            </w:pPr>
+          </w:p>
+        </w:tc>
+        <w:tc>
+          <w:tcPr>
+            <w:tcW w:w="865" w:type="dxa"/>
+            <w:tcBorders>
+              <w:top w:val="single" w:sz="4" w:space="0" w:color="auto"/>
+              <w:left w:val="single" w:sz="4" w:space="0" w:color="auto"/>
+              <w:bottom w:val="single" w:sz="4" w:space="0" w:color="auto"/>
+              <w:right w:val="single" w:sz="4" w:space="0" w:color="auto"/>
+            </w:tcBorders>
+          </w:tcPr>
+          <w:p>
+            <w:pPr>
+              <w:jc w:val="both"/>
+              <w:cnfStyle w:val="000000010000" w:firstRow="0" w:lastRow="0" w:firstColumn="0" w:lastColumn="0" w:oddVBand="0" w:evenVBand="0" w:oddHBand="0" w:evenHBand="1" w:firstRowFirstColumn="0" w:firstRowLastColumn="0" w:lastRowFirstColumn="0" w:lastRowLastColumn="0"/>
+              <w:rPr>
+                <w:rFonts w:cs="Arial"/>
+              </w:rPr>
+            </w:pPr>
+          </w:p>
+        </w:tc>
+      </w:tr>
+      <w:tr>
+        <w:trPr>
+          <w:cnfStyle w:val="000000100000" w:firstRow="0" w:lastRow="0" w:firstColumn="0" w:lastColumn="0" w:oddVBand="0" w:evenVBand="0" w:oddHBand="1" w:evenHBand="0" w:firstRowFirstColumn="0" w:firstRowLastColumn="0" w:lastRowFirstColumn="0" w:lastRowLastColumn="0"/>
+        </w:trPr>
+        <w:tc>
+          <w:tcPr>
+            <w:cnfStyle w:val="001000000000" w:firstRow="0" w:lastRow="0" w:firstColumn="1" w:lastColumn="0" w:oddVBand="0" w:evenVBand="0" w:oddHBand="0" w:evenHBand="0" w:firstRowFirstColumn="0" w:firstRowLastColumn="0" w:lastRowFirstColumn="0" w:lastRowLastColumn="0"/>
+            <w:tcW w:w="577" w:type="dxa"/>
+            <w:tcBorders>
+              <w:top w:val="single" w:sz="4" w:space="0" w:color="auto"/>
+              <w:left w:val="single" w:sz="4" w:space="0" w:color="auto"/>
+              <w:bottom w:val="single" w:sz="4" w:space="0" w:color="auto"/>
+              <w:right w:val="single" w:sz="4" w:space="0" w:color="auto"/>
+            </w:tcBorders>
+          </w:tcPr>
+          <w:p>
+            <w:pPr>
+              <w:jc w:val="both"/>
+              <w:rPr>
+                <w:lang w:eastAsia="en-US"/>
+              </w:rPr>
+            </w:pPr>
+          </w:p>
+        </w:tc>
+        <w:tc>
+          <w:tcPr>
+            <w:tcW w:w="6618" w:type="dxa"/>
+            <w:tcBorders>
+              <w:top w:val="single" w:sz="4" w:space="0" w:color="auto"/>
+              <w:left w:val="single" w:sz="4" w:space="0" w:color="auto"/>
+              <w:bottom w:val="single" w:sz="4" w:space="0" w:color="auto"/>
+              <w:right w:val="single" w:sz="4" w:space="0" w:color="auto"/>
+            </w:tcBorders>
+          </w:tcPr>
+          <w:p>
+            <w:pPr>
+              <w:jc w:val="both"/>
+              <w:cnfStyle w:val="000000100000" w:firstRow="0" w:lastRow="0" w:firstColumn="0" w:lastColumn="0" w:oddVBand="0" w:evenVBand="0" w:oddHBand="1" w:evenHBand="0" w:firstRowFirstColumn="0" w:firstRowLastColumn="0" w:lastRowFirstColumn="0" w:lastRowLastColumn="0"/>
+              <w:rPr>
+                <w:rFonts w:cs="Arial"/>
+              </w:rPr>
+            </w:pPr>
+          </w:p>
+        </w:tc>
+        <w:tc>
+          <w:tcPr>
+            <w:tcW w:w="360" w:type="dxa"/>
+            <w:tcBorders>
+              <w:top w:val="single" w:sz="4" w:space="0" w:color="auto"/>
+              <w:left w:val="single" w:sz="4" w:space="0" w:color="auto"/>
+              <w:bottom w:val="single" w:sz="4" w:space="0" w:color="auto"/>
+              <w:right w:val="single" w:sz="4" w:space="0" w:color="auto"/>
+            </w:tcBorders>
+          </w:tcPr>
+          <w:p>
+            <w:pPr>
+              <w:jc w:val="both"/>
+              <w:cnfStyle w:val="000000100000" w:firstRow="0" w:lastRow="0" w:firstColumn="0" w:lastColumn="0" w:oddVBand="0" w:evenVBand="0" w:oddHBand="1" w:evenHBand="0" w:firstRowFirstColumn="0" w:firstRowLastColumn="0" w:lastRowFirstColumn="0" w:lastRowLastColumn="0"/>
+              <w:rPr>
+                <w:rFonts w:cs="Arial"/>
+              </w:rPr>
+            </w:pPr>
+          </w:p>
+        </w:tc>
+        <w:tc>
+          <w:tcPr>
+            <w:tcW w:w="360" w:type="dxa"/>
+            <w:tcBorders>
+              <w:top w:val="single" w:sz="4" w:space="0" w:color="auto"/>
+              <w:left w:val="single" w:sz="4" w:space="0" w:color="auto"/>
+              <w:bottom w:val="single" w:sz="4" w:space="0" w:color="auto"/>
+              <w:right w:val="single" w:sz="4" w:space="0" w:color="auto"/>
+            </w:tcBorders>
+          </w:tcPr>
+          <w:p>
+            <w:pPr>
+              <w:jc w:val="both"/>
+              <w:cnfStyle w:val="000000100000" w:firstRow="0" w:lastRow="0" w:firstColumn="0" w:lastColumn="0" w:oddVBand="0" w:evenVBand="0" w:oddHBand="1" w:evenHBand="0" w:firstRowFirstColumn="0" w:firstRowLastColumn="0" w:lastRowFirstColumn="0" w:lastRowLastColumn="0"/>
+              <w:rPr>
+                <w:rFonts w:cs="Arial"/>
+              </w:rPr>
+            </w:pPr>
+          </w:p>
+        </w:tc>
+        <w:tc>
+          <w:tcPr>
+            <w:tcW w:w="360" w:type="dxa"/>
+            <w:tcBorders>
+              <w:top w:val="single" w:sz="4" w:space="0" w:color="auto"/>
+              <w:left w:val="single" w:sz="4" w:space="0" w:color="auto"/>
+              <w:bottom w:val="single" w:sz="4" w:space="0" w:color="auto"/>
+              <w:right w:val="single" w:sz="4" w:space="0" w:color="auto"/>
+            </w:tcBorders>
+          </w:tcPr>
+          <w:p>
+            <w:pPr>
+              <w:jc w:val="both"/>
+              <w:cnfStyle w:val="000000100000" w:firstRow="0" w:lastRow="0" w:firstColumn="0" w:lastColumn="0" w:oddVBand="0" w:evenVBand="0" w:oddHBand="1" w:evenHBand="0" w:firstRowFirstColumn="0" w:firstRowLastColumn="0" w:lastRowFirstColumn="0" w:lastRowLastColumn="0"/>
+              <w:rPr>
+                <w:rFonts w:cs="Arial"/>
+              </w:rPr>
+            </w:pPr>
+          </w:p>
+        </w:tc>
+        <w:tc>
+          <w:tcPr>
+            <w:tcW w:w="803" w:type="dxa"/>
+            <w:tcBorders>
+              <w:top w:val="single" w:sz="4" w:space="0" w:color="auto"/>
+              <w:left w:val="single" w:sz="4" w:space="0" w:color="auto"/>
+              <w:bottom w:val="single" w:sz="4" w:space="0" w:color="auto"/>
+              <w:right w:val="single" w:sz="4" w:space="0" w:color="auto"/>
+            </w:tcBorders>
+          </w:tcPr>
+          <w:p>
+            <w:pPr>
+              <w:jc w:val="both"/>
+              <w:cnfStyle w:val="000000100000" w:firstRow="0" w:lastRow="0" w:firstColumn="0" w:lastColumn="0" w:oddVBand="0" w:evenVBand="0" w:oddHBand="1" w:evenHBand="0" w:firstRowFirstColumn="0" w:firstRowLastColumn="0" w:lastRowFirstColumn="0" w:lastRowLastColumn="0"/>
+              <w:rPr>
+                <w:rFonts w:cs="Arial"/>
+              </w:rPr>
+            </w:pPr>
+          </w:p>
+        </w:tc>
+        <w:tc>
+          <w:tcPr>
+            <w:tcW w:w="865" w:type="dxa"/>
+            <w:tcBorders>
+              <w:top w:val="single" w:sz="4" w:space="0" w:color="auto"/>
+              <w:left w:val="single" w:sz="4" w:space="0" w:color="auto"/>
+              <w:bottom w:val="single" w:sz="4" w:space="0" w:color="auto"/>
+              <w:right w:val="single" w:sz="4" w:space="0" w:color="auto"/>
+            </w:tcBorders>
+          </w:tcPr>
+          <w:p>
+            <w:pPr>
+              <w:jc w:val="both"/>
+              <w:cnfStyle w:val="000000100000" w:firstRow="0" w:lastRow="0" w:firstColumn="0" w:lastColumn="0" w:oddVBand="0" w:evenVBand="0" w:oddHBand="1" w:evenHBand="0" w:firstRowFirstColumn="0" w:firstRowLastColumn="0" w:lastRowFirstColumn="0" w:lastRowLastColumn="0"/>
               <w:rPr>
                 <w:rFonts w:cs="Arial"/>
               </w:rPr>
@@ -12205,7 +12901,7 @@
                       <a:effectLst/>
                       <a:extLst>
                         <a:ext uri="{C572A759-6A51-4108-AA02-DFA0A04FC94B}">
-                          <ma14:wrappingTextBoxFlag xmlns:ma14="http://schemas.microsoft.com/office/mac/drawingml/2011/main" xmlns:w="http://schemas.openxmlformats.org/wordprocessingml/2006/main" xmlns:w10="urn:schemas-microsoft-com:office:word" xmlns:v="urn:schemas-microsoft-com:vml" xmlns:o="urn:schemas-microsoft-com:office:office" xmlns:mv="urn:schemas-microsoft-com:mac:vml" xmlns:mo="http://schemas.microsoft.com/office/mac/office/2008/main" xmlns=""/>
+                          <ma14:wrappingTextBoxFlag xmlns="" xmlns:mo="http://schemas.microsoft.com/office/mac/office/2008/main" xmlns:mv="urn:schemas-microsoft-com:mac:vml" xmlns:o="urn:schemas-microsoft-com:office:office" xmlns:v="urn:schemas-microsoft-com:vml" xmlns:w10="urn:schemas-microsoft-com:office:word" xmlns:w="http://schemas.openxmlformats.org/wordprocessingml/2006/main" xmlns:ma14="http://schemas.microsoft.com/office/mac/drawingml/2011/main"/>
                         </a:ext>
                       </a:extLst>
                     </wps:spPr>
@@ -17962,7 +18658,7 @@
 </file>
 
 <file path=customXml/itemProps2.xml><?xml version="1.0" encoding="utf-8"?>
-<ds:datastoreItem xmlns:ds="http://schemas.openxmlformats.org/officeDocument/2006/customXml" ds:itemID="{876EC236-2D03-4EC9-B835-5989A603EB2F}">
+<ds:datastoreItem xmlns:ds="http://schemas.openxmlformats.org/officeDocument/2006/customXml" ds:itemID="{8EF682A8-4B68-4F6A-8088-42732223F606}">
   <ds:schemaRefs>
     <ds:schemaRef ds:uri="http://schemas.openxmlformats.org/officeDocument/2006/bibliography"/>
   </ds:schemaRefs>

</xml_diff>

<commit_message>
Update to reflect changes
</commit_message>
<xml_diff>
--- a/P80/acu/P80_ACU_Hardware_Change_Log.docx
+++ b/P80/acu/P80_ACU_Hardware_Change_Log.docx
@@ -51,7 +51,7 @@
                         <a:effectLst/>
                         <a:extLst>
                           <a:ext uri="{C572A759-6A51-4108-AA02-DFA0A04FC94B}">
-                            <ma14:wrappingTextBoxFlag xmlns="" xmlns:mo="http://schemas.microsoft.com/office/mac/office/2008/main" xmlns:mv="urn:schemas-microsoft-com:mac:vml" xmlns:o="urn:schemas-microsoft-com:office:office" xmlns:v="urn:schemas-microsoft-com:vml" xmlns:w10="urn:schemas-microsoft-com:office:word" xmlns:w="http://schemas.openxmlformats.org/wordprocessingml/2006/main" xmlns:ma14="http://schemas.microsoft.com/office/mac/drawingml/2011/main"/>
+                            <ma14:wrappingTextBoxFlag xmlns:ma14="http://schemas.microsoft.com/office/mac/drawingml/2011/main" xmlns:w="http://schemas.openxmlformats.org/wordprocessingml/2006/main" xmlns:w10="urn:schemas-microsoft-com:office:word" xmlns:v="urn:schemas-microsoft-com:vml" xmlns:o="urn:schemas-microsoft-com:office:office" xmlns:mv="urn:schemas-microsoft-com:mac:vml" xmlns:mo="http://schemas.microsoft.com/office/mac/office/2008/main" xmlns=""/>
                           </a:ext>
                         </a:extLst>
                       </wps:spPr>
@@ -2314,13 +2314,6 @@
                 <w:lang w:eastAsia="en-US"/>
               </w:rPr>
             </w:pPr>
-            <w:r>
-              <w:rPr>
-                <w:rFonts w:cstheme="minorBidi"/>
-                <w:lang w:eastAsia="en-US"/>
-              </w:rPr>
-              <w:t>2</w:t>
-            </w:r>
           </w:p>
         </w:tc>
         <w:tc>
@@ -2340,26 +2333,6 @@
                 <w:rFonts w:cs="Arial"/>
               </w:rPr>
             </w:pPr>
-            <w:r>
-              <w:rPr>
-                <w:rFonts w:cs="Arial"/>
-              </w:rPr>
-              <w:t xml:space="preserve">Page 3: net BOOST_OUT and V_BAT </w:t>
-            </w:r>
-            <w:proofErr w:type="gramStart"/>
-            <w:r>
-              <w:rPr>
-                <w:rFonts w:cs="Arial"/>
-              </w:rPr>
-              <w:t>are</w:t>
-            </w:r>
-            <w:proofErr w:type="gramEnd"/>
-            <w:r>
-              <w:rPr>
-                <w:rFonts w:cs="Arial"/>
-              </w:rPr>
-              <w:t xml:space="preserve"> connected together. Net should only have one name.</w:t>
-            </w:r>
           </w:p>
         </w:tc>
         <w:tc>
@@ -2400,12 +2373,6 @@
                 <w:rFonts w:cs="Arial"/>
               </w:rPr>
             </w:pPr>
-            <w:r>
-              <w:rPr>
-                <w:rFonts w:cs="Arial"/>
-              </w:rPr>
-              <w:t>X</w:t>
-            </w:r>
           </w:p>
         </w:tc>
         <w:tc>
@@ -2446,12 +2413,6 @@
                 <w:rFonts w:cs="Arial"/>
               </w:rPr>
             </w:pPr>
-            <w:r>
-              <w:rPr>
-                <w:rFonts w:cs="Arial"/>
-              </w:rPr>
-              <w:t>JOKR</w:t>
-            </w:r>
           </w:p>
         </w:tc>
         <w:tc>
@@ -3368,13 +3329,6 @@
                 <w:lang w:eastAsia="en-US"/>
               </w:rPr>
             </w:pPr>
-            <w:r>
-              <w:rPr>
-                <w:rFonts w:cstheme="minorBidi"/>
-                <w:lang w:eastAsia="en-US"/>
-              </w:rPr>
-              <w:t>9</w:t>
-            </w:r>
           </w:p>
         </w:tc>
         <w:tc>
@@ -3394,12 +3348,6 @@
                 <w:rFonts w:cs="Arial"/>
               </w:rPr>
             </w:pPr>
-            <w:r>
-              <w:rPr>
-                <w:rFonts w:cs="Arial"/>
-              </w:rPr>
-              <w:t>Change the stacked capacitors and coil in the converter. Note the quality issues from P60.</w:t>
-            </w:r>
           </w:p>
         </w:tc>
         <w:tc>
@@ -3440,12 +3388,6 @@
                 <w:rFonts w:cs="Arial"/>
               </w:rPr>
             </w:pPr>
-            <w:r>
-              <w:rPr>
-                <w:rFonts w:cs="Arial"/>
-              </w:rPr>
-              <w:t>X</w:t>
-            </w:r>
           </w:p>
         </w:tc>
         <w:tc>
@@ -3486,12 +3428,6 @@
                 <w:rFonts w:cs="Arial"/>
               </w:rPr>
             </w:pPr>
-            <w:r>
-              <w:rPr>
-                <w:rFonts w:cs="Arial"/>
-              </w:rPr>
-              <w:t>BGS</w:t>
-            </w:r>
           </w:p>
         </w:tc>
         <w:tc>
@@ -5128,18 +5064,6 @@
                 <w:lang w:eastAsia="en-US"/>
               </w:rPr>
             </w:pPr>
-            <w:r>
-              <w:rPr>
-                <w:lang w:eastAsia="en-US"/>
-              </w:rPr>
-              <w:t>2</w:t>
-            </w:r>
-            <w:r>
-              <w:rPr>
-                <w:lang w:eastAsia="en-US"/>
-              </w:rPr>
-              <w:t>2</w:t>
-            </w:r>
           </w:p>
         </w:tc>
         <w:tc>
@@ -5159,18 +5083,6 @@
                 <w:rFonts w:cs="Arial"/>
               </w:rPr>
             </w:pPr>
-            <w:r>
-              <w:rPr>
-                <w:rFonts w:cs="Arial"/>
-              </w:rPr>
-              <w:t xml:space="preserve">Change boost converter regulation to CCM. On master schematic, change R3 from 10ohm to 100ohm (DAC output), I1 from 4,3µH to 10µH. </w:t>
-            </w:r>
-            <w:r>
-              <w:rPr>
-                <w:lang w:val="en-GB"/>
-              </w:rPr>
-              <w:t>Added feedback from OUTA to INA- R=10kohm. Apply changes to all converters.</w:t>
-            </w:r>
           </w:p>
         </w:tc>
         <w:tc>
@@ -5191,12 +5103,6 @@
                 <w:rFonts w:cs="Arial"/>
               </w:rPr>
             </w:pPr>
-            <w:r>
-              <w:rPr>
-                <w:rFonts w:cs="Arial"/>
-              </w:rPr>
-              <w:t>X</w:t>
-            </w:r>
           </w:p>
         </w:tc>
         <w:tc>
@@ -5217,12 +5123,6 @@
                 <w:rFonts w:cs="Arial"/>
               </w:rPr>
             </w:pPr>
-            <w:r>
-              <w:rPr>
-                <w:rFonts w:cs="Arial"/>
-              </w:rPr>
-              <w:t>X</w:t>
-            </w:r>
           </w:p>
         </w:tc>
         <w:tc>
@@ -5243,12 +5143,6 @@
                 <w:rFonts w:cs="Arial"/>
               </w:rPr>
             </w:pPr>
-            <w:r>
-              <w:rPr>
-                <w:rFonts w:cs="Arial"/>
-              </w:rPr>
-              <w:t>X</w:t>
-            </w:r>
           </w:p>
         </w:tc>
         <w:tc>
@@ -5269,12 +5163,6 @@
                 <w:rFonts w:cs="Arial"/>
               </w:rPr>
             </w:pPr>
-            <w:r>
-              <w:rPr>
-                <w:rFonts w:cs="Arial"/>
-              </w:rPr>
-              <w:t>JOKR</w:t>
-            </w:r>
           </w:p>
         </w:tc>
         <w:tc>
@@ -5411,7 +5299,15 @@
               <w:rPr>
                 <w:rFonts w:cs="Arial"/>
               </w:rPr>
-              <w:t>resistor divider at INA- / INB- from 10</w:t>
+              <w:t xml:space="preserve">resistor divider at INA- / INB- from </w:t>
+            </w:r>
+            <w:bookmarkStart w:id="6" w:name="_GoBack"/>
+            <w:bookmarkEnd w:id="6"/>
+            <w:r>
+              <w:rPr>
+                <w:rFonts w:cs="Arial"/>
+              </w:rPr>
+              <w:t>10</w:t>
             </w:r>
             <w:r>
               <w:rPr>
@@ -5574,12 +5470,6 @@
                 <w:lang w:eastAsia="en-US"/>
               </w:rPr>
             </w:pPr>
-            <w:r>
-              <w:rPr>
-                <w:lang w:eastAsia="en-US"/>
-              </w:rPr>
-              <w:t>24</w:t>
-            </w:r>
           </w:p>
         </w:tc>
         <w:tc>
@@ -5599,236 +5489,86 @@
                 <w:rFonts w:cs="Arial"/>
               </w:rPr>
             </w:pPr>
-            <w:r>
-              <w:rPr>
-                <w:rFonts w:cs="Arial"/>
-              </w:rPr>
-              <w:t>To change boost converter regulation mode change:</w:t>
-            </w:r>
-          </w:p>
-          <w:p>
-            <w:pPr>
+          </w:p>
+        </w:tc>
+        <w:tc>
+          <w:tcPr>
+            <w:tcW w:w="461" w:type="dxa"/>
+            <w:tcBorders>
+              <w:top w:val="single" w:sz="4" w:space="0" w:color="auto"/>
+              <w:left w:val="single" w:sz="4" w:space="0" w:color="auto"/>
+              <w:bottom w:val="single" w:sz="4" w:space="0" w:color="auto"/>
+              <w:right w:val="single" w:sz="4" w:space="0" w:color="auto"/>
+            </w:tcBorders>
+          </w:tcPr>
+          <w:p>
+            <w:pPr>
+              <w:jc w:val="both"/>
               <w:cnfStyle w:val="000000100000" w:firstRow="0" w:lastRow="0" w:firstColumn="0" w:lastColumn="0" w:oddVBand="0" w:evenVBand="0" w:oddHBand="1" w:evenHBand="0" w:firstRowFirstColumn="0" w:firstRowLastColumn="0" w:lastRowFirstColumn="0" w:lastRowLastColumn="0"/>
               <w:rPr>
-                <w:lang w:val="en-GB"/>
-              </w:rPr>
-            </w:pPr>
-            <w:r>
-              <w:rPr>
-                <w:lang w:val="en-GB"/>
-              </w:rPr>
-              <w:t>C4 changed to 5,2µF (2x2,2µF + 1µF)</w:t>
-            </w:r>
-          </w:p>
-          <w:p>
-            <w:pPr>
+                <w:rFonts w:cs="Arial"/>
+              </w:rPr>
+            </w:pPr>
+          </w:p>
+        </w:tc>
+        <w:tc>
+          <w:tcPr>
+            <w:tcW w:w="461" w:type="dxa"/>
+            <w:tcBorders>
+              <w:top w:val="single" w:sz="4" w:space="0" w:color="auto"/>
+              <w:left w:val="single" w:sz="4" w:space="0" w:color="auto"/>
+              <w:bottom w:val="single" w:sz="4" w:space="0" w:color="auto"/>
+              <w:right w:val="single" w:sz="4" w:space="0" w:color="auto"/>
+            </w:tcBorders>
+          </w:tcPr>
+          <w:p>
+            <w:pPr>
+              <w:jc w:val="both"/>
               <w:cnfStyle w:val="000000100000" w:firstRow="0" w:lastRow="0" w:firstColumn="0" w:lastColumn="0" w:oddVBand="0" w:evenVBand="0" w:oddHBand="1" w:evenHBand="0" w:firstRowFirstColumn="0" w:firstRowLastColumn="0" w:lastRowFirstColumn="0" w:lastRowLastColumn="0"/>
               <w:rPr>
-                <w:lang w:val="en-GB"/>
-              </w:rPr>
-            </w:pPr>
-            <w:r>
-              <w:rPr>
-                <w:lang w:val="en-GB"/>
-              </w:rPr>
-              <w:t>I1 change to 15µH.</w:t>
-            </w:r>
-          </w:p>
-          <w:p>
-            <w:pPr>
+                <w:rFonts w:cs="Arial"/>
+              </w:rPr>
+            </w:pPr>
+          </w:p>
+        </w:tc>
+        <w:tc>
+          <w:tcPr>
+            <w:tcW w:w="461" w:type="dxa"/>
+            <w:tcBorders>
+              <w:top w:val="single" w:sz="4" w:space="0" w:color="auto"/>
+              <w:left w:val="single" w:sz="4" w:space="0" w:color="auto"/>
+              <w:bottom w:val="single" w:sz="4" w:space="0" w:color="auto"/>
+              <w:right w:val="single" w:sz="4" w:space="0" w:color="auto"/>
+            </w:tcBorders>
+          </w:tcPr>
+          <w:p>
+            <w:pPr>
+              <w:jc w:val="both"/>
               <w:cnfStyle w:val="000000100000" w:firstRow="0" w:lastRow="0" w:firstColumn="0" w:lastColumn="0" w:oddVBand="0" w:evenVBand="0" w:oddHBand="1" w:evenHBand="0" w:firstRowFirstColumn="0" w:firstRowLastColumn="0" w:lastRowFirstColumn="0" w:lastRowLastColumn="0"/>
-            </w:pPr>
-            <w:r>
-              <w:t>R10 = 33kohm, R14 = 3k3ohm, C9 = 10pF.</w:t>
-            </w:r>
-          </w:p>
-          <w:p>
-            <w:pPr>
+              <w:rPr>
+                <w:rFonts w:cs="Arial"/>
+              </w:rPr>
+            </w:pPr>
+          </w:p>
+        </w:tc>
+        <w:tc>
+          <w:tcPr>
+            <w:tcW w:w="926" w:type="dxa"/>
+            <w:tcBorders>
+              <w:top w:val="single" w:sz="4" w:space="0" w:color="auto"/>
+              <w:left w:val="single" w:sz="4" w:space="0" w:color="auto"/>
+              <w:bottom w:val="single" w:sz="4" w:space="0" w:color="auto"/>
+              <w:right w:val="single" w:sz="4" w:space="0" w:color="auto"/>
+            </w:tcBorders>
+          </w:tcPr>
+          <w:p>
+            <w:pPr>
+              <w:jc w:val="both"/>
               <w:cnfStyle w:val="000000100000" w:firstRow="0" w:lastRow="0" w:firstColumn="0" w:lastColumn="0" w:oddVBand="0" w:evenVBand="0" w:oddHBand="1" w:evenHBand="0" w:firstRowFirstColumn="0" w:firstRowLastColumn="0" w:lastRowFirstColumn="0" w:lastRowLastColumn="0"/>
-            </w:pPr>
-            <w:r>
-              <w:t>R159 changed to ??</w:t>
-            </w:r>
-            <w:proofErr w:type="spellStart"/>
-            <w:r>
-              <w:t>kohm</w:t>
-            </w:r>
-            <w:proofErr w:type="spellEnd"/>
-            <w:r>
-              <w:t xml:space="preserve"> (increase HW mode set point)</w:t>
-            </w:r>
-          </w:p>
-          <w:p>
-            <w:pPr>
-              <w:cnfStyle w:val="000000100000" w:firstRow="0" w:lastRow="0" w:firstColumn="0" w:lastColumn="0" w:oddVBand="0" w:evenVBand="0" w:oddHBand="1" w:evenHBand="0" w:firstRowFirstColumn="0" w:firstRowLastColumn="0" w:lastRowFirstColumn="0" w:lastRowLastColumn="0"/>
-            </w:pPr>
-            <w:r>
-              <w:t>Removed SYNC clock, R9, R23: 1,8Mohm, C29, C30: 10pF, U9 and components around that IC.</w:t>
-            </w:r>
-          </w:p>
-          <w:p>
-            <w:pPr>
-              <w:cnfStyle w:val="000000100000" w:firstRow="0" w:lastRow="0" w:firstColumn="0" w:lastColumn="0" w:oddVBand="0" w:evenVBand="0" w:oddHBand="1" w:evenHBand="0" w:firstRowFirstColumn="0" w:firstRowLastColumn="0" w:lastRowFirstColumn="0" w:lastRowLastColumn="0"/>
-            </w:pPr>
-            <w:r>
-              <w:t xml:space="preserve">Added </w:t>
-            </w:r>
-            <w:r>
-              <w:t>1Mohm feedback</w:t>
-            </w:r>
-            <w:r>
-              <w:t xml:space="preserve">, </w:t>
-            </w:r>
-            <w:r>
-              <w:t>U</w:t>
-            </w:r>
-            <w:r>
-              <w:t>20A</w:t>
-            </w:r>
-            <w:r>
-              <w:t xml:space="preserve"> from OUT</w:t>
-            </w:r>
-            <w:r>
-              <w:t>A</w:t>
-            </w:r>
-            <w:r>
-              <w:t xml:space="preserve">_C pin </w:t>
-            </w:r>
-            <w:r>
-              <w:t>1</w:t>
-            </w:r>
-            <w:r>
-              <w:t xml:space="preserve"> to INA+ pin </w:t>
-            </w:r>
-            <w:r>
-              <w:t>3</w:t>
-            </w:r>
-          </w:p>
-          <w:p>
-            <w:pPr>
-              <w:cnfStyle w:val="000000100000" w:firstRow="0" w:lastRow="0" w:firstColumn="0" w:lastColumn="0" w:oddVBand="0" w:evenVBand="0" w:oddHBand="1" w:evenHBand="0" w:firstRowFirstColumn="0" w:firstRowLastColumn="0" w:lastRowFirstColumn="0" w:lastRowLastColumn="0"/>
-              <w:rPr>
-                <w:rFonts w:cs="Arial"/>
-              </w:rPr>
-            </w:pPr>
-          </w:p>
-          <w:p>
-            <w:pPr>
-              <w:cnfStyle w:val="000000100000" w:firstRow="0" w:lastRow="0" w:firstColumn="0" w:lastColumn="0" w:oddVBand="0" w:evenVBand="0" w:oddHBand="1" w:evenHBand="0" w:firstRowFirstColumn="0" w:firstRowLastColumn="0" w:lastRowFirstColumn="0" w:lastRowLastColumn="0"/>
-              <w:rPr>
-                <w:rFonts w:cs="Arial"/>
-              </w:rPr>
-            </w:pPr>
-            <w:r>
-              <w:rPr>
-                <w:rFonts w:cs="Arial"/>
-              </w:rPr>
-              <w:t>Same changes to channel B</w:t>
-            </w:r>
-          </w:p>
-        </w:tc>
-        <w:tc>
-          <w:tcPr>
-            <w:tcW w:w="461" w:type="dxa"/>
-            <w:tcBorders>
-              <w:top w:val="single" w:sz="4" w:space="0" w:color="auto"/>
-              <w:left w:val="single" w:sz="4" w:space="0" w:color="auto"/>
-              <w:bottom w:val="single" w:sz="4" w:space="0" w:color="auto"/>
-              <w:right w:val="single" w:sz="4" w:space="0" w:color="auto"/>
-            </w:tcBorders>
-          </w:tcPr>
-          <w:p>
-            <w:pPr>
-              <w:jc w:val="both"/>
-              <w:cnfStyle w:val="000000100000" w:firstRow="0" w:lastRow="0" w:firstColumn="0" w:lastColumn="0" w:oddVBand="0" w:evenVBand="0" w:oddHBand="1" w:evenHBand="0" w:firstRowFirstColumn="0" w:firstRowLastColumn="0" w:lastRowFirstColumn="0" w:lastRowLastColumn="0"/>
-              <w:rPr>
-                <w:rFonts w:cs="Arial"/>
-              </w:rPr>
-            </w:pPr>
-            <w:r>
-              <w:rPr>
-                <w:rFonts w:cs="Arial"/>
-              </w:rPr>
-              <w:t>X</w:t>
-            </w:r>
-          </w:p>
-        </w:tc>
-        <w:tc>
-          <w:tcPr>
-            <w:tcW w:w="461" w:type="dxa"/>
-            <w:tcBorders>
-              <w:top w:val="single" w:sz="4" w:space="0" w:color="auto"/>
-              <w:left w:val="single" w:sz="4" w:space="0" w:color="auto"/>
-              <w:bottom w:val="single" w:sz="4" w:space="0" w:color="auto"/>
-              <w:right w:val="single" w:sz="4" w:space="0" w:color="auto"/>
-            </w:tcBorders>
-          </w:tcPr>
-          <w:p>
-            <w:pPr>
-              <w:jc w:val="both"/>
-              <w:cnfStyle w:val="000000100000" w:firstRow="0" w:lastRow="0" w:firstColumn="0" w:lastColumn="0" w:oddVBand="0" w:evenVBand="0" w:oddHBand="1" w:evenHBand="0" w:firstRowFirstColumn="0" w:firstRowLastColumn="0" w:lastRowFirstColumn="0" w:lastRowLastColumn="0"/>
-              <w:rPr>
-                <w:rFonts w:cs="Arial"/>
-              </w:rPr>
-            </w:pPr>
-            <w:r>
-              <w:rPr>
-                <w:rFonts w:cs="Arial"/>
-              </w:rPr>
-              <w:t>X</w:t>
-            </w:r>
-          </w:p>
-        </w:tc>
-        <w:tc>
-          <w:tcPr>
-            <w:tcW w:w="461" w:type="dxa"/>
-            <w:tcBorders>
-              <w:top w:val="single" w:sz="4" w:space="0" w:color="auto"/>
-              <w:left w:val="single" w:sz="4" w:space="0" w:color="auto"/>
-              <w:bottom w:val="single" w:sz="4" w:space="0" w:color="auto"/>
-              <w:right w:val="single" w:sz="4" w:space="0" w:color="auto"/>
-            </w:tcBorders>
-          </w:tcPr>
-          <w:p>
-            <w:pPr>
-              <w:jc w:val="both"/>
-              <w:cnfStyle w:val="000000100000" w:firstRow="0" w:lastRow="0" w:firstColumn="0" w:lastColumn="0" w:oddVBand="0" w:evenVBand="0" w:oddHBand="1" w:evenHBand="0" w:firstRowFirstColumn="0" w:firstRowLastColumn="0" w:lastRowFirstColumn="0" w:lastRowLastColumn="0"/>
-              <w:rPr>
-                <w:rFonts w:cs="Arial"/>
-              </w:rPr>
-            </w:pPr>
-            <w:r>
-              <w:rPr>
-                <w:rFonts w:cs="Arial"/>
-              </w:rPr>
-              <w:t>X</w:t>
-            </w:r>
-          </w:p>
-        </w:tc>
-        <w:tc>
-          <w:tcPr>
-            <w:tcW w:w="926" w:type="dxa"/>
-            <w:tcBorders>
-              <w:top w:val="single" w:sz="4" w:space="0" w:color="auto"/>
-              <w:left w:val="single" w:sz="4" w:space="0" w:color="auto"/>
-              <w:bottom w:val="single" w:sz="4" w:space="0" w:color="auto"/>
-              <w:right w:val="single" w:sz="4" w:space="0" w:color="auto"/>
-            </w:tcBorders>
-          </w:tcPr>
-          <w:p>
-            <w:pPr>
-              <w:jc w:val="both"/>
-              <w:cnfStyle w:val="000000100000" w:firstRow="0" w:lastRow="0" w:firstColumn="0" w:lastColumn="0" w:oddVBand="0" w:evenVBand="0" w:oddHBand="1" w:evenHBand="0" w:firstRowFirstColumn="0" w:firstRowLastColumn="0" w:lastRowFirstColumn="0" w:lastRowLastColumn="0"/>
-              <w:rPr>
-                <w:rFonts w:cs="Arial"/>
-              </w:rPr>
-            </w:pPr>
-            <w:r>
-              <w:rPr>
-                <w:rFonts w:cs="Arial"/>
-              </w:rPr>
-              <w:t>JOKR</w:t>
-            </w:r>
+              <w:rPr>
+                <w:rFonts w:cs="Arial"/>
+              </w:rPr>
+            </w:pPr>
           </w:p>
         </w:tc>
         <w:tc>
@@ -5874,12 +5614,6 @@
                 <w:lang w:eastAsia="en-US"/>
               </w:rPr>
             </w:pPr>
-            <w:r>
-              <w:rPr>
-                <w:lang w:eastAsia="en-US"/>
-              </w:rPr>
-              <w:t>25</w:t>
-            </w:r>
           </w:p>
         </w:tc>
         <w:tc>
@@ -5899,224 +5633,86 @@
                 <w:rFonts w:cs="Arial"/>
               </w:rPr>
             </w:pPr>
-            <w:r>
-              <w:rPr>
-                <w:rFonts w:cs="Arial"/>
-              </w:rPr>
-              <w:t xml:space="preserve">LDO supplying the converter logics should be changed to LTC3639 DC/DC converter. </w:t>
-            </w:r>
-          </w:p>
-          <w:p>
-            <w:pPr>
+          </w:p>
+        </w:tc>
+        <w:tc>
+          <w:tcPr>
+            <w:tcW w:w="461" w:type="dxa"/>
+            <w:tcBorders>
+              <w:top w:val="single" w:sz="4" w:space="0" w:color="auto"/>
+              <w:left w:val="single" w:sz="4" w:space="0" w:color="auto"/>
+              <w:bottom w:val="single" w:sz="4" w:space="0" w:color="auto"/>
+              <w:right w:val="single" w:sz="4" w:space="0" w:color="auto"/>
+            </w:tcBorders>
+          </w:tcPr>
+          <w:p>
+            <w:pPr>
+              <w:jc w:val="both"/>
               <w:cnfStyle w:val="000000010000" w:firstRow="0" w:lastRow="0" w:firstColumn="0" w:lastColumn="0" w:oddVBand="0" w:evenVBand="0" w:oddHBand="0" w:evenHBand="1" w:firstRowFirstColumn="0" w:firstRowLastColumn="0" w:lastRowFirstColumn="0" w:lastRowLastColumn="0"/>
               <w:rPr>
                 <w:rFonts w:cs="Arial"/>
               </w:rPr>
             </w:pPr>
-            <w:r>
-              <w:object w:dxaOrig="14428" w:dyaOrig="6961" w14:anchorId="2096F3C2">
-                <v:shapetype id="_x0000_t75" coordsize="21600,21600" o:spt="75" o:preferrelative="t" path="m@4@5l@4@11@9@11@9@5xe" filled="f" stroked="f">
-                  <v:stroke joinstyle="miter"/>
-                  <v:formulas>
-                    <v:f eqn="if lineDrawn pixelLineWidth 0"/>
-                    <v:f eqn="sum @0 1 0"/>
-                    <v:f eqn="sum 0 0 @1"/>
-                    <v:f eqn="prod @2 1 2"/>
-                    <v:f eqn="prod @3 21600 pixelWidth"/>
-                    <v:f eqn="prod @3 21600 pixelHeight"/>
-                    <v:f eqn="sum @0 0 1"/>
-                    <v:f eqn="prod @6 1 2"/>
-                    <v:f eqn="prod @7 21600 pixelWidth"/>
-                    <v:f eqn="sum @8 21600 0"/>
-                    <v:f eqn="prod @7 21600 pixelHeight"/>
-                    <v:f eqn="sum @10 21600 0"/>
-                  </v:formulas>
-                  <v:path o:extrusionok="f" gradientshapeok="t" o:connecttype="rect"/>
-                  <o:lock v:ext="edit" aspectratio="t"/>
-                </v:shapetype>
-                <v:shape id="_x0000_i1025" type="#_x0000_t75" style="width:326.85pt;height:157.7pt" o:ole="">
-                  <v:imagedata r:id="rId9" o:title=""/>
-                </v:shape>
-                <o:OLEObject Type="Embed" ProgID="PBrush" ShapeID="_x0000_i1025" DrawAspect="Content" ObjectID="_1589873621" r:id="rId10"/>
-              </w:object>
-            </w:r>
-          </w:p>
-          <w:p>
-            <w:pPr>
+          </w:p>
+        </w:tc>
+        <w:tc>
+          <w:tcPr>
+            <w:tcW w:w="461" w:type="dxa"/>
+            <w:tcBorders>
+              <w:top w:val="single" w:sz="4" w:space="0" w:color="auto"/>
+              <w:left w:val="single" w:sz="4" w:space="0" w:color="auto"/>
+              <w:bottom w:val="single" w:sz="4" w:space="0" w:color="auto"/>
+              <w:right w:val="single" w:sz="4" w:space="0" w:color="auto"/>
+            </w:tcBorders>
+          </w:tcPr>
+          <w:p>
+            <w:pPr>
+              <w:jc w:val="both"/>
               <w:cnfStyle w:val="000000010000" w:firstRow="0" w:lastRow="0" w:firstColumn="0" w:lastColumn="0" w:oddVBand="0" w:evenVBand="0" w:oddHBand="0" w:evenHBand="1" w:firstRowFirstColumn="0" w:firstRowLastColumn="0" w:lastRowFirstColumn="0" w:lastRowLastColumn="0"/>
               <w:rPr>
                 <w:rFonts w:cs="Arial"/>
               </w:rPr>
             </w:pPr>
-            <w:r>
-              <w:rPr>
-                <w:rFonts w:cs="Arial"/>
-              </w:rPr>
-              <w:t xml:space="preserve">Changes enable/SHDN pin from 0.3V to 0.7V threshold. Complies with KS logic. Refer to </w:t>
-            </w:r>
-            <w:proofErr w:type="spellStart"/>
-            <w:r>
-              <w:rPr>
-                <w:rFonts w:cs="Arial"/>
-              </w:rPr>
-              <w:t>ltspice</w:t>
-            </w:r>
-            <w:proofErr w:type="spellEnd"/>
-            <w:r>
-              <w:rPr>
-                <w:rFonts w:cs="Arial"/>
-              </w:rPr>
-              <w:t xml:space="preserve"> simulation for LTC3639 for component selection</w:t>
-            </w:r>
-            <w:r>
-              <w:rPr>
-                <w:rFonts w:cs="Arial"/>
-              </w:rPr>
-              <w:t xml:space="preserve">. Efficiency simulated from 88 to 93%. Expect </w:t>
-            </w:r>
-            <w:proofErr w:type="spellStart"/>
-            <w:r>
-              <w:rPr>
-                <w:rFonts w:cs="Arial"/>
-              </w:rPr>
-              <w:t>nominel</w:t>
-            </w:r>
-            <w:proofErr w:type="spellEnd"/>
-            <w:r>
-              <w:rPr>
-                <w:rFonts w:cs="Arial"/>
-              </w:rPr>
-              <w:t xml:space="preserve"> 85%.</w:t>
-            </w:r>
-          </w:p>
-          <w:p>
-            <w:pPr>
+          </w:p>
+        </w:tc>
+        <w:tc>
+          <w:tcPr>
+            <w:tcW w:w="461" w:type="dxa"/>
+            <w:tcBorders>
+              <w:top w:val="single" w:sz="4" w:space="0" w:color="auto"/>
+              <w:left w:val="single" w:sz="4" w:space="0" w:color="auto"/>
+              <w:bottom w:val="single" w:sz="4" w:space="0" w:color="auto"/>
+              <w:right w:val="single" w:sz="4" w:space="0" w:color="auto"/>
+            </w:tcBorders>
+          </w:tcPr>
+          <w:p>
+            <w:pPr>
+              <w:jc w:val="both"/>
               <w:cnfStyle w:val="000000010000" w:firstRow="0" w:lastRow="0" w:firstColumn="0" w:lastColumn="0" w:oddVBand="0" w:evenVBand="0" w:oddHBand="0" w:evenHBand="1" w:firstRowFirstColumn="0" w:firstRowLastColumn="0" w:lastRowFirstColumn="0" w:lastRowLastColumn="0"/>
-            </w:pPr>
-            <w:r>
-              <w:t>Wurth Coil (74406043221)</w:t>
-            </w:r>
-          </w:p>
-          <w:p>
-            <w:pPr>
+              <w:rPr>
+                <w:rFonts w:cs="Arial"/>
+              </w:rPr>
+            </w:pPr>
+          </w:p>
+        </w:tc>
+        <w:tc>
+          <w:tcPr>
+            <w:tcW w:w="926" w:type="dxa"/>
+            <w:tcBorders>
+              <w:top w:val="single" w:sz="4" w:space="0" w:color="auto"/>
+              <w:left w:val="single" w:sz="4" w:space="0" w:color="auto"/>
+              <w:bottom w:val="single" w:sz="4" w:space="0" w:color="auto"/>
+              <w:right w:val="single" w:sz="4" w:space="0" w:color="auto"/>
+            </w:tcBorders>
+          </w:tcPr>
+          <w:p>
+            <w:pPr>
+              <w:jc w:val="both"/>
               <w:cnfStyle w:val="000000010000" w:firstRow="0" w:lastRow="0" w:firstColumn="0" w:lastColumn="0" w:oddVBand="0" w:evenVBand="0" w:oddHBand="0" w:evenHBand="1" w:firstRowFirstColumn="0" w:firstRowLastColumn="0" w:lastRowFirstColumn="0" w:lastRowLastColumn="0"/>
               <w:rPr>
                 <w:rFonts w:cs="Arial"/>
               </w:rPr>
             </w:pPr>
-            <w:proofErr w:type="spellStart"/>
-            <w:r>
-              <w:t>Vripple</w:t>
-            </w:r>
-            <w:proofErr w:type="spellEnd"/>
-            <w:r>
-              <w:t xml:space="preserve"> &lt;= 100mV (2%)</w:t>
-            </w:r>
-          </w:p>
-        </w:tc>
-        <w:tc>
-          <w:tcPr>
-            <w:tcW w:w="461" w:type="dxa"/>
-            <w:tcBorders>
-              <w:top w:val="single" w:sz="4" w:space="0" w:color="auto"/>
-              <w:left w:val="single" w:sz="4" w:space="0" w:color="auto"/>
-              <w:bottom w:val="single" w:sz="4" w:space="0" w:color="auto"/>
-              <w:right w:val="single" w:sz="4" w:space="0" w:color="auto"/>
-            </w:tcBorders>
-          </w:tcPr>
-          <w:p>
-            <w:pPr>
-              <w:jc w:val="both"/>
-              <w:cnfStyle w:val="000000010000" w:firstRow="0" w:lastRow="0" w:firstColumn="0" w:lastColumn="0" w:oddVBand="0" w:evenVBand="0" w:oddHBand="0" w:evenHBand="1" w:firstRowFirstColumn="0" w:firstRowLastColumn="0" w:lastRowFirstColumn="0" w:lastRowLastColumn="0"/>
-              <w:rPr>
-                <w:rFonts w:cs="Arial"/>
-              </w:rPr>
-            </w:pPr>
-            <w:r>
-              <w:rPr>
-                <w:rFonts w:cs="Arial"/>
-              </w:rPr>
-              <w:lastRenderedPageBreak/>
-              <w:t>X</w:t>
-            </w:r>
-          </w:p>
-        </w:tc>
-        <w:tc>
-          <w:tcPr>
-            <w:tcW w:w="461" w:type="dxa"/>
-            <w:tcBorders>
-              <w:top w:val="single" w:sz="4" w:space="0" w:color="auto"/>
-              <w:left w:val="single" w:sz="4" w:space="0" w:color="auto"/>
-              <w:bottom w:val="single" w:sz="4" w:space="0" w:color="auto"/>
-              <w:right w:val="single" w:sz="4" w:space="0" w:color="auto"/>
-            </w:tcBorders>
-          </w:tcPr>
-          <w:p>
-            <w:pPr>
-              <w:jc w:val="both"/>
-              <w:cnfStyle w:val="000000010000" w:firstRow="0" w:lastRow="0" w:firstColumn="0" w:lastColumn="0" w:oddVBand="0" w:evenVBand="0" w:oddHBand="0" w:evenHBand="1" w:firstRowFirstColumn="0" w:firstRowLastColumn="0" w:lastRowFirstColumn="0" w:lastRowLastColumn="0"/>
-              <w:rPr>
-                <w:rFonts w:cs="Arial"/>
-              </w:rPr>
-            </w:pPr>
-            <w:r>
-              <w:rPr>
-                <w:rFonts w:cs="Arial"/>
-              </w:rPr>
-              <w:t>X</w:t>
-            </w:r>
-          </w:p>
-        </w:tc>
-        <w:tc>
-          <w:tcPr>
-            <w:tcW w:w="461" w:type="dxa"/>
-            <w:tcBorders>
-              <w:top w:val="single" w:sz="4" w:space="0" w:color="auto"/>
-              <w:left w:val="single" w:sz="4" w:space="0" w:color="auto"/>
-              <w:bottom w:val="single" w:sz="4" w:space="0" w:color="auto"/>
-              <w:right w:val="single" w:sz="4" w:space="0" w:color="auto"/>
-            </w:tcBorders>
-          </w:tcPr>
-          <w:p>
-            <w:pPr>
-              <w:jc w:val="both"/>
-              <w:cnfStyle w:val="000000010000" w:firstRow="0" w:lastRow="0" w:firstColumn="0" w:lastColumn="0" w:oddVBand="0" w:evenVBand="0" w:oddHBand="0" w:evenHBand="1" w:firstRowFirstColumn="0" w:firstRowLastColumn="0" w:lastRowFirstColumn="0" w:lastRowLastColumn="0"/>
-              <w:rPr>
-                <w:rFonts w:cs="Arial"/>
-              </w:rPr>
-            </w:pPr>
-            <w:r>
-              <w:rPr>
-                <w:rFonts w:cs="Arial"/>
-              </w:rPr>
-              <w:t>X</w:t>
-            </w:r>
-          </w:p>
-        </w:tc>
-        <w:tc>
-          <w:tcPr>
-            <w:tcW w:w="926" w:type="dxa"/>
-            <w:tcBorders>
-              <w:top w:val="single" w:sz="4" w:space="0" w:color="auto"/>
-              <w:left w:val="single" w:sz="4" w:space="0" w:color="auto"/>
-              <w:bottom w:val="single" w:sz="4" w:space="0" w:color="auto"/>
-              <w:right w:val="single" w:sz="4" w:space="0" w:color="auto"/>
-            </w:tcBorders>
-          </w:tcPr>
-          <w:p>
-            <w:pPr>
-              <w:jc w:val="both"/>
-              <w:cnfStyle w:val="000000010000" w:firstRow="0" w:lastRow="0" w:firstColumn="0" w:lastColumn="0" w:oddVBand="0" w:evenVBand="0" w:oddHBand="0" w:evenHBand="1" w:firstRowFirstColumn="0" w:firstRowLastColumn="0" w:lastRowFirstColumn="0" w:lastRowLastColumn="0"/>
-              <w:rPr>
-                <w:rFonts w:cs="Arial"/>
-              </w:rPr>
-            </w:pPr>
-            <w:r>
-              <w:rPr>
-                <w:rFonts w:cs="Arial"/>
-              </w:rPr>
-              <w:t>CAF</w:t>
-            </w:r>
           </w:p>
         </w:tc>
         <w:tc>
@@ -6162,12 +5758,6 @@
                 <w:lang w:eastAsia="en-US"/>
               </w:rPr>
             </w:pPr>
-            <w:r>
-              <w:rPr>
-                <w:lang w:eastAsia="en-US"/>
-              </w:rPr>
-              <w:t>26</w:t>
-            </w:r>
           </w:p>
         </w:tc>
         <w:tc>
@@ -6187,214 +5777,86 @@
                 <w:rFonts w:cs="Arial"/>
               </w:rPr>
             </w:pPr>
-            <w:r>
-              <w:rPr>
-                <w:rFonts w:cs="Arial"/>
-              </w:rPr>
-              <w:t>Rather than using a single LDO/Buck converter for two channels, reconfigure for adding redundancy by letting a single LDO/Buck power 4 channels and be overlapping. This allows for a single LDP/Buck to fail while ensure continued operation. Second failed LDO/Buck only causes 2 channels to discontinue operation. Overlapping could be as</w:t>
-            </w:r>
-          </w:p>
-          <w:p>
-            <w:pPr>
+          </w:p>
+        </w:tc>
+        <w:tc>
+          <w:tcPr>
+            <w:tcW w:w="461" w:type="dxa"/>
+            <w:tcBorders>
+              <w:top w:val="single" w:sz="4" w:space="0" w:color="auto"/>
+              <w:left w:val="single" w:sz="4" w:space="0" w:color="auto"/>
+              <w:bottom w:val="single" w:sz="4" w:space="0" w:color="auto"/>
+              <w:right w:val="single" w:sz="4" w:space="0" w:color="auto"/>
+            </w:tcBorders>
+          </w:tcPr>
+          <w:p>
+            <w:pPr>
+              <w:jc w:val="both"/>
               <w:cnfStyle w:val="000000100000" w:firstRow="0" w:lastRow="0" w:firstColumn="0" w:lastColumn="0" w:oddVBand="0" w:evenVBand="0" w:oddHBand="1" w:evenHBand="0" w:firstRowFirstColumn="0" w:firstRowLastColumn="0" w:lastRowFirstColumn="0" w:lastRowLastColumn="0"/>
               <w:rPr>
                 <w:rFonts w:cs="Arial"/>
               </w:rPr>
             </w:pPr>
-            <w:r>
-              <w:rPr>
-                <w:rFonts w:cs="Arial"/>
-              </w:rPr>
-              <w:t xml:space="preserve">Buck1: </w:t>
-            </w:r>
-            <w:proofErr w:type="gramStart"/>
-            <w:r>
-              <w:rPr>
-                <w:rFonts w:cs="Arial"/>
-              </w:rPr>
-              <w:t>Boost[</w:t>
-            </w:r>
-            <w:proofErr w:type="gramEnd"/>
-            <w:r>
-              <w:rPr>
-                <w:rFonts w:cs="Arial"/>
-              </w:rPr>
-              <w:t>0..3]</w:t>
-            </w:r>
-          </w:p>
-          <w:p>
-            <w:pPr>
+          </w:p>
+        </w:tc>
+        <w:tc>
+          <w:tcPr>
+            <w:tcW w:w="461" w:type="dxa"/>
+            <w:tcBorders>
+              <w:top w:val="single" w:sz="4" w:space="0" w:color="auto"/>
+              <w:left w:val="single" w:sz="4" w:space="0" w:color="auto"/>
+              <w:bottom w:val="single" w:sz="4" w:space="0" w:color="auto"/>
+              <w:right w:val="single" w:sz="4" w:space="0" w:color="auto"/>
+            </w:tcBorders>
+          </w:tcPr>
+          <w:p>
+            <w:pPr>
+              <w:jc w:val="both"/>
               <w:cnfStyle w:val="000000100000" w:firstRow="0" w:lastRow="0" w:firstColumn="0" w:lastColumn="0" w:oddVBand="0" w:evenVBand="0" w:oddHBand="1" w:evenHBand="0" w:firstRowFirstColumn="0" w:firstRowLastColumn="0" w:lastRowFirstColumn="0" w:lastRowLastColumn="0"/>
               <w:rPr>
                 <w:rFonts w:cs="Arial"/>
               </w:rPr>
             </w:pPr>
-            <w:r>
-              <w:rPr>
-                <w:rFonts w:cs="Arial"/>
-              </w:rPr>
-              <w:t xml:space="preserve">Buck2: </w:t>
-            </w:r>
-            <w:proofErr w:type="gramStart"/>
-            <w:r>
-              <w:rPr>
-                <w:rFonts w:cs="Arial"/>
-              </w:rPr>
-              <w:t>Boost[</w:t>
-            </w:r>
-            <w:proofErr w:type="gramEnd"/>
-            <w:r>
-              <w:rPr>
-                <w:rFonts w:cs="Arial"/>
-              </w:rPr>
-              <w:t>2..5]</w:t>
-            </w:r>
-          </w:p>
-          <w:p>
-            <w:pPr>
+          </w:p>
+        </w:tc>
+        <w:tc>
+          <w:tcPr>
+            <w:tcW w:w="461" w:type="dxa"/>
+            <w:tcBorders>
+              <w:top w:val="single" w:sz="4" w:space="0" w:color="auto"/>
+              <w:left w:val="single" w:sz="4" w:space="0" w:color="auto"/>
+              <w:bottom w:val="single" w:sz="4" w:space="0" w:color="auto"/>
+              <w:right w:val="single" w:sz="4" w:space="0" w:color="auto"/>
+            </w:tcBorders>
+          </w:tcPr>
+          <w:p>
+            <w:pPr>
+              <w:jc w:val="both"/>
               <w:cnfStyle w:val="000000100000" w:firstRow="0" w:lastRow="0" w:firstColumn="0" w:lastColumn="0" w:oddVBand="0" w:evenVBand="0" w:oddHBand="1" w:evenHBand="0" w:firstRowFirstColumn="0" w:firstRowLastColumn="0" w:lastRowFirstColumn="0" w:lastRowLastColumn="0"/>
               <w:rPr>
                 <w:rFonts w:cs="Arial"/>
               </w:rPr>
             </w:pPr>
-            <w:r>
-              <w:rPr>
-                <w:rFonts w:cs="Arial"/>
-              </w:rPr>
-              <w:t xml:space="preserve">Buck3: </w:t>
-            </w:r>
-            <w:proofErr w:type="gramStart"/>
-            <w:r>
-              <w:rPr>
-                <w:rFonts w:cs="Arial"/>
-              </w:rPr>
-              <w:t>Boost[</w:t>
-            </w:r>
-            <w:proofErr w:type="gramEnd"/>
-            <w:r>
-              <w:rPr>
-                <w:rFonts w:cs="Arial"/>
-              </w:rPr>
-              <w:t>4..7]</w:t>
-            </w:r>
-          </w:p>
-          <w:p>
-            <w:pPr>
+          </w:p>
+        </w:tc>
+        <w:tc>
+          <w:tcPr>
+            <w:tcW w:w="926" w:type="dxa"/>
+            <w:tcBorders>
+              <w:top w:val="single" w:sz="4" w:space="0" w:color="auto"/>
+              <w:left w:val="single" w:sz="4" w:space="0" w:color="auto"/>
+              <w:bottom w:val="single" w:sz="4" w:space="0" w:color="auto"/>
+              <w:right w:val="single" w:sz="4" w:space="0" w:color="auto"/>
+            </w:tcBorders>
+          </w:tcPr>
+          <w:p>
+            <w:pPr>
+              <w:jc w:val="both"/>
               <w:cnfStyle w:val="000000100000" w:firstRow="0" w:lastRow="0" w:firstColumn="0" w:lastColumn="0" w:oddVBand="0" w:evenVBand="0" w:oddHBand="1" w:evenHBand="0" w:firstRowFirstColumn="0" w:firstRowLastColumn="0" w:lastRowFirstColumn="0" w:lastRowLastColumn="0"/>
               <w:rPr>
                 <w:rFonts w:cs="Arial"/>
               </w:rPr>
             </w:pPr>
-            <w:r>
-              <w:rPr>
-                <w:rFonts w:cs="Arial"/>
-              </w:rPr>
-              <w:t>Investigate possible fail cases.</w:t>
-            </w:r>
-          </w:p>
-        </w:tc>
-        <w:tc>
-          <w:tcPr>
-            <w:tcW w:w="461" w:type="dxa"/>
-            <w:tcBorders>
-              <w:top w:val="single" w:sz="4" w:space="0" w:color="auto"/>
-              <w:left w:val="single" w:sz="4" w:space="0" w:color="auto"/>
-              <w:bottom w:val="single" w:sz="4" w:space="0" w:color="auto"/>
-              <w:right w:val="single" w:sz="4" w:space="0" w:color="auto"/>
-            </w:tcBorders>
-          </w:tcPr>
-          <w:p>
-            <w:pPr>
-              <w:jc w:val="both"/>
-              <w:cnfStyle w:val="000000100000" w:firstRow="0" w:lastRow="0" w:firstColumn="0" w:lastColumn="0" w:oddVBand="0" w:evenVBand="0" w:oddHBand="1" w:evenHBand="0" w:firstRowFirstColumn="0" w:firstRowLastColumn="0" w:lastRowFirstColumn="0" w:lastRowLastColumn="0"/>
-              <w:rPr>
-                <w:rFonts w:cs="Arial"/>
-              </w:rPr>
-            </w:pPr>
-            <w:r>
-              <w:rPr>
-                <w:rFonts w:cs="Arial"/>
-              </w:rPr>
-              <w:t>X</w:t>
-            </w:r>
-          </w:p>
-        </w:tc>
-        <w:tc>
-          <w:tcPr>
-            <w:tcW w:w="461" w:type="dxa"/>
-            <w:tcBorders>
-              <w:top w:val="single" w:sz="4" w:space="0" w:color="auto"/>
-              <w:left w:val="single" w:sz="4" w:space="0" w:color="auto"/>
-              <w:bottom w:val="single" w:sz="4" w:space="0" w:color="auto"/>
-              <w:right w:val="single" w:sz="4" w:space="0" w:color="auto"/>
-            </w:tcBorders>
-          </w:tcPr>
-          <w:p>
-            <w:pPr>
-              <w:jc w:val="both"/>
-              <w:cnfStyle w:val="000000100000" w:firstRow="0" w:lastRow="0" w:firstColumn="0" w:lastColumn="0" w:oddVBand="0" w:evenVBand="0" w:oddHBand="1" w:evenHBand="0" w:firstRowFirstColumn="0" w:firstRowLastColumn="0" w:lastRowFirstColumn="0" w:lastRowLastColumn="0"/>
-              <w:rPr>
-                <w:rFonts w:cs="Arial"/>
-              </w:rPr>
-            </w:pPr>
-            <w:r>
-              <w:rPr>
-                <w:rFonts w:cs="Arial"/>
-              </w:rPr>
-              <w:t>X</w:t>
-            </w:r>
-          </w:p>
-        </w:tc>
-        <w:tc>
-          <w:tcPr>
-            <w:tcW w:w="461" w:type="dxa"/>
-            <w:tcBorders>
-              <w:top w:val="single" w:sz="4" w:space="0" w:color="auto"/>
-              <w:left w:val="single" w:sz="4" w:space="0" w:color="auto"/>
-              <w:bottom w:val="single" w:sz="4" w:space="0" w:color="auto"/>
-              <w:right w:val="single" w:sz="4" w:space="0" w:color="auto"/>
-            </w:tcBorders>
-          </w:tcPr>
-          <w:p>
-            <w:pPr>
-              <w:jc w:val="both"/>
-              <w:cnfStyle w:val="000000100000" w:firstRow="0" w:lastRow="0" w:firstColumn="0" w:lastColumn="0" w:oddVBand="0" w:evenVBand="0" w:oddHBand="1" w:evenHBand="0" w:firstRowFirstColumn="0" w:firstRowLastColumn="0" w:lastRowFirstColumn="0" w:lastRowLastColumn="0"/>
-              <w:rPr>
-                <w:rFonts w:cs="Arial"/>
-              </w:rPr>
-            </w:pPr>
-            <w:r>
-              <w:rPr>
-                <w:rFonts w:cs="Arial"/>
-              </w:rPr>
-              <w:t>X</w:t>
-            </w:r>
-          </w:p>
-        </w:tc>
-        <w:tc>
-          <w:tcPr>
-            <w:tcW w:w="926" w:type="dxa"/>
-            <w:tcBorders>
-              <w:top w:val="single" w:sz="4" w:space="0" w:color="auto"/>
-              <w:left w:val="single" w:sz="4" w:space="0" w:color="auto"/>
-              <w:bottom w:val="single" w:sz="4" w:space="0" w:color="auto"/>
-              <w:right w:val="single" w:sz="4" w:space="0" w:color="auto"/>
-            </w:tcBorders>
-          </w:tcPr>
-          <w:p>
-            <w:pPr>
-              <w:jc w:val="both"/>
-              <w:cnfStyle w:val="000000100000" w:firstRow="0" w:lastRow="0" w:firstColumn="0" w:lastColumn="0" w:oddVBand="0" w:evenVBand="0" w:oddHBand="1" w:evenHBand="0" w:firstRowFirstColumn="0" w:firstRowLastColumn="0" w:lastRowFirstColumn="0" w:lastRowLastColumn="0"/>
-              <w:rPr>
-                <w:rFonts w:cs="Arial"/>
-              </w:rPr>
-            </w:pPr>
-            <w:r>
-              <w:rPr>
-                <w:rFonts w:cs="Arial"/>
-              </w:rPr>
-              <w:t>CAF</w:t>
-            </w:r>
           </w:p>
         </w:tc>
         <w:tc>
@@ -6624,12 +6086,6 @@
                 <w:lang w:eastAsia="en-US"/>
               </w:rPr>
             </w:pPr>
-            <w:r>
-              <w:rPr>
-                <w:lang w:eastAsia="en-US"/>
-              </w:rPr>
-              <w:t>28</w:t>
-            </w:r>
           </w:p>
         </w:tc>
         <w:tc>
@@ -6649,40 +6105,6 @@
                 <w:rFonts w:cs="Arial"/>
               </w:rPr>
             </w:pPr>
-            <w:r>
-              <w:rPr>
-                <w:rFonts w:cs="Arial"/>
-              </w:rPr>
-              <w:t xml:space="preserve">Update </w:t>
-            </w:r>
-            <w:proofErr w:type="spellStart"/>
-            <w:r>
-              <w:rPr>
-                <w:rFonts w:cs="Arial"/>
-              </w:rPr>
-              <w:t>Killswitch</w:t>
-            </w:r>
-            <w:proofErr w:type="spellEnd"/>
-            <w:r>
-              <w:rPr>
-                <w:rFonts w:cs="Arial"/>
-              </w:rPr>
-              <w:t xml:space="preserve"> circuitry to P80 </w:t>
-            </w:r>
-            <w:proofErr w:type="spellStart"/>
-            <w:r>
-              <w:rPr>
-                <w:rFonts w:cs="Arial"/>
-              </w:rPr>
-              <w:t>Killswitch</w:t>
-            </w:r>
-            <w:proofErr w:type="spellEnd"/>
-            <w:r>
-              <w:rPr>
-                <w:rFonts w:cs="Arial"/>
-              </w:rPr>
-              <w:t xml:space="preserve"> overview v3</w:t>
-            </w:r>
           </w:p>
         </w:tc>
         <w:tc>
@@ -6703,12 +6125,6 @@
                 <w:rFonts w:cs="Arial"/>
               </w:rPr>
             </w:pPr>
-            <w:r>
-              <w:rPr>
-                <w:rFonts w:cs="Arial"/>
-              </w:rPr>
-              <w:t>X</w:t>
-            </w:r>
           </w:p>
         </w:tc>
         <w:tc>
@@ -6729,12 +6145,6 @@
                 <w:rFonts w:cs="Arial"/>
               </w:rPr>
             </w:pPr>
-            <w:r>
-              <w:rPr>
-                <w:rFonts w:cs="Arial"/>
-              </w:rPr>
-              <w:t>X</w:t>
-            </w:r>
           </w:p>
         </w:tc>
         <w:tc>
@@ -6755,12 +6165,6 @@
                 <w:rFonts w:cs="Arial"/>
               </w:rPr>
             </w:pPr>
-            <w:r>
-              <w:rPr>
-                <w:rFonts w:cs="Arial"/>
-              </w:rPr>
-              <w:t>X</w:t>
-            </w:r>
           </w:p>
         </w:tc>
         <w:tc>
@@ -6781,12 +6185,6 @@
                 <w:rFonts w:cs="Arial"/>
               </w:rPr>
             </w:pPr>
-            <w:r>
-              <w:rPr>
-                <w:rFonts w:cs="Arial"/>
-              </w:rPr>
-              <w:t>CAF</w:t>
-            </w:r>
           </w:p>
         </w:tc>
         <w:tc>
@@ -7259,7 +6657,7 @@
           <w:szCs w:val="28"/>
         </w:rPr>
       </w:pPr>
-      <w:bookmarkStart w:id="6" w:name="_Toc511813419"/>
+      <w:bookmarkStart w:id="7" w:name="_Toc511813419"/>
       <w:r>
         <w:rPr>
           <w:rFonts w:ascii="Calibri" w:hAnsi="Calibri" w:cs="Calibri"/>
@@ -7307,7 +6705,7 @@
         </w:rPr>
         <w:t xml:space="preserve"> changes implemented</w:t>
       </w:r>
-      <w:bookmarkEnd w:id="6"/>
+      <w:bookmarkEnd w:id="7"/>
     </w:p>
     <w:tbl>
       <w:tblPr>
@@ -10342,6 +9740,17 @@
               <w:t xml:space="preserve"> converter.</w:t>
             </w:r>
           </w:p>
+        </w:tc>
+        <w:tc>
+          <w:tcPr>
+            <w:tcW w:w="360" w:type="dxa"/>
+            <w:tcBorders>
+              <w:top w:val="single" w:sz="4" w:space="0" w:color="auto"/>
+              <w:left w:val="single" w:sz="4" w:space="0" w:color="auto"/>
+              <w:bottom w:val="single" w:sz="4" w:space="0" w:color="auto"/>
+              <w:right w:val="single" w:sz="4" w:space="0" w:color="auto"/>
+            </w:tcBorders>
+          </w:tcPr>
           <w:p>
             <w:pPr>
               <w:jc w:val="both"/>
@@ -10350,13 +9759,6 @@
                 <w:rFonts w:cs="Arial"/>
               </w:rPr>
             </w:pPr>
-            <w:r>
-              <w:rPr>
-                <w:rFonts w:cs="Arial"/>
-                <w:highlight w:val="yellow"/>
-              </w:rPr>
-              <w:t>Not done; not enough power dissipation to justify the effort/risk and the higher component count.</w:t>
-            </w:r>
           </w:p>
         </w:tc>
         <w:tc>
@@ -10377,6 +9779,12 @@
                 <w:rFonts w:cs="Arial"/>
               </w:rPr>
             </w:pPr>
+            <w:r>
+              <w:rPr>
+                <w:rFonts w:cs="Arial"/>
+              </w:rPr>
+              <w:t>X</w:t>
+            </w:r>
           </w:p>
         </w:tc>
         <w:tc>
@@ -10397,17 +9805,11 @@
                 <w:rFonts w:cs="Arial"/>
               </w:rPr>
             </w:pPr>
-            <w:r>
-              <w:rPr>
-                <w:rFonts w:cs="Arial"/>
-              </w:rPr>
-              <w:t>X</w:t>
-            </w:r>
-          </w:p>
-        </w:tc>
-        <w:tc>
-          <w:tcPr>
-            <w:tcW w:w="360" w:type="dxa"/>
+          </w:p>
+        </w:tc>
+        <w:tc>
+          <w:tcPr>
+            <w:tcW w:w="803" w:type="dxa"/>
             <w:tcBorders>
               <w:top w:val="single" w:sz="4" w:space="0" w:color="auto"/>
               <w:left w:val="single" w:sz="4" w:space="0" w:color="auto"/>
@@ -10423,11 +9825,17 @@
                 <w:rFonts w:cs="Arial"/>
               </w:rPr>
             </w:pPr>
-          </w:p>
-        </w:tc>
-        <w:tc>
-          <w:tcPr>
-            <w:tcW w:w="803" w:type="dxa"/>
+            <w:r>
+              <w:rPr>
+                <w:rFonts w:cs="Arial"/>
+              </w:rPr>
+              <w:t>BGS</w:t>
+            </w:r>
+          </w:p>
+        </w:tc>
+        <w:tc>
+          <w:tcPr>
+            <w:tcW w:w="865" w:type="dxa"/>
             <w:tcBorders>
               <w:top w:val="single" w:sz="4" w:space="0" w:color="auto"/>
               <w:left w:val="single" w:sz="4" w:space="0" w:color="auto"/>
@@ -10446,33 +9854,7 @@
             <w:r>
               <w:rPr>
                 <w:rFonts w:cs="Arial"/>
-              </w:rPr>
-              <w:t>BGS</w:t>
-            </w:r>
-          </w:p>
-        </w:tc>
-        <w:tc>
-          <w:tcPr>
-            <w:tcW w:w="865" w:type="dxa"/>
-            <w:tcBorders>
-              <w:top w:val="single" w:sz="4" w:space="0" w:color="auto"/>
-              <w:left w:val="single" w:sz="4" w:space="0" w:color="auto"/>
-              <w:bottom w:val="single" w:sz="4" w:space="0" w:color="auto"/>
-              <w:right w:val="single" w:sz="4" w:space="0" w:color="auto"/>
-            </w:tcBorders>
-          </w:tcPr>
-          <w:p>
-            <w:pPr>
-              <w:jc w:val="both"/>
-              <w:cnfStyle w:val="000000100000" w:firstRow="0" w:lastRow="0" w:firstColumn="0" w:lastColumn="0" w:oddVBand="0" w:evenVBand="0" w:oddHBand="1" w:evenHBand="0" w:firstRowFirstColumn="0" w:firstRowLastColumn="0" w:lastRowFirstColumn="0" w:lastRowLastColumn="0"/>
-              <w:rPr>
-                <w:rFonts w:cs="Arial"/>
-              </w:rPr>
-            </w:pPr>
-            <w:r>
-              <w:rPr>
-                <w:rFonts w:cs="Arial"/>
-                <w:highlight w:val="yellow"/>
+                <w:highlight w:val="green"/>
               </w:rPr>
               <w:t>Done</w:t>
             </w:r>
@@ -11664,8 +11046,6 @@
               </w:rPr>
               <w:t>Done</w:t>
             </w:r>
-            <w:bookmarkStart w:id="7" w:name="_GoBack"/>
-            <w:bookmarkEnd w:id="7"/>
           </w:p>
         </w:tc>
       </w:tr>
@@ -11691,6 +11071,13 @@
                 <w:lang w:eastAsia="en-US"/>
               </w:rPr>
             </w:pPr>
+            <w:r>
+              <w:rPr>
+                <w:rFonts w:cstheme="minorBidi"/>
+                <w:lang w:eastAsia="en-US"/>
+              </w:rPr>
+              <w:t>2</w:t>
+            </w:r>
           </w:p>
         </w:tc>
         <w:tc>
@@ -11711,6 +11098,26 @@
                 <w:rFonts w:cs="Arial"/>
               </w:rPr>
             </w:pPr>
+            <w:r>
+              <w:rPr>
+                <w:rFonts w:cs="Arial"/>
+              </w:rPr>
+              <w:t xml:space="preserve">Page 3: net BOOST_OUT and V_BAT </w:t>
+            </w:r>
+            <w:proofErr w:type="gramStart"/>
+            <w:r>
+              <w:rPr>
+                <w:rFonts w:cs="Arial"/>
+              </w:rPr>
+              <w:t>are</w:t>
+            </w:r>
+            <w:proofErr w:type="gramEnd"/>
+            <w:r>
+              <w:rPr>
+                <w:rFonts w:cs="Arial"/>
+              </w:rPr>
+              <w:t xml:space="preserve"> connected together. Net should only have one name.</w:t>
+            </w:r>
           </w:p>
         </w:tc>
         <w:tc>
@@ -11751,6 +11158,12 @@
                 <w:rFonts w:cs="Arial"/>
               </w:rPr>
             </w:pPr>
+            <w:r>
+              <w:rPr>
+                <w:rFonts w:cs="Arial"/>
+              </w:rPr>
+              <w:t>X</w:t>
+            </w:r>
           </w:p>
         </w:tc>
         <w:tc>
@@ -11791,6 +11204,12 @@
                 <w:rFonts w:cs="Arial"/>
               </w:rPr>
             </w:pPr>
+            <w:r>
+              <w:rPr>
+                <w:rFonts w:cs="Arial"/>
+              </w:rPr>
+              <w:t>JOKR</w:t>
+            </w:r>
           </w:p>
         </w:tc>
         <w:tc>
@@ -11811,6 +11230,13 @@
                 <w:rFonts w:cs="Arial"/>
               </w:rPr>
             </w:pPr>
+            <w:r>
+              <w:rPr>
+                <w:rFonts w:cs="Arial"/>
+                <w:highlight w:val="green"/>
+              </w:rPr>
+              <w:t>Done</w:t>
+            </w:r>
           </w:p>
         </w:tc>
       </w:tr>
@@ -11836,6 +11262,14 @@
                 <w:lang w:eastAsia="en-US"/>
               </w:rPr>
             </w:pPr>
+            <w:r>
+              <w:rPr>
+                <w:rFonts w:cstheme="minorBidi"/>
+                <w:lang w:eastAsia="en-US"/>
+              </w:rPr>
+              <w:lastRenderedPageBreak/>
+              <w:t>9</w:t>
+            </w:r>
           </w:p>
         </w:tc>
         <w:tc>
@@ -11856,6 +11290,12 @@
                 <w:rFonts w:cs="Arial"/>
               </w:rPr>
             </w:pPr>
+            <w:r>
+              <w:rPr>
+                <w:rFonts w:cs="Arial"/>
+              </w:rPr>
+              <w:t>Change the stacked capacitors and coil in the converter. Note the quality issues from P60.</w:t>
+            </w:r>
           </w:p>
         </w:tc>
         <w:tc>
@@ -11896,6 +11336,12 @@
                 <w:rFonts w:cs="Arial"/>
               </w:rPr>
             </w:pPr>
+            <w:r>
+              <w:rPr>
+                <w:rFonts w:cs="Arial"/>
+              </w:rPr>
+              <w:t>X</w:t>
+            </w:r>
           </w:p>
         </w:tc>
         <w:tc>
@@ -11936,6 +11382,12 @@
                 <w:rFonts w:cs="Arial"/>
               </w:rPr>
             </w:pPr>
+            <w:r>
+              <w:rPr>
+                <w:rFonts w:cs="Arial"/>
+              </w:rPr>
+              <w:t>BGS</w:t>
+            </w:r>
           </w:p>
         </w:tc>
         <w:tc>
@@ -11956,6 +11408,12 @@
                 <w:rFonts w:cs="Arial"/>
               </w:rPr>
             </w:pPr>
+            <w:r>
+              <w:rPr>
+                <w:rFonts w:cs="Arial"/>
+              </w:rPr>
+              <w:t>Done</w:t>
+            </w:r>
           </w:p>
         </w:tc>
       </w:tr>
@@ -11981,6 +11439,12 @@
                 <w:lang w:eastAsia="en-US"/>
               </w:rPr>
             </w:pPr>
+            <w:r>
+              <w:rPr>
+                <w:lang w:eastAsia="en-US"/>
+              </w:rPr>
+              <w:t>24</w:t>
+            </w:r>
           </w:p>
         </w:tc>
         <w:tc>
@@ -11995,12 +11459,151 @@
           </w:tcPr>
           <w:p>
             <w:pPr>
-              <w:jc w:val="both"/>
               <w:cnfStyle w:val="000000010000" w:firstRow="0" w:lastRow="0" w:firstColumn="0" w:lastColumn="0" w:oddVBand="0" w:evenVBand="0" w:oddHBand="0" w:evenHBand="1" w:firstRowFirstColumn="0" w:firstRowLastColumn="0" w:lastRowFirstColumn="0" w:lastRowLastColumn="0"/>
               <w:rPr>
                 <w:rFonts w:cs="Arial"/>
               </w:rPr>
             </w:pPr>
+            <w:r>
+              <w:rPr>
+                <w:rFonts w:cs="Arial"/>
+              </w:rPr>
+              <w:t>To change boost converter regulation mode change:</w:t>
+            </w:r>
+          </w:p>
+          <w:p>
+            <w:pPr>
+              <w:cnfStyle w:val="000000010000" w:firstRow="0" w:lastRow="0" w:firstColumn="0" w:lastColumn="0" w:oddVBand="0" w:evenVBand="0" w:oddHBand="0" w:evenHBand="1" w:firstRowFirstColumn="0" w:firstRowLastColumn="0" w:lastRowFirstColumn="0" w:lastRowLastColumn="0"/>
+              <w:rPr>
+                <w:lang w:val="en-GB"/>
+              </w:rPr>
+            </w:pPr>
+            <w:r>
+              <w:rPr>
+                <w:lang w:val="en-GB"/>
+              </w:rPr>
+              <w:t>C4 changed to 5,2µF (2x2,2µF + 1µF)</w:t>
+            </w:r>
+          </w:p>
+          <w:p>
+            <w:pPr>
+              <w:cnfStyle w:val="000000010000" w:firstRow="0" w:lastRow="0" w:firstColumn="0" w:lastColumn="0" w:oddVBand="0" w:evenVBand="0" w:oddHBand="0" w:evenHBand="1" w:firstRowFirstColumn="0" w:firstRowLastColumn="0" w:lastRowFirstColumn="0" w:lastRowLastColumn="0"/>
+              <w:rPr>
+                <w:lang w:val="en-GB"/>
+              </w:rPr>
+            </w:pPr>
+            <w:r>
+              <w:rPr>
+                <w:lang w:val="en-GB"/>
+              </w:rPr>
+              <w:t>I1 change to 15µH.</w:t>
+            </w:r>
+            <w:r>
+              <w:rPr>
+                <w:lang w:val="en-GB"/>
+              </w:rPr>
+              <w:t xml:space="preserve"> </w:t>
+            </w:r>
+            <w:r>
+              <w:rPr>
+                <w:highlight w:val="green"/>
+                <w:lang w:val="en-GB"/>
+              </w:rPr>
+              <w:t>22µH</w:t>
+            </w:r>
+          </w:p>
+          <w:p>
+            <w:pPr>
+              <w:cnfStyle w:val="000000010000" w:firstRow="0" w:lastRow="0" w:firstColumn="0" w:lastColumn="0" w:oddVBand="0" w:evenVBand="0" w:oddHBand="0" w:evenHBand="1" w:firstRowFirstColumn="0" w:firstRowLastColumn="0" w:lastRowFirstColumn="0" w:lastRowLastColumn="0"/>
+            </w:pPr>
+            <w:r>
+              <w:t>R10 = 33kohm, R14 = 3k3ohm, C9 = 10pF.</w:t>
+            </w:r>
+          </w:p>
+          <w:p>
+            <w:pPr>
+              <w:cnfStyle w:val="000000010000" w:firstRow="0" w:lastRow="0" w:firstColumn="0" w:lastColumn="0" w:oddVBand="0" w:evenVBand="0" w:oddHBand="0" w:evenHBand="1" w:firstRowFirstColumn="0" w:firstRowLastColumn="0" w:lastRowFirstColumn="0" w:lastRowLastColumn="0"/>
+            </w:pPr>
+            <w:r>
+              <w:t>R159 changed to ??</w:t>
+            </w:r>
+            <w:proofErr w:type="spellStart"/>
+            <w:r>
+              <w:t>kohm</w:t>
+            </w:r>
+            <w:proofErr w:type="spellEnd"/>
+            <w:r>
+              <w:t xml:space="preserve"> (increase HW mode set point)</w:t>
+            </w:r>
+          </w:p>
+          <w:p>
+            <w:pPr>
+              <w:cnfStyle w:val="000000010000" w:firstRow="0" w:lastRow="0" w:firstColumn="0" w:lastColumn="0" w:oddVBand="0" w:evenVBand="0" w:oddHBand="0" w:evenHBand="1" w:firstRowFirstColumn="0" w:firstRowLastColumn="0" w:lastRowFirstColumn="0" w:lastRowLastColumn="0"/>
+            </w:pPr>
+            <w:r>
+              <w:t>Removed SYNC clock, R9, R23: 1,8Mohm, C29, C30: 10pF, U9 and components around that IC.</w:t>
+            </w:r>
+          </w:p>
+          <w:p>
+            <w:pPr>
+              <w:cnfStyle w:val="000000010000" w:firstRow="0" w:lastRow="0" w:firstColumn="0" w:lastColumn="0" w:oddVBand="0" w:evenVBand="0" w:oddHBand="0" w:evenHBand="1" w:firstRowFirstColumn="0" w:firstRowLastColumn="0" w:lastRowFirstColumn="0" w:lastRowLastColumn="0"/>
+            </w:pPr>
+            <w:r>
+              <w:t xml:space="preserve">Added </w:t>
+            </w:r>
+            <w:r>
+              <w:t>1Mohm feedback</w:t>
+            </w:r>
+            <w:r>
+              <w:t xml:space="preserve">, </w:t>
+            </w:r>
+            <w:r>
+              <w:t>U</w:t>
+            </w:r>
+            <w:r>
+              <w:t>20A</w:t>
+            </w:r>
+            <w:r>
+              <w:t xml:space="preserve"> from OUT</w:t>
+            </w:r>
+            <w:r>
+              <w:t>A</w:t>
+            </w:r>
+            <w:r>
+              <w:t xml:space="preserve">_C pin </w:t>
+            </w:r>
+            <w:r>
+              <w:t>1</w:t>
+            </w:r>
+            <w:r>
+              <w:t xml:space="preserve"> to INA+ pin </w:t>
+            </w:r>
+            <w:r>
+              <w:t>3</w:t>
+            </w:r>
+          </w:p>
+          <w:p>
+            <w:pPr>
+              <w:cnfStyle w:val="000000010000" w:firstRow="0" w:lastRow="0" w:firstColumn="0" w:lastColumn="0" w:oddVBand="0" w:evenVBand="0" w:oddHBand="0" w:evenHBand="1" w:firstRowFirstColumn="0" w:firstRowLastColumn="0" w:lastRowFirstColumn="0" w:lastRowLastColumn="0"/>
+              <w:rPr>
+                <w:rFonts w:cs="Arial"/>
+              </w:rPr>
+            </w:pPr>
+          </w:p>
+          <w:p>
+            <w:pPr>
+              <w:jc w:val="both"/>
+              <w:cnfStyle w:val="000000010000" w:firstRow="0" w:lastRow="0" w:firstColumn="0" w:lastColumn="0" w:oddVBand="0" w:evenVBand="0" w:oddHBand="0" w:evenHBand="1" w:firstRowFirstColumn="0" w:firstRowLastColumn="0" w:lastRowFirstColumn="0" w:lastRowLastColumn="0"/>
+              <w:rPr>
+                <w:rFonts w:cs="Arial"/>
+              </w:rPr>
+            </w:pPr>
+            <w:r>
+              <w:rPr>
+                <w:rFonts w:cs="Arial"/>
+              </w:rPr>
+              <w:t>Same changes to channel B</w:t>
+            </w:r>
           </w:p>
         </w:tc>
         <w:tc>
@@ -12021,6 +11624,12 @@
                 <w:rFonts w:cs="Arial"/>
               </w:rPr>
             </w:pPr>
+            <w:r>
+              <w:rPr>
+                <w:rFonts w:cs="Arial"/>
+              </w:rPr>
+              <w:t>X</w:t>
+            </w:r>
           </w:p>
         </w:tc>
         <w:tc>
@@ -12041,6 +11650,12 @@
                 <w:rFonts w:cs="Arial"/>
               </w:rPr>
             </w:pPr>
+            <w:r>
+              <w:rPr>
+                <w:rFonts w:cs="Arial"/>
+              </w:rPr>
+              <w:t>X</w:t>
+            </w:r>
           </w:p>
         </w:tc>
         <w:tc>
@@ -12061,6 +11676,12 @@
                 <w:rFonts w:cs="Arial"/>
               </w:rPr>
             </w:pPr>
+            <w:r>
+              <w:rPr>
+                <w:rFonts w:cs="Arial"/>
+              </w:rPr>
+              <w:t>X</w:t>
+            </w:r>
           </w:p>
         </w:tc>
         <w:tc>
@@ -12081,6 +11702,12 @@
                 <w:rFonts w:cs="Arial"/>
               </w:rPr>
             </w:pPr>
+            <w:r>
+              <w:rPr>
+                <w:rFonts w:cs="Arial"/>
+              </w:rPr>
+              <w:t>JOKR</w:t>
+            </w:r>
           </w:p>
         </w:tc>
         <w:tc>
@@ -12101,6 +11728,1051 @@
                 <w:rFonts w:cs="Arial"/>
               </w:rPr>
             </w:pPr>
+            <w:r>
+              <w:rPr>
+                <w:rFonts w:cs="Arial"/>
+                <w:highlight w:val="green"/>
+              </w:rPr>
+              <w:t>Done</w:t>
+            </w:r>
+          </w:p>
+        </w:tc>
+      </w:tr>
+      <w:tr>
+        <w:trPr>
+          <w:cnfStyle w:val="000000100000" w:firstRow="0" w:lastRow="0" w:firstColumn="0" w:lastColumn="0" w:oddVBand="0" w:evenVBand="0" w:oddHBand="1" w:evenHBand="0" w:firstRowFirstColumn="0" w:firstRowLastColumn="0" w:lastRowFirstColumn="0" w:lastRowLastColumn="0"/>
+        </w:trPr>
+        <w:tc>
+          <w:tcPr>
+            <w:cnfStyle w:val="001000000000" w:firstRow="0" w:lastRow="0" w:firstColumn="1" w:lastColumn="0" w:oddVBand="0" w:evenVBand="0" w:oddHBand="0" w:evenHBand="0" w:firstRowFirstColumn="0" w:firstRowLastColumn="0" w:lastRowFirstColumn="0" w:lastRowLastColumn="0"/>
+            <w:tcW w:w="577" w:type="dxa"/>
+            <w:tcBorders>
+              <w:top w:val="single" w:sz="4" w:space="0" w:color="auto"/>
+              <w:left w:val="single" w:sz="4" w:space="0" w:color="auto"/>
+              <w:bottom w:val="single" w:sz="4" w:space="0" w:color="auto"/>
+              <w:right w:val="single" w:sz="4" w:space="0" w:color="auto"/>
+            </w:tcBorders>
+          </w:tcPr>
+          <w:p>
+            <w:pPr>
+              <w:jc w:val="both"/>
+              <w:rPr>
+                <w:lang w:eastAsia="en-US"/>
+              </w:rPr>
+            </w:pPr>
+            <w:r>
+              <w:rPr>
+                <w:lang w:eastAsia="en-US"/>
+              </w:rPr>
+              <w:t>25</w:t>
+            </w:r>
+          </w:p>
+        </w:tc>
+        <w:tc>
+          <w:tcPr>
+            <w:tcW w:w="6618" w:type="dxa"/>
+            <w:tcBorders>
+              <w:top w:val="single" w:sz="4" w:space="0" w:color="auto"/>
+              <w:left w:val="single" w:sz="4" w:space="0" w:color="auto"/>
+              <w:bottom w:val="single" w:sz="4" w:space="0" w:color="auto"/>
+              <w:right w:val="single" w:sz="4" w:space="0" w:color="auto"/>
+            </w:tcBorders>
+          </w:tcPr>
+          <w:p>
+            <w:pPr>
+              <w:cnfStyle w:val="000000100000" w:firstRow="0" w:lastRow="0" w:firstColumn="0" w:lastColumn="0" w:oddVBand="0" w:evenVBand="0" w:oddHBand="1" w:evenHBand="0" w:firstRowFirstColumn="0" w:firstRowLastColumn="0" w:lastRowFirstColumn="0" w:lastRowLastColumn="0"/>
+              <w:rPr>
+                <w:rFonts w:cs="Arial"/>
+              </w:rPr>
+            </w:pPr>
+            <w:r>
+              <w:rPr>
+                <w:rFonts w:cs="Arial"/>
+              </w:rPr>
+              <w:t xml:space="preserve">LDO supplying the converter logics should be changed to LTC3639 DC/DC converter. </w:t>
+            </w:r>
+          </w:p>
+          <w:p>
+            <w:pPr>
+              <w:cnfStyle w:val="000000100000" w:firstRow="0" w:lastRow="0" w:firstColumn="0" w:lastColumn="0" w:oddVBand="0" w:evenVBand="0" w:oddHBand="1" w:evenHBand="0" w:firstRowFirstColumn="0" w:firstRowLastColumn="0" w:lastRowFirstColumn="0" w:lastRowLastColumn="0"/>
+              <w:rPr>
+                <w:rFonts w:cs="Arial"/>
+              </w:rPr>
+            </w:pPr>
+            <w:r>
+              <w:object w:dxaOrig="14428" w:dyaOrig="6961" w14:anchorId="4A178C1A">
+                <v:shapetype id="_x0000_t75" coordsize="21600,21600" o:spt="75" o:preferrelative="t" path="m@4@5l@4@11@9@11@9@5xe" filled="f" stroked="f">
+                  <v:stroke joinstyle="miter"/>
+                  <v:formulas>
+                    <v:f eqn="if lineDrawn pixelLineWidth 0"/>
+                    <v:f eqn="sum @0 1 0"/>
+                    <v:f eqn="sum 0 0 @1"/>
+                    <v:f eqn="prod @2 1 2"/>
+                    <v:f eqn="prod @3 21600 pixelWidth"/>
+                    <v:f eqn="prod @3 21600 pixelHeight"/>
+                    <v:f eqn="sum @0 0 1"/>
+                    <v:f eqn="prod @6 1 2"/>
+                    <v:f eqn="prod @7 21600 pixelWidth"/>
+                    <v:f eqn="sum @8 21600 0"/>
+                    <v:f eqn="prod @7 21600 pixelHeight"/>
+                    <v:f eqn="sum @10 21600 0"/>
+                  </v:formulas>
+                  <v:path o:extrusionok="f" gradientshapeok="t" o:connecttype="rect"/>
+                  <o:lock v:ext="edit" aspectratio="t"/>
+                </v:shapetype>
+                <v:shape id="_x0000_i1027" type="#_x0000_t75" style="width:326.8pt;height:157.75pt" o:ole="">
+                  <v:imagedata r:id="rId9" o:title=""/>
+                </v:shape>
+                <o:OLEObject Type="Embed" ProgID="PBrush" ShapeID="_x0000_i1027" DrawAspect="Content" ObjectID="_1590925678" r:id="rId10"/>
+              </w:object>
+            </w:r>
+          </w:p>
+          <w:p>
+            <w:pPr>
+              <w:cnfStyle w:val="000000100000" w:firstRow="0" w:lastRow="0" w:firstColumn="0" w:lastColumn="0" w:oddVBand="0" w:evenVBand="0" w:oddHBand="1" w:evenHBand="0" w:firstRowFirstColumn="0" w:firstRowLastColumn="0" w:lastRowFirstColumn="0" w:lastRowLastColumn="0"/>
+              <w:rPr>
+                <w:rFonts w:cs="Arial"/>
+              </w:rPr>
+            </w:pPr>
+            <w:r>
+              <w:rPr>
+                <w:rFonts w:cs="Arial"/>
+              </w:rPr>
+              <w:t xml:space="preserve">Changes enable/SHDN pin from 0.3V to 0.7V threshold. Complies with KS logic. Refer to </w:t>
+            </w:r>
+            <w:proofErr w:type="spellStart"/>
+            <w:r>
+              <w:rPr>
+                <w:rFonts w:cs="Arial"/>
+              </w:rPr>
+              <w:t>ltspice</w:t>
+            </w:r>
+            <w:proofErr w:type="spellEnd"/>
+            <w:r>
+              <w:rPr>
+                <w:rFonts w:cs="Arial"/>
+              </w:rPr>
+              <w:t xml:space="preserve"> simulation for LTC3639 for component selection. Efficiency simulated from 88 to 93%. Expect </w:t>
+            </w:r>
+            <w:proofErr w:type="spellStart"/>
+            <w:r>
+              <w:rPr>
+                <w:rFonts w:cs="Arial"/>
+              </w:rPr>
+              <w:t>nominel</w:t>
+            </w:r>
+            <w:proofErr w:type="spellEnd"/>
+            <w:r>
+              <w:rPr>
+                <w:rFonts w:cs="Arial"/>
+              </w:rPr>
+              <w:t xml:space="preserve"> 85%.</w:t>
+            </w:r>
+          </w:p>
+          <w:p>
+            <w:pPr>
+              <w:cnfStyle w:val="000000100000" w:firstRow="0" w:lastRow="0" w:firstColumn="0" w:lastColumn="0" w:oddVBand="0" w:evenVBand="0" w:oddHBand="1" w:evenHBand="0" w:firstRowFirstColumn="0" w:firstRowLastColumn="0" w:lastRowFirstColumn="0" w:lastRowLastColumn="0"/>
+            </w:pPr>
+            <w:r>
+              <w:t>Wurth Coil (74406043221)</w:t>
+            </w:r>
+          </w:p>
+          <w:p>
+            <w:pPr>
+              <w:jc w:val="both"/>
+              <w:cnfStyle w:val="000000100000" w:firstRow="0" w:lastRow="0" w:firstColumn="0" w:lastColumn="0" w:oddVBand="0" w:evenVBand="0" w:oddHBand="1" w:evenHBand="0" w:firstRowFirstColumn="0" w:firstRowLastColumn="0" w:lastRowFirstColumn="0" w:lastRowLastColumn="0"/>
+            </w:pPr>
+            <w:proofErr w:type="spellStart"/>
+            <w:r>
+              <w:t>Vripple</w:t>
+            </w:r>
+            <w:proofErr w:type="spellEnd"/>
+            <w:r>
+              <w:t xml:space="preserve"> &lt;= 100mV (2%)</w:t>
+            </w:r>
+          </w:p>
+          <w:p>
+            <w:pPr>
+              <w:jc w:val="both"/>
+              <w:cnfStyle w:val="000000100000" w:firstRow="0" w:lastRow="0" w:firstColumn="0" w:lastColumn="0" w:oddVBand="0" w:evenVBand="0" w:oddHBand="1" w:evenHBand="0" w:firstRowFirstColumn="0" w:firstRowLastColumn="0" w:lastRowFirstColumn="0" w:lastRowLastColumn="0"/>
+              <w:rPr>
+                <w:rFonts w:cs="Arial"/>
+              </w:rPr>
+            </w:pPr>
+            <w:r>
+              <w:rPr>
+                <w:highlight w:val="green"/>
+              </w:rPr>
+              <w:t>Note: Reused design from BP8</w:t>
+            </w:r>
+          </w:p>
+        </w:tc>
+        <w:tc>
+          <w:tcPr>
+            <w:tcW w:w="360" w:type="dxa"/>
+            <w:tcBorders>
+              <w:top w:val="single" w:sz="4" w:space="0" w:color="auto"/>
+              <w:left w:val="single" w:sz="4" w:space="0" w:color="auto"/>
+              <w:bottom w:val="single" w:sz="4" w:space="0" w:color="auto"/>
+              <w:right w:val="single" w:sz="4" w:space="0" w:color="auto"/>
+            </w:tcBorders>
+          </w:tcPr>
+          <w:p>
+            <w:pPr>
+              <w:jc w:val="both"/>
+              <w:cnfStyle w:val="000000100000" w:firstRow="0" w:lastRow="0" w:firstColumn="0" w:lastColumn="0" w:oddVBand="0" w:evenVBand="0" w:oddHBand="1" w:evenHBand="0" w:firstRowFirstColumn="0" w:firstRowLastColumn="0" w:lastRowFirstColumn="0" w:lastRowLastColumn="0"/>
+              <w:rPr>
+                <w:rFonts w:cs="Arial"/>
+              </w:rPr>
+            </w:pPr>
+            <w:r>
+              <w:rPr>
+                <w:rFonts w:cs="Arial"/>
+              </w:rPr>
+              <w:t>X</w:t>
+            </w:r>
+          </w:p>
+        </w:tc>
+        <w:tc>
+          <w:tcPr>
+            <w:tcW w:w="360" w:type="dxa"/>
+            <w:tcBorders>
+              <w:top w:val="single" w:sz="4" w:space="0" w:color="auto"/>
+              <w:left w:val="single" w:sz="4" w:space="0" w:color="auto"/>
+              <w:bottom w:val="single" w:sz="4" w:space="0" w:color="auto"/>
+              <w:right w:val="single" w:sz="4" w:space="0" w:color="auto"/>
+            </w:tcBorders>
+          </w:tcPr>
+          <w:p>
+            <w:pPr>
+              <w:jc w:val="both"/>
+              <w:cnfStyle w:val="000000100000" w:firstRow="0" w:lastRow="0" w:firstColumn="0" w:lastColumn="0" w:oddVBand="0" w:evenVBand="0" w:oddHBand="1" w:evenHBand="0" w:firstRowFirstColumn="0" w:firstRowLastColumn="0" w:lastRowFirstColumn="0" w:lastRowLastColumn="0"/>
+              <w:rPr>
+                <w:rFonts w:cs="Arial"/>
+              </w:rPr>
+            </w:pPr>
+            <w:r>
+              <w:rPr>
+                <w:rFonts w:cs="Arial"/>
+              </w:rPr>
+              <w:t>X</w:t>
+            </w:r>
+          </w:p>
+        </w:tc>
+        <w:tc>
+          <w:tcPr>
+            <w:tcW w:w="360" w:type="dxa"/>
+            <w:tcBorders>
+              <w:top w:val="single" w:sz="4" w:space="0" w:color="auto"/>
+              <w:left w:val="single" w:sz="4" w:space="0" w:color="auto"/>
+              <w:bottom w:val="single" w:sz="4" w:space="0" w:color="auto"/>
+              <w:right w:val="single" w:sz="4" w:space="0" w:color="auto"/>
+            </w:tcBorders>
+          </w:tcPr>
+          <w:p>
+            <w:pPr>
+              <w:jc w:val="both"/>
+              <w:cnfStyle w:val="000000100000" w:firstRow="0" w:lastRow="0" w:firstColumn="0" w:lastColumn="0" w:oddVBand="0" w:evenVBand="0" w:oddHBand="1" w:evenHBand="0" w:firstRowFirstColumn="0" w:firstRowLastColumn="0" w:lastRowFirstColumn="0" w:lastRowLastColumn="0"/>
+              <w:rPr>
+                <w:rFonts w:cs="Arial"/>
+              </w:rPr>
+            </w:pPr>
+            <w:r>
+              <w:rPr>
+                <w:rFonts w:cs="Arial"/>
+              </w:rPr>
+              <w:t>X</w:t>
+            </w:r>
+          </w:p>
+        </w:tc>
+        <w:tc>
+          <w:tcPr>
+            <w:tcW w:w="803" w:type="dxa"/>
+            <w:tcBorders>
+              <w:top w:val="single" w:sz="4" w:space="0" w:color="auto"/>
+              <w:left w:val="single" w:sz="4" w:space="0" w:color="auto"/>
+              <w:bottom w:val="single" w:sz="4" w:space="0" w:color="auto"/>
+              <w:right w:val="single" w:sz="4" w:space="0" w:color="auto"/>
+            </w:tcBorders>
+          </w:tcPr>
+          <w:p>
+            <w:pPr>
+              <w:jc w:val="both"/>
+              <w:cnfStyle w:val="000000100000" w:firstRow="0" w:lastRow="0" w:firstColumn="0" w:lastColumn="0" w:oddVBand="0" w:evenVBand="0" w:oddHBand="1" w:evenHBand="0" w:firstRowFirstColumn="0" w:firstRowLastColumn="0" w:lastRowFirstColumn="0" w:lastRowLastColumn="0"/>
+              <w:rPr>
+                <w:rFonts w:cs="Arial"/>
+              </w:rPr>
+            </w:pPr>
+            <w:r>
+              <w:rPr>
+                <w:rFonts w:cs="Arial"/>
+              </w:rPr>
+              <w:t>CAF</w:t>
+            </w:r>
+          </w:p>
+        </w:tc>
+        <w:tc>
+          <w:tcPr>
+            <w:tcW w:w="865" w:type="dxa"/>
+            <w:tcBorders>
+              <w:top w:val="single" w:sz="4" w:space="0" w:color="auto"/>
+              <w:left w:val="single" w:sz="4" w:space="0" w:color="auto"/>
+              <w:bottom w:val="single" w:sz="4" w:space="0" w:color="auto"/>
+              <w:right w:val="single" w:sz="4" w:space="0" w:color="auto"/>
+            </w:tcBorders>
+          </w:tcPr>
+          <w:p>
+            <w:pPr>
+              <w:jc w:val="both"/>
+              <w:cnfStyle w:val="000000100000" w:firstRow="0" w:lastRow="0" w:firstColumn="0" w:lastColumn="0" w:oddVBand="0" w:evenVBand="0" w:oddHBand="1" w:evenHBand="0" w:firstRowFirstColumn="0" w:firstRowLastColumn="0" w:lastRowFirstColumn="0" w:lastRowLastColumn="0"/>
+              <w:rPr>
+                <w:rFonts w:cs="Arial"/>
+              </w:rPr>
+            </w:pPr>
+            <w:r>
+              <w:rPr>
+                <w:rFonts w:cs="Arial"/>
+                <w:highlight w:val="green"/>
+              </w:rPr>
+              <w:t>Done</w:t>
+            </w:r>
+          </w:p>
+        </w:tc>
+      </w:tr>
+      <w:tr>
+        <w:trPr>
+          <w:cnfStyle w:val="000000010000" w:firstRow="0" w:lastRow="0" w:firstColumn="0" w:lastColumn="0" w:oddVBand="0" w:evenVBand="0" w:oddHBand="0" w:evenHBand="1" w:firstRowFirstColumn="0" w:firstRowLastColumn="0" w:lastRowFirstColumn="0" w:lastRowLastColumn="0"/>
+        </w:trPr>
+        <w:tc>
+          <w:tcPr>
+            <w:cnfStyle w:val="001000000000" w:firstRow="0" w:lastRow="0" w:firstColumn="1" w:lastColumn="0" w:oddVBand="0" w:evenVBand="0" w:oddHBand="0" w:evenHBand="0" w:firstRowFirstColumn="0" w:firstRowLastColumn="0" w:lastRowFirstColumn="0" w:lastRowLastColumn="0"/>
+            <w:tcW w:w="577" w:type="dxa"/>
+            <w:tcBorders>
+              <w:top w:val="single" w:sz="4" w:space="0" w:color="auto"/>
+              <w:left w:val="single" w:sz="4" w:space="0" w:color="auto"/>
+              <w:bottom w:val="single" w:sz="4" w:space="0" w:color="auto"/>
+              <w:right w:val="single" w:sz="4" w:space="0" w:color="auto"/>
+            </w:tcBorders>
+          </w:tcPr>
+          <w:p>
+            <w:pPr>
+              <w:jc w:val="both"/>
+              <w:rPr>
+                <w:lang w:eastAsia="en-US"/>
+              </w:rPr>
+            </w:pPr>
+            <w:r>
+              <w:rPr>
+                <w:lang w:eastAsia="en-US"/>
+              </w:rPr>
+              <w:t>26</w:t>
+            </w:r>
+          </w:p>
+        </w:tc>
+        <w:tc>
+          <w:tcPr>
+            <w:tcW w:w="6618" w:type="dxa"/>
+            <w:tcBorders>
+              <w:top w:val="single" w:sz="4" w:space="0" w:color="auto"/>
+              <w:left w:val="single" w:sz="4" w:space="0" w:color="auto"/>
+              <w:bottom w:val="single" w:sz="4" w:space="0" w:color="auto"/>
+              <w:right w:val="single" w:sz="4" w:space="0" w:color="auto"/>
+            </w:tcBorders>
+          </w:tcPr>
+          <w:p>
+            <w:pPr>
+              <w:cnfStyle w:val="000000010000" w:firstRow="0" w:lastRow="0" w:firstColumn="0" w:lastColumn="0" w:oddVBand="0" w:evenVBand="0" w:oddHBand="0" w:evenHBand="1" w:firstRowFirstColumn="0" w:firstRowLastColumn="0" w:lastRowFirstColumn="0" w:lastRowLastColumn="0"/>
+              <w:rPr>
+                <w:rFonts w:cs="Arial"/>
+              </w:rPr>
+            </w:pPr>
+            <w:r>
+              <w:rPr>
+                <w:rFonts w:cs="Arial"/>
+              </w:rPr>
+              <w:t>Rather than using a single LDO/Buck converter for two channels, reconfigure for adding redundancy by letting a single LDO/Buck power 4 channels and be overlapping. This allows for a single LDP/Buck to fail while ensure continued operation. Second failed LDO/Buck only causes 2 channels to discontinue operation. Overlapping could be as</w:t>
+            </w:r>
+          </w:p>
+          <w:p>
+            <w:pPr>
+              <w:cnfStyle w:val="000000010000" w:firstRow="0" w:lastRow="0" w:firstColumn="0" w:lastColumn="0" w:oddVBand="0" w:evenVBand="0" w:oddHBand="0" w:evenHBand="1" w:firstRowFirstColumn="0" w:firstRowLastColumn="0" w:lastRowFirstColumn="0" w:lastRowLastColumn="0"/>
+              <w:rPr>
+                <w:rFonts w:cs="Arial"/>
+              </w:rPr>
+            </w:pPr>
+            <w:r>
+              <w:rPr>
+                <w:rFonts w:cs="Arial"/>
+              </w:rPr>
+              <w:t xml:space="preserve">Buck1: </w:t>
+            </w:r>
+            <w:proofErr w:type="gramStart"/>
+            <w:r>
+              <w:rPr>
+                <w:rFonts w:cs="Arial"/>
+              </w:rPr>
+              <w:t>Boost[</w:t>
+            </w:r>
+            <w:proofErr w:type="gramEnd"/>
+            <w:r>
+              <w:rPr>
+                <w:rFonts w:cs="Arial"/>
+              </w:rPr>
+              <w:t>0..3]</w:t>
+            </w:r>
+          </w:p>
+          <w:p>
+            <w:pPr>
+              <w:cnfStyle w:val="000000010000" w:firstRow="0" w:lastRow="0" w:firstColumn="0" w:lastColumn="0" w:oddVBand="0" w:evenVBand="0" w:oddHBand="0" w:evenHBand="1" w:firstRowFirstColumn="0" w:firstRowLastColumn="0" w:lastRowFirstColumn="0" w:lastRowLastColumn="0"/>
+              <w:rPr>
+                <w:rFonts w:cs="Arial"/>
+              </w:rPr>
+            </w:pPr>
+            <w:r>
+              <w:rPr>
+                <w:rFonts w:cs="Arial"/>
+              </w:rPr>
+              <w:t xml:space="preserve">Buck2: </w:t>
+            </w:r>
+            <w:proofErr w:type="gramStart"/>
+            <w:r>
+              <w:rPr>
+                <w:rFonts w:cs="Arial"/>
+              </w:rPr>
+              <w:t>Boost[</w:t>
+            </w:r>
+            <w:proofErr w:type="gramEnd"/>
+            <w:r>
+              <w:rPr>
+                <w:rFonts w:cs="Arial"/>
+              </w:rPr>
+              <w:t>2..5]</w:t>
+            </w:r>
+          </w:p>
+          <w:p>
+            <w:pPr>
+              <w:cnfStyle w:val="000000010000" w:firstRow="0" w:lastRow="0" w:firstColumn="0" w:lastColumn="0" w:oddVBand="0" w:evenVBand="0" w:oddHBand="0" w:evenHBand="1" w:firstRowFirstColumn="0" w:firstRowLastColumn="0" w:lastRowFirstColumn="0" w:lastRowLastColumn="0"/>
+              <w:rPr>
+                <w:rFonts w:cs="Arial"/>
+              </w:rPr>
+            </w:pPr>
+            <w:r>
+              <w:rPr>
+                <w:rFonts w:cs="Arial"/>
+              </w:rPr>
+              <w:t xml:space="preserve">Buck3: </w:t>
+            </w:r>
+            <w:proofErr w:type="gramStart"/>
+            <w:r>
+              <w:rPr>
+                <w:rFonts w:cs="Arial"/>
+              </w:rPr>
+              <w:t>Boost[</w:t>
+            </w:r>
+            <w:proofErr w:type="gramEnd"/>
+            <w:r>
+              <w:rPr>
+                <w:rFonts w:cs="Arial"/>
+              </w:rPr>
+              <w:t>4..7]</w:t>
+            </w:r>
+          </w:p>
+          <w:p>
+            <w:pPr>
+              <w:jc w:val="both"/>
+              <w:cnfStyle w:val="000000010000" w:firstRow="0" w:lastRow="0" w:firstColumn="0" w:lastColumn="0" w:oddVBand="0" w:evenVBand="0" w:oddHBand="0" w:evenHBand="1" w:firstRowFirstColumn="0" w:firstRowLastColumn="0" w:lastRowFirstColumn="0" w:lastRowLastColumn="0"/>
+              <w:rPr>
+                <w:rFonts w:cs="Arial"/>
+              </w:rPr>
+            </w:pPr>
+            <w:r>
+              <w:rPr>
+                <w:rFonts w:cs="Arial"/>
+              </w:rPr>
+              <w:t>Investigate possible fail cases.</w:t>
+            </w:r>
+          </w:p>
+          <w:p>
+            <w:pPr>
+              <w:jc w:val="both"/>
+              <w:cnfStyle w:val="000000010000" w:firstRow="0" w:lastRow="0" w:firstColumn="0" w:lastColumn="0" w:oddVBand="0" w:evenVBand="0" w:oddHBand="0" w:evenHBand="1" w:firstRowFirstColumn="0" w:firstRowLastColumn="0" w:lastRowFirstColumn="0" w:lastRowLastColumn="0"/>
+              <w:rPr>
+                <w:rFonts w:cs="Arial"/>
+              </w:rPr>
+            </w:pPr>
+            <w:r>
+              <w:rPr>
+                <w:rFonts w:cs="Arial"/>
+                <w:highlight w:val="yellow"/>
+              </w:rPr>
+              <w:t xml:space="preserve">Note: Not done as complexity is not worth it </w:t>
+            </w:r>
+            <w:proofErr w:type="gramStart"/>
+            <w:r>
+              <w:rPr>
+                <w:rFonts w:cs="Arial"/>
+                <w:highlight w:val="yellow"/>
+              </w:rPr>
+              <w:t>at the moment</w:t>
+            </w:r>
+            <w:proofErr w:type="gramEnd"/>
+          </w:p>
+        </w:tc>
+        <w:tc>
+          <w:tcPr>
+            <w:tcW w:w="360" w:type="dxa"/>
+            <w:tcBorders>
+              <w:top w:val="single" w:sz="4" w:space="0" w:color="auto"/>
+              <w:left w:val="single" w:sz="4" w:space="0" w:color="auto"/>
+              <w:bottom w:val="single" w:sz="4" w:space="0" w:color="auto"/>
+              <w:right w:val="single" w:sz="4" w:space="0" w:color="auto"/>
+            </w:tcBorders>
+          </w:tcPr>
+          <w:p>
+            <w:pPr>
+              <w:jc w:val="both"/>
+              <w:cnfStyle w:val="000000010000" w:firstRow="0" w:lastRow="0" w:firstColumn="0" w:lastColumn="0" w:oddVBand="0" w:evenVBand="0" w:oddHBand="0" w:evenHBand="1" w:firstRowFirstColumn="0" w:firstRowLastColumn="0" w:lastRowFirstColumn="0" w:lastRowLastColumn="0"/>
+              <w:rPr>
+                <w:rFonts w:cs="Arial"/>
+              </w:rPr>
+            </w:pPr>
+            <w:r>
+              <w:rPr>
+                <w:rFonts w:cs="Arial"/>
+              </w:rPr>
+              <w:t>X</w:t>
+            </w:r>
+          </w:p>
+        </w:tc>
+        <w:tc>
+          <w:tcPr>
+            <w:tcW w:w="360" w:type="dxa"/>
+            <w:tcBorders>
+              <w:top w:val="single" w:sz="4" w:space="0" w:color="auto"/>
+              <w:left w:val="single" w:sz="4" w:space="0" w:color="auto"/>
+              <w:bottom w:val="single" w:sz="4" w:space="0" w:color="auto"/>
+              <w:right w:val="single" w:sz="4" w:space="0" w:color="auto"/>
+            </w:tcBorders>
+          </w:tcPr>
+          <w:p>
+            <w:pPr>
+              <w:jc w:val="both"/>
+              <w:cnfStyle w:val="000000010000" w:firstRow="0" w:lastRow="0" w:firstColumn="0" w:lastColumn="0" w:oddVBand="0" w:evenVBand="0" w:oddHBand="0" w:evenHBand="1" w:firstRowFirstColumn="0" w:firstRowLastColumn="0" w:lastRowFirstColumn="0" w:lastRowLastColumn="0"/>
+              <w:rPr>
+                <w:rFonts w:cs="Arial"/>
+              </w:rPr>
+            </w:pPr>
+            <w:r>
+              <w:rPr>
+                <w:rFonts w:cs="Arial"/>
+              </w:rPr>
+              <w:t>X</w:t>
+            </w:r>
+          </w:p>
+        </w:tc>
+        <w:tc>
+          <w:tcPr>
+            <w:tcW w:w="360" w:type="dxa"/>
+            <w:tcBorders>
+              <w:top w:val="single" w:sz="4" w:space="0" w:color="auto"/>
+              <w:left w:val="single" w:sz="4" w:space="0" w:color="auto"/>
+              <w:bottom w:val="single" w:sz="4" w:space="0" w:color="auto"/>
+              <w:right w:val="single" w:sz="4" w:space="0" w:color="auto"/>
+            </w:tcBorders>
+          </w:tcPr>
+          <w:p>
+            <w:pPr>
+              <w:jc w:val="both"/>
+              <w:cnfStyle w:val="000000010000" w:firstRow="0" w:lastRow="0" w:firstColumn="0" w:lastColumn="0" w:oddVBand="0" w:evenVBand="0" w:oddHBand="0" w:evenHBand="1" w:firstRowFirstColumn="0" w:firstRowLastColumn="0" w:lastRowFirstColumn="0" w:lastRowLastColumn="0"/>
+              <w:rPr>
+                <w:rFonts w:cs="Arial"/>
+              </w:rPr>
+            </w:pPr>
+            <w:r>
+              <w:rPr>
+                <w:rFonts w:cs="Arial"/>
+              </w:rPr>
+              <w:t>X</w:t>
+            </w:r>
+          </w:p>
+        </w:tc>
+        <w:tc>
+          <w:tcPr>
+            <w:tcW w:w="803" w:type="dxa"/>
+            <w:tcBorders>
+              <w:top w:val="single" w:sz="4" w:space="0" w:color="auto"/>
+              <w:left w:val="single" w:sz="4" w:space="0" w:color="auto"/>
+              <w:bottom w:val="single" w:sz="4" w:space="0" w:color="auto"/>
+              <w:right w:val="single" w:sz="4" w:space="0" w:color="auto"/>
+            </w:tcBorders>
+          </w:tcPr>
+          <w:p>
+            <w:pPr>
+              <w:jc w:val="both"/>
+              <w:cnfStyle w:val="000000010000" w:firstRow="0" w:lastRow="0" w:firstColumn="0" w:lastColumn="0" w:oddVBand="0" w:evenVBand="0" w:oddHBand="0" w:evenHBand="1" w:firstRowFirstColumn="0" w:firstRowLastColumn="0" w:lastRowFirstColumn="0" w:lastRowLastColumn="0"/>
+              <w:rPr>
+                <w:rFonts w:cs="Arial"/>
+              </w:rPr>
+            </w:pPr>
+            <w:r>
+              <w:rPr>
+                <w:rFonts w:cs="Arial"/>
+              </w:rPr>
+              <w:t>CAF</w:t>
+            </w:r>
+          </w:p>
+        </w:tc>
+        <w:tc>
+          <w:tcPr>
+            <w:tcW w:w="865" w:type="dxa"/>
+            <w:tcBorders>
+              <w:top w:val="single" w:sz="4" w:space="0" w:color="auto"/>
+              <w:left w:val="single" w:sz="4" w:space="0" w:color="auto"/>
+              <w:bottom w:val="single" w:sz="4" w:space="0" w:color="auto"/>
+              <w:right w:val="single" w:sz="4" w:space="0" w:color="auto"/>
+            </w:tcBorders>
+          </w:tcPr>
+          <w:p>
+            <w:pPr>
+              <w:jc w:val="both"/>
+              <w:cnfStyle w:val="000000010000" w:firstRow="0" w:lastRow="0" w:firstColumn="0" w:lastColumn="0" w:oddVBand="0" w:evenVBand="0" w:oddHBand="0" w:evenHBand="1" w:firstRowFirstColumn="0" w:firstRowLastColumn="0" w:lastRowFirstColumn="0" w:lastRowLastColumn="0"/>
+              <w:rPr>
+                <w:rFonts w:cs="Arial"/>
+              </w:rPr>
+            </w:pPr>
+            <w:r>
+              <w:rPr>
+                <w:rFonts w:cs="Arial"/>
+                <w:highlight w:val="yellow"/>
+              </w:rPr>
+              <w:t>Done</w:t>
+            </w:r>
+          </w:p>
+        </w:tc>
+      </w:tr>
+      <w:tr>
+        <w:trPr>
+          <w:cnfStyle w:val="000000100000" w:firstRow="0" w:lastRow="0" w:firstColumn="0" w:lastColumn="0" w:oddVBand="0" w:evenVBand="0" w:oddHBand="1" w:evenHBand="0" w:firstRowFirstColumn="0" w:firstRowLastColumn="0" w:lastRowFirstColumn="0" w:lastRowLastColumn="0"/>
+        </w:trPr>
+        <w:tc>
+          <w:tcPr>
+            <w:cnfStyle w:val="001000000000" w:firstRow="0" w:lastRow="0" w:firstColumn="1" w:lastColumn="0" w:oddVBand="0" w:evenVBand="0" w:oddHBand="0" w:evenHBand="0" w:firstRowFirstColumn="0" w:firstRowLastColumn="0" w:lastRowFirstColumn="0" w:lastRowLastColumn="0"/>
+            <w:tcW w:w="577" w:type="dxa"/>
+            <w:tcBorders>
+              <w:top w:val="single" w:sz="4" w:space="0" w:color="auto"/>
+              <w:left w:val="single" w:sz="4" w:space="0" w:color="auto"/>
+              <w:bottom w:val="single" w:sz="4" w:space="0" w:color="auto"/>
+              <w:right w:val="single" w:sz="4" w:space="0" w:color="auto"/>
+            </w:tcBorders>
+          </w:tcPr>
+          <w:p>
+            <w:pPr>
+              <w:jc w:val="both"/>
+              <w:rPr>
+                <w:lang w:eastAsia="en-US"/>
+              </w:rPr>
+            </w:pPr>
+            <w:r>
+              <w:rPr>
+                <w:lang w:eastAsia="en-US"/>
+              </w:rPr>
+              <w:t>28</w:t>
+            </w:r>
+          </w:p>
+        </w:tc>
+        <w:tc>
+          <w:tcPr>
+            <w:tcW w:w="6618" w:type="dxa"/>
+            <w:tcBorders>
+              <w:top w:val="single" w:sz="4" w:space="0" w:color="auto"/>
+              <w:left w:val="single" w:sz="4" w:space="0" w:color="auto"/>
+              <w:bottom w:val="single" w:sz="4" w:space="0" w:color="auto"/>
+              <w:right w:val="single" w:sz="4" w:space="0" w:color="auto"/>
+            </w:tcBorders>
+          </w:tcPr>
+          <w:p>
+            <w:pPr>
+              <w:jc w:val="both"/>
+              <w:cnfStyle w:val="000000100000" w:firstRow="0" w:lastRow="0" w:firstColumn="0" w:lastColumn="0" w:oddVBand="0" w:evenVBand="0" w:oddHBand="1" w:evenHBand="0" w:firstRowFirstColumn="0" w:firstRowLastColumn="0" w:lastRowFirstColumn="0" w:lastRowLastColumn="0"/>
+              <w:rPr>
+                <w:rFonts w:cs="Arial"/>
+              </w:rPr>
+            </w:pPr>
+            <w:r>
+              <w:rPr>
+                <w:rFonts w:cs="Arial"/>
+              </w:rPr>
+              <w:t xml:space="preserve">Update </w:t>
+            </w:r>
+            <w:proofErr w:type="spellStart"/>
+            <w:r>
+              <w:rPr>
+                <w:rFonts w:cs="Arial"/>
+              </w:rPr>
+              <w:t>Killswitch</w:t>
+            </w:r>
+            <w:proofErr w:type="spellEnd"/>
+            <w:r>
+              <w:rPr>
+                <w:rFonts w:cs="Arial"/>
+              </w:rPr>
+              <w:t xml:space="preserve"> circuitry to P80 </w:t>
+            </w:r>
+            <w:proofErr w:type="spellStart"/>
+            <w:r>
+              <w:rPr>
+                <w:rFonts w:cs="Arial"/>
+              </w:rPr>
+              <w:t>Killswitch</w:t>
+            </w:r>
+            <w:proofErr w:type="spellEnd"/>
+            <w:r>
+              <w:rPr>
+                <w:rFonts w:cs="Arial"/>
+              </w:rPr>
+              <w:t xml:space="preserve"> overview v3</w:t>
+            </w:r>
+          </w:p>
+        </w:tc>
+        <w:tc>
+          <w:tcPr>
+            <w:tcW w:w="360" w:type="dxa"/>
+            <w:tcBorders>
+              <w:top w:val="single" w:sz="4" w:space="0" w:color="auto"/>
+              <w:left w:val="single" w:sz="4" w:space="0" w:color="auto"/>
+              <w:bottom w:val="single" w:sz="4" w:space="0" w:color="auto"/>
+              <w:right w:val="single" w:sz="4" w:space="0" w:color="auto"/>
+            </w:tcBorders>
+          </w:tcPr>
+          <w:p>
+            <w:pPr>
+              <w:jc w:val="both"/>
+              <w:cnfStyle w:val="000000100000" w:firstRow="0" w:lastRow="0" w:firstColumn="0" w:lastColumn="0" w:oddVBand="0" w:evenVBand="0" w:oddHBand="1" w:evenHBand="0" w:firstRowFirstColumn="0" w:firstRowLastColumn="0" w:lastRowFirstColumn="0" w:lastRowLastColumn="0"/>
+              <w:rPr>
+                <w:rFonts w:cs="Arial"/>
+              </w:rPr>
+            </w:pPr>
+            <w:r>
+              <w:rPr>
+                <w:rFonts w:cs="Arial"/>
+              </w:rPr>
+              <w:t>X</w:t>
+            </w:r>
+          </w:p>
+        </w:tc>
+        <w:tc>
+          <w:tcPr>
+            <w:tcW w:w="360" w:type="dxa"/>
+            <w:tcBorders>
+              <w:top w:val="single" w:sz="4" w:space="0" w:color="auto"/>
+              <w:left w:val="single" w:sz="4" w:space="0" w:color="auto"/>
+              <w:bottom w:val="single" w:sz="4" w:space="0" w:color="auto"/>
+              <w:right w:val="single" w:sz="4" w:space="0" w:color="auto"/>
+            </w:tcBorders>
+          </w:tcPr>
+          <w:p>
+            <w:pPr>
+              <w:jc w:val="both"/>
+              <w:cnfStyle w:val="000000100000" w:firstRow="0" w:lastRow="0" w:firstColumn="0" w:lastColumn="0" w:oddVBand="0" w:evenVBand="0" w:oddHBand="1" w:evenHBand="0" w:firstRowFirstColumn="0" w:firstRowLastColumn="0" w:lastRowFirstColumn="0" w:lastRowLastColumn="0"/>
+              <w:rPr>
+                <w:rFonts w:cs="Arial"/>
+              </w:rPr>
+            </w:pPr>
+            <w:r>
+              <w:rPr>
+                <w:rFonts w:cs="Arial"/>
+              </w:rPr>
+              <w:t>X</w:t>
+            </w:r>
+          </w:p>
+        </w:tc>
+        <w:tc>
+          <w:tcPr>
+            <w:tcW w:w="360" w:type="dxa"/>
+            <w:tcBorders>
+              <w:top w:val="single" w:sz="4" w:space="0" w:color="auto"/>
+              <w:left w:val="single" w:sz="4" w:space="0" w:color="auto"/>
+              <w:bottom w:val="single" w:sz="4" w:space="0" w:color="auto"/>
+              <w:right w:val="single" w:sz="4" w:space="0" w:color="auto"/>
+            </w:tcBorders>
+          </w:tcPr>
+          <w:p>
+            <w:pPr>
+              <w:jc w:val="both"/>
+              <w:cnfStyle w:val="000000100000" w:firstRow="0" w:lastRow="0" w:firstColumn="0" w:lastColumn="0" w:oddVBand="0" w:evenVBand="0" w:oddHBand="1" w:evenHBand="0" w:firstRowFirstColumn="0" w:firstRowLastColumn="0" w:lastRowFirstColumn="0" w:lastRowLastColumn="0"/>
+              <w:rPr>
+                <w:rFonts w:cs="Arial"/>
+              </w:rPr>
+            </w:pPr>
+            <w:r>
+              <w:rPr>
+                <w:rFonts w:cs="Arial"/>
+              </w:rPr>
+              <w:t>X</w:t>
+            </w:r>
+          </w:p>
+        </w:tc>
+        <w:tc>
+          <w:tcPr>
+            <w:tcW w:w="803" w:type="dxa"/>
+            <w:tcBorders>
+              <w:top w:val="single" w:sz="4" w:space="0" w:color="auto"/>
+              <w:left w:val="single" w:sz="4" w:space="0" w:color="auto"/>
+              <w:bottom w:val="single" w:sz="4" w:space="0" w:color="auto"/>
+              <w:right w:val="single" w:sz="4" w:space="0" w:color="auto"/>
+            </w:tcBorders>
+          </w:tcPr>
+          <w:p>
+            <w:pPr>
+              <w:jc w:val="both"/>
+              <w:cnfStyle w:val="000000100000" w:firstRow="0" w:lastRow="0" w:firstColumn="0" w:lastColumn="0" w:oddVBand="0" w:evenVBand="0" w:oddHBand="1" w:evenHBand="0" w:firstRowFirstColumn="0" w:firstRowLastColumn="0" w:lastRowFirstColumn="0" w:lastRowLastColumn="0"/>
+              <w:rPr>
+                <w:rFonts w:cs="Arial"/>
+              </w:rPr>
+            </w:pPr>
+            <w:r>
+              <w:rPr>
+                <w:rFonts w:cs="Arial"/>
+              </w:rPr>
+              <w:t>CAF</w:t>
+            </w:r>
+          </w:p>
+        </w:tc>
+        <w:tc>
+          <w:tcPr>
+            <w:tcW w:w="865" w:type="dxa"/>
+            <w:tcBorders>
+              <w:top w:val="single" w:sz="4" w:space="0" w:color="auto"/>
+              <w:left w:val="single" w:sz="4" w:space="0" w:color="auto"/>
+              <w:bottom w:val="single" w:sz="4" w:space="0" w:color="auto"/>
+              <w:right w:val="single" w:sz="4" w:space="0" w:color="auto"/>
+            </w:tcBorders>
+          </w:tcPr>
+          <w:p>
+            <w:pPr>
+              <w:jc w:val="both"/>
+              <w:cnfStyle w:val="000000100000" w:firstRow="0" w:lastRow="0" w:firstColumn="0" w:lastColumn="0" w:oddVBand="0" w:evenVBand="0" w:oddHBand="1" w:evenHBand="0" w:firstRowFirstColumn="0" w:firstRowLastColumn="0" w:lastRowFirstColumn="0" w:lastRowLastColumn="0"/>
+              <w:rPr>
+                <w:rFonts w:cs="Arial"/>
+              </w:rPr>
+            </w:pPr>
+            <w:r>
+              <w:rPr>
+                <w:rFonts w:cs="Arial"/>
+                <w:highlight w:val="green"/>
+              </w:rPr>
+              <w:t>Done</w:t>
+            </w:r>
+          </w:p>
+        </w:tc>
+      </w:tr>
+      <w:tr>
+        <w:trPr>
+          <w:cnfStyle w:val="000000010000" w:firstRow="0" w:lastRow="0" w:firstColumn="0" w:lastColumn="0" w:oddVBand="0" w:evenVBand="0" w:oddHBand="0" w:evenHBand="1" w:firstRowFirstColumn="0" w:firstRowLastColumn="0" w:lastRowFirstColumn="0" w:lastRowLastColumn="0"/>
+        </w:trPr>
+        <w:tc>
+          <w:tcPr>
+            <w:cnfStyle w:val="001000000000" w:firstRow="0" w:lastRow="0" w:firstColumn="1" w:lastColumn="0" w:oddVBand="0" w:evenVBand="0" w:oddHBand="0" w:evenHBand="0" w:firstRowFirstColumn="0" w:firstRowLastColumn="0" w:lastRowFirstColumn="0" w:lastRowLastColumn="0"/>
+            <w:tcW w:w="577" w:type="dxa"/>
+            <w:tcBorders>
+              <w:top w:val="single" w:sz="4" w:space="0" w:color="auto"/>
+              <w:left w:val="single" w:sz="4" w:space="0" w:color="auto"/>
+              <w:bottom w:val="single" w:sz="4" w:space="0" w:color="auto"/>
+              <w:right w:val="single" w:sz="4" w:space="0" w:color="auto"/>
+            </w:tcBorders>
+          </w:tcPr>
+          <w:p>
+            <w:pPr>
+              <w:jc w:val="both"/>
+              <w:rPr>
+                <w:lang w:eastAsia="en-US"/>
+              </w:rPr>
+            </w:pPr>
+            <w:r>
+              <w:rPr>
+                <w:lang w:eastAsia="en-US"/>
+              </w:rPr>
+              <w:t>22</w:t>
+            </w:r>
+          </w:p>
+        </w:tc>
+        <w:tc>
+          <w:tcPr>
+            <w:tcW w:w="6618" w:type="dxa"/>
+            <w:tcBorders>
+              <w:top w:val="single" w:sz="4" w:space="0" w:color="auto"/>
+              <w:left w:val="single" w:sz="4" w:space="0" w:color="auto"/>
+              <w:bottom w:val="single" w:sz="4" w:space="0" w:color="auto"/>
+              <w:right w:val="single" w:sz="4" w:space="0" w:color="auto"/>
+            </w:tcBorders>
+          </w:tcPr>
+          <w:p>
+            <w:pPr>
+              <w:jc w:val="both"/>
+              <w:cnfStyle w:val="000000010000" w:firstRow="0" w:lastRow="0" w:firstColumn="0" w:lastColumn="0" w:oddVBand="0" w:evenVBand="0" w:oddHBand="0" w:evenHBand="1" w:firstRowFirstColumn="0" w:firstRowLastColumn="0" w:lastRowFirstColumn="0" w:lastRowLastColumn="0"/>
+              <w:rPr>
+                <w:lang w:val="en-GB"/>
+              </w:rPr>
+            </w:pPr>
+            <w:r>
+              <w:rPr>
+                <w:rFonts w:cs="Arial"/>
+              </w:rPr>
+              <w:t xml:space="preserve">Change boost converter regulation to CCM. On master schematic, change R3 from 10ohm to 100ohm (DAC output), I1 from 4,3µH to 10µH. </w:t>
+            </w:r>
+            <w:r>
+              <w:rPr>
+                <w:lang w:val="en-GB"/>
+              </w:rPr>
+              <w:t>Added feedback from OUTA to INA- R=10kohm. Apply changes to all converters.</w:t>
+            </w:r>
+          </w:p>
+          <w:p>
+            <w:pPr>
+              <w:jc w:val="both"/>
+              <w:cnfStyle w:val="000000010000" w:firstRow="0" w:lastRow="0" w:firstColumn="0" w:lastColumn="0" w:oddVBand="0" w:evenVBand="0" w:oddHBand="0" w:evenHBand="1" w:firstRowFirstColumn="0" w:firstRowLastColumn="0" w:lastRowFirstColumn="0" w:lastRowLastColumn="0"/>
+              <w:rPr>
+                <w:rFonts w:cs="Arial"/>
+              </w:rPr>
+            </w:pPr>
+            <w:r>
+              <w:rPr>
+                <w:highlight w:val="yellow"/>
+                <w:lang w:val="en-GB"/>
+              </w:rPr>
+              <w:t>Note: Implemented in 24</w:t>
+            </w:r>
+          </w:p>
+        </w:tc>
+        <w:tc>
+          <w:tcPr>
+            <w:tcW w:w="360" w:type="dxa"/>
+            <w:tcBorders>
+              <w:top w:val="single" w:sz="4" w:space="0" w:color="auto"/>
+              <w:left w:val="single" w:sz="4" w:space="0" w:color="auto"/>
+              <w:bottom w:val="single" w:sz="4" w:space="0" w:color="auto"/>
+              <w:right w:val="single" w:sz="4" w:space="0" w:color="auto"/>
+            </w:tcBorders>
+          </w:tcPr>
+          <w:p>
+            <w:pPr>
+              <w:jc w:val="both"/>
+              <w:cnfStyle w:val="000000010000" w:firstRow="0" w:lastRow="0" w:firstColumn="0" w:lastColumn="0" w:oddVBand="0" w:evenVBand="0" w:oddHBand="0" w:evenHBand="1" w:firstRowFirstColumn="0" w:firstRowLastColumn="0" w:lastRowFirstColumn="0" w:lastRowLastColumn="0"/>
+              <w:rPr>
+                <w:rFonts w:cs="Arial"/>
+              </w:rPr>
+            </w:pPr>
+            <w:r>
+              <w:rPr>
+                <w:rFonts w:cs="Arial"/>
+              </w:rPr>
+              <w:t>X</w:t>
+            </w:r>
+          </w:p>
+        </w:tc>
+        <w:tc>
+          <w:tcPr>
+            <w:tcW w:w="360" w:type="dxa"/>
+            <w:tcBorders>
+              <w:top w:val="single" w:sz="4" w:space="0" w:color="auto"/>
+              <w:left w:val="single" w:sz="4" w:space="0" w:color="auto"/>
+              <w:bottom w:val="single" w:sz="4" w:space="0" w:color="auto"/>
+              <w:right w:val="single" w:sz="4" w:space="0" w:color="auto"/>
+            </w:tcBorders>
+          </w:tcPr>
+          <w:p>
+            <w:pPr>
+              <w:jc w:val="both"/>
+              <w:cnfStyle w:val="000000010000" w:firstRow="0" w:lastRow="0" w:firstColumn="0" w:lastColumn="0" w:oddVBand="0" w:evenVBand="0" w:oddHBand="0" w:evenHBand="1" w:firstRowFirstColumn="0" w:firstRowLastColumn="0" w:lastRowFirstColumn="0" w:lastRowLastColumn="0"/>
+              <w:rPr>
+                <w:rFonts w:cs="Arial"/>
+              </w:rPr>
+            </w:pPr>
+            <w:r>
+              <w:rPr>
+                <w:rFonts w:cs="Arial"/>
+              </w:rPr>
+              <w:t>X</w:t>
+            </w:r>
+          </w:p>
+        </w:tc>
+        <w:tc>
+          <w:tcPr>
+            <w:tcW w:w="360" w:type="dxa"/>
+            <w:tcBorders>
+              <w:top w:val="single" w:sz="4" w:space="0" w:color="auto"/>
+              <w:left w:val="single" w:sz="4" w:space="0" w:color="auto"/>
+              <w:bottom w:val="single" w:sz="4" w:space="0" w:color="auto"/>
+              <w:right w:val="single" w:sz="4" w:space="0" w:color="auto"/>
+            </w:tcBorders>
+          </w:tcPr>
+          <w:p>
+            <w:pPr>
+              <w:jc w:val="both"/>
+              <w:cnfStyle w:val="000000010000" w:firstRow="0" w:lastRow="0" w:firstColumn="0" w:lastColumn="0" w:oddVBand="0" w:evenVBand="0" w:oddHBand="0" w:evenHBand="1" w:firstRowFirstColumn="0" w:firstRowLastColumn="0" w:lastRowFirstColumn="0" w:lastRowLastColumn="0"/>
+              <w:rPr>
+                <w:rFonts w:cs="Arial"/>
+              </w:rPr>
+            </w:pPr>
+            <w:r>
+              <w:rPr>
+                <w:rFonts w:cs="Arial"/>
+              </w:rPr>
+              <w:t>X</w:t>
+            </w:r>
+          </w:p>
+        </w:tc>
+        <w:tc>
+          <w:tcPr>
+            <w:tcW w:w="803" w:type="dxa"/>
+            <w:tcBorders>
+              <w:top w:val="single" w:sz="4" w:space="0" w:color="auto"/>
+              <w:left w:val="single" w:sz="4" w:space="0" w:color="auto"/>
+              <w:bottom w:val="single" w:sz="4" w:space="0" w:color="auto"/>
+              <w:right w:val="single" w:sz="4" w:space="0" w:color="auto"/>
+            </w:tcBorders>
+          </w:tcPr>
+          <w:p>
+            <w:pPr>
+              <w:jc w:val="both"/>
+              <w:cnfStyle w:val="000000010000" w:firstRow="0" w:lastRow="0" w:firstColumn="0" w:lastColumn="0" w:oddVBand="0" w:evenVBand="0" w:oddHBand="0" w:evenHBand="1" w:firstRowFirstColumn="0" w:firstRowLastColumn="0" w:lastRowFirstColumn="0" w:lastRowLastColumn="0"/>
+              <w:rPr>
+                <w:rFonts w:cs="Arial"/>
+              </w:rPr>
+            </w:pPr>
+            <w:r>
+              <w:rPr>
+                <w:rFonts w:cs="Arial"/>
+              </w:rPr>
+              <w:t>JOKR</w:t>
+            </w:r>
+          </w:p>
+        </w:tc>
+        <w:tc>
+          <w:tcPr>
+            <w:tcW w:w="865" w:type="dxa"/>
+            <w:tcBorders>
+              <w:top w:val="single" w:sz="4" w:space="0" w:color="auto"/>
+              <w:left w:val="single" w:sz="4" w:space="0" w:color="auto"/>
+              <w:bottom w:val="single" w:sz="4" w:space="0" w:color="auto"/>
+              <w:right w:val="single" w:sz="4" w:space="0" w:color="auto"/>
+            </w:tcBorders>
+          </w:tcPr>
+          <w:p>
+            <w:pPr>
+              <w:jc w:val="both"/>
+              <w:cnfStyle w:val="000000010000" w:firstRow="0" w:lastRow="0" w:firstColumn="0" w:lastColumn="0" w:oddVBand="0" w:evenVBand="0" w:oddHBand="0" w:evenHBand="1" w:firstRowFirstColumn="0" w:firstRowLastColumn="0" w:lastRowFirstColumn="0" w:lastRowLastColumn="0"/>
+              <w:rPr>
+                <w:rFonts w:cs="Arial"/>
+              </w:rPr>
+            </w:pPr>
+            <w:r>
+              <w:rPr>
+                <w:rFonts w:cs="Arial"/>
+                <w:highlight w:val="yellow"/>
+              </w:rPr>
+              <w:t>Done</w:t>
+            </w:r>
           </w:p>
         </w:tc>
       </w:tr>
@@ -12901,7 +13573,7 @@
                       <a:effectLst/>
                       <a:extLst>
                         <a:ext uri="{C572A759-6A51-4108-AA02-DFA0A04FC94B}">
-                          <ma14:wrappingTextBoxFlag xmlns="" xmlns:mo="http://schemas.microsoft.com/office/mac/office/2008/main" xmlns:mv="urn:schemas-microsoft-com:mac:vml" xmlns:o="urn:schemas-microsoft-com:office:office" xmlns:v="urn:schemas-microsoft-com:vml" xmlns:w10="urn:schemas-microsoft-com:office:word" xmlns:w="http://schemas.openxmlformats.org/wordprocessingml/2006/main" xmlns:ma14="http://schemas.microsoft.com/office/mac/drawingml/2011/main"/>
+                          <ma14:wrappingTextBoxFlag xmlns:ma14="http://schemas.microsoft.com/office/mac/drawingml/2011/main" xmlns:w="http://schemas.openxmlformats.org/wordprocessingml/2006/main" xmlns:w10="urn:schemas-microsoft-com:office:word" xmlns:v="urn:schemas-microsoft-com:vml" xmlns:o="urn:schemas-microsoft-com:office:office" xmlns:mv="urn:schemas-microsoft-com:mac:vml" xmlns:mo="http://schemas.microsoft.com/office/mac/office/2008/main" xmlns=""/>
                         </a:ext>
                       </a:extLst>
                     </wps:spPr>
@@ -18658,7 +19330,7 @@
 </file>
 
 <file path=customXml/itemProps2.xml><?xml version="1.0" encoding="utf-8"?>
-<ds:datastoreItem xmlns:ds="http://schemas.openxmlformats.org/officeDocument/2006/customXml" ds:itemID="{8EF682A8-4B68-4F6A-8088-42732223F606}">
+<ds:datastoreItem xmlns:ds="http://schemas.openxmlformats.org/officeDocument/2006/customXml" ds:itemID="{13678F2E-C1E9-41EF-9457-8C98DC642CA2}">
   <ds:schemaRefs>
     <ds:schemaRef ds:uri="http://schemas.openxmlformats.org/officeDocument/2006/bibliography"/>
   </ds:schemaRefs>

</xml_diff>

<commit_message>
p80 scu: added to changelog
</commit_message>
<xml_diff>
--- a/P80/acu/P80_ACU_Hardware_Change_Log.docx
+++ b/P80/acu/P80_ACU_Hardware_Change_Log.docx
@@ -51,7 +51,7 @@
                         <a:effectLst/>
                         <a:extLst>
                           <a:ext uri="{C572A759-6A51-4108-AA02-DFA0A04FC94B}">
-                            <ma14:wrappingTextBoxFlag xmlns="" xmlns:mo="http://schemas.microsoft.com/office/mac/office/2008/main" xmlns:mv="urn:schemas-microsoft-com:mac:vml" xmlns:o="urn:schemas-microsoft-com:office:office" xmlns:v="urn:schemas-microsoft-com:vml" xmlns:w10="urn:schemas-microsoft-com:office:word" xmlns:w="http://schemas.openxmlformats.org/wordprocessingml/2006/main" xmlns:ma14="http://schemas.microsoft.com/office/mac/drawingml/2011/main"/>
+                            <ma14:wrappingTextBoxFlag xmlns:ma14="http://schemas.microsoft.com/office/mac/drawingml/2011/main" xmlns:w="http://schemas.openxmlformats.org/wordprocessingml/2006/main" xmlns:w10="urn:schemas-microsoft-com:office:word" xmlns:v="urn:schemas-microsoft-com:vml" xmlns:o="urn:schemas-microsoft-com:office:office" xmlns:mv="urn:schemas-microsoft-com:mac:vml" xmlns:mo="http://schemas.microsoft.com/office/mac/office/2008/main" xmlns=""/>
                           </a:ext>
                         </a:extLst>
                       </wps:spPr>
@@ -11769,7 +11769,7 @@
                 <v:shape id="_x0000_i1025" type="#_x0000_t75" style="width:326.8pt;height:157.75pt" o:ole="">
                   <v:imagedata r:id="rId9" o:title=""/>
                 </v:shape>
-                <o:OLEObject Type="Embed" ProgID="PBrush" ShapeID="_x0000_i1025" DrawAspect="Content" ObjectID="_1590987576" r:id="rId10"/>
+                <o:OLEObject Type="Embed" ProgID="PBrush" ShapeID="_x0000_i1025" DrawAspect="Content" ObjectID="_1591521340" r:id="rId10"/>
               </w:object>
             </w:r>
           </w:p>
@@ -12788,15 +12788,7 @@
               <w:rPr>
                 <w:rFonts w:cs="Arial"/>
               </w:rPr>
-              <w:t xml:space="preserve"> </w:t>
-            </w:r>
-            <w:bookmarkStart w:id="7" w:name="_GoBack"/>
-            <w:bookmarkEnd w:id="7"/>
-            <w:r>
-              <w:rPr>
-                <w:rFonts w:cs="Arial"/>
-              </w:rPr>
-              <w:t xml:space="preserve">5V with </w:t>
+              <w:t xml:space="preserve"> 5V with </w:t>
             </w:r>
             <w:proofErr w:type="spellStart"/>
             <w:r>
@@ -12960,6 +12952,19 @@
                 <w:lang w:eastAsia="en-US"/>
               </w:rPr>
             </w:pPr>
+            <w:r>
+              <w:rPr>
+                <w:lang w:eastAsia="en-US"/>
+              </w:rPr>
+              <w:lastRenderedPageBreak/>
+              <w:t>3</w:t>
+            </w:r>
+            <w:r>
+              <w:rPr>
+                <w:lang w:eastAsia="en-US"/>
+              </w:rPr>
+              <w:t>2</w:t>
+            </w:r>
           </w:p>
         </w:tc>
         <w:tc>
@@ -12980,6 +12985,12 @@
                 <w:rFonts w:cs="Arial"/>
               </w:rPr>
             </w:pPr>
+            <w:r>
+              <w:rPr>
+                <w:rFonts w:cs="Arial"/>
+              </w:rPr>
+              <w:t>Remove sync</w:t>
+            </w:r>
           </w:p>
         </w:tc>
         <w:tc>
@@ -13000,6 +13011,12 @@
                 <w:rFonts w:cs="Arial"/>
               </w:rPr>
             </w:pPr>
+            <w:r>
+              <w:rPr>
+                <w:rFonts w:cs="Arial"/>
+              </w:rPr>
+              <w:t>X</w:t>
+            </w:r>
           </w:p>
         </w:tc>
         <w:tc>
@@ -13020,6 +13037,12 @@
                 <w:rFonts w:cs="Arial"/>
               </w:rPr>
             </w:pPr>
+            <w:r>
+              <w:rPr>
+                <w:rFonts w:cs="Arial"/>
+              </w:rPr>
+              <w:t>X</w:t>
+            </w:r>
           </w:p>
         </w:tc>
         <w:tc>
@@ -13040,6 +13063,12 @@
                 <w:rFonts w:cs="Arial"/>
               </w:rPr>
             </w:pPr>
+            <w:r>
+              <w:rPr>
+                <w:rFonts w:cs="Arial"/>
+              </w:rPr>
+              <w:t>X</w:t>
+            </w:r>
           </w:p>
         </w:tc>
         <w:tc>
@@ -13060,6 +13089,12 @@
                 <w:rFonts w:cs="Arial"/>
               </w:rPr>
             </w:pPr>
+            <w:r>
+              <w:rPr>
+                <w:rFonts w:cs="Arial"/>
+              </w:rPr>
+              <w:t>BGS</w:t>
+            </w:r>
           </w:p>
         </w:tc>
         <w:tc>
@@ -13081,6 +13116,13 @@
                 <w:highlight w:val="green"/>
               </w:rPr>
             </w:pPr>
+            <w:r>
+              <w:rPr>
+                <w:rFonts w:cs="Arial"/>
+                <w:highlight w:val="green"/>
+              </w:rPr>
+              <w:t>Done</w:t>
+            </w:r>
           </w:p>
         </w:tc>
       </w:tr>
@@ -13092,6 +13134,8 @@
           <w:rFonts w:ascii="Calibri" w:hAnsi="Calibri" w:cs="Calibri"/>
         </w:rPr>
       </w:pPr>
+      <w:bookmarkStart w:id="7" w:name="_GoBack"/>
+      <w:bookmarkEnd w:id="7"/>
     </w:p>
     <w:sectPr>
       <w:headerReference w:type="even" r:id="rId11"/>
@@ -13736,7 +13780,7 @@
                       <a:effectLst/>
                       <a:extLst>
                         <a:ext uri="{C572A759-6A51-4108-AA02-DFA0A04FC94B}">
-                          <ma14:wrappingTextBoxFlag xmlns="" xmlns:mo="http://schemas.microsoft.com/office/mac/office/2008/main" xmlns:mv="urn:schemas-microsoft-com:mac:vml" xmlns:o="urn:schemas-microsoft-com:office:office" xmlns:v="urn:schemas-microsoft-com:vml" xmlns:w10="urn:schemas-microsoft-com:office:word" xmlns:w="http://schemas.openxmlformats.org/wordprocessingml/2006/main" xmlns:ma14="http://schemas.microsoft.com/office/mac/drawingml/2011/main"/>
+                          <ma14:wrappingTextBoxFlag xmlns:ma14="http://schemas.microsoft.com/office/mac/drawingml/2011/main" xmlns:w="http://schemas.openxmlformats.org/wordprocessingml/2006/main" xmlns:w10="urn:schemas-microsoft-com:office:word" xmlns:v="urn:schemas-microsoft-com:vml" xmlns:o="urn:schemas-microsoft-com:office:office" xmlns:mv="urn:schemas-microsoft-com:mac:vml" xmlns:mo="http://schemas.microsoft.com/office/mac/office/2008/main" xmlns=""/>
                         </a:ext>
                       </a:extLst>
                     </wps:spPr>
@@ -19493,7 +19537,7 @@
 </file>
 
 <file path=customXml/itemProps2.xml><?xml version="1.0" encoding="utf-8"?>
-<ds:datastoreItem xmlns:ds="http://schemas.openxmlformats.org/officeDocument/2006/customXml" ds:itemID="{2660FDA1-EEBB-410E-BB40-D5E13433D4E2}">
+<ds:datastoreItem xmlns:ds="http://schemas.openxmlformats.org/officeDocument/2006/customXml" ds:itemID="{FF3DE929-CFB8-459F-9535-691D42133E41}">
   <ds:schemaRefs>
     <ds:schemaRef ds:uri="http://schemas.openxmlformats.org/officeDocument/2006/bibliography"/>
   </ds:schemaRefs>

</xml_diff>